<commit_message>
Add second chapter for Andrew diplom
</commit_message>
<xml_diff>
--- a/2023/Диплом/Андрей Козин/Диплом Андрей.docx
+++ b/2023/Диплом/Андрей Козин/Диплом Андрей.docx
@@ -2614,62 +2614,190 @@
         </w:numPr>
       </w:pPr>
       <w:r>
-        <w:t>Кипятильник</w:t>
-      </w:r>
-      <w:r>
+        <w:rPr>
+          <w:szCs w:val="24"/>
+        </w:rPr>
+        <w:t>Аппарат Т-348</w:t>
+      </w:r>
+      <w:r>
+        <w:rPr>
+          <w:szCs w:val="24"/>
+        </w:rPr>
+        <w:t>А - 1</w:t>
+      </w:r>
+      <w:r>
+        <w:rPr>
+          <w:szCs w:val="24"/>
+        </w:rPr>
+        <w:t xml:space="preserve"> шт. кожухотрубный теплообменник с неподвижными трубными решетками, четырехходовой вертикальный кипятильник</w:t>
+      </w:r>
+      <w:r>
+        <w:rPr>
+          <w:smallCaps/>
+          <w:szCs w:val="24"/>
+        </w:rPr>
         <w:t xml:space="preserve"> </w:t>
       </w:r>
       <w:r>
         <w:rPr>
+          <w:szCs w:val="24"/>
+        </w:rPr>
+        <w:t>пропиленовой колонны К-308А</w:t>
+      </w:r>
+      <w:r>
+        <w:rPr>
+          <w:szCs w:val="24"/>
+        </w:rPr>
+        <w:t>.</w:t>
+      </w:r>
+    </w:p>
+    <w:p>
+      <w:r>
+        <w:t>Диаметр аппарата - 1100 мм</w:t>
+      </w:r>
+    </w:p>
+    <w:p>
+      <w:r>
+        <w:t>Длинна – 5945 мм</w:t>
+      </w:r>
+    </w:p>
+    <w:p>
+      <w:r>
+        <w:t>Диаметр трубок – 20х1,5 мм</w:t>
+      </w:r>
+    </w:p>
+    <w:p>
+      <w:r>
+        <w:t>Длина трубок –</w:t>
+      </w:r>
+      <w:r>
+        <w:t xml:space="preserve"> 4</w:t>
+      </w:r>
+      <w:r>
+        <w:t>000 мм</w:t>
+      </w:r>
+    </w:p>
+    <w:p>
+      <w:r>
+        <w:t>Количество трубок – 1192 шт.</w:t>
+      </w:r>
+    </w:p>
+    <w:p>
+      <w:r>
+        <w:t>Поверхность теплообмена – 284,6 м</w:t>
+      </w:r>
+      <w:r>
+        <w:rPr>
+          <w:vertAlign w:val="superscript"/>
+        </w:rPr>
+        <w:t>2</w:t>
+      </w:r>
+    </w:p>
+    <w:p>
+      <w:r>
+        <w:t>Среда – вода циркуляционная</w:t>
+      </w:r>
+    </w:p>
+    <w:p>
+      <w:r>
+        <w:t>Рабочая температура - 70</w:t>
+      </w:r>
+      <w:r>
+        <w:rPr>
           <w:rFonts w:cs="Times New Roman"/>
-          <w:sz w:val="28"/>
-          <w:szCs w:val="28"/>
-        </w:rPr>
-        <w:t>Т-348</w:t>
-      </w:r>
-      <w:r>
-        <w:t xml:space="preserve"> – 1 шт. </w:t>
-      </w:r>
-      <w:r>
-        <w:rPr>
-          <w:color w:val="000000"/>
-        </w:rPr>
-        <w:t>процесс полимеризации этилена протекает при</w:t>
-      </w:r>
-      <w:r>
-        <w:rPr>
-          <w:b/>
-        </w:rPr>
-        <w:t xml:space="preserve"> </w:t>
-      </w:r>
-      <w:r>
-        <w:rPr>
-          <w:color w:val="000000"/>
-        </w:rPr>
-        <w:t>высоком давлении в трубчатых реакторах и реакторах с перемешивающим устройством с</w:t>
-      </w:r>
-      <w:r>
-        <w:rPr>
-          <w:b/>
-        </w:rPr>
-        <w:t xml:space="preserve"> </w:t>
-      </w:r>
-      <w:r>
-        <w:rPr>
-          <w:color w:val="000000"/>
-        </w:rPr>
-        <w:t>применением инициаторов радикального типа, степень гомогенизации – смешивание в расплаве полиэтилена.</w:t>
-      </w:r>
-    </w:p>
-    <w:p>
-      <w:r>
-        <w:t>-</w:t>
-      </w:r>
-    </w:p>
-    <w:p>
-      <w:pPr>
-        <w:ind w:firstLine="0"/>
-      </w:pPr>
+        </w:rPr>
+        <w:t>÷</w:t>
+      </w:r>
+      <w:r>
+        <w:rPr>
+          <w:rFonts w:cs="Times New Roman"/>
+        </w:rPr>
+        <w:t>8</w:t>
+      </w:r>
+      <w:r>
+        <w:t>5</w:t>
+      </w:r>
+      <w:r>
+        <w:rPr>
+          <w:rFonts w:cs="Times New Roman"/>
+        </w:rPr>
+        <w:t>°</w:t>
+      </w:r>
+      <w:r>
+        <w:t>С</w:t>
+      </w:r>
+    </w:p>
+    <w:p>
+      <w:pPr>
+        <w:rPr>
+          <w:vertAlign w:val="superscript"/>
+        </w:rPr>
+      </w:pPr>
+      <w:r>
+        <w:t>Давление – 6 кгс/см</w:t>
+      </w:r>
+      <w:r>
+        <w:rPr>
+          <w:vertAlign w:val="superscript"/>
+        </w:rPr>
+        <w:t>2</w:t>
+      </w:r>
+    </w:p>
+    <w:p>
+      <w:pPr>
+        <w:rPr>
+          <w:vertAlign w:val="superscript"/>
+        </w:rPr>
+      </w:pPr>
+      <w:r>
+        <w:t>Межтрубное пространство –</w:t>
+      </w:r>
+      <w:r>
+        <w:t xml:space="preserve"> 17,5</w:t>
+      </w:r>
+      <w:r>
+        <w:t xml:space="preserve"> кгс/см</w:t>
+      </w:r>
+      <w:r>
+        <w:rPr>
+          <w:vertAlign w:val="superscript"/>
+        </w:rPr>
+        <w:t>2</w:t>
+      </w:r>
+    </w:p>
+    <w:p>
+      <w:r>
+        <w:t>Рабочая температура - 45</w:t>
+      </w:r>
+      <w:r>
+        <w:rPr>
+          <w:rFonts w:cs="Times New Roman"/>
+        </w:rPr>
+        <w:t>÷</w:t>
+      </w:r>
+      <w:r>
+        <w:rPr>
+          <w:rFonts w:cs="Times New Roman"/>
+        </w:rPr>
+        <w:t>5</w:t>
+      </w:r>
+      <w:r>
+        <w:t>5</w:t>
+      </w:r>
+      <w:r>
+        <w:rPr>
+          <w:rFonts w:cs="Times New Roman"/>
+        </w:rPr>
+        <w:t>°</w:t>
+      </w:r>
+      <w:r>
+        <w:t>С</w:t>
+      </w:r>
+    </w:p>
+    <w:p>
+      <w:r>
+        <w:t>Среда – пропан-пропилен</w:t>
+      </w:r>
     </w:p>
     <w:p>
       <w:pPr>
@@ -2683,31 +2811,234 @@
         <w:rPr>
           <w:szCs w:val="24"/>
         </w:rPr>
-        <w:t>Циклонный сепаратор Е-4.1-Е-4.3</w:t>
-      </w:r>
-      <w:r>
+        <w:t>Аппарат Т-348</w:t>
+      </w:r>
+      <w:r>
+        <w:rPr>
+          <w:szCs w:val="24"/>
+        </w:rPr>
+        <w:t>Б</w:t>
+      </w:r>
+      <w:r>
+        <w:rPr>
+          <w:szCs w:val="24"/>
+        </w:rPr>
+        <w:t xml:space="preserve"> - 1</w:t>
+      </w:r>
+      <w:r>
+        <w:rPr>
+          <w:szCs w:val="24"/>
+        </w:rPr>
+        <w:t xml:space="preserve"> шт. кожухотрубный теплообменник с неподвижными трубными решетками, четырехходовой вертикальный кипятильник</w:t>
+      </w:r>
+      <w:r>
+        <w:rPr>
+          <w:smallCaps/>
+          <w:szCs w:val="24"/>
+        </w:rPr>
         <w:t xml:space="preserve"> </w:t>
       </w:r>
       <w:r>
-        <w:t>высокого давления служат для отделения возвратного газа от ун</w:t>
-      </w:r>
-      <w:bookmarkStart w:id="0" w:name="_GoBack"/>
-      <w:bookmarkEnd w:id="0"/>
-      <w:r>
-        <w:t>осимого им низкомолекулярного сэвилена.</w:t>
-      </w:r>
-    </w:p>
-    <w:p>
-      <w:pPr>
-        <w:rPr>
-          <w:lang w:val="en-US"/>
-        </w:rPr>
-      </w:pPr>
-      <w:r>
-        <w:rPr>
-          <w:lang w:val="en-US"/>
-        </w:rPr>
-        <w:t>-</w:t>
+        <w:rPr>
+          <w:szCs w:val="24"/>
+        </w:rPr>
+        <w:t>пропиленовой колонны К-308Б</w:t>
+      </w:r>
+      <w:r>
+        <w:rPr>
+          <w:szCs w:val="24"/>
+        </w:rPr>
+        <w:t>.</w:t>
+      </w:r>
+    </w:p>
+    <w:p>
+      <w:r>
+        <w:t>Диаметр аппарата - 14</w:t>
+      </w:r>
+      <w:r>
+        <w:t>00 мм</w:t>
+      </w:r>
+    </w:p>
+    <w:p>
+      <w:r>
+        <w:t xml:space="preserve">Длинна – </w:t>
+      </w:r>
+      <w:r>
+        <w:t>6422</w:t>
+      </w:r>
+      <w:r>
+        <w:t xml:space="preserve"> мм</w:t>
+      </w:r>
+    </w:p>
+    <w:p>
+      <w:r>
+        <w:t>Диаметр трубок – 2</w:t>
+      </w:r>
+      <w:r>
+        <w:t>5</w:t>
+      </w:r>
+      <w:r>
+        <w:t>х</w:t>
+      </w:r>
+      <w:r>
+        <w:t>2</w:t>
+      </w:r>
+      <w:r>
+        <w:t xml:space="preserve"> мм</w:t>
+      </w:r>
+    </w:p>
+    <w:p>
+      <w:r>
+        <w:t xml:space="preserve">Длина трубок – </w:t>
+      </w:r>
+      <w:r>
+        <w:t>4</w:t>
+      </w:r>
+      <w:r>
+        <w:t>000 мм</w:t>
+      </w:r>
+    </w:p>
+    <w:p>
+      <w:r>
+        <w:t>Количество трубок – 1</w:t>
+      </w:r>
+      <w:r>
+        <w:t>476</w:t>
+      </w:r>
+      <w:r>
+        <w:t xml:space="preserve"> шт.</w:t>
+      </w:r>
+    </w:p>
+    <w:p>
+      <w:r>
+        <w:t>Поверхность теплообмена –</w:t>
+      </w:r>
+      <w:r>
+        <w:t xml:space="preserve"> 456 </w:t>
+      </w:r>
+      <w:r>
+        <w:t>м</w:t>
+      </w:r>
+      <w:r>
+        <w:rPr>
+          <w:vertAlign w:val="superscript"/>
+        </w:rPr>
+        <w:t>2</w:t>
+      </w:r>
+    </w:p>
+    <w:p>
+      <w:r>
+        <w:t>Среда – вода циркуляционная</w:t>
+      </w:r>
+    </w:p>
+    <w:p>
+      <w:r>
+        <w:t>Рабочая температура - 70</w:t>
+      </w:r>
+      <w:r>
+        <w:rPr>
+          <w:rFonts w:cs="Times New Roman"/>
+        </w:rPr>
+        <w:t>÷</w:t>
+      </w:r>
+      <w:r>
+        <w:rPr>
+          <w:rFonts w:cs="Times New Roman"/>
+        </w:rPr>
+        <w:t>8</w:t>
+      </w:r>
+      <w:r>
+        <w:t>5</w:t>
+      </w:r>
+      <w:r>
+        <w:rPr>
+          <w:rFonts w:cs="Times New Roman"/>
+        </w:rPr>
+        <w:t>°</w:t>
+      </w:r>
+      <w:r>
+        <w:t>С</w:t>
+      </w:r>
+    </w:p>
+    <w:p>
+      <w:pPr>
+        <w:rPr>
+          <w:vertAlign w:val="superscript"/>
+        </w:rPr>
+      </w:pPr>
+      <w:r>
+        <w:t>Давление – 6 кгс/см</w:t>
+      </w:r>
+      <w:r>
+        <w:rPr>
+          <w:vertAlign w:val="superscript"/>
+        </w:rPr>
+        <w:t>2</w:t>
+      </w:r>
+    </w:p>
+    <w:p>
+      <w:pPr>
+        <w:rPr>
+          <w:vertAlign w:val="superscript"/>
+        </w:rPr>
+      </w:pPr>
+      <w:r>
+        <w:t>Межтрубное пространство –</w:t>
+      </w:r>
+      <w:r>
+        <w:t xml:space="preserve"> 14</w:t>
+      </w:r>
+      <w:r>
+        <w:rPr>
+          <w:rFonts w:cs="Times New Roman"/>
+        </w:rPr>
+        <w:t>÷</w:t>
+      </w:r>
+      <w:r>
+        <w:t>18</w:t>
+      </w:r>
+      <w:r>
+        <w:t>,5 кгс/см</w:t>
+      </w:r>
+      <w:r>
+        <w:rPr>
+          <w:vertAlign w:val="superscript"/>
+        </w:rPr>
+        <w:t>2</w:t>
+      </w:r>
+    </w:p>
+    <w:p>
+      <w:r>
+        <w:t>Рабочая температура - 43</w:t>
+      </w:r>
+      <w:r>
+        <w:rPr>
+          <w:rFonts w:cs="Times New Roman"/>
+        </w:rPr>
+        <w:t>÷</w:t>
+      </w:r>
+      <w:r>
+        <w:rPr>
+          <w:rFonts w:cs="Times New Roman"/>
+        </w:rPr>
+        <w:t>5</w:t>
+      </w:r>
+      <w:r>
+        <w:t>5</w:t>
+      </w:r>
+      <w:r>
+        <w:rPr>
+          <w:rFonts w:cs="Times New Roman"/>
+        </w:rPr>
+        <w:t>°</w:t>
+      </w:r>
+      <w:r>
+        <w:t>С</w:t>
+      </w:r>
+    </w:p>
+    <w:p>
+      <w:r>
+        <w:t>Среда – пропан-пропилен</w:t>
       </w:r>
     </w:p>
     <w:p>
@@ -2722,25 +3053,891 @@
           <w:ilvl w:val="0"/>
           <w:numId w:val="7"/>
         </w:numPr>
-        <w:rPr>
-          <w:rFonts w:ascii="Century" w:hAnsi="Century"/>
-          <w:sz w:val="22"/>
+      </w:pPr>
+      <w:r>
+        <w:rPr>
           <w:szCs w:val="24"/>
         </w:rPr>
-      </w:pPr>
-      <w:r>
-        <w:t>Газоочиститель Е-5</w:t>
+        <w:lastRenderedPageBreak/>
+        <w:t>Аппарат Т-349А - 1 шт. кожухотрубный, горизонтальный тепло</w:t>
+      </w:r>
+      <w:r>
+        <w:rPr>
+          <w:szCs w:val="24"/>
+        </w:rPr>
+        <w:softHyphen/>
+        <w:t>обменник с плав</w:t>
+      </w:r>
+      <w:r>
+        <w:rPr>
+          <w:szCs w:val="24"/>
+        </w:rPr>
+        <w:t>ающей головкой, четырехходовой.</w:t>
+      </w:r>
+    </w:p>
+    <w:p>
+      <w:r>
+        <w:t>Диаметр аппарата - 1</w:t>
+      </w:r>
+      <w:r>
+        <w:t>3</w:t>
+      </w:r>
+      <w:r>
+        <w:t>400 мм</w:t>
+      </w:r>
+    </w:p>
+    <w:p>
+      <w:r>
+        <w:t xml:space="preserve">Длинна – </w:t>
+      </w:r>
+      <w:r>
+        <w:t>7749</w:t>
+      </w:r>
+      <w:r>
+        <w:t xml:space="preserve"> мм</w:t>
+      </w:r>
+    </w:p>
+    <w:p>
+      <w:r>
+        <w:t>Диаметр трубок – 2</w:t>
+      </w:r>
+      <w:r>
+        <w:t>0</w:t>
+      </w:r>
+      <w:r>
+        <w:t>х</w:t>
+      </w:r>
+      <w:r>
+        <w:t>1,5</w:t>
+      </w:r>
+      <w:r>
+        <w:t xml:space="preserve"> мм</w:t>
+      </w:r>
+    </w:p>
+    <w:p>
+      <w:r>
+        <w:t xml:space="preserve">Длина трубок – </w:t>
+      </w:r>
+      <w:r>
+        <w:t>6</w:t>
+      </w:r>
+      <w:r>
+        <w:t>000 мм</w:t>
+      </w:r>
+    </w:p>
+    <w:p>
+      <w:r>
+        <w:t xml:space="preserve">Количество трубок – </w:t>
+      </w:r>
+      <w:r>
+        <w:t>1953</w:t>
+      </w:r>
+      <w:r>
+        <w:t xml:space="preserve"> шт.</w:t>
+      </w:r>
+    </w:p>
+    <w:p>
+      <w:r>
+        <w:t xml:space="preserve">Поверхность теплообмена – </w:t>
+      </w:r>
+      <w:r>
+        <w:t>722,5</w:t>
+      </w:r>
+      <w:r>
+        <w:t xml:space="preserve"> м</w:t>
+      </w:r>
+      <w:r>
+        <w:rPr>
+          <w:vertAlign w:val="superscript"/>
+        </w:rPr>
+        <w:t>2</w:t>
+      </w:r>
+    </w:p>
+    <w:p>
+      <w:r>
+        <w:t>Среда – вода</w:t>
+      </w:r>
+    </w:p>
+    <w:p>
+      <w:r>
+        <w:t>Рабочая температура - 25</w:t>
+      </w:r>
+      <w:r>
+        <w:rPr>
+          <w:rFonts w:cs="Times New Roman"/>
+        </w:rPr>
+        <w:t>÷</w:t>
+      </w:r>
+      <w:r>
+        <w:rPr>
+          <w:rFonts w:cs="Times New Roman"/>
+        </w:rPr>
+        <w:t>3</w:t>
+      </w:r>
+      <w:r>
+        <w:t>5</w:t>
+      </w:r>
+      <w:r>
+        <w:rPr>
+          <w:rFonts w:cs="Times New Roman"/>
+        </w:rPr>
+        <w:t>°</w:t>
+      </w:r>
+      <w:r>
+        <w:t>С</w:t>
+      </w:r>
+    </w:p>
+    <w:p>
+      <w:pPr>
+        <w:rPr>
+          <w:vertAlign w:val="superscript"/>
+        </w:rPr>
+      </w:pPr>
+      <w:r>
+        <w:t>Давление – 5</w:t>
+      </w:r>
+      <w:r>
+        <w:t xml:space="preserve"> кгс/см</w:t>
+      </w:r>
+      <w:r>
+        <w:rPr>
+          <w:vertAlign w:val="superscript"/>
+        </w:rPr>
+        <w:t>2</w:t>
+      </w:r>
+    </w:p>
+    <w:p>
+      <w:pPr>
+        <w:rPr>
+          <w:vertAlign w:val="superscript"/>
+        </w:rPr>
+      </w:pPr>
+      <w:r>
+        <w:t>Межтрубное пространство – 14</w:t>
+      </w:r>
+      <w:r>
+        <w:rPr>
+          <w:rFonts w:cs="Times New Roman"/>
+        </w:rPr>
+        <w:t>÷</w:t>
+      </w:r>
+      <w:r>
+        <w:t>18,5 кгс/см</w:t>
+      </w:r>
+      <w:r>
+        <w:rPr>
+          <w:vertAlign w:val="superscript"/>
+        </w:rPr>
+        <w:t>2</w:t>
+      </w:r>
+    </w:p>
+    <w:p>
+      <w:r>
+        <w:t>Рабочая температура - 40</w:t>
+      </w:r>
+      <w:r>
+        <w:rPr>
+          <w:rFonts w:cs="Times New Roman"/>
+        </w:rPr>
+        <w:t>÷</w:t>
+      </w:r>
+      <w:r>
+        <w:rPr>
+          <w:rFonts w:cs="Times New Roman"/>
+        </w:rPr>
+        <w:t>4</w:t>
+      </w:r>
+      <w:r>
+        <w:t>5</w:t>
+      </w:r>
+      <w:r>
+        <w:rPr>
+          <w:rFonts w:cs="Times New Roman"/>
+        </w:rPr>
+        <w:t>°</w:t>
+      </w:r>
+      <w:r>
+        <w:t>С</w:t>
+      </w:r>
+    </w:p>
+    <w:p>
+      <w:r>
+        <w:t>Среда –</w:t>
       </w:r>
       <w:r>
         <w:t xml:space="preserve"> </w:t>
       </w:r>
       <w:r>
-        <w:rPr>
-          <w:rFonts w:ascii="Century" w:hAnsi="Century"/>
-          <w:sz w:val="22"/>
+        <w:t>пропилен</w:t>
+      </w:r>
+    </w:p>
+    <w:p/>
+    <w:p>
+      <w:pPr>
+        <w:pStyle w:val="a7"/>
+        <w:numPr>
+          <w:ilvl w:val="0"/>
+          <w:numId w:val="7"/>
+        </w:numPr>
+      </w:pPr>
+      <w:r>
+        <w:rPr>
           <w:szCs w:val="24"/>
         </w:rPr>
-        <w:t>очищается от низкомолекулярного сополимера, уносимого из отделителей высокого давления.</w:t>
+        <w:t>Аппарат Т-349Б - 1 шт. кожухотрубный, горизонтальный теплооб</w:t>
+      </w:r>
+      <w:r>
+        <w:rPr>
+          <w:szCs w:val="24"/>
+        </w:rPr>
+        <w:softHyphen/>
+        <w:t xml:space="preserve">менник, </w:t>
+      </w:r>
+      <w:proofErr w:type="spellStart"/>
+      <w:r>
+        <w:rPr>
+          <w:szCs w:val="24"/>
+        </w:rPr>
+        <w:t>шестиходовой</w:t>
+      </w:r>
+      <w:proofErr w:type="spellEnd"/>
+      <w:r>
+        <w:rPr>
+          <w:szCs w:val="24"/>
+        </w:rPr>
+        <w:t>. Конденсаторы пропиленовой колонны К-308А/Б.</w:t>
+      </w:r>
+    </w:p>
+    <w:p>
+      <w:r>
+        <w:t xml:space="preserve">Диаметр аппарата </w:t>
+      </w:r>
+      <w:r>
+        <w:t>–</w:t>
+      </w:r>
+      <w:r>
+        <w:t xml:space="preserve"> </w:t>
+      </w:r>
+      <w:r>
+        <w:rPr>
+          <w:rFonts w:eastAsia="Calibri"/>
+          <w:color w:val="000000"/>
+          <w:szCs w:val="24"/>
+        </w:rPr>
+        <w:t xml:space="preserve">1000 </w:t>
+      </w:r>
+      <w:r>
+        <w:t>мм</w:t>
+      </w:r>
+    </w:p>
+    <w:p>
+      <w:r>
+        <w:t xml:space="preserve">Длинна – </w:t>
+      </w:r>
+      <w:r>
+        <w:rPr>
+          <w:rFonts w:eastAsia="Calibri"/>
+          <w:color w:val="000000"/>
+          <w:szCs w:val="24"/>
+        </w:rPr>
+        <w:t>7340</w:t>
+      </w:r>
+      <w:r>
+        <w:t xml:space="preserve"> мм</w:t>
+      </w:r>
+    </w:p>
+    <w:p>
+      <w:r>
+        <w:t>Диаметр трубок – 25х2 мм</w:t>
+      </w:r>
+    </w:p>
+    <w:p>
+      <w:r>
+        <w:t xml:space="preserve">Длина трубок – </w:t>
+      </w:r>
+      <w:r>
+        <w:t>6</w:t>
+      </w:r>
+      <w:r>
+        <w:t>000 мм</w:t>
+      </w:r>
+    </w:p>
+    <w:p>
+      <w:r>
+        <w:t>Количество трубок – 1</w:t>
+      </w:r>
+      <w:r>
+        <w:t>048</w:t>
+      </w:r>
+      <w:r>
+        <w:t xml:space="preserve"> шт.</w:t>
+      </w:r>
+    </w:p>
+    <w:p>
+      <w:r>
+        <w:t xml:space="preserve">Поверхность теплообмена – </w:t>
+      </w:r>
+      <w:r>
+        <w:t>920</w:t>
+      </w:r>
+      <w:r>
+        <w:t xml:space="preserve"> м</w:t>
+      </w:r>
+      <w:r>
+        <w:rPr>
+          <w:vertAlign w:val="superscript"/>
+        </w:rPr>
+        <w:t>2</w:t>
+      </w:r>
+    </w:p>
+    <w:p>
+      <w:r>
+        <w:t>Среда – вода</w:t>
+      </w:r>
+    </w:p>
+    <w:p>
+      <w:r>
+        <w:t>Рабочая температура - 2</w:t>
+      </w:r>
+      <w:r>
+        <w:t>0</w:t>
+      </w:r>
+      <w:r>
+        <w:rPr>
+          <w:rFonts w:cs="Times New Roman"/>
+        </w:rPr>
+        <w:t>÷</w:t>
+      </w:r>
+      <w:r>
+        <w:rPr>
+          <w:rFonts w:cs="Times New Roman"/>
+        </w:rPr>
+        <w:t>40</w:t>
+      </w:r>
+      <w:r>
+        <w:rPr>
+          <w:rFonts w:cs="Times New Roman"/>
+        </w:rPr>
+        <w:t>°</w:t>
+      </w:r>
+      <w:r>
+        <w:t>С</w:t>
+      </w:r>
+    </w:p>
+    <w:p>
+      <w:pPr>
+        <w:rPr>
+          <w:vertAlign w:val="superscript"/>
+        </w:rPr>
+      </w:pPr>
+      <w:r>
+        <w:t>Давление – 4</w:t>
+      </w:r>
+      <w:r>
+        <w:t xml:space="preserve"> кгс/см</w:t>
+      </w:r>
+      <w:r>
+        <w:rPr>
+          <w:vertAlign w:val="superscript"/>
+        </w:rPr>
+        <w:t>2</w:t>
+      </w:r>
+    </w:p>
+    <w:p>
+      <w:pPr>
+        <w:rPr>
+          <w:vertAlign w:val="superscript"/>
+        </w:rPr>
+      </w:pPr>
+      <w:r>
+        <w:t>Межтрубное пространство – 14</w:t>
+      </w:r>
+      <w:r>
+        <w:rPr>
+          <w:rFonts w:cs="Times New Roman"/>
+        </w:rPr>
+        <w:t>÷</w:t>
+      </w:r>
+      <w:r>
+        <w:t>18,5 кгс/см</w:t>
+      </w:r>
+      <w:r>
+        <w:rPr>
+          <w:vertAlign w:val="superscript"/>
+        </w:rPr>
+        <w:t>2</w:t>
+      </w:r>
+    </w:p>
+    <w:p>
+      <w:r>
+        <w:t xml:space="preserve">Рабочая температура </w:t>
+      </w:r>
+      <w:r>
+        <w:t>–</w:t>
+      </w:r>
+      <w:r>
+        <w:t xml:space="preserve"> 40</w:t>
+      </w:r>
+      <w:r>
+        <w:rPr>
+          <w:rFonts w:cs="Times New Roman"/>
+        </w:rPr>
+        <w:t>÷</w:t>
+      </w:r>
+      <w:r>
+        <w:rPr>
+          <w:rFonts w:cs="Times New Roman"/>
+        </w:rPr>
+        <w:t>4</w:t>
+      </w:r>
+      <w:r>
+        <w:t>5</w:t>
+      </w:r>
+      <w:r>
+        <w:rPr>
+          <w:rFonts w:cs="Times New Roman"/>
+        </w:rPr>
+        <w:t>°</w:t>
+      </w:r>
+      <w:r>
+        <w:t>С</w:t>
+      </w:r>
+    </w:p>
+    <w:p>
+      <w:r>
+        <w:t>Среда –</w:t>
+      </w:r>
+      <w:r>
+        <w:t xml:space="preserve"> </w:t>
+      </w:r>
+      <w:r>
+        <w:t>пропилен</w:t>
+      </w:r>
+    </w:p>
+    <w:p>
+      <w:pPr>
+        <w:ind w:firstLine="0"/>
+      </w:pPr>
+    </w:p>
+    <w:p>
+      <w:pPr>
+        <w:pStyle w:val="a7"/>
+        <w:numPr>
+          <w:ilvl w:val="0"/>
+          <w:numId w:val="7"/>
+        </w:numPr>
+      </w:pPr>
+      <w:r>
+        <w:rPr>
+          <w:szCs w:val="24"/>
+        </w:rPr>
+        <w:t xml:space="preserve">Аппарат Т-350 – 1 </w:t>
+      </w:r>
+      <w:proofErr w:type="spellStart"/>
+      <w:r>
+        <w:rPr>
+          <w:szCs w:val="24"/>
+        </w:rPr>
+        <w:t>шт</w:t>
+      </w:r>
+      <w:proofErr w:type="spellEnd"/>
+      <w:r>
+        <w:rPr>
+          <w:szCs w:val="24"/>
+        </w:rPr>
+        <w:t xml:space="preserve">, кожухотрубный 4-х ходовой, горизонтальный </w:t>
+      </w:r>
+      <w:proofErr w:type="spellStart"/>
+      <w:r>
+        <w:rPr>
+          <w:szCs w:val="24"/>
+        </w:rPr>
+        <w:t>переохладатель</w:t>
+      </w:r>
+      <w:proofErr w:type="spellEnd"/>
+      <w:r>
+        <w:rPr>
+          <w:szCs w:val="24"/>
+        </w:rPr>
+        <w:t xml:space="preserve"> флегмы проп</w:t>
+      </w:r>
+      <w:r>
+        <w:rPr>
+          <w:szCs w:val="24"/>
+        </w:rPr>
+        <w:t>и</w:t>
+      </w:r>
+      <w:r>
+        <w:rPr>
+          <w:szCs w:val="24"/>
+        </w:rPr>
+        <w:t xml:space="preserve">леновой </w:t>
+      </w:r>
+      <w:r>
+        <w:rPr>
+          <w:szCs w:val="24"/>
+        </w:rPr>
+        <w:t>колонны К</w:t>
+      </w:r>
+      <w:r>
+        <w:rPr>
+          <w:szCs w:val="24"/>
+        </w:rPr>
+        <w:t>-308А/</w:t>
+      </w:r>
+      <w:r>
+        <w:rPr>
+          <w:szCs w:val="24"/>
+        </w:rPr>
+        <w:t>Б.</w:t>
+      </w:r>
+    </w:p>
+    <w:p>
+      <w:r>
+        <w:t xml:space="preserve">Диаметр аппарата – </w:t>
+      </w:r>
+      <w:r>
+        <w:rPr>
+          <w:rFonts w:eastAsia="Calibri"/>
+          <w:color w:val="000000"/>
+          <w:szCs w:val="24"/>
+        </w:rPr>
+        <w:t xml:space="preserve">1000 </w:t>
+      </w:r>
+      <w:r>
+        <w:t>мм</w:t>
+      </w:r>
+    </w:p>
+    <w:p>
+      <w:r>
+        <w:t xml:space="preserve">Длинна – </w:t>
+      </w:r>
+      <w:r>
+        <w:rPr>
+          <w:rFonts w:eastAsia="Calibri"/>
+          <w:color w:val="000000"/>
+          <w:szCs w:val="24"/>
+        </w:rPr>
+        <w:t>73</w:t>
+      </w:r>
+      <w:r>
+        <w:rPr>
+          <w:rFonts w:eastAsia="Calibri"/>
+          <w:color w:val="000000"/>
+          <w:szCs w:val="24"/>
+        </w:rPr>
+        <w:t>0</w:t>
+      </w:r>
+      <w:r>
+        <w:rPr>
+          <w:rFonts w:eastAsia="Calibri"/>
+          <w:color w:val="000000"/>
+          <w:szCs w:val="24"/>
+        </w:rPr>
+        <w:t>0</w:t>
+      </w:r>
+      <w:r>
+        <w:t xml:space="preserve"> мм</w:t>
+      </w:r>
+    </w:p>
+    <w:p>
+      <w:r>
+        <w:t>Диаметр трубок – 25х2 мм</w:t>
+      </w:r>
+    </w:p>
+    <w:p>
+      <w:r>
+        <w:lastRenderedPageBreak/>
+        <w:t>Длина трубок – 6000 мм</w:t>
+      </w:r>
+    </w:p>
+    <w:p>
+      <w:r>
+        <w:t xml:space="preserve">Количество трубок – </w:t>
+      </w:r>
+      <w:r>
+        <w:t>945</w:t>
+      </w:r>
+      <w:r>
+        <w:t xml:space="preserve"> шт.</w:t>
+      </w:r>
+    </w:p>
+    <w:p>
+      <w:r>
+        <w:t xml:space="preserve">Поверхность теплообмена – </w:t>
+      </w:r>
+      <w:r>
+        <w:t>194</w:t>
+      </w:r>
+      <w:r>
+        <w:t xml:space="preserve"> м</w:t>
+      </w:r>
+      <w:r>
+        <w:rPr>
+          <w:vertAlign w:val="superscript"/>
+        </w:rPr>
+        <w:t>2</w:t>
+      </w:r>
+    </w:p>
+    <w:p>
+      <w:r>
+        <w:t>Среда – вода</w:t>
+      </w:r>
+    </w:p>
+    <w:p>
+      <w:r>
+        <w:t>Рабочая температура - 20</w:t>
+      </w:r>
+      <w:r>
+        <w:rPr>
+          <w:rFonts w:cs="Times New Roman"/>
+        </w:rPr>
+        <w:t>÷</w:t>
+      </w:r>
+      <w:r>
+        <w:rPr>
+          <w:rFonts w:cs="Times New Roman"/>
+        </w:rPr>
+        <w:t>3</w:t>
+      </w:r>
+      <w:r>
+        <w:rPr>
+          <w:rFonts w:cs="Times New Roman"/>
+        </w:rPr>
+        <w:t>0°</w:t>
+      </w:r>
+      <w:r>
+        <w:t>С</w:t>
+      </w:r>
+    </w:p>
+    <w:p>
+      <w:pPr>
+        <w:rPr>
+          <w:vertAlign w:val="superscript"/>
+        </w:rPr>
+      </w:pPr>
+      <w:r>
+        <w:t>Давление – 4 кгс/см</w:t>
+      </w:r>
+      <w:r>
+        <w:rPr>
+          <w:vertAlign w:val="superscript"/>
+        </w:rPr>
+        <w:t>2</w:t>
+      </w:r>
+    </w:p>
+    <w:p>
+      <w:pPr>
+        <w:rPr>
+          <w:vertAlign w:val="superscript"/>
+        </w:rPr>
+      </w:pPr>
+      <w:r>
+        <w:t>Межтрубное пространство – 14</w:t>
+      </w:r>
+      <w:r>
+        <w:rPr>
+          <w:rFonts w:cs="Times New Roman"/>
+        </w:rPr>
+        <w:t>÷</w:t>
+      </w:r>
+      <w:r>
+        <w:t>18,5 кгс/см</w:t>
+      </w:r>
+      <w:r>
+        <w:rPr>
+          <w:vertAlign w:val="superscript"/>
+        </w:rPr>
+        <w:t>2</w:t>
+      </w:r>
+    </w:p>
+    <w:p>
+      <w:r>
+        <w:t>Рабочая температура - 2</w:t>
+      </w:r>
+      <w:r>
+        <w:t>0</w:t>
+      </w:r>
+      <w:r>
+        <w:rPr>
+          <w:rFonts w:cs="Times New Roman"/>
+        </w:rPr>
+        <w:t>÷</w:t>
+      </w:r>
+      <w:r>
+        <w:rPr>
+          <w:rFonts w:cs="Times New Roman"/>
+        </w:rPr>
+        <w:t>3</w:t>
+      </w:r>
+      <w:r>
+        <w:t>5</w:t>
+      </w:r>
+      <w:r>
+        <w:rPr>
+          <w:rFonts w:cs="Times New Roman"/>
+        </w:rPr>
+        <w:t>°</w:t>
+      </w:r>
+      <w:r>
+        <w:t>С</w:t>
+      </w:r>
+    </w:p>
+    <w:p>
+      <w:r>
+        <w:t>Среда –</w:t>
+      </w:r>
+      <w:r>
+        <w:t xml:space="preserve"> </w:t>
+      </w:r>
+      <w:r>
+        <w:t>пропилен</w:t>
+      </w:r>
+    </w:p>
+    <w:p>
+      <w:pPr>
+        <w:ind w:firstLine="0"/>
+      </w:pPr>
+    </w:p>
+    <w:p>
+      <w:pPr>
+        <w:pStyle w:val="a7"/>
+        <w:numPr>
+          <w:ilvl w:val="0"/>
+          <w:numId w:val="7"/>
+        </w:numPr>
+      </w:pPr>
+      <w:r>
+        <w:rPr>
+          <w:szCs w:val="24"/>
+        </w:rPr>
+        <w:t xml:space="preserve">Аппарат Е-325 </w:t>
+      </w:r>
+      <w:r>
+        <w:rPr>
+          <w:szCs w:val="24"/>
+        </w:rPr>
+        <w:t>–</w:t>
+      </w:r>
+      <w:r>
+        <w:rPr>
+          <w:szCs w:val="24"/>
+        </w:rPr>
+        <w:t xml:space="preserve"> </w:t>
+      </w:r>
+      <w:r>
+        <w:rPr>
+          <w:szCs w:val="24"/>
+        </w:rPr>
+        <w:t>1</w:t>
+      </w:r>
+      <w:r>
+        <w:rPr>
+          <w:szCs w:val="24"/>
+        </w:rPr>
+        <w:t xml:space="preserve"> шт. рефлюксная емкость проп</w:t>
+      </w:r>
+      <w:r>
+        <w:rPr>
+          <w:szCs w:val="24"/>
+        </w:rPr>
+        <w:t>и</w:t>
+      </w:r>
+      <w:r>
+        <w:rPr>
+          <w:szCs w:val="24"/>
+        </w:rPr>
+        <w:t>леновой колонны К-308А/Б.</w:t>
+      </w:r>
+    </w:p>
+    <w:p>
+      <w:r>
+        <w:t>Длинна аппарата - 2400 мм</w:t>
+      </w:r>
+    </w:p>
+    <w:p>
+      <w:r>
+        <w:t>Длинна – 11370 мм</w:t>
+      </w:r>
+    </w:p>
+    <w:p>
+      <w:r>
+        <w:t>Объем – 50 м</w:t>
+      </w:r>
+      <w:r>
+        <w:rPr>
+          <w:vertAlign w:val="superscript"/>
+        </w:rPr>
+        <w:t>3</w:t>
+      </w:r>
+    </w:p>
+    <w:p>
+      <w:r>
+        <w:t>Среда – пропилен</w:t>
+      </w:r>
+    </w:p>
+    <w:p>
+      <w:r>
+        <w:t>Рабочая температура - 40</w:t>
+      </w:r>
+      <w:r>
+        <w:rPr>
+          <w:rFonts w:cs="Times New Roman"/>
+        </w:rPr>
+        <w:t>÷</w:t>
+      </w:r>
+      <w:r>
+        <w:t>45</w:t>
+      </w:r>
+      <w:r>
+        <w:rPr>
+          <w:rFonts w:cs="Times New Roman"/>
+        </w:rPr>
+        <w:t>°</w:t>
+      </w:r>
+      <w:r>
+        <w:t>С</w:t>
+      </w:r>
+    </w:p>
+    <w:p>
+      <w:r>
+        <w:t>Давление – (16</w:t>
+      </w:r>
+      <w:r>
+        <w:rPr>
+          <w:rFonts w:cs="Times New Roman"/>
+        </w:rPr>
+        <w:t>÷18</w:t>
+      </w:r>
+      <w:r>
+        <w:t>) кгс/см</w:t>
+      </w:r>
+      <w:r>
+        <w:rPr>
+          <w:vertAlign w:val="superscript"/>
+        </w:rPr>
+        <w:t>2</w:t>
+      </w:r>
+    </w:p>
+    <w:p>
+      <w:pPr>
+        <w:pStyle w:val="a7"/>
+        <w:numPr>
+          <w:ilvl w:val="0"/>
+          <w:numId w:val="7"/>
+        </w:numPr>
+      </w:pPr>
+      <w:r>
+        <w:rPr>
+          <w:szCs w:val="24"/>
+        </w:rPr>
+        <w:t>Насос Н-308А - 1</w:t>
+      </w:r>
+      <w:r>
+        <w:rPr>
+          <w:szCs w:val="24"/>
+        </w:rPr>
+        <w:t xml:space="preserve"> шт. предназначен для подачи орошения из куба колонны К-308А на верх колонны К-308Б.</w:t>
       </w:r>
     </w:p>
     <w:p>
@@ -2748,24 +3945,334 @@
         <w:ind w:left="851" w:firstLine="0"/>
       </w:pPr>
       <w:r>
-        <w:t>Давление рабочее 150-250 кгс/см2</w:t>
+        <w:t xml:space="preserve">Рабочая температура </w:t>
+      </w:r>
+      <w:r>
+        <w:t>–</w:t>
+      </w:r>
+      <w:r>
+        <w:t xml:space="preserve"> </w:t>
+      </w:r>
+      <w:r>
+        <w:t>38</w:t>
+      </w:r>
+      <w:r>
+        <w:rPr>
+          <w:rFonts w:cs="Times New Roman"/>
+        </w:rPr>
+        <w:t>÷</w:t>
+      </w:r>
+      <w:r>
+        <w:t>50</w:t>
+      </w:r>
+      <w:r>
+        <w:rPr>
+          <w:rFonts w:cs="Times New Roman"/>
+        </w:rPr>
+        <w:t>°</w:t>
+      </w:r>
+      <w:r>
+        <w:t>С</w:t>
       </w:r>
     </w:p>
     <w:p>
       <w:pPr>
         <w:ind w:left="851" w:firstLine="0"/>
         <w:rPr>
+          <w:vertAlign w:val="superscript"/>
+        </w:rPr>
+      </w:pPr>
+      <w:r>
+        <w:t>Перепад давление – (3,5</w:t>
+      </w:r>
+      <w:r>
+        <w:rPr>
+          <w:rFonts w:cs="Times New Roman"/>
+        </w:rPr>
+        <w:t>÷</w:t>
+      </w:r>
+      <w:r>
+        <w:rPr>
+          <w:rFonts w:cs="Times New Roman"/>
+        </w:rPr>
+        <w:t>5</w:t>
+      </w:r>
+      <w:r>
+        <w:t>) кгс/см</w:t>
+      </w:r>
+      <w:r>
+        <w:rPr>
+          <w:vertAlign w:val="superscript"/>
+        </w:rPr>
+        <w:t>2</w:t>
+      </w:r>
+    </w:p>
+    <w:p>
+      <w:pPr>
+        <w:ind w:left="851" w:firstLine="0"/>
+        <w:rPr>
+          <w:rFonts w:cs="Times New Roman"/>
+        </w:rPr>
+      </w:pPr>
+      <w:r>
+        <w:t>Давление – (</w:t>
+      </w:r>
+      <w:r>
+        <w:t>0,</w:t>
+      </w:r>
+      <w:r>
+        <w:t>1</w:t>
+      </w:r>
+      <w:r>
+        <w:rPr>
+          <w:rFonts w:cs="Times New Roman"/>
+        </w:rPr>
+        <w:t>÷2</w:t>
+      </w:r>
+      <w:r>
+        <w:t>) кгс/см</w:t>
+      </w:r>
+      <w:r>
+        <w:rPr>
+          <w:vertAlign w:val="superscript"/>
+        </w:rPr>
+        <w:t>2</w:t>
+      </w:r>
+    </w:p>
+    <w:p>
+      <w:pPr>
+        <w:pStyle w:val="a7"/>
+        <w:numPr>
+          <w:ilvl w:val="0"/>
+          <w:numId w:val="7"/>
+        </w:numPr>
+      </w:pPr>
+      <w:r>
+        <w:rPr>
+          <w:szCs w:val="24"/>
+        </w:rPr>
+        <w:t xml:space="preserve">Аппарат Т-308А кожухотрубный, 6-и ходовой, </w:t>
+      </w:r>
+      <w:r>
+        <w:rPr>
+          <w:szCs w:val="24"/>
+        </w:rPr>
+        <w:t>горизонтальный переохладитель</w:t>
+      </w:r>
+      <w:r>
+        <w:rPr>
+          <w:szCs w:val="24"/>
+        </w:rPr>
+        <w:t xml:space="preserve"> кубового продукта колонны К-308А.</w:t>
+      </w:r>
+    </w:p>
+    <w:p>
+      <w:pPr>
+        <w:pStyle w:val="a7"/>
+        <w:numPr>
+          <w:ilvl w:val="0"/>
+          <w:numId w:val="7"/>
+        </w:numPr>
+      </w:pPr>
+      <w:r>
+        <w:rPr>
+          <w:szCs w:val="24"/>
+        </w:rPr>
+        <w:t xml:space="preserve">Аппарат </w:t>
+      </w:r>
+      <w:r>
+        <w:rPr>
+          <w:szCs w:val="24"/>
           <w:lang w:val="en-US"/>
         </w:rPr>
-      </w:pPr>
-      <w:r>
-        <w:t>Температура 30-60°С</w:t>
-      </w:r>
-    </w:p>
-    <w:p>
-      <w:pPr>
-        <w:ind w:left="851" w:firstLine="0"/>
-      </w:pPr>
+        <w:t>K</w:t>
+      </w:r>
+      <w:r>
+        <w:rPr>
+          <w:szCs w:val="24"/>
+        </w:rPr>
+        <w:t>-308</w:t>
+      </w:r>
+      <w:r>
+        <w:rPr>
+          <w:szCs w:val="24"/>
+          <w:lang w:val="en-US"/>
+        </w:rPr>
+        <w:t>A</w:t>
+      </w:r>
+      <w:r>
+        <w:rPr>
+          <w:szCs w:val="24"/>
+        </w:rPr>
+        <w:t>, Б</w:t>
+      </w:r>
+      <w:r>
+        <w:rPr>
+          <w:szCs w:val="24"/>
+        </w:rPr>
+        <w:t xml:space="preserve"> - </w:t>
+      </w:r>
+      <w:r>
+        <w:rPr>
+          <w:szCs w:val="24"/>
+        </w:rPr>
+        <w:t>2</w:t>
+      </w:r>
+      <w:r>
+        <w:rPr>
+          <w:szCs w:val="24"/>
+        </w:rPr>
+        <w:t xml:space="preserve"> шт. укрепляющая часть ректификационной колонны с клапанными тарелками</w:t>
+      </w:r>
+      <w:r>
+        <w:rPr>
+          <w:szCs w:val="24"/>
+        </w:rPr>
+        <w:t>.</w:t>
+      </w:r>
+    </w:p>
+    <w:p>
+      <w:r>
+        <w:rPr>
+          <w:szCs w:val="24"/>
+        </w:rPr>
+        <w:t>Диаметр аппарата</w:t>
+      </w:r>
+      <w:r>
+        <w:t xml:space="preserve"> - 26</w:t>
+      </w:r>
+      <w:r>
+        <w:t>00 мм</w:t>
+      </w:r>
+    </w:p>
+    <w:p>
+      <w:r>
+        <w:rPr>
+          <w:szCs w:val="24"/>
+        </w:rPr>
+        <w:t>Высота, аппарата</w:t>
+      </w:r>
+      <w:r>
+        <w:t xml:space="preserve"> – 56</w:t>
+      </w:r>
+      <w:r>
+        <w:t>3</w:t>
+      </w:r>
+      <w:r>
+        <w:t>0</w:t>
+      </w:r>
+      <w:r>
+        <w:t>0 мм</w:t>
+      </w:r>
+      <w:r>
+        <w:tab/>
+      </w:r>
+    </w:p>
+    <w:p>
+      <w:pPr>
+        <w:rPr>
+          <w:szCs w:val="24"/>
+        </w:rPr>
+      </w:pPr>
+      <w:r>
+        <w:rPr>
+          <w:szCs w:val="24"/>
+        </w:rPr>
+        <w:t>Количество тарелок</w:t>
+      </w:r>
+      <w:r>
+        <w:rPr>
+          <w:szCs w:val="24"/>
+        </w:rPr>
+        <w:t xml:space="preserve"> – 100шт.</w:t>
+      </w:r>
+    </w:p>
+    <w:p>
+      <w:r>
+        <w:rPr>
+          <w:szCs w:val="24"/>
+        </w:rPr>
+        <w:t>Расстояние между тарелками</w:t>
+      </w:r>
+      <w:r>
+        <w:rPr>
+          <w:szCs w:val="24"/>
+        </w:rPr>
+        <w:t xml:space="preserve"> – 450 мм</w:t>
+      </w:r>
+    </w:p>
+    <w:p>
+      <w:r>
+        <w:rPr>
+          <w:szCs w:val="24"/>
+        </w:rPr>
+        <w:t>Флегмовое число</w:t>
+      </w:r>
+      <w:r>
+        <w:t xml:space="preserve"> – </w:t>
+      </w:r>
+      <w:r>
+        <w:t>16</w:t>
+      </w:r>
+    </w:p>
+    <w:p>
+      <w:r>
+        <w:t>Среда – пропилен</w:t>
+      </w:r>
+    </w:p>
+    <w:p>
+      <w:r>
+        <w:t>Рабочая температура - 40</w:t>
+      </w:r>
+      <w:r>
+        <w:rPr>
+          <w:rFonts w:cs="Times New Roman"/>
+        </w:rPr>
+        <w:t>÷</w:t>
+      </w:r>
+      <w:r>
+        <w:t>5</w:t>
+      </w:r>
+      <w:r>
+        <w:t>0</w:t>
+      </w:r>
+      <w:r>
+        <w:rPr>
+          <w:rFonts w:cs="Times New Roman"/>
+        </w:rPr>
+        <w:t>°</w:t>
+      </w:r>
+      <w:r>
+        <w:t>С</w:t>
+      </w:r>
+    </w:p>
+    <w:p>
+      <w:r>
+        <w:t>Давление – (14</w:t>
+      </w:r>
+      <w:r>
+        <w:rPr>
+          <w:rFonts w:cs="Times New Roman"/>
+        </w:rPr>
+        <w:t>÷18</w:t>
+      </w:r>
+      <w:r>
+        <w:rPr>
+          <w:rFonts w:cs="Times New Roman"/>
+        </w:rPr>
+        <w:t>,5</w:t>
+      </w:r>
+      <w:r>
+        <w:t>) кгс/см</w:t>
+      </w:r>
+      <w:r>
+        <w:rPr>
+          <w:vertAlign w:val="superscript"/>
+        </w:rPr>
+        <w:t>2</w:t>
+      </w:r>
+    </w:p>
+    <w:p>
       <w:r>
         <w:br w:type="page"/>
       </w:r>
@@ -2780,6 +4287,311 @@
       </w:r>
       <w:r>
         <w:t>нализ особенностей автоматизации объекта управления</w:t>
+      </w:r>
+    </w:p>
+    <w:p>
+      <w:pPr>
+        <w:rPr>
+          <w:lang w:eastAsia="ru-RU"/>
+        </w:rPr>
+      </w:pPr>
+      <w:r>
+        <w:rPr>
+          <w:lang w:eastAsia="ru-RU"/>
+        </w:rPr>
+        <w:t>Ректификацией называется процесс разделения жидких однородных смесей на составляющие вещества или группы составляющих веществ в результате противоточного взаимодействия паровой и жидкой смесей.</w:t>
+      </w:r>
+      <w:r>
+        <w:rPr>
+          <w:lang w:eastAsia="ru-RU"/>
+        </w:rPr>
+        <w:br/>
+        <w:t>Разделение жидкой смеси основано на различной летучести веществ. При ректификации исходная смесь делится на две части: дистиллят – смесь, обогащенную легколетучим компонентом (ЛЛК), и кубовый остаток – смесь, обогащенную труднолетучим компонентом (ТЛК). Легколетучим в процессе испарения является компонент с более низкой температурой кипения.</w:t>
+      </w:r>
+      <w:r>
+        <w:rPr>
+          <w:lang w:eastAsia="ru-RU"/>
+        </w:rPr>
+        <w:br/>
+        <w:t>Процесс ректификации осуществляется в ректификационной установке непрерывно или периодически. В первом случае разделяемая смесь, предварительно подогретая до температуры кипения, подается в установку непрерывно. Подача ее осуществляется в среднюю часть так называемую питающую тарелку колонны, которая делит весь аппарат на нижнюю и верхнюю часть (рис. 1). Нижняя часть аппарата работает как отгонная – в ней происходит удаление легколетучего компонента из разделяемой смеси, а верхняя часть, как укрепляющая. В верхней части ректификационной колонны происходит обогащение паровой фазы легколетучим компонентом.</w:t>
+      </w:r>
+    </w:p>
+    <w:p>
+      <w:pPr>
+        <w:ind w:firstLine="0"/>
+        <w:rPr>
+          <w:lang w:eastAsia="ru-RU"/>
+        </w:rPr>
+      </w:pPr>
+      <w:r>
+        <w:rPr>
+          <w:noProof/>
+          <w:lang w:eastAsia="ru-RU"/>
+        </w:rPr>
+        <w:drawing>
+          <wp:anchor distT="0" distB="0" distL="114300" distR="114300" simplePos="0" relativeHeight="251658240" behindDoc="0" locked="0" layoutInCell="1" allowOverlap="1" wp14:anchorId="34AA8F67" wp14:editId="0E4C324B">
+            <wp:simplePos x="0" y="0"/>
+            <wp:positionH relativeFrom="margin">
+              <wp:align>left</wp:align>
+            </wp:positionH>
+            <wp:positionV relativeFrom="paragraph">
+              <wp:posOffset>12065</wp:posOffset>
+            </wp:positionV>
+            <wp:extent cx="4114800" cy="3248025"/>
+            <wp:effectExtent l="0" t="0" r="0" b="9525"/>
+            <wp:wrapSquare wrapText="bothSides"/>
+            <wp:docPr id="4" name="Рисунок 4" descr="https://www.isuct.ru/dept/chemkiber/piaht/metodwork/metods/images/image001.gif"/>
+            <wp:cNvGraphicFramePr>
+              <a:graphicFrameLocks xmlns:a="http://schemas.openxmlformats.org/drawingml/2006/main" noChangeAspect="1"/>
+            </wp:cNvGraphicFramePr>
+            <a:graphic xmlns:a="http://schemas.openxmlformats.org/drawingml/2006/main">
+              <a:graphicData uri="http://schemas.openxmlformats.org/drawingml/2006/picture">
+                <pic:pic xmlns:pic="http://schemas.openxmlformats.org/drawingml/2006/picture">
+                  <pic:nvPicPr>
+                    <pic:cNvPr id="0" name="Picture 4" descr="https://www.isuct.ru/dept/chemkiber/piaht/metodwork/metods/images/image001.gif"/>
+                    <pic:cNvPicPr>
+                      <a:picLocks noChangeAspect="1" noChangeArrowheads="1"/>
+                    </pic:cNvPicPr>
+                  </pic:nvPicPr>
+                  <pic:blipFill>
+                    <a:blip r:embed="rId27">
+                      <a:extLst>
+                        <a:ext uri="{28A0092B-C50C-407E-A947-70E740481C1C}">
+                          <a14:useLocalDpi xmlns:a14="http://schemas.microsoft.com/office/drawing/2010/main" val="0"/>
+                        </a:ext>
+                      </a:extLst>
+                    </a:blip>
+                    <a:srcRect/>
+                    <a:stretch>
+                      <a:fillRect/>
+                    </a:stretch>
+                  </pic:blipFill>
+                  <pic:spPr bwMode="auto">
+                    <a:xfrm>
+                      <a:off x="0" y="0"/>
+                      <a:ext cx="4114800" cy="3248025"/>
+                    </a:xfrm>
+                    <a:prstGeom prst="rect">
+                      <a:avLst/>
+                    </a:prstGeom>
+                    <a:noFill/>
+                    <a:ln>
+                      <a:noFill/>
+                    </a:ln>
+                  </pic:spPr>
+                </pic:pic>
+              </a:graphicData>
+            </a:graphic>
+          </wp:anchor>
+        </w:drawing>
+      </w:r>
+      <w:r>
+        <w:rPr>
+          <w:lang w:eastAsia="ru-RU"/>
+        </w:rPr>
+        <w:br/>
+        <w:t>Рис. 1. Схема ректификационной установки непрерывного действия:</w:t>
+      </w:r>
+    </w:p>
+    <w:p>
+      <w:pPr>
+        <w:rPr>
+          <w:lang w:eastAsia="ru-RU"/>
+        </w:rPr>
+      </w:pPr>
+      <w:r>
+        <w:rPr>
+          <w:lang w:eastAsia="ru-RU"/>
+        </w:rPr>
+        <w:t>1 – верхняя часть колонны; 2 – нижняя часть колонны; 3 – куб колонны; 4 – дефлегматор; 5 – отделитель флегмы; 6 – холодильник; 7 – сборник готового продукта.</w:t>
+      </w:r>
+    </w:p>
+    <w:p>
+      <w:pPr>
+        <w:rPr>
+          <w:lang w:eastAsia="ru-RU"/>
+        </w:rPr>
+      </w:pPr>
+      <w:r>
+        <w:rPr>
+          <w:lang w:eastAsia="ru-RU"/>
+        </w:rPr>
+        <w:t>Установка в этом случае, обычно, работает в установившемся режиме, что позволяет получать продукт и кубовый остаток с постоянной по времени концентрацией легколетучего компонента.</w:t>
+      </w:r>
+    </w:p>
+    <w:p>
+      <w:pPr>
+        <w:rPr>
+          <w:lang w:eastAsia="ru-RU"/>
+        </w:rPr>
+      </w:pPr>
+      <w:r>
+        <w:rPr>
+          <w:lang w:eastAsia="ru-RU"/>
+        </w:rPr>
+        <w:t xml:space="preserve">Сущность процесса ректификации состоит в частичном испарении исходной смеси с отводом и последующей конденсацией образовавшейся паровой фазы. Получившийся конденсат снова частично испаряется, конденсируется и т.д. За счет этого образуется продукт, обогащенный </w:t>
+      </w:r>
+      <w:r>
+        <w:rPr>
+          <w:lang w:eastAsia="ru-RU"/>
+        </w:rPr>
+        <w:lastRenderedPageBreak/>
+        <w:t xml:space="preserve">легколетучим компонентом (Л.Л.К.). Наглядно это можно иллюстрировать построением процесса на диаграмме </w:t>
+      </w:r>
+      <w:r>
+        <w:rPr>
+          <w:lang w:eastAsia="ru-RU"/>
+        </w:rPr>
+        <w:t xml:space="preserve">температура – состав (рис. 3.). </w:t>
+      </w:r>
+      <w:r>
+        <w:rPr>
+          <w:lang w:eastAsia="ru-RU"/>
+        </w:rPr>
+        <w:t xml:space="preserve">Исходная смесь (точка D), обогащенная труднолетучим компонентом (Т.Л.К.) В, имеющим температуру кипения – </w:t>
+      </w:r>
+      <w:proofErr w:type="spellStart"/>
+      <w:r>
+        <w:rPr>
+          <w:lang w:eastAsia="ru-RU"/>
+        </w:rPr>
+        <w:t>tВ</w:t>
+      </w:r>
+      <w:proofErr w:type="spellEnd"/>
+      <w:r>
+        <w:rPr>
+          <w:lang w:eastAsia="ru-RU"/>
+        </w:rPr>
+        <w:t xml:space="preserve">, нагревается до температуры кипения (линия </w:t>
+      </w:r>
+      <w:proofErr w:type="spellStart"/>
+      <w:r>
+        <w:rPr>
+          <w:lang w:eastAsia="ru-RU"/>
+        </w:rPr>
+        <w:t>Dа</w:t>
+      </w:r>
+      <w:proofErr w:type="spellEnd"/>
+      <w:r>
+        <w:rPr>
+          <w:lang w:eastAsia="ru-RU"/>
+        </w:rPr>
+        <w:t xml:space="preserve">) и частично испаряется (линия </w:t>
+      </w:r>
+      <w:proofErr w:type="spellStart"/>
+      <w:r>
+        <w:rPr>
+          <w:lang w:eastAsia="ru-RU"/>
+        </w:rPr>
+        <w:t>ab</w:t>
+      </w:r>
+      <w:proofErr w:type="spellEnd"/>
+      <w:r>
+        <w:rPr>
+          <w:lang w:eastAsia="ru-RU"/>
+        </w:rPr>
+        <w:t xml:space="preserve">), при этом образуется пар, обогащенный Л.Л.К. А. Получившийся пар конденсируется (линия </w:t>
+      </w:r>
+      <w:proofErr w:type="spellStart"/>
+      <w:r>
+        <w:rPr>
+          <w:lang w:eastAsia="ru-RU"/>
+        </w:rPr>
+        <w:t>bc</w:t>
+      </w:r>
+      <w:proofErr w:type="spellEnd"/>
+      <w:r>
+        <w:rPr>
+          <w:lang w:eastAsia="ru-RU"/>
+        </w:rPr>
+        <w:t xml:space="preserve">) и образовавшийся конденсат снова частично испаряется (линия </w:t>
+      </w:r>
+      <w:proofErr w:type="spellStart"/>
+      <w:r>
+        <w:rPr>
+          <w:lang w:eastAsia="ru-RU"/>
+        </w:rPr>
+        <w:t>cd</w:t>
+      </w:r>
+      <w:proofErr w:type="spellEnd"/>
+      <w:r>
+        <w:rPr>
+          <w:lang w:eastAsia="ru-RU"/>
+        </w:rPr>
+        <w:t>) и т.д. до тех пор, пока получится продукт – дистиллят заданного состава (точка С), обогащенный Л.Л.К. – А.</w:t>
+      </w:r>
+    </w:p>
+    <w:p>
+      <w:pPr>
+        <w:rPr>
+          <w:lang w:eastAsia="ru-RU"/>
+        </w:rPr>
+      </w:pPr>
+      <w:r>
+        <w:rPr>
+          <w:lang w:eastAsia="ru-RU"/>
+        </w:rPr>
+        <w:drawing>
+          <wp:inline distT="0" distB="0" distL="0" distR="0" wp14:anchorId="2BF43581" wp14:editId="52B567D6">
+            <wp:extent cx="5133975" cy="3857625"/>
+            <wp:effectExtent l="0" t="0" r="9525" b="9525"/>
+            <wp:docPr id="5" name="Рисунок 5" descr="https://www.isuct.ru/dept/chemkiber/piaht/metodwork/metods/images/image003.gif"/>
+            <wp:cNvGraphicFramePr>
+              <a:graphicFrameLocks xmlns:a="http://schemas.openxmlformats.org/drawingml/2006/main" noChangeAspect="1"/>
+            </wp:cNvGraphicFramePr>
+            <a:graphic xmlns:a="http://schemas.openxmlformats.org/drawingml/2006/main">
+              <a:graphicData uri="http://schemas.openxmlformats.org/drawingml/2006/picture">
+                <pic:pic xmlns:pic="http://schemas.openxmlformats.org/drawingml/2006/picture">
+                  <pic:nvPicPr>
+                    <pic:cNvPr id="0" name="Picture 6" descr="https://www.isuct.ru/dept/chemkiber/piaht/metodwork/metods/images/image003.gif"/>
+                    <pic:cNvPicPr>
+                      <a:picLocks noChangeAspect="1" noChangeArrowheads="1"/>
+                    </pic:cNvPicPr>
+                  </pic:nvPicPr>
+                  <pic:blipFill>
+                    <a:blip r:embed="rId28">
+                      <a:extLst>
+                        <a:ext uri="{28A0092B-C50C-407E-A947-70E740481C1C}">
+                          <a14:useLocalDpi xmlns:a14="http://schemas.microsoft.com/office/drawing/2010/main" val="0"/>
+                        </a:ext>
+                      </a:extLst>
+                    </a:blip>
+                    <a:srcRect/>
+                    <a:stretch>
+                      <a:fillRect/>
+                    </a:stretch>
+                  </pic:blipFill>
+                  <pic:spPr bwMode="auto">
+                    <a:xfrm>
+                      <a:off x="0" y="0"/>
+                      <a:ext cx="5133975" cy="3857625"/>
+                    </a:xfrm>
+                    <a:prstGeom prst="rect">
+                      <a:avLst/>
+                    </a:prstGeom>
+                    <a:noFill/>
+                    <a:ln>
+                      <a:noFill/>
+                    </a:ln>
+                  </pic:spPr>
+                </pic:pic>
+              </a:graphicData>
+            </a:graphic>
+          </wp:inline>
+        </w:drawing>
+      </w:r>
+      <w:r>
+        <w:rPr>
+          <w:lang w:eastAsia="ru-RU"/>
+        </w:rPr>
+        <w:br/>
+        <w:t>Рис. 2</w:t>
+      </w:r>
+      <w:r>
+        <w:rPr>
+          <w:lang w:eastAsia="ru-RU"/>
+        </w:rPr>
+        <w:t>. Процесс ректификации на диаграмме температура – состав</w:t>
       </w:r>
     </w:p>
     <w:p>
@@ -2832,7 +4644,11 @@
         <w:t xml:space="preserve"> </w:t>
       </w:r>
       <w:r>
-        <w:t>Трудность регулирования процесса объясняется также частотой и амплитудой возмущений. Возмущениями являются изменения начальных параметров исходной смеси, тепло- и хладоносителей, изменения свойств теплопередающих поверхностей, отложение веществ на стенках и т. д. Кроме того, на технологический режим ректификационных колонн, устанавливаемых под открытым небом, влияют колебания температуры атмосферного воздуха.</w:t>
+        <w:t xml:space="preserve">Трудность </w:t>
+      </w:r>
+      <w:r>
+        <w:lastRenderedPageBreak/>
+        <w:t>регулирования процесса объясняется также частотой и амплитудой возмущений. Возмущениями являются изменения начальных параметров исходной смеси, тепло- и хладоносителей, изменения свойств теплопередающих поверхностей, отложение веществ на стенках и т. д. Кроме того, на технологический режим ректификационных колонн, устанавливаемых под открытым небом, влияют колебания температуры атмосферного воздуха.</w:t>
       </w:r>
     </w:p>
     <w:p>
@@ -2852,7 +4668,6 @@
     </w:p>
     <w:p>
       <w:r>
-        <w:lastRenderedPageBreak/>
         <w:t>Стабилизация давления в верхней части колонны необходима не только для поддержания заданного состава целевого продукта, но и для обеспечения нормального гидродинамического режима колонны, так как при понижении давления может произойти «захлебывание» колонны</w:t>
       </w:r>
       <w:r>
@@ -3807,7 +5622,7 @@
                     </pic:cNvPicPr>
                   </pic:nvPicPr>
                   <pic:blipFill>
-                    <a:blip r:embed="rId27">
+                    <a:blip r:embed="rId29">
                       <a:extLst>
                         <a:ext uri="{28A0092B-C50C-407E-A947-70E740481C1C}">
                           <a14:useLocalDpi xmlns:a14="http://schemas.microsoft.com/office/drawing/2010/main" val="0"/>
@@ -3869,7 +5684,7 @@
                     </pic:cNvPicPr>
                   </pic:nvPicPr>
                   <pic:blipFill>
-                    <a:blip r:embed="rId28">
+                    <a:blip r:embed="rId30">
                       <a:extLst>
                         <a:ext uri="{28A0092B-C50C-407E-A947-70E740481C1C}">
                           <a14:useLocalDpi xmlns:a14="http://schemas.microsoft.com/office/drawing/2010/main" val="0"/>
@@ -3956,7 +5771,7 @@
                     </pic:cNvPicPr>
                   </pic:nvPicPr>
                   <pic:blipFill>
-                    <a:blip r:embed="rId29">
+                    <a:blip r:embed="rId31">
                       <a:extLst>
                         <a:ext uri="{28A0092B-C50C-407E-A947-70E740481C1C}">
                           <a14:useLocalDpi xmlns:a14="http://schemas.microsoft.com/office/drawing/2010/main" val="0"/>
@@ -4068,9 +5883,9 @@
             <o:lock v:ext="edit" aspectratio="t"/>
           </v:shapetype>
           <v:shape id="_x0000_i1025" type="#_x0000_t75" style="width:65.25pt;height:39pt" o:ole="" fillcolor="window">
-            <v:imagedata r:id="rId30" o:title=""/>
+            <v:imagedata r:id="rId32" o:title=""/>
           </v:shape>
-          <o:OLEObject Type="Embed" ProgID="Equation.3" ShapeID="_x0000_i1025" DrawAspect="Content" ObjectID="_1741565110" r:id="rId31"/>
+          <o:OLEObject Type="Embed" ProgID="Equation.3" ShapeID="_x0000_i1025" DrawAspect="Content" ObjectID="_1742423569" r:id="rId33"/>
         </w:object>
       </w:r>
       <w:r>
@@ -4120,9 +5935,9 @@
         </w:rPr>
         <w:object w:dxaOrig="1860" w:dyaOrig="740">
           <v:shape id="_x0000_i1026" type="#_x0000_t75" style="width:93pt;height:36.75pt" o:ole="" fillcolor="window">
-            <v:imagedata r:id="rId32" o:title=""/>
+            <v:imagedata r:id="rId34" o:title=""/>
           </v:shape>
-          <o:OLEObject Type="Embed" ProgID="Equation.3" ShapeID="_x0000_i1026" DrawAspect="Content" ObjectID="_1741565111" r:id="rId33"/>
+          <o:OLEObject Type="Embed" ProgID="Equation.3" ShapeID="_x0000_i1026" DrawAspect="Content" ObjectID="_1742423570" r:id="rId35"/>
         </w:object>
       </w:r>
       <w:r>
@@ -4332,9 +6147,9 @@
         </w:rPr>
         <w:object w:dxaOrig="200" w:dyaOrig="220">
           <v:shape id="_x0000_i1027" type="#_x0000_t75" style="width:9.75pt;height:11.25pt" o:ole="">
-            <v:imagedata r:id="rId34" o:title=""/>
+            <v:imagedata r:id="rId36" o:title=""/>
           </v:shape>
-          <o:OLEObject Type="Embed" ProgID="Equation.3" ShapeID="_x0000_i1027" DrawAspect="Content" ObjectID="_1741565112" r:id="rId35"/>
+          <o:OLEObject Type="Embed" ProgID="Equation.3" ShapeID="_x0000_i1027" DrawAspect="Content" ObjectID="_1742423571" r:id="rId37"/>
         </w:object>
       </w:r>
       <w:r>
@@ -4644,7 +6459,7 @@
                     </pic:cNvPicPr>
                   </pic:nvPicPr>
                   <pic:blipFill>
-                    <a:blip r:embed="rId36"/>
+                    <a:blip r:embed="rId38"/>
                     <a:srcRect/>
                     <a:stretch>
                       <a:fillRect/>
@@ -4676,7 +6491,7 @@
     <w:p>
       <w:pPr>
         <w:rPr>
-          <w:rFonts w:cs="Times New Roman"/>
+          <w:rFonts w:eastAsiaTheme="minorEastAsia" w:cs="Times New Roman"/>
           <w:szCs w:val="28"/>
         </w:rPr>
       </w:pPr>
@@ -4871,10 +6686,103 @@
     </w:p>
     <w:p>
       <w:pPr>
-        <w:spacing w:after="160" w:line="259" w:lineRule="auto"/>
-        <w:ind w:firstLine="0"/>
-        <w:jc w:val="left"/>
-      </w:pPr>
+        <w:rPr>
+          <w:rFonts w:eastAsiaTheme="minorEastAsia" w:cs="Times New Roman"/>
+          <w:szCs w:val="28"/>
+        </w:rPr>
+      </w:pPr>
+      <w:r>
+        <w:rPr>
+          <w:rFonts w:eastAsiaTheme="minorEastAsia" w:cs="Times New Roman"/>
+          <w:szCs w:val="28"/>
+        </w:rPr>
+        <w:t>Вывод:</w:t>
+      </w:r>
+    </w:p>
+    <w:p>
+      <w:pPr>
+        <w:rPr>
+          <w:rFonts w:cs="Times New Roman"/>
+          <w:szCs w:val="28"/>
+        </w:rPr>
+      </w:pPr>
+      <w:r>
+        <w:rPr>
+          <w:rFonts w:eastAsiaTheme="minorEastAsia" w:cs="Times New Roman"/>
+          <w:szCs w:val="28"/>
+        </w:rPr>
+        <w:lastRenderedPageBreak/>
+        <w:t xml:space="preserve">Вначале был вычислен параметр условного запаздывания, который был </w:t>
+      </w:r>
+      <w:r>
+        <w:rPr>
+          <w:iCs/>
+        </w:rPr>
+        <w:t>τ/</w:t>
+      </w:r>
+      <w:proofErr w:type="gramStart"/>
+      <w:r>
+        <w:rPr>
+          <w:i/>
+          <w:iCs/>
+        </w:rPr>
+        <w:t>Т</w:t>
+      </w:r>
+      <w:r>
+        <w:rPr>
+          <w:i/>
+          <w:iCs/>
+        </w:rPr>
+        <w:t xml:space="preserve"> </w:t>
+      </w:r>
+      <w:r>
+        <w:rPr>
+          <w:iCs/>
+        </w:rPr>
+        <w:t>&gt;</w:t>
+      </w:r>
+      <w:proofErr w:type="gramEnd"/>
+      <w:r>
+        <w:rPr>
+          <w:iCs/>
+        </w:rPr>
+        <w:t xml:space="preserve"> 0.2</w:t>
+      </w:r>
+      <w:r>
+        <w:rPr>
+          <w:iCs/>
+        </w:rPr>
+        <w:t xml:space="preserve">, исходя из этого регулятор будет непрерывным. Типовой процесс регулирования является апериодическим, а закон регулирования </w:t>
+      </w:r>
+      <w:r>
+        <w:rPr>
+          <w:iCs/>
+        </w:rPr>
+        <w:t>П – регулятор (П</w:t>
+      </w:r>
+      <w:r>
+        <w:t>ропорциональный</w:t>
+      </w:r>
+      <w:r>
+        <w:t xml:space="preserve"> закон</w:t>
+      </w:r>
+      <w:r>
+        <w:rPr>
+          <w:iCs/>
+        </w:rPr>
+        <w:t xml:space="preserve">). Так как </w:t>
+      </w:r>
+      <w:r>
+        <w:t>одно ёмкостной объект</w:t>
+      </w:r>
+      <w:r>
+        <w:t xml:space="preserve"> и </w:t>
+      </w:r>
+      <w:r>
+        <w:t>с медленным возмущением.</w:t>
+      </w:r>
+      <w:bookmarkStart w:id="0" w:name="_GoBack"/>
+      <w:bookmarkEnd w:id="0"/>
       <w:r>
         <w:br w:type="page"/>
       </w:r>
@@ -11611,27 +13519,13 @@
         <w:rPr>
           <w:rFonts w:eastAsiaTheme="minorEastAsia"/>
         </w:rPr>
-        <w:t xml:space="preserve"> называется </w:t>
-      </w:r>
-      <w:proofErr w:type="spellStart"/>
-      <w:r>
-        <w:rPr>
-          <w:rFonts w:eastAsiaTheme="minorEastAsia"/>
-        </w:rPr>
-        <w:t>оплатоё</w:t>
-      </w:r>
-      <w:r>
-        <w:rPr>
-          <w:rFonts w:eastAsiaTheme="minorEastAsia"/>
-        </w:rPr>
-        <w:t>мкостью</w:t>
-      </w:r>
-      <w:proofErr w:type="spellEnd"/>
-      <w:r>
-        <w:rPr>
-          <w:rFonts w:eastAsiaTheme="minorEastAsia"/>
-        </w:rPr>
-        <w:t xml:space="preserve"> единицы продукции. Дро</w:t>
+        <w:t xml:space="preserve"> называется оплатоё</w:t>
+      </w:r>
+      <w:r>
+        <w:rPr>
+          <w:rFonts w:eastAsiaTheme="minorEastAsia"/>
+        </w:rPr>
+        <w:t>мкостью единицы продукции. Дро</w:t>
       </w:r>
       <w:r>
         <w:rPr>
@@ -27536,7 +29430,7 @@
   <w:style w:type="paragraph" w:default="1" w:styleId="a">
     <w:name w:val="Normal"/>
     <w:qFormat/>
-    <w:rsid w:val="00922B2D"/>
+    <w:rsid w:val="005D5A2B"/>
     <w:pPr>
       <w:spacing w:after="0" w:line="360" w:lineRule="auto"/>
       <w:ind w:firstLine="851"/>
@@ -27573,6 +29467,7 @@
   <w:style w:type="character" w:default="1" w:styleId="a0">
     <w:name w:val="Default Paragraph Font"/>
     <w:uiPriority w:val="1"/>
+    <w:semiHidden/>
     <w:unhideWhenUsed/>
   </w:style>
   <w:style w:type="table" w:default="1" w:styleId="a1">
@@ -27882,6 +29777,24 @@
       <w:szCs w:val="16"/>
     </w:rPr>
   </w:style>
+  <w:style w:type="paragraph" w:styleId="af">
+    <w:name w:val="Normal (Web)"/>
+    <w:basedOn w:val="a"/>
+    <w:uiPriority w:val="99"/>
+    <w:semiHidden/>
+    <w:unhideWhenUsed/>
+    <w:rsid w:val="0035789E"/>
+    <w:pPr>
+      <w:spacing w:before="100" w:beforeAutospacing="1" w:after="100" w:afterAutospacing="1" w:line="240" w:lineRule="auto"/>
+      <w:ind w:firstLine="0"/>
+      <w:jc w:val="left"/>
+    </w:pPr>
+    <w:rPr>
+      <w:rFonts w:eastAsia="Times New Roman" w:cs="Times New Roman"/>
+      <w:szCs w:val="24"/>
+      <w:lang w:eastAsia="ru-RU"/>
+    </w:rPr>
+  </w:style>
 </w:styles>
 </file>
 
@@ -28151,7 +30064,7 @@
 </file>
 
 <file path=customXml/itemProps1.xml><?xml version="1.0" encoding="utf-8"?>
-<ds:datastoreItem xmlns:ds="http://schemas.openxmlformats.org/officeDocument/2006/customXml" ds:itemID="{261A2650-244E-4A7A-BD9A-03E17B2FEB5A}">
+<ds:datastoreItem xmlns:ds="http://schemas.openxmlformats.org/officeDocument/2006/customXml" ds:itemID="{076AFD4A-4D13-46FE-95F5-ADB4E90C7A4A}">
   <ds:schemaRefs>
     <ds:schemaRef ds:uri="http://schemas.openxmlformats.org/officeDocument/2006/bibliography"/>
   </ds:schemaRefs>

</xml_diff>

<commit_message>
Add a lot afchh
</commit_message>
<xml_diff>
--- a/2023/Диплом/Андрей Козин/Диплом Андрей.docx
+++ b/2023/Диплом/Андрей Козин/Диплом Андрей.docx
@@ -52,7 +52,6 @@
           <w:pPr>
             <w:rPr>
               <w:rFonts w:cs="Times New Roman"/>
-              <w:sz w:val="28"/>
               <w:szCs w:val="28"/>
               <w:lang w:eastAsia="ru-RU"/>
             </w:rPr>
@@ -1672,6 +1671,7 @@
         <w:rPr>
           <w:shd w:val="clear" w:color="auto" w:fill="FFFFFF"/>
         </w:rPr>
+        <w:lastRenderedPageBreak/>
         <w:t>Повысить эффективность производства;</w:t>
       </w:r>
     </w:p>
@@ -1771,7 +1771,6 @@
           <w:b/>
           <w:shd w:val="clear" w:color="auto" w:fill="FFFFFF"/>
         </w:rPr>
-        <w:lastRenderedPageBreak/>
         <w:t>Ректификация</w:t>
       </w:r>
       <w:r>
@@ -1936,6 +1935,7 @@
     </w:p>
     <w:p>
       <w:r>
+        <w:lastRenderedPageBreak/>
         <w:t xml:space="preserve">Показатель эффективности процесса концентрация искомого компонента в дистилляте самым непосредственным образом зависит от начальных параметров исходной смеси. С их изменением в процесс могут поступать наиболее сильные возмущения, в частности по каналу состава исходной смеси, так как состав определяется предыдущим технологическим процессом. </w:t>
       </w:r>
     </w:p>
@@ -1982,7 +1982,6 @@
           <w:rFonts w:cs="Times New Roman"/>
           <w:szCs w:val="24"/>
         </w:rPr>
-        <w:lastRenderedPageBreak/>
         <w:t xml:space="preserve">Колонна имеет два параллельно работающих кипятильника Т-348А, Т-348Б обогреваемых горячей циркуляционной водой с температурой до 80°С поступающей от насоса Н-201 цеха 58-68. Циркуляционная вода прошедшая кипятильники Т-348А/Б подается в аппарат Т-201 цеха 58-68. Пары, образующиеся в кипятильниках Т-348А и Т-348Б проходят </w:t>
       </w:r>
       <w:proofErr w:type="gramStart"/>
@@ -2185,6 +2184,7 @@
           <w:rFonts w:cs="Times New Roman"/>
           <w:szCs w:val="24"/>
         </w:rPr>
+        <w:lastRenderedPageBreak/>
         <w:t xml:space="preserve"> Для исключения превышения давления в К-308А/Б на емкости Е-325 смонтирована линия </w:t>
       </w:r>
       <w:proofErr w:type="spellStart"/>
@@ -2441,61 +2441,54 @@
           <w:rFonts w:cs="Times New Roman"/>
           <w:szCs w:val="24"/>
         </w:rPr>
-        <w:t xml:space="preserve"> в работу как дополнительных кипятильников колонны К-308Б во время останова для чистки кипятильников Т-348А/Б от полимерных отложений без останова узла получения пропилена. При данном режиме работы теплообменники Т-353А/Б отключаются запорными арматурами 231-6, 233-6 (243-6), 234-6 (242-6), 236-6 (245-6), 237-6, 246-6, 240-6, 241-6 и путем открытия запорных арматур 251-6, 238-6 (247-6), 250-6, 235-6 (244-6) подключаются в работу. В момент останова для чистки теплообменников Т-353А/Б или при </w:t>
-      </w:r>
+        <w:t xml:space="preserve"> в работу как дополнительных кипятильников колонны К-308Б во время останова для чистки кипятильников Т-348А/Б от полимерных отложений без останова узла получения пропилена. При данном режиме работы теплообменники Т-353А/Б отключаются запорными арматурами 231-6, 233-6 (243-6), 234-6 (242-6), 236-6 (245-6), 237-6, 246-6, 240-6, 241-6 и путем открытия запорных арматур 251-6, 238-6 (247-6), 250-6, 235-6 (244-6) подключаются в работу. В момент останова для чистки теплообменников Т-353А/Б или при использовании их в работе как дополнительных кипятильников колонны К-308Б </w:t>
+      </w:r>
+      <w:proofErr w:type="spellStart"/>
       <w:r>
         <w:rPr>
           <w:rFonts w:cs="Times New Roman"/>
           <w:szCs w:val="24"/>
         </w:rPr>
-        <w:lastRenderedPageBreak/>
-        <w:t xml:space="preserve">использовании их в работе как дополнительных кипятильников колонны К-308Б </w:t>
-      </w:r>
-      <w:proofErr w:type="spellStart"/>
+        <w:t>пропановая</w:t>
+      </w:r>
+      <w:proofErr w:type="spellEnd"/>
       <w:r>
         <w:rPr>
           <w:rFonts w:cs="Times New Roman"/>
           <w:szCs w:val="24"/>
         </w:rPr>
-        <w:t>пропановая</w:t>
-      </w:r>
-      <w:proofErr w:type="spellEnd"/>
+        <w:t xml:space="preserve"> фракция с куба колонны подается в топливную сеть, в линию этана-рецикла печей пиролиза цеха 58-68, в систему печей пиролиза Р-510/Р-515 установки Э-60(2) (секция 500) по </w:t>
+      </w:r>
+      <w:proofErr w:type="spellStart"/>
       <w:r>
         <w:rPr>
           <w:rFonts w:cs="Times New Roman"/>
           <w:szCs w:val="24"/>
         </w:rPr>
-        <w:t xml:space="preserve"> фракция с куба колонны подается в топливную сеть, в линию этана-рецикла печей пиролиза цеха 58-68, в систему печей пиролиза Р-510/Р-515 установки Э-60(2) (секция 500) по </w:t>
-      </w:r>
-      <w:proofErr w:type="spellStart"/>
+        <w:t>байпасной</w:t>
+      </w:r>
+      <w:proofErr w:type="spellEnd"/>
       <w:r>
         <w:rPr>
           <w:rFonts w:cs="Times New Roman"/>
           <w:szCs w:val="24"/>
         </w:rPr>
-        <w:t>байпасной</w:t>
-      </w:r>
-      <w:proofErr w:type="spellEnd"/>
-      <w:r>
+        <w:t xml:space="preserve"> линии через запорную арматуру 232-6.</w:t>
+      </w:r>
+    </w:p>
+    <w:p>
+      <w:pPr>
         <w:rPr>
           <w:rFonts w:cs="Times New Roman"/>
           <w:szCs w:val="24"/>
         </w:rPr>
-        <w:t xml:space="preserve"> линии через запорную арматуру 232-6.</w:t>
-      </w:r>
-    </w:p>
-    <w:p>
-      <w:pPr>
+      </w:pPr>
+      <w:r>
         <w:rPr>
           <w:rFonts w:cs="Times New Roman"/>
           <w:szCs w:val="24"/>
         </w:rPr>
-      </w:pPr>
-      <w:r>
-        <w:rPr>
-          <w:rFonts w:cs="Times New Roman"/>
-          <w:szCs w:val="24"/>
-        </w:rPr>
+        <w:lastRenderedPageBreak/>
         <w:t>Технологической схемой предусмотрена подача продуктового пропана с куба колонны К-308Б в систему печей пиролиза цеха 2021-2045 с применением насосов Н-328А/Б.</w:t>
       </w:r>
     </w:p>
@@ -2753,10 +2746,7 @@
         <w:t>Межтрубное пространство –</w:t>
       </w:r>
       <w:r>
-        <w:t xml:space="preserve"> 17,5</w:t>
-      </w:r>
-      <w:r>
-        <w:t xml:space="preserve"> кгс/см</w:t>
+        <w:t xml:space="preserve"> 17,5 кгс/см</w:t>
       </w:r>
       <w:r>
         <w:rPr>
@@ -2817,13 +2807,7 @@
         <w:rPr>
           <w:szCs w:val="24"/>
         </w:rPr>
-        <w:t>Б</w:t>
-      </w:r>
-      <w:r>
-        <w:rPr>
-          <w:szCs w:val="24"/>
-        </w:rPr>
-        <w:t xml:space="preserve"> - 1</w:t>
+        <w:t>Б - 1</w:t>
       </w:r>
       <w:r>
         <w:rPr>
@@ -2853,87 +2837,99 @@
     </w:p>
     <w:p>
       <w:r>
-        <w:t>Диаметр аппарата - 14</w:t>
-      </w:r>
-      <w:r>
-        <w:t>00 мм</w:t>
-      </w:r>
-    </w:p>
-    <w:p>
-      <w:r>
-        <w:t xml:space="preserve">Длинна – </w:t>
-      </w:r>
-      <w:r>
-        <w:t>6422</w:t>
-      </w:r>
-      <w:r>
-        <w:t xml:space="preserve"> мм</w:t>
-      </w:r>
-    </w:p>
-    <w:p>
-      <w:r>
-        <w:t>Диаметр трубок – 2</w:t>
+        <w:t>Диаметр аппарата - 1400 мм</w:t>
+      </w:r>
+    </w:p>
+    <w:p>
+      <w:r>
+        <w:t>Длинна – 6422 мм</w:t>
+      </w:r>
+    </w:p>
+    <w:p>
+      <w:r>
+        <w:t>Диаметр трубок – 25х2 мм</w:t>
+      </w:r>
+    </w:p>
+    <w:p>
+      <w:r>
+        <w:t>Длина трубок – 4000 мм</w:t>
+      </w:r>
+    </w:p>
+    <w:p>
+      <w:r>
+        <w:t>Количество трубок – 1476 шт.</w:t>
+      </w:r>
+    </w:p>
+    <w:p>
+      <w:r>
+        <w:t>Поверхность теплообмена – 456 м</w:t>
+      </w:r>
+      <w:r>
+        <w:rPr>
+          <w:vertAlign w:val="superscript"/>
+        </w:rPr>
+        <w:t>2</w:t>
+      </w:r>
+    </w:p>
+    <w:p>
+      <w:r>
+        <w:t>Среда – вода циркуляционная</w:t>
+      </w:r>
+    </w:p>
+    <w:p>
+      <w:r>
+        <w:t>Рабочая температура - 70</w:t>
+      </w:r>
+      <w:r>
+        <w:rPr>
+          <w:rFonts w:cs="Times New Roman"/>
+        </w:rPr>
+        <w:t>÷</w:t>
+      </w:r>
+      <w:r>
+        <w:rPr>
+          <w:rFonts w:cs="Times New Roman"/>
+        </w:rPr>
+        <w:t>8</w:t>
       </w:r>
       <w:r>
         <w:t>5</w:t>
       </w:r>
       <w:r>
-        <w:t>х</w:t>
-      </w:r>
-      <w:r>
+        <w:rPr>
+          <w:rFonts w:cs="Times New Roman"/>
+        </w:rPr>
+        <w:t>°</w:t>
+      </w:r>
+      <w:r>
+        <w:t>С</w:t>
+      </w:r>
+    </w:p>
+    <w:p>
+      <w:pPr>
+        <w:rPr>
+          <w:vertAlign w:val="superscript"/>
+        </w:rPr>
+      </w:pPr>
+      <w:r>
+        <w:t>Давление – 6 кгс/см</w:t>
+      </w:r>
+      <w:r>
+        <w:rPr>
+          <w:vertAlign w:val="superscript"/>
+        </w:rPr>
         <w:t>2</w:t>
       </w:r>
-      <w:r>
-        <w:t xml:space="preserve"> мм</w:t>
-      </w:r>
-    </w:p>
-    <w:p>
-      <w:r>
-        <w:t xml:space="preserve">Длина трубок – </w:t>
-      </w:r>
-      <w:r>
-        <w:t>4</w:t>
-      </w:r>
-      <w:r>
-        <w:t>000 мм</w:t>
-      </w:r>
-    </w:p>
-    <w:p>
-      <w:r>
-        <w:t>Количество трубок – 1</w:t>
-      </w:r>
-      <w:r>
-        <w:t>476</w:t>
-      </w:r>
-      <w:r>
-        <w:t xml:space="preserve"> шт.</w:t>
-      </w:r>
-    </w:p>
-    <w:p>
-      <w:r>
-        <w:t>Поверхность теплообмена –</w:t>
-      </w:r>
-      <w:r>
-        <w:t xml:space="preserve"> 456 </w:t>
-      </w:r>
-      <w:r>
-        <w:t>м</w:t>
-      </w:r>
-      <w:r>
+    </w:p>
+    <w:p>
+      <w:pPr>
         <w:rPr>
           <w:vertAlign w:val="superscript"/>
         </w:rPr>
-        <w:t>2</w:t>
-      </w:r>
-    </w:p>
-    <w:p>
-      <w:r>
-        <w:t>Среда – вода циркуляционная</w:t>
-      </w:r>
-    </w:p>
-    <w:p>
-      <w:r>
-        <w:t>Рабочая температура - 70</w:t>
+      </w:pPr>
+      <w:r>
+        <w:lastRenderedPageBreak/>
+        <w:t>Межтрубное пространство – 14</w:t>
       </w:r>
       <w:r>
         <w:rPr>
@@ -2942,63 +2938,7 @@
         <w:t>÷</w:t>
       </w:r>
       <w:r>
-        <w:rPr>
-          <w:rFonts w:cs="Times New Roman"/>
-        </w:rPr>
-        <w:t>8</w:t>
-      </w:r>
-      <w:r>
-        <w:t>5</w:t>
-      </w:r>
-      <w:r>
-        <w:rPr>
-          <w:rFonts w:cs="Times New Roman"/>
-        </w:rPr>
-        <w:t>°</w:t>
-      </w:r>
-      <w:r>
-        <w:t>С</w:t>
-      </w:r>
-    </w:p>
-    <w:p>
-      <w:pPr>
-        <w:rPr>
-          <w:vertAlign w:val="superscript"/>
-        </w:rPr>
-      </w:pPr>
-      <w:r>
-        <w:t>Давление – 6 кгс/см</w:t>
-      </w:r>
-      <w:r>
-        <w:rPr>
-          <w:vertAlign w:val="superscript"/>
-        </w:rPr>
-        <w:t>2</w:t>
-      </w:r>
-    </w:p>
-    <w:p>
-      <w:pPr>
-        <w:rPr>
-          <w:vertAlign w:val="superscript"/>
-        </w:rPr>
-      </w:pPr>
-      <w:r>
-        <w:t>Межтрубное пространство –</w:t>
-      </w:r>
-      <w:r>
-        <w:t xml:space="preserve"> 14</w:t>
-      </w:r>
-      <w:r>
-        <w:rPr>
-          <w:rFonts w:cs="Times New Roman"/>
-        </w:rPr>
-        <w:t>÷</w:t>
-      </w:r>
-      <w:r>
-        <w:t>18</w:t>
-      </w:r>
-      <w:r>
-        <w:t>,5 кгс/см</w:t>
+        <w:t>18,5 кгс/см</w:t>
       </w:r>
       <w:r>
         <w:rPr>
@@ -3058,7 +2998,6 @@
         <w:rPr>
           <w:szCs w:val="24"/>
         </w:rPr>
-        <w:lastRenderedPageBreak/>
         <w:t>Аппарат Т-349А - 1 шт. кожухотрубный, горизонтальный тепло</w:t>
       </w:r>
       <w:r>
@@ -3077,90 +3016,98 @@
     </w:p>
     <w:p>
       <w:r>
-        <w:t>Диаметр аппарата - 1</w:t>
-      </w:r>
-      <w:r>
+        <w:t>Диаметр аппарата - 13400 мм</w:t>
+      </w:r>
+    </w:p>
+    <w:p>
+      <w:r>
+        <w:t>Длинна – 7749 мм</w:t>
+      </w:r>
+    </w:p>
+    <w:p>
+      <w:r>
+        <w:t>Диаметр трубок – 20х1,5 мм</w:t>
+      </w:r>
+    </w:p>
+    <w:p>
+      <w:r>
+        <w:t>Длина трубок – 6000 мм</w:t>
+      </w:r>
+    </w:p>
+    <w:p>
+      <w:r>
+        <w:t>Количество трубок – 1953 шт.</w:t>
+      </w:r>
+    </w:p>
+    <w:p>
+      <w:r>
+        <w:t>Поверхность теплообмена – 722,5 м</w:t>
+      </w:r>
+      <w:r>
+        <w:rPr>
+          <w:vertAlign w:val="superscript"/>
+        </w:rPr>
+        <w:t>2</w:t>
+      </w:r>
+    </w:p>
+    <w:p>
+      <w:r>
+        <w:t>Среда – вода</w:t>
+      </w:r>
+    </w:p>
+    <w:p>
+      <w:r>
+        <w:t>Рабочая температура - 25</w:t>
+      </w:r>
+      <w:r>
+        <w:rPr>
+          <w:rFonts w:cs="Times New Roman"/>
+        </w:rPr>
+        <w:t>÷</w:t>
+      </w:r>
+      <w:r>
+        <w:rPr>
+          <w:rFonts w:cs="Times New Roman"/>
+        </w:rPr>
         <w:t>3</w:t>
       </w:r>
       <w:r>
-        <w:t>400 мм</w:t>
-      </w:r>
-    </w:p>
-    <w:p>
-      <w:r>
-        <w:t xml:space="preserve">Длинна – </w:t>
-      </w:r>
-      <w:r>
-        <w:t>7749</w:t>
-      </w:r>
-      <w:r>
-        <w:t xml:space="preserve"> мм</w:t>
-      </w:r>
-    </w:p>
-    <w:p>
-      <w:r>
-        <w:t>Диаметр трубок – 2</w:t>
-      </w:r>
-      <w:r>
-        <w:t>0</w:t>
-      </w:r>
-      <w:r>
-        <w:t>х</w:t>
-      </w:r>
-      <w:r>
-        <w:t>1,5</w:t>
-      </w:r>
-      <w:r>
-        <w:t xml:space="preserve"> мм</w:t>
-      </w:r>
-    </w:p>
-    <w:p>
-      <w:r>
-        <w:t xml:space="preserve">Длина трубок – </w:t>
-      </w:r>
-      <w:r>
-        <w:t>6</w:t>
-      </w:r>
-      <w:r>
-        <w:t>000 мм</w:t>
-      </w:r>
-    </w:p>
-    <w:p>
-      <w:r>
-        <w:t xml:space="preserve">Количество трубок – </w:t>
-      </w:r>
-      <w:r>
-        <w:t>1953</w:t>
-      </w:r>
-      <w:r>
-        <w:t xml:space="preserve"> шт.</w:t>
-      </w:r>
-    </w:p>
-    <w:p>
-      <w:r>
-        <w:t xml:space="preserve">Поверхность теплообмена – </w:t>
-      </w:r>
-      <w:r>
-        <w:t>722,5</w:t>
-      </w:r>
-      <w:r>
-        <w:t xml:space="preserve"> м</w:t>
-      </w:r>
-      <w:r>
+        <w:t>5</w:t>
+      </w:r>
+      <w:r>
+        <w:rPr>
+          <w:rFonts w:cs="Times New Roman"/>
+        </w:rPr>
+        <w:t>°</w:t>
+      </w:r>
+      <w:r>
+        <w:t>С</w:t>
+      </w:r>
+    </w:p>
+    <w:p>
+      <w:pPr>
         <w:rPr>
           <w:vertAlign w:val="superscript"/>
         </w:rPr>
+      </w:pPr>
+      <w:r>
+        <w:t>Давление – 5 кгс/см</w:t>
+      </w:r>
+      <w:r>
+        <w:rPr>
+          <w:vertAlign w:val="superscript"/>
+        </w:rPr>
         <w:t>2</w:t>
       </w:r>
     </w:p>
     <w:p>
-      <w:r>
-        <w:t>Среда – вода</w:t>
-      </w:r>
-    </w:p>
-    <w:p>
-      <w:r>
-        <w:t>Рабочая температура - 25</w:t>
+      <w:pPr>
+        <w:rPr>
+          <w:vertAlign w:val="superscript"/>
+        </w:rPr>
+      </w:pPr>
+      <w:r>
+        <w:t>Межтрубное пространство – 14</w:t>
       </w:r>
       <w:r>
         <w:rPr>
@@ -3169,10 +3116,30 @@
         <w:t>÷</w:t>
       </w:r>
       <w:r>
+        <w:t>18,5 кгс/см</w:t>
+      </w:r>
+      <w:r>
+        <w:rPr>
+          <w:vertAlign w:val="superscript"/>
+        </w:rPr>
+        <w:t>2</w:t>
+      </w:r>
+    </w:p>
+    <w:p>
+      <w:r>
+        <w:t>Рабочая температура - 40</w:t>
+      </w:r>
+      <w:r>
         <w:rPr>
           <w:rFonts w:cs="Times New Roman"/>
         </w:rPr>
-        <w:t>3</w:t>
+        <w:t>÷</w:t>
+      </w:r>
+      <w:r>
+        <w:rPr>
+          <w:rFonts w:cs="Times New Roman"/>
+        </w:rPr>
+        <w:t>4</w:t>
       </w:r>
       <w:r>
         <w:t>5</w:t>
@@ -3188,87 +3155,8 @@
       </w:r>
     </w:p>
     <w:p>
-      <w:pPr>
-        <w:rPr>
-          <w:vertAlign w:val="superscript"/>
-        </w:rPr>
-      </w:pPr>
-      <w:r>
-        <w:t>Давление – 5</w:t>
-      </w:r>
-      <w:r>
-        <w:t xml:space="preserve"> кгс/см</w:t>
-      </w:r>
-      <w:r>
-        <w:rPr>
-          <w:vertAlign w:val="superscript"/>
-        </w:rPr>
-        <w:t>2</w:t>
-      </w:r>
-    </w:p>
-    <w:p>
-      <w:pPr>
-        <w:rPr>
-          <w:vertAlign w:val="superscript"/>
-        </w:rPr>
-      </w:pPr>
-      <w:r>
-        <w:t>Межтрубное пространство – 14</w:t>
-      </w:r>
-      <w:r>
-        <w:rPr>
-          <w:rFonts w:cs="Times New Roman"/>
-        </w:rPr>
-        <w:t>÷</w:t>
-      </w:r>
-      <w:r>
-        <w:t>18,5 кгс/см</w:t>
-      </w:r>
-      <w:r>
-        <w:rPr>
-          <w:vertAlign w:val="superscript"/>
-        </w:rPr>
-        <w:t>2</w:t>
-      </w:r>
-    </w:p>
-    <w:p>
-      <w:r>
-        <w:t>Рабочая температура - 40</w:t>
-      </w:r>
-      <w:r>
-        <w:rPr>
-          <w:rFonts w:cs="Times New Roman"/>
-        </w:rPr>
-        <w:t>÷</w:t>
-      </w:r>
-      <w:r>
-        <w:rPr>
-          <w:rFonts w:cs="Times New Roman"/>
-        </w:rPr>
-        <w:t>4</w:t>
-      </w:r>
-      <w:r>
-        <w:t>5</w:t>
-      </w:r>
-      <w:r>
-        <w:rPr>
-          <w:rFonts w:cs="Times New Roman"/>
-        </w:rPr>
-        <w:t>°</w:t>
-      </w:r>
-      <w:r>
-        <w:t>С</w:t>
-      </w:r>
-    </w:p>
-    <w:p>
-      <w:r>
-        <w:t>Среда –</w:t>
-      </w:r>
-      <w:r>
-        <w:t xml:space="preserve"> </w:t>
-      </w:r>
-      <w:r>
-        <w:t>пропилен</w:t>
+      <w:r>
+        <w:t>Среда – пропилен</w:t>
       </w:r>
     </w:p>
     <w:p/>
@@ -3310,13 +3198,7 @@
     </w:p>
     <w:p>
       <w:r>
-        <w:t xml:space="preserve">Диаметр аппарата </w:t>
-      </w:r>
-      <w:r>
-        <w:t>–</w:t>
-      </w:r>
-      <w:r>
-        <w:t xml:space="preserve"> </w:t>
+        <w:t xml:space="preserve">Диаметр аппарата – </w:t>
       </w:r>
       <w:r>
         <w:rPr>
@@ -3353,35 +3235,17 @@
     </w:p>
     <w:p>
       <w:r>
-        <w:t xml:space="preserve">Длина трубок – </w:t>
-      </w:r>
-      <w:r>
-        <w:t>6</w:t>
-      </w:r>
-      <w:r>
-        <w:t>000 мм</w:t>
-      </w:r>
-    </w:p>
-    <w:p>
-      <w:r>
-        <w:t>Количество трубок – 1</w:t>
-      </w:r>
-      <w:r>
-        <w:t>048</w:t>
-      </w:r>
-      <w:r>
-        <w:t xml:space="preserve"> шт.</w:t>
-      </w:r>
-    </w:p>
-    <w:p>
-      <w:r>
-        <w:t xml:space="preserve">Поверхность теплообмена – </w:t>
-      </w:r>
-      <w:r>
-        <w:t>920</w:t>
-      </w:r>
-      <w:r>
-        <w:t xml:space="preserve"> м</w:t>
+        <w:t>Длина трубок – 6000 мм</w:t>
+      </w:r>
+    </w:p>
+    <w:p>
+      <w:r>
+        <w:t>Количество трубок – 1048 шт.</w:t>
+      </w:r>
+    </w:p>
+    <w:p>
+      <w:r>
+        <w:t>Поверхность теплообмена – 920 м</w:t>
       </w:r>
       <w:r>
         <w:rPr>
@@ -3397,10 +3261,7 @@
     </w:p>
     <w:p>
       <w:r>
-        <w:t>Рабочая температура - 2</w:t>
-      </w:r>
-      <w:r>
-        <w:t>0</w:t>
+        <w:t>Рабочая температура - 20</w:t>
       </w:r>
       <w:r>
         <w:rPr>
@@ -3431,10 +3292,7 @@
         </w:rPr>
       </w:pPr>
       <w:r>
-        <w:t>Давление – 4</w:t>
-      </w:r>
-      <w:r>
-        <w:t xml:space="preserve"> кгс/см</w:t>
+        <w:t>Давление – 4 кгс/см</w:t>
       </w:r>
       <w:r>
         <w:rPr>
@@ -3450,6 +3308,7 @@
         </w:rPr>
       </w:pPr>
       <w:r>
+        <w:lastRenderedPageBreak/>
         <w:t>Межтрубное пространство – 14</w:t>
       </w:r>
       <w:r>
@@ -3470,13 +3329,7 @@
     </w:p>
     <w:p>
       <w:r>
-        <w:t xml:space="preserve">Рабочая температура </w:t>
-      </w:r>
-      <w:r>
-        <w:t>–</w:t>
-      </w:r>
-      <w:r>
-        <w:t xml:space="preserve"> 40</w:t>
+        <w:t>Рабочая температура – 40</w:t>
       </w:r>
       <w:r>
         <w:rPr>
@@ -3505,13 +3358,7 @@
     </w:p>
     <w:p>
       <w:r>
-        <w:t>Среда –</w:t>
-      </w:r>
-      <w:r>
-        <w:t xml:space="preserve"> </w:t>
-      </w:r>
-      <w:r>
-        <w:t>пропилен</w:t>
+        <w:t>Среда – пропилен</w:t>
       </w:r>
     </w:p>
     <w:p>
@@ -3647,30 +3494,17 @@
     </w:p>
     <w:p>
       <w:r>
-        <w:lastRenderedPageBreak/>
         <w:t>Длина трубок – 6000 мм</w:t>
       </w:r>
     </w:p>
     <w:p>
       <w:r>
-        <w:t xml:space="preserve">Количество трубок – </w:t>
-      </w:r>
-      <w:r>
-        <w:t>945</w:t>
-      </w:r>
-      <w:r>
-        <w:t xml:space="preserve"> шт.</w:t>
-      </w:r>
-    </w:p>
-    <w:p>
-      <w:r>
-        <w:t xml:space="preserve">Поверхность теплообмена – </w:t>
-      </w:r>
-      <w:r>
-        <w:t>194</w:t>
-      </w:r>
-      <w:r>
-        <w:t xml:space="preserve"> м</w:t>
+        <w:t>Количество трубок – 945 шт.</w:t>
+      </w:r>
+    </w:p>
+    <w:p>
+      <w:r>
+        <w:t>Поверхность теплообмена – 194 м</w:t>
       </w:r>
       <w:r>
         <w:rPr>
@@ -3753,10 +3587,7 @@
     </w:p>
     <w:p>
       <w:r>
-        <w:t>Рабочая температура - 2</w:t>
-      </w:r>
-      <w:r>
-        <w:t>0</w:t>
+        <w:t>Рабочая температура - 20</w:t>
       </w:r>
       <w:r>
         <w:rPr>
@@ -3785,13 +3616,7 @@
     </w:p>
     <w:p>
       <w:r>
-        <w:t>Среда –</w:t>
-      </w:r>
-      <w:r>
-        <w:t xml:space="preserve"> </w:t>
-      </w:r>
-      <w:r>
-        <w:t>пропилен</w:t>
+        <w:t>Среда – пропилен</w:t>
       </w:r>
     </w:p>
     <w:p>
@@ -3945,16 +3770,7 @@
         <w:ind w:left="851" w:firstLine="0"/>
       </w:pPr>
       <w:r>
-        <w:t xml:space="preserve">Рабочая температура </w:t>
-      </w:r>
-      <w:r>
-        <w:t>–</w:t>
-      </w:r>
-      <w:r>
-        <w:t xml:space="preserve"> </w:t>
-      </w:r>
-      <w:r>
-        <w:t>38</w:t>
+        <w:t>Рабочая температура – 38</w:t>
       </w:r>
       <w:r>
         <w:rPr>
@@ -3983,19 +3799,14 @@
         </w:rPr>
       </w:pPr>
       <w:r>
+        <w:lastRenderedPageBreak/>
         <w:t>Перепад давление – (3,5</w:t>
       </w:r>
       <w:r>
         <w:rPr>
           <w:rFonts w:cs="Times New Roman"/>
         </w:rPr>
-        <w:t>÷</w:t>
-      </w:r>
-      <w:r>
-        <w:rPr>
-          <w:rFonts w:cs="Times New Roman"/>
-        </w:rPr>
-        <w:t>5</w:t>
+        <w:t>÷5</w:t>
       </w:r>
       <w:r>
         <w:t>) кгс/см</w:t>
@@ -4051,19 +3862,7 @@
         <w:rPr>
           <w:szCs w:val="24"/>
         </w:rPr>
-        <w:t xml:space="preserve">Аппарат Т-308А кожухотрубный, 6-и ходовой, </w:t>
-      </w:r>
-      <w:r>
-        <w:rPr>
-          <w:szCs w:val="24"/>
-        </w:rPr>
-        <w:t>горизонтальный переохладитель</w:t>
-      </w:r>
-      <w:r>
-        <w:rPr>
-          <w:szCs w:val="24"/>
-        </w:rPr>
-        <w:t xml:space="preserve"> кубового продукта колонны К-308А.</w:t>
+        <w:t>Аппарат Т-308А кожухотрубный, 6-и ходовой, горизонтальный переохладитель кубового продукта колонны К-308А.</w:t>
       </w:r>
     </w:p>
     <w:p>
@@ -4139,10 +3938,7 @@
         <w:t>Диаметр аппарата</w:t>
       </w:r>
       <w:r>
-        <w:t xml:space="preserve"> - 26</w:t>
-      </w:r>
-      <w:r>
-        <w:t>00 мм</w:t>
+        <w:t xml:space="preserve"> - 2600 мм</w:t>
       </w:r>
     </w:p>
     <w:p>
@@ -4153,16 +3949,7 @@
         <w:t>Высота, аппарата</w:t>
       </w:r>
       <w:r>
-        <w:t xml:space="preserve"> – 56</w:t>
-      </w:r>
-      <w:r>
-        <w:t>3</w:t>
-      </w:r>
-      <w:r>
-        <w:t>0</w:t>
-      </w:r>
-      <w:r>
-        <w:t>0 мм</w:t>
+        <w:t xml:space="preserve"> – 56300 мм</w:t>
       </w:r>
       <w:r>
         <w:tab/>
@@ -4209,10 +3996,7 @@
         <w:t>Флегмовое число</w:t>
       </w:r>
       <w:r>
-        <w:t xml:space="preserve"> – </w:t>
-      </w:r>
-      <w:r>
-        <w:t>16</w:t>
+        <w:t xml:space="preserve"> – 16</w:t>
       </w:r>
     </w:p>
     <w:p>
@@ -4231,10 +4015,7 @@
         <w:t>÷</w:t>
       </w:r>
       <w:r>
-        <w:t>5</w:t>
-      </w:r>
-      <w:r>
-        <w:t>0</w:t>
+        <w:t>50</w:t>
       </w:r>
       <w:r>
         <w:rPr>
@@ -4416,6 +4197,7 @@
         <w:rPr>
           <w:lang w:eastAsia="ru-RU"/>
         </w:rPr>
+        <w:lastRenderedPageBreak/>
         <w:t>Установка в этом случае, обычно, работает в установившемся режиме, что позволяет получать продукт и кубовый остаток с постоянной по времени концентрацией легколетучего компонента.</w:t>
       </w:r>
     </w:p>
@@ -4429,106 +4211,100 @@
         <w:rPr>
           <w:lang w:eastAsia="ru-RU"/>
         </w:rPr>
-        <w:t xml:space="preserve">Сущность процесса ректификации состоит в частичном испарении исходной смеси с отводом и последующей конденсацией образовавшейся паровой фазы. Получившийся конденсат снова частично испаряется, конденсируется и т.д. За счет этого образуется продукт, обогащенный </w:t>
+        <w:t xml:space="preserve">Сущность процесса ректификации состоит в частичном испарении исходной смеси с отводом и последующей конденсацией образовавшейся паровой фазы. Получившийся конденсат снова частично испаряется, конденсируется и т.д. За счет этого образуется продукт, обогащенный легколетучим компонентом (Л.Л.К.). Наглядно это можно иллюстрировать построением процесса на диаграмме </w:t>
       </w:r>
       <w:r>
         <w:rPr>
           <w:lang w:eastAsia="ru-RU"/>
         </w:rPr>
-        <w:lastRenderedPageBreak/>
-        <w:t xml:space="preserve">легколетучим компонентом (Л.Л.К.). Наглядно это можно иллюстрировать построением процесса на диаграмме </w:t>
+        <w:t xml:space="preserve">температура – состав (рис. 3.). </w:t>
       </w:r>
       <w:r>
         <w:rPr>
           <w:lang w:eastAsia="ru-RU"/>
         </w:rPr>
-        <w:t xml:space="preserve">температура – состав (рис. 3.). </w:t>
-      </w:r>
+        <w:t xml:space="preserve">Исходная смесь (точка D), обогащенная труднолетучим компонентом (Т.Л.К.) В, имеющим температуру кипения – </w:t>
+      </w:r>
+      <w:proofErr w:type="spellStart"/>
       <w:r>
         <w:rPr>
           <w:lang w:eastAsia="ru-RU"/>
         </w:rPr>
-        <w:t xml:space="preserve">Исходная смесь (точка D), обогащенная труднолетучим компонентом (Т.Л.К.) В, имеющим температуру кипения – </w:t>
+        <w:t>tВ</w:t>
+      </w:r>
+      <w:proofErr w:type="spellEnd"/>
+      <w:r>
+        <w:rPr>
+          <w:lang w:eastAsia="ru-RU"/>
+        </w:rPr>
+        <w:t xml:space="preserve">, нагревается до температуры кипения (линия </w:t>
       </w:r>
       <w:proofErr w:type="spellStart"/>
       <w:r>
         <w:rPr>
           <w:lang w:eastAsia="ru-RU"/>
         </w:rPr>
-        <w:t>tВ</w:t>
+        <w:t>Dа</w:t>
       </w:r>
       <w:proofErr w:type="spellEnd"/>
       <w:r>
         <w:rPr>
           <w:lang w:eastAsia="ru-RU"/>
         </w:rPr>
-        <w:t xml:space="preserve">, нагревается до температуры кипения (линия </w:t>
+        <w:t xml:space="preserve">) и частично испаряется (линия </w:t>
       </w:r>
       <w:proofErr w:type="spellStart"/>
       <w:r>
         <w:rPr>
           <w:lang w:eastAsia="ru-RU"/>
         </w:rPr>
-        <w:t>Dа</w:t>
+        <w:t>ab</w:t>
       </w:r>
       <w:proofErr w:type="spellEnd"/>
       <w:r>
         <w:rPr>
           <w:lang w:eastAsia="ru-RU"/>
         </w:rPr>
-        <w:t xml:space="preserve">) и частично испаряется (линия </w:t>
+        <w:t xml:space="preserve">), при этом образуется пар, обогащенный Л.Л.К. А. Получившийся пар конденсируется (линия </w:t>
       </w:r>
       <w:proofErr w:type="spellStart"/>
       <w:r>
         <w:rPr>
           <w:lang w:eastAsia="ru-RU"/>
         </w:rPr>
-        <w:t>ab</w:t>
+        <w:t>bc</w:t>
       </w:r>
       <w:proofErr w:type="spellEnd"/>
       <w:r>
         <w:rPr>
           <w:lang w:eastAsia="ru-RU"/>
         </w:rPr>
-        <w:t xml:space="preserve">), при этом образуется пар, обогащенный Л.Л.К. А. Получившийся пар конденсируется (линия </w:t>
+        <w:t xml:space="preserve">) и образовавшийся конденсат снова частично испаряется (линия </w:t>
       </w:r>
       <w:proofErr w:type="spellStart"/>
       <w:r>
         <w:rPr>
           <w:lang w:eastAsia="ru-RU"/>
         </w:rPr>
-        <w:t>bc</w:t>
+        <w:t>cd</w:t>
       </w:r>
       <w:proofErr w:type="spellEnd"/>
       <w:r>
         <w:rPr>
           <w:lang w:eastAsia="ru-RU"/>
         </w:rPr>
-        <w:t xml:space="preserve">) и образовавшийся конденсат снова частично испаряется (линия </w:t>
-      </w:r>
-      <w:proofErr w:type="spellStart"/>
-      <w:r>
+        <w:t>) и т.д. до тех пор, пока получится продукт – дистиллят заданного состава (точка С), обогащенный Л.Л.К. – А.</w:t>
+      </w:r>
+    </w:p>
+    <w:p>
+      <w:pPr>
         <w:rPr>
           <w:lang w:eastAsia="ru-RU"/>
         </w:rPr>
-        <w:t>cd</w:t>
-      </w:r>
-      <w:proofErr w:type="spellEnd"/>
-      <w:r>
-        <w:rPr>
-          <w:lang w:eastAsia="ru-RU"/>
-        </w:rPr>
-        <w:t>) и т.д. до тех пор, пока получится продукт – дистиллят заданного состава (точка С), обогащенный Л.Л.К. – А.</w:t>
-      </w:r>
-    </w:p>
-    <w:p>
-      <w:pPr>
-        <w:rPr>
-          <w:lang w:eastAsia="ru-RU"/>
-        </w:rPr>
-      </w:pPr>
-      <w:r>
-        <w:rPr>
+      </w:pPr>
+      <w:r>
+        <w:rPr>
+          <w:noProof/>
           <w:lang w:eastAsia="ru-RU"/>
         </w:rPr>
         <w:drawing>
@@ -4610,6 +4386,7 @@
         </w:numPr>
       </w:pPr>
       <w:r>
+        <w:lastRenderedPageBreak/>
         <w:t>В</w:t>
       </w:r>
       <w:r>
@@ -4644,21 +4421,21 @@
         <w:t xml:space="preserve"> </w:t>
       </w:r>
       <w:r>
-        <w:t xml:space="preserve">Трудность </w:t>
+        <w:t>Трудность регулирования процесса объясняется также частотой и амплитудой возмущений. Возмущениями являются изменения начальных параметров исходной смеси, тепло- и хладоносителей, изменения свойств теплопередающих поверхностей, отложение веществ на стенках и т. д. Кроме того, на технологический режим ректификационных колонн, устанавливаемых под открытым небом, влияют колебания температуры атмосферного воздуха.</w:t>
+      </w:r>
+    </w:p>
+    <w:p>
+      <w:r>
+        <w:t>Расход сырья может быть стабилизирован с помощью регулятора расхода. Диафрагма и исполнительное устройство регулятора должны быть установлены до теплообменника, так как после нагревания смеси до температуры кипения в этом теплообменнике поток жидкости может содержать паровую фазу, что нарушает работу автоматических устройств.</w:t>
+      </w:r>
+    </w:p>
+    <w:p>
+      <w:r>
+        <w:t xml:space="preserve">Большое значение для процесса ректификации имеет температура исходной смеси. Если смесь начинает поступать в колонну при температуре ниже температуры кипения, она должна нагреваться до этой температуры парами, идущими из нижней части колонны. Конденсация паров при этом возрастает, что нарушает весь режим процесса ректификации. Поэтому температуру исходной </w:t>
       </w:r>
       <w:r>
         <w:lastRenderedPageBreak/>
-        <w:t>регулирования процесса объясняется также частотой и амплитудой возмущений. Возмущениями являются изменения начальных параметров исходной смеси, тепло- и хладоносителей, изменения свойств теплопередающих поверхностей, отложение веществ на стенках и т. д. Кроме того, на технологический режим ректификационных колонн, устанавливаемых под открытым небом, влияют колебания температуры атмосферного воздуха.</w:t>
-      </w:r>
-    </w:p>
-    <w:p>
-      <w:r>
-        <w:t>Расход сырья может быть стабилизирован с помощью регулятора расхода. Диафрагма и исполнительное устройство регулятора должны быть установлены до теплообменника, так как после нагревания смеси до температуры кипения в этом теплообменнике поток жидкости может содержать паровую фазу, что нарушает работу автоматических устройств.</w:t>
-      </w:r>
-    </w:p>
-    <w:p>
-      <w:r>
-        <w:t>Большое значение для процесса ректификации имеет температура исходной смеси. Если смесь начинает поступать в колонну при температуре ниже температуры кипения, она должна нагреваться до этой температуры парами, идущими из нижней части колонны. Конденсация паров при этом возрастает, что нарушает весь режим процесса ректификации. Поэтому температуру исходной смеси стабилизируют изменением расхода теплоносителя, подаваемого в теплообменник; тем самым ликвидируют одно из возмущений.</w:t>
+        <w:t>смеси стабилизируют изменением расхода теплоносителя, подаваемого в теплообменник; тем самым ликвидируют одно из возмущений.</w:t>
       </w:r>
     </w:p>
     <w:p>
@@ -4781,8 +4558,8 @@
       <w:tblGrid>
         <w:gridCol w:w="578"/>
         <w:gridCol w:w="565"/>
-        <w:gridCol w:w="648"/>
-        <w:gridCol w:w="564"/>
+        <w:gridCol w:w="706"/>
+        <w:gridCol w:w="706"/>
         <w:gridCol w:w="648"/>
         <w:gridCol w:w="565"/>
         <w:gridCol w:w="648"/>
@@ -4792,8 +4569,8 @@
         <w:gridCol w:w="649"/>
         <w:gridCol w:w="566"/>
         <w:gridCol w:w="649"/>
-        <w:gridCol w:w="516"/>
-        <w:gridCol w:w="516"/>
+        <w:gridCol w:w="512"/>
+        <w:gridCol w:w="566"/>
         <w:gridCol w:w="512"/>
       </w:tblGrid>
       <w:tr>
@@ -4812,7 +4589,7 @@
               <w:rPr>
                 <w:lang w:val="en-US"/>
               </w:rPr>
-              <w:t>t</w:t>
+              <w:t>f</w:t>
             </w:r>
           </w:p>
         </w:tc>
@@ -5118,7 +4895,7 @@
               <w:rPr>
                 <w:lang w:val="en-US"/>
               </w:rPr>
-              <w:t>T</w:t>
+              <w:t>F</w:t>
             </w:r>
           </w:p>
         </w:tc>
@@ -5137,7 +4914,7 @@
               <w:rPr>
                 <w:lang w:val="en-US"/>
               </w:rPr>
-              <w:t>1,3</w:t>
+              <w:t>30</w:t>
             </w:r>
           </w:p>
         </w:tc>
@@ -5156,7 +4933,13 @@
               <w:rPr>
                 <w:lang w:val="en-US"/>
               </w:rPr>
-              <w:t>1,2</w:t>
+              <w:t>31</w:t>
+            </w:r>
+            <w:r>
+              <w:rPr>
+                <w:lang w:val="en-US"/>
+              </w:rPr>
+              <w:t>,2</w:t>
             </w:r>
           </w:p>
         </w:tc>
@@ -5175,7 +4958,13 @@
               <w:rPr>
                 <w:lang w:val="en-US"/>
               </w:rPr>
-              <w:t>1,1</w:t>
+              <w:t>32</w:t>
+            </w:r>
+            <w:r>
+              <w:rPr>
+                <w:lang w:val="en-US"/>
+              </w:rPr>
+              <w:t>,1</w:t>
             </w:r>
           </w:p>
         </w:tc>
@@ -5194,7 +4983,7 @@
               <w:rPr>
                 <w:lang w:val="en-US"/>
               </w:rPr>
-              <w:t>1</w:t>
+              <w:t>33</w:t>
             </w:r>
           </w:p>
         </w:tc>
@@ -5213,7 +5002,7 @@
               <w:rPr>
                 <w:lang w:val="en-US"/>
               </w:rPr>
-              <w:t>2,2</w:t>
+              <w:t>41</w:t>
             </w:r>
           </w:p>
         </w:tc>
@@ -5232,7 +5021,13 @@
               <w:rPr>
                 <w:lang w:val="en-US"/>
               </w:rPr>
-              <w:t>2,4</w:t>
+              <w:t>4</w:t>
+            </w:r>
+            <w:r>
+              <w:rPr>
+                <w:lang w:val="en-US"/>
+              </w:rPr>
+              <w:t>5</w:t>
             </w:r>
           </w:p>
         </w:tc>
@@ -5251,7 +5046,7 @@
               <w:rPr>
                 <w:lang w:val="en-US"/>
               </w:rPr>
-              <w:t>2,9</w:t>
+              <w:t>51</w:t>
             </w:r>
           </w:p>
         </w:tc>
@@ -5270,7 +5065,7 @@
               <w:rPr>
                 <w:lang w:val="en-US"/>
               </w:rPr>
-              <w:t>3,3</w:t>
+              <w:t>57</w:t>
             </w:r>
           </w:p>
         </w:tc>
@@ -5289,7 +5084,7 @@
               <w:rPr>
                 <w:lang w:val="en-US"/>
               </w:rPr>
-              <w:t>3,8</w:t>
+              <w:t>65</w:t>
             </w:r>
           </w:p>
         </w:tc>
@@ -5308,7 +5103,7 @@
               <w:rPr>
                 <w:lang w:val="en-US"/>
               </w:rPr>
-              <w:t>3,9</w:t>
+              <w:t>69</w:t>
             </w:r>
           </w:p>
         </w:tc>
@@ -5327,7 +5122,7 @@
               <w:rPr>
                 <w:lang w:val="en-US"/>
               </w:rPr>
-              <w:t>4,5</w:t>
+              <w:t>73</w:t>
             </w:r>
           </w:p>
         </w:tc>
@@ -5346,7 +5141,7 @@
               <w:rPr>
                 <w:lang w:val="en-US"/>
               </w:rPr>
-              <w:t>4,9</w:t>
+              <w:t>78</w:t>
             </w:r>
           </w:p>
         </w:tc>
@@ -5365,7 +5160,7 @@
               <w:rPr>
                 <w:lang w:val="en-US"/>
               </w:rPr>
-              <w:t>5,3</w:t>
+              <w:t>89</w:t>
             </w:r>
           </w:p>
         </w:tc>
@@ -5384,7 +5179,13 @@
               <w:rPr>
                 <w:lang w:val="en-US"/>
               </w:rPr>
-              <w:t>5,4</w:t>
+              <w:t>9</w:t>
+            </w:r>
+            <w:r>
+              <w:rPr>
+                <w:lang w:val="en-US"/>
+              </w:rPr>
+              <w:t>4</w:t>
             </w:r>
           </w:p>
         </w:tc>
@@ -5400,7 +5201,7 @@
               <w:rPr>
                 <w:lang w:val="en-US"/>
               </w:rPr>
-              <w:t>5</w:t>
+              <w:t>90</w:t>
             </w:r>
           </w:p>
         </w:tc>
@@ -5408,6 +5209,11 @@
     </w:tbl>
     <w:p/>
     <w:p>
+      <w:pPr>
+        <w:rPr>
+          <w:rFonts w:eastAsiaTheme="minorEastAsia"/>
+        </w:rPr>
+      </w:pPr>
       <m:oMathPara>
         <m:oMath>
           <m:sSub>
@@ -5593,6 +5399,640 @@
         </m:oMath>
       </m:oMathPara>
     </w:p>
+    <w:tbl>
+      <w:tblPr>
+        <w:tblStyle w:val="ab"/>
+        <w:tblW w:w="0" w:type="auto"/>
+        <w:tblLook w:val="04A0" w:firstRow="1" w:lastRow="0" w:firstColumn="1" w:lastColumn="0" w:noHBand="0" w:noVBand="1"/>
+      </w:tblPr>
+      <w:tblGrid>
+        <w:gridCol w:w="482"/>
+        <w:gridCol w:w="468"/>
+        <w:gridCol w:w="706"/>
+        <w:gridCol w:w="706"/>
+        <w:gridCol w:w="706"/>
+        <w:gridCol w:w="566"/>
+        <w:gridCol w:w="706"/>
+        <w:gridCol w:w="706"/>
+        <w:gridCol w:w="706"/>
+        <w:gridCol w:w="566"/>
+        <w:gridCol w:w="706"/>
+        <w:gridCol w:w="566"/>
+        <w:gridCol w:w="610"/>
+        <w:gridCol w:w="706"/>
+        <w:gridCol w:w="566"/>
+        <w:gridCol w:w="439"/>
+      </w:tblGrid>
+      <w:tr>
+        <w:tc>
+          <w:tcPr>
+            <w:tcW w:w="578" w:type="dxa"/>
+          </w:tcPr>
+          <w:p>
+            <w:pPr>
+              <w:ind w:firstLine="0"/>
+              <w:rPr>
+                <w:lang w:val="en-US"/>
+              </w:rPr>
+            </w:pPr>
+            <w:r>
+              <w:rPr>
+                <w:lang w:val="en-US"/>
+              </w:rPr>
+              <w:t>f</w:t>
+            </w:r>
+          </w:p>
+        </w:tc>
+        <w:tc>
+          <w:tcPr>
+            <w:tcW w:w="565" w:type="dxa"/>
+          </w:tcPr>
+          <w:p>
+            <w:pPr>
+              <w:ind w:firstLine="0"/>
+              <w:rPr>
+                <w:lang w:val="en-US"/>
+              </w:rPr>
+            </w:pPr>
+            <w:r>
+              <w:rPr>
+                <w:lang w:val="en-US"/>
+              </w:rPr>
+              <w:t>0</w:t>
+            </w:r>
+          </w:p>
+        </w:tc>
+        <w:tc>
+          <w:tcPr>
+            <w:tcW w:w="648" w:type="dxa"/>
+          </w:tcPr>
+          <w:p>
+            <w:pPr>
+              <w:ind w:firstLine="0"/>
+              <w:rPr>
+                <w:lang w:val="en-US"/>
+              </w:rPr>
+            </w:pPr>
+            <w:r>
+              <w:rPr>
+                <w:lang w:val="en-US"/>
+              </w:rPr>
+              <w:t>0,5</w:t>
+            </w:r>
+          </w:p>
+        </w:tc>
+        <w:tc>
+          <w:tcPr>
+            <w:tcW w:w="564" w:type="dxa"/>
+          </w:tcPr>
+          <w:p>
+            <w:pPr>
+              <w:ind w:firstLine="0"/>
+              <w:rPr>
+                <w:lang w:val="en-US"/>
+              </w:rPr>
+            </w:pPr>
+            <w:r>
+              <w:rPr>
+                <w:lang w:val="en-US"/>
+              </w:rPr>
+              <w:t>1</w:t>
+            </w:r>
+          </w:p>
+        </w:tc>
+        <w:tc>
+          <w:tcPr>
+            <w:tcW w:w="648" w:type="dxa"/>
+          </w:tcPr>
+          <w:p>
+            <w:pPr>
+              <w:ind w:firstLine="0"/>
+              <w:rPr>
+                <w:lang w:val="en-US"/>
+              </w:rPr>
+            </w:pPr>
+            <w:r>
+              <w:rPr>
+                <w:lang w:val="en-US"/>
+              </w:rPr>
+              <w:t>1,5</w:t>
+            </w:r>
+          </w:p>
+        </w:tc>
+        <w:tc>
+          <w:tcPr>
+            <w:tcW w:w="565" w:type="dxa"/>
+          </w:tcPr>
+          <w:p>
+            <w:pPr>
+              <w:ind w:firstLine="0"/>
+              <w:rPr>
+                <w:lang w:val="en-US"/>
+              </w:rPr>
+            </w:pPr>
+            <w:r>
+              <w:rPr>
+                <w:lang w:val="en-US"/>
+              </w:rPr>
+              <w:t>2</w:t>
+            </w:r>
+          </w:p>
+        </w:tc>
+        <w:tc>
+          <w:tcPr>
+            <w:tcW w:w="648" w:type="dxa"/>
+          </w:tcPr>
+          <w:p>
+            <w:pPr>
+              <w:ind w:firstLine="0"/>
+              <w:rPr>
+                <w:lang w:val="en-US"/>
+              </w:rPr>
+            </w:pPr>
+            <w:r>
+              <w:rPr>
+                <w:lang w:val="en-US"/>
+              </w:rPr>
+              <w:t>2.5</w:t>
+            </w:r>
+          </w:p>
+        </w:tc>
+        <w:tc>
+          <w:tcPr>
+            <w:tcW w:w="565" w:type="dxa"/>
+          </w:tcPr>
+          <w:p>
+            <w:pPr>
+              <w:ind w:firstLine="0"/>
+              <w:rPr>
+                <w:lang w:val="en-US"/>
+              </w:rPr>
+            </w:pPr>
+            <w:r>
+              <w:rPr>
+                <w:lang w:val="en-US"/>
+              </w:rPr>
+              <w:t>3</w:t>
+            </w:r>
+          </w:p>
+        </w:tc>
+        <w:tc>
+          <w:tcPr>
+            <w:tcW w:w="648" w:type="dxa"/>
+          </w:tcPr>
+          <w:p>
+            <w:pPr>
+              <w:ind w:firstLine="0"/>
+              <w:rPr>
+                <w:lang w:val="en-US"/>
+              </w:rPr>
+            </w:pPr>
+            <w:r>
+              <w:rPr>
+                <w:lang w:val="en-US"/>
+              </w:rPr>
+              <w:t>3.5</w:t>
+            </w:r>
+          </w:p>
+        </w:tc>
+        <w:tc>
+          <w:tcPr>
+            <w:tcW w:w="566" w:type="dxa"/>
+          </w:tcPr>
+          <w:p>
+            <w:pPr>
+              <w:ind w:firstLine="0"/>
+              <w:rPr>
+                <w:lang w:val="en-US"/>
+              </w:rPr>
+            </w:pPr>
+            <w:r>
+              <w:rPr>
+                <w:lang w:val="en-US"/>
+              </w:rPr>
+              <w:t>4</w:t>
+            </w:r>
+          </w:p>
+        </w:tc>
+        <w:tc>
+          <w:tcPr>
+            <w:tcW w:w="649" w:type="dxa"/>
+          </w:tcPr>
+          <w:p>
+            <w:pPr>
+              <w:ind w:firstLine="0"/>
+              <w:rPr>
+                <w:lang w:val="en-US"/>
+              </w:rPr>
+            </w:pPr>
+            <w:r>
+              <w:rPr>
+                <w:lang w:val="en-US"/>
+              </w:rPr>
+              <w:t>4.5</w:t>
+            </w:r>
+          </w:p>
+        </w:tc>
+        <w:tc>
+          <w:tcPr>
+            <w:tcW w:w="566" w:type="dxa"/>
+          </w:tcPr>
+          <w:p>
+            <w:pPr>
+              <w:ind w:firstLine="0"/>
+              <w:rPr>
+                <w:lang w:val="en-US"/>
+              </w:rPr>
+            </w:pPr>
+            <w:r>
+              <w:rPr>
+                <w:lang w:val="en-US"/>
+              </w:rPr>
+              <w:t>5</w:t>
+            </w:r>
+          </w:p>
+        </w:tc>
+        <w:tc>
+          <w:tcPr>
+            <w:tcW w:w="649" w:type="dxa"/>
+          </w:tcPr>
+          <w:p>
+            <w:pPr>
+              <w:ind w:firstLine="0"/>
+              <w:rPr>
+                <w:lang w:val="en-US"/>
+              </w:rPr>
+            </w:pPr>
+            <w:r>
+              <w:rPr>
+                <w:lang w:val="en-US"/>
+              </w:rPr>
+              <w:t>5.5</w:t>
+            </w:r>
+          </w:p>
+        </w:tc>
+        <w:tc>
+          <w:tcPr>
+            <w:tcW w:w="512" w:type="dxa"/>
+          </w:tcPr>
+          <w:p>
+            <w:pPr>
+              <w:ind w:firstLine="0"/>
+              <w:rPr>
+                <w:lang w:val="en-US"/>
+              </w:rPr>
+            </w:pPr>
+            <w:r>
+              <w:rPr>
+                <w:lang w:val="en-US"/>
+              </w:rPr>
+              <w:t>6</w:t>
+            </w:r>
+          </w:p>
+        </w:tc>
+        <w:tc>
+          <w:tcPr>
+            <w:tcW w:w="516" w:type="dxa"/>
+          </w:tcPr>
+          <w:p>
+            <w:pPr>
+              <w:ind w:firstLine="0"/>
+              <w:rPr>
+                <w:lang w:val="en-US"/>
+              </w:rPr>
+            </w:pPr>
+            <w:r>
+              <w:rPr>
+                <w:lang w:val="en-US"/>
+              </w:rPr>
+              <w:t>6.5</w:t>
+            </w:r>
+          </w:p>
+        </w:tc>
+        <w:tc>
+          <w:tcPr>
+            <w:tcW w:w="512" w:type="dxa"/>
+          </w:tcPr>
+          <w:p>
+            <w:pPr>
+              <w:ind w:firstLine="0"/>
+              <w:rPr>
+                <w:lang w:val="en-US"/>
+              </w:rPr>
+            </w:pPr>
+            <w:r>
+              <w:rPr>
+                <w:lang w:val="en-US"/>
+              </w:rPr>
+              <w:t>7</w:t>
+            </w:r>
+          </w:p>
+        </w:tc>
+      </w:tr>
+      <w:tr>
+        <w:tc>
+          <w:tcPr>
+            <w:tcW w:w="578" w:type="dxa"/>
+          </w:tcPr>
+          <w:p>
+            <w:pPr>
+              <w:ind w:firstLine="0"/>
+              <w:rPr>
+                <w:lang w:val="en-US"/>
+              </w:rPr>
+            </w:pPr>
+            <w:r>
+              <w:rPr>
+                <w:lang w:val="en-US"/>
+              </w:rPr>
+              <w:t>F</w:t>
+            </w:r>
+          </w:p>
+        </w:tc>
+        <w:tc>
+          <w:tcPr>
+            <w:tcW w:w="565" w:type="dxa"/>
+          </w:tcPr>
+          <w:p>
+            <w:pPr>
+              <w:ind w:firstLine="0"/>
+              <w:rPr>
+                <w:lang w:val="en-US"/>
+              </w:rPr>
+            </w:pPr>
+            <w:r>
+              <w:rPr>
+                <w:lang w:val="en-US"/>
+              </w:rPr>
+              <w:t>0</w:t>
+            </w:r>
+          </w:p>
+        </w:tc>
+        <w:tc>
+          <w:tcPr>
+            <w:tcW w:w="648" w:type="dxa"/>
+          </w:tcPr>
+          <w:p>
+            <w:pPr>
+              <w:ind w:firstLine="0"/>
+              <w:rPr>
+                <w:lang w:val="en-US"/>
+              </w:rPr>
+            </w:pPr>
+            <w:r>
+              <w:rPr>
+                <w:lang w:val="en-US"/>
+              </w:rPr>
+              <w:t>0,02</w:t>
+            </w:r>
+          </w:p>
+        </w:tc>
+        <w:tc>
+          <w:tcPr>
+            <w:tcW w:w="564" w:type="dxa"/>
+          </w:tcPr>
+          <w:p>
+            <w:pPr>
+              <w:ind w:firstLine="0"/>
+              <w:rPr>
+                <w:lang w:val="en-US"/>
+              </w:rPr>
+            </w:pPr>
+            <w:r>
+              <w:rPr>
+                <w:lang w:val="en-US"/>
+              </w:rPr>
+              <w:t>0,03</w:t>
+            </w:r>
+          </w:p>
+        </w:tc>
+        <w:tc>
+          <w:tcPr>
+            <w:tcW w:w="648" w:type="dxa"/>
+          </w:tcPr>
+          <w:p>
+            <w:pPr>
+              <w:ind w:firstLine="0"/>
+              <w:rPr>
+                <w:lang w:val="en-US"/>
+              </w:rPr>
+            </w:pPr>
+            <w:r>
+              <w:rPr>
+                <w:lang w:val="en-US"/>
+              </w:rPr>
+              <w:t>0,05</w:t>
+            </w:r>
+          </w:p>
+        </w:tc>
+        <w:tc>
+          <w:tcPr>
+            <w:tcW w:w="565" w:type="dxa"/>
+          </w:tcPr>
+          <w:p>
+            <w:pPr>
+              <w:ind w:firstLine="0"/>
+              <w:rPr>
+                <w:lang w:val="en-US"/>
+              </w:rPr>
+            </w:pPr>
+            <w:r>
+              <w:rPr>
+                <w:lang w:val="en-US"/>
+              </w:rPr>
+              <w:t>0,2</w:t>
+            </w:r>
+          </w:p>
+        </w:tc>
+        <w:tc>
+          <w:tcPr>
+            <w:tcW w:w="648" w:type="dxa"/>
+          </w:tcPr>
+          <w:p>
+            <w:pPr>
+              <w:ind w:firstLine="0"/>
+              <w:rPr>
+                <w:lang w:val="en-US"/>
+              </w:rPr>
+            </w:pPr>
+            <w:r>
+              <w:rPr>
+                <w:lang w:val="en-US"/>
+              </w:rPr>
+              <w:t>0,25</w:t>
+            </w:r>
+          </w:p>
+        </w:tc>
+        <w:tc>
+          <w:tcPr>
+            <w:tcW w:w="565" w:type="dxa"/>
+          </w:tcPr>
+          <w:p>
+            <w:pPr>
+              <w:ind w:firstLine="0"/>
+              <w:rPr>
+                <w:lang w:val="en-US"/>
+              </w:rPr>
+            </w:pPr>
+            <w:r>
+              <w:rPr>
+                <w:lang w:val="en-US"/>
+              </w:rPr>
+              <w:t>0,35</w:t>
+            </w:r>
+          </w:p>
+        </w:tc>
+        <w:tc>
+          <w:tcPr>
+            <w:tcW w:w="648" w:type="dxa"/>
+          </w:tcPr>
+          <w:p>
+            <w:pPr>
+              <w:ind w:firstLine="0"/>
+              <w:rPr>
+                <w:lang w:val="en-US"/>
+              </w:rPr>
+            </w:pPr>
+            <w:r>
+              <w:rPr>
+                <w:lang w:val="en-US"/>
+              </w:rPr>
+              <w:t>0,45</w:t>
+            </w:r>
+          </w:p>
+        </w:tc>
+        <w:tc>
+          <w:tcPr>
+            <w:tcW w:w="566" w:type="dxa"/>
+          </w:tcPr>
+          <w:p>
+            <w:pPr>
+              <w:ind w:firstLine="0"/>
+              <w:rPr>
+                <w:lang w:val="en-US"/>
+              </w:rPr>
+            </w:pPr>
+            <w:r>
+              <w:rPr>
+                <w:lang w:val="en-US"/>
+              </w:rPr>
+              <w:t>0,6</w:t>
+            </w:r>
+          </w:p>
+        </w:tc>
+        <w:tc>
+          <w:tcPr>
+            <w:tcW w:w="649" w:type="dxa"/>
+          </w:tcPr>
+          <w:p>
+            <w:pPr>
+              <w:ind w:firstLine="0"/>
+              <w:rPr>
+                <w:lang w:val="en-US"/>
+              </w:rPr>
+            </w:pPr>
+            <w:r>
+              <w:rPr>
+                <w:lang w:val="en-US"/>
+              </w:rPr>
+              <w:t>0,65</w:t>
+            </w:r>
+          </w:p>
+        </w:tc>
+        <w:tc>
+          <w:tcPr>
+            <w:tcW w:w="566" w:type="dxa"/>
+          </w:tcPr>
+          <w:p>
+            <w:pPr>
+              <w:ind w:firstLine="0"/>
+              <w:rPr>
+                <w:lang w:val="en-US"/>
+              </w:rPr>
+            </w:pPr>
+            <w:r>
+              <w:rPr>
+                <w:lang w:val="en-US"/>
+              </w:rPr>
+              <w:t>0,7</w:t>
+            </w:r>
+          </w:p>
+        </w:tc>
+        <w:tc>
+          <w:tcPr>
+            <w:tcW w:w="649" w:type="dxa"/>
+          </w:tcPr>
+          <w:p>
+            <w:pPr>
+              <w:ind w:firstLine="0"/>
+              <w:rPr>
+                <w:lang w:val="en-US"/>
+              </w:rPr>
+            </w:pPr>
+            <w:r>
+              <w:rPr>
+                <w:lang w:val="en-US"/>
+              </w:rPr>
+              <w:t>0,8</w:t>
+            </w:r>
+          </w:p>
+        </w:tc>
+        <w:tc>
+          <w:tcPr>
+            <w:tcW w:w="512" w:type="dxa"/>
+          </w:tcPr>
+          <w:p>
+            <w:pPr>
+              <w:ind w:firstLine="0"/>
+              <w:rPr>
+                <w:lang w:val="en-US"/>
+              </w:rPr>
+            </w:pPr>
+            <w:r>
+              <w:rPr>
+                <w:lang w:val="en-US"/>
+              </w:rPr>
+              <w:t>0,99</w:t>
+            </w:r>
+          </w:p>
+        </w:tc>
+        <w:tc>
+          <w:tcPr>
+            <w:tcW w:w="516" w:type="dxa"/>
+          </w:tcPr>
+          <w:p>
+            <w:pPr>
+              <w:ind w:firstLine="0"/>
+              <w:rPr>
+                <w:lang w:val="en-US"/>
+              </w:rPr>
+            </w:pPr>
+            <w:r>
+              <w:rPr>
+                <w:lang w:val="en-US"/>
+              </w:rPr>
+              <w:t>1,1</w:t>
+            </w:r>
+          </w:p>
+        </w:tc>
+        <w:tc>
+          <w:tcPr>
+            <w:tcW w:w="512" w:type="dxa"/>
+          </w:tcPr>
+          <w:p>
+            <w:pPr>
+              <w:ind w:firstLine="0"/>
+            </w:pPr>
+            <w:r>
+              <w:rPr>
+                <w:lang w:val="en-US"/>
+              </w:rPr>
+              <w:t>1</w:t>
+            </w:r>
+          </w:p>
+        </w:tc>
+      </w:tr>
+    </w:tbl>
     <w:p>
       <w:r>
         <w:t>Вид передаточной функции</w:t>
@@ -5604,265 +6044,7 @@
           <w:noProof/>
           <w:lang w:eastAsia="ru-RU"/>
         </w:rPr>
-        <w:drawing>
-          <wp:inline distT="0" distB="0" distL="0" distR="0">
-            <wp:extent cx="4762500" cy="504825"/>
-            <wp:effectExtent l="0" t="0" r="0" b="9525"/>
-            <wp:docPr id="3" name="Рисунок 3" descr="99734434"/>
-            <wp:cNvGraphicFramePr>
-              <a:graphicFrameLocks xmlns:a="http://schemas.openxmlformats.org/drawingml/2006/main" noChangeAspect="1"/>
-            </wp:cNvGraphicFramePr>
-            <a:graphic xmlns:a="http://schemas.openxmlformats.org/drawingml/2006/main">
-              <a:graphicData uri="http://schemas.openxmlformats.org/drawingml/2006/picture">
-                <pic:pic xmlns:pic="http://schemas.openxmlformats.org/drawingml/2006/picture">
-                  <pic:nvPicPr>
-                    <pic:cNvPr id="0" name="Picture 1" descr="99734434"/>
-                    <pic:cNvPicPr>
-                      <a:picLocks noChangeAspect="1" noChangeArrowheads="1"/>
-                    </pic:cNvPicPr>
-                  </pic:nvPicPr>
-                  <pic:blipFill>
-                    <a:blip r:embed="rId29">
-                      <a:extLst>
-                        <a:ext uri="{28A0092B-C50C-407E-A947-70E740481C1C}">
-                          <a14:useLocalDpi xmlns:a14="http://schemas.microsoft.com/office/drawing/2010/main" val="0"/>
-                        </a:ext>
-                      </a:extLst>
-                    </a:blip>
-                    <a:srcRect/>
-                    <a:stretch>
-                      <a:fillRect/>
-                    </a:stretch>
-                  </pic:blipFill>
-                  <pic:spPr bwMode="auto">
-                    <a:xfrm>
-                      <a:off x="0" y="0"/>
-                      <a:ext cx="4762500" cy="504825"/>
-                    </a:xfrm>
-                    <a:prstGeom prst="rect">
-                      <a:avLst/>
-                    </a:prstGeom>
-                    <a:noFill/>
-                    <a:ln>
-                      <a:noFill/>
-                    </a:ln>
-                  </pic:spPr>
-                </pic:pic>
-              </a:graphicData>
-            </a:graphic>
-          </wp:inline>
-        </w:drawing>
-      </w:r>
-    </w:p>
-    <w:p>
-      <w:r>
-        <w:t>Результаты расчета:</w:t>
-      </w:r>
-    </w:p>
-    <w:p>
-      <w:r>
-        <w:rPr>
-          <w:noProof/>
-          <w:lang w:eastAsia="ru-RU"/>
-        </w:rPr>
-        <w:lastRenderedPageBreak/>
-        <w:drawing>
-          <wp:inline distT="0" distB="0" distL="0" distR="0">
-            <wp:extent cx="4362450" cy="1857375"/>
-            <wp:effectExtent l="0" t="0" r="0" b="9525"/>
-            <wp:docPr id="2" name="Рисунок 2" descr="63627858"/>
-            <wp:cNvGraphicFramePr>
-              <a:graphicFrameLocks xmlns:a="http://schemas.openxmlformats.org/drawingml/2006/main" noChangeAspect="1"/>
-            </wp:cNvGraphicFramePr>
-            <a:graphic xmlns:a="http://schemas.openxmlformats.org/drawingml/2006/main">
-              <a:graphicData uri="http://schemas.openxmlformats.org/drawingml/2006/picture">
-                <pic:pic xmlns:pic="http://schemas.openxmlformats.org/drawingml/2006/picture">
-                  <pic:nvPicPr>
-                    <pic:cNvPr id="0" name="Picture 2" descr="63627858"/>
-                    <pic:cNvPicPr>
-                      <a:picLocks noChangeAspect="1" noChangeArrowheads="1"/>
-                    </pic:cNvPicPr>
-                  </pic:nvPicPr>
-                  <pic:blipFill>
-                    <a:blip r:embed="rId30">
-                      <a:extLst>
-                        <a:ext uri="{28A0092B-C50C-407E-A947-70E740481C1C}">
-                          <a14:useLocalDpi xmlns:a14="http://schemas.microsoft.com/office/drawing/2010/main" val="0"/>
-                        </a:ext>
-                      </a:extLst>
-                    </a:blip>
-                    <a:srcRect/>
-                    <a:stretch>
-                      <a:fillRect/>
-                    </a:stretch>
-                  </pic:blipFill>
-                  <pic:spPr bwMode="auto">
-                    <a:xfrm>
-                      <a:off x="0" y="0"/>
-                      <a:ext cx="4362450" cy="1857375"/>
-                    </a:xfrm>
-                    <a:prstGeom prst="rect">
-                      <a:avLst/>
-                    </a:prstGeom>
-                    <a:noFill/>
-                    <a:ln>
-                      <a:noFill/>
-                    </a:ln>
-                  </pic:spPr>
-                </pic:pic>
-              </a:graphicData>
-            </a:graphic>
-          </wp:inline>
-        </w:drawing>
-      </w:r>
-    </w:p>
-    <w:p>
-      <w:r>
-        <w:t>Если исследуемая АСР устойчива, то может возникнуть вопрос о том, насколько качественно происходит регулирование в этой системе и удовлетворяет ли оно технологическим требованиям. На практике качество регулирования может быть определено визуально по графику переходной кривой, однако, имеются точные методы, дающие конкретные числовые значения.</w:t>
-      </w:r>
-    </w:p>
-    <w:p>
-      <w:r>
-        <w:tab/>
-        <w:t>Показатели качества разбиты на 4 группы:</w:t>
-      </w:r>
-    </w:p>
-    <w:p>
-      <w:r>
-        <w:t>1) прямые - определяемые непосредственно по кривой переходного процесса,</w:t>
-      </w:r>
-    </w:p>
-    <w:p>
-      <w:r>
-        <w:t>2) корневые - определяемые по корням характеристического полинома,</w:t>
-      </w:r>
-    </w:p>
-    <w:p>
-      <w:r>
-        <w:t>3) частотные - по частотным характеристикам,</w:t>
-      </w:r>
-    </w:p>
-    <w:p>
-      <w:r>
-        <w:t>4) интегральные - получаемые путем интегрирования функций.</w:t>
-      </w:r>
-    </w:p>
-    <w:p>
-      <w:r>
-        <w:rPr>
-          <w:noProof/>
-          <w:lang w:eastAsia="ru-RU"/>
-        </w:rPr>
-        <w:drawing>
-          <wp:inline distT="0" distB="0" distL="0" distR="0">
-            <wp:extent cx="4152900" cy="2847975"/>
-            <wp:effectExtent l="0" t="0" r="0" b="9525"/>
-            <wp:docPr id="1" name="Рисунок 1" descr="79716960"/>
-            <wp:cNvGraphicFramePr>
-              <a:graphicFrameLocks xmlns:a="http://schemas.openxmlformats.org/drawingml/2006/main" noChangeAspect="1"/>
-            </wp:cNvGraphicFramePr>
-            <a:graphic xmlns:a="http://schemas.openxmlformats.org/drawingml/2006/main">
-              <a:graphicData uri="http://schemas.openxmlformats.org/drawingml/2006/picture">
-                <pic:pic xmlns:pic="http://schemas.openxmlformats.org/drawingml/2006/picture">
-                  <pic:nvPicPr>
-                    <pic:cNvPr id="0" name="Picture 3" descr="79716960"/>
-                    <pic:cNvPicPr>
-                      <a:picLocks noChangeAspect="1" noChangeArrowheads="1"/>
-                    </pic:cNvPicPr>
-                  </pic:nvPicPr>
-                  <pic:blipFill>
-                    <a:blip r:embed="rId31">
-                      <a:extLst>
-                        <a:ext uri="{28A0092B-C50C-407E-A947-70E740481C1C}">
-                          <a14:useLocalDpi xmlns:a14="http://schemas.microsoft.com/office/drawing/2010/main" val="0"/>
-                        </a:ext>
-                      </a:extLst>
-                    </a:blip>
-                    <a:srcRect/>
-                    <a:stretch>
-                      <a:fillRect/>
-                    </a:stretch>
-                  </pic:blipFill>
-                  <pic:spPr bwMode="auto">
-                    <a:xfrm>
-                      <a:off x="0" y="0"/>
-                      <a:ext cx="4152900" cy="2847975"/>
-                    </a:xfrm>
-                    <a:prstGeom prst="rect">
-                      <a:avLst/>
-                    </a:prstGeom>
-                    <a:noFill/>
-                    <a:ln>
-                      <a:noFill/>
-                    </a:ln>
-                  </pic:spPr>
-                </pic:pic>
-              </a:graphicData>
-            </a:graphic>
-          </wp:inline>
-        </w:drawing>
-      </w:r>
-    </w:p>
-    <w:p>
-      <w:r>
-        <w:t xml:space="preserve">Сразу по ней определяется </w:t>
-      </w:r>
-      <w:r>
-        <w:rPr>
-          <w:b/>
-          <w:u w:val="single"/>
-        </w:rPr>
-        <w:t>установившееся значение выходной величины</w:t>
-      </w:r>
-      <w:r>
-        <w:rPr>
-          <w:b/>
-        </w:rPr>
-        <w:t xml:space="preserve"> </w:t>
-      </w:r>
-      <w:proofErr w:type="spellStart"/>
-      <w:r>
-        <w:t>у</w:t>
-      </w:r>
-      <w:r>
-        <w:rPr>
-          <w:vertAlign w:val="subscript"/>
-        </w:rPr>
-        <w:t>уст</w:t>
-      </w:r>
-      <w:proofErr w:type="spellEnd"/>
-      <w:r>
-        <w:t>.</w:t>
-      </w:r>
-    </w:p>
-    <w:p>
-      <w:r>
-        <w:rPr>
-          <w:b/>
-          <w:u w:val="single"/>
-        </w:rPr>
-        <w:t>Степень затухания</w:t>
-      </w:r>
-      <w:r>
-        <w:rPr>
-          <w:b/>
-        </w:rPr>
-        <w:t xml:space="preserve"> </w:t>
-      </w:r>
-      <w:r>
-        <w:sym w:font="Symbol" w:char="0079"/>
-      </w:r>
-      <w:r>
-        <w:t xml:space="preserve"> определяется по формуле</w:t>
-      </w:r>
-    </w:p>
-    <w:p>
-      <w:r>
-        <w:rPr>
-          <w:rFonts w:eastAsia="Times New Roman"/>
-          <w:position w:val="-34"/>
-        </w:rPr>
-        <w:object w:dxaOrig="1299" w:dyaOrig="780">
+        <w:pict>
           <v:shapetype id="_x0000_t75" coordsize="21600,21600" o:spt="75" o:preferrelative="t" path="m@4@5l@4@11@9@11@9@5xe" filled="f" stroked="f">
             <v:stroke joinstyle="miter"/>
             <v:formulas>
@@ -5882,10 +6064,130 @@
             <v:path o:extrusionok="f" gradientshapeok="t" o:connecttype="rect"/>
             <o:lock v:ext="edit" aspectratio="t"/>
           </v:shapetype>
+          <v:shape id="_x0000_i1028" type="#_x0000_t75" style="width:159.75pt;height:40.5pt">
+            <v:imagedata r:id="rId29" o:title="формула"/>
+          </v:shape>
+        </w:pict>
+      </w:r>
+    </w:p>
+    <w:p>
+      <w:r>
+        <w:t>Если исследуемая АСР устойчива, то может возникнуть вопрос о том, насколько качественно происходит регулирование в этой системе и удовлетворяет ли оно технологическим требованиям. На практике качество регулирования может быть определено визуально по графику переходной кривой, однако, имеются точные методы, дающие конкретные числовые значения.</w:t>
+      </w:r>
+    </w:p>
+    <w:p>
+      <w:r>
+        <w:tab/>
+        <w:t>Показатели качества разбиты на 4 группы:</w:t>
+      </w:r>
+    </w:p>
+    <w:p>
+      <w:r>
+        <w:t>1) прямые - определяемые непосредственно по кривой переходного процесса,</w:t>
+      </w:r>
+    </w:p>
+    <w:p>
+      <w:r>
+        <w:t>2) корневые - определяемые по корням характеристического полинома,</w:t>
+      </w:r>
+    </w:p>
+    <w:p>
+      <w:r>
+        <w:t>3) частотные - по частотным характеристикам,</w:t>
+      </w:r>
+    </w:p>
+    <w:p>
+      <w:r>
+        <w:t>4) интегральные - получаемые путем интегрирования функций.</w:t>
+      </w:r>
+    </w:p>
+    <w:p>
+      <w:r>
+        <w:rPr>
+          <w:noProof/>
+          <w:lang w:eastAsia="ru-RU"/>
+        </w:rPr>
+        <w:pict>
+          <v:shape id="_x0000_i1029" type="#_x0000_t75" style="width:446.25pt;height:264.75pt">
+            <v:imagedata r:id="rId30" o:title="АФЧХ"/>
+          </v:shape>
+        </w:pict>
+      </w:r>
+    </w:p>
+    <w:p>
+      <w:r>
+        <w:lastRenderedPageBreak/>
+        <w:t xml:space="preserve">Сразу по ней определяется </w:t>
+      </w:r>
+      <w:r>
+        <w:rPr>
+          <w:b/>
+          <w:u w:val="single"/>
+        </w:rPr>
+        <w:t>установившееся значение</w:t>
+      </w:r>
+      <w:bookmarkStart w:id="0" w:name="_GoBack"/>
+      <w:bookmarkEnd w:id="0"/>
+      <w:r>
+        <w:rPr>
+          <w:b/>
+          <w:u w:val="single"/>
+        </w:rPr>
+        <w:t xml:space="preserve"> выходной величины</w:t>
+      </w:r>
+      <w:r>
+        <w:rPr>
+          <w:b/>
+        </w:rPr>
+        <w:t xml:space="preserve"> </w:t>
+      </w:r>
+      <w:proofErr w:type="spellStart"/>
+      <w:r>
+        <w:t>у</w:t>
+      </w:r>
+      <w:r>
+        <w:rPr>
+          <w:vertAlign w:val="subscript"/>
+        </w:rPr>
+        <w:t>уст</w:t>
+      </w:r>
+      <w:proofErr w:type="spellEnd"/>
+      <w:r>
+        <w:t>.</w:t>
+      </w:r>
+    </w:p>
+    <w:p>
+      <w:r>
+        <w:rPr>
+          <w:b/>
+          <w:u w:val="single"/>
+        </w:rPr>
+        <w:t>Степень затухания</w:t>
+      </w:r>
+      <w:r>
+        <w:rPr>
+          <w:b/>
+        </w:rPr>
+        <w:t xml:space="preserve"> </w:t>
+      </w:r>
+      <w:r>
+        <w:sym w:font="Symbol" w:char="0079"/>
+      </w:r>
+      <w:r>
+        <w:t xml:space="preserve"> определяется по формуле</w:t>
+      </w:r>
+    </w:p>
+    <w:p>
+      <w:r>
+        <w:rPr>
+          <w:rFonts w:eastAsia="Times New Roman"/>
+          <w:position w:val="-34"/>
+        </w:rPr>
+        <w:object w:dxaOrig="1299" w:dyaOrig="780">
           <v:shape id="_x0000_i1025" type="#_x0000_t75" style="width:65.25pt;height:39pt" o:ole="" fillcolor="window">
-            <v:imagedata r:id="rId32" o:title=""/>
+            <v:imagedata r:id="rId31" o:title=""/>
           </v:shape>
-          <o:OLEObject Type="Embed" ProgID="Equation.3" ShapeID="_x0000_i1025" DrawAspect="Content" ObjectID="_1742423569" r:id="rId33"/>
+          <o:OLEObject Type="Embed" ProgID="Equation.3" ShapeID="_x0000_i1025" DrawAspect="Content" ObjectID="_1743172789" r:id="rId32"/>
         </w:object>
       </w:r>
       <w:r>
@@ -5935,9 +6237,9 @@
         </w:rPr>
         <w:object w:dxaOrig="1860" w:dyaOrig="740">
           <v:shape id="_x0000_i1026" type="#_x0000_t75" style="width:93pt;height:36.75pt" o:ole="" fillcolor="window">
-            <v:imagedata r:id="rId34" o:title=""/>
+            <v:imagedata r:id="rId33" o:title=""/>
           </v:shape>
-          <o:OLEObject Type="Embed" ProgID="Equation.3" ShapeID="_x0000_i1026" DrawAspect="Content" ObjectID="_1742423570" r:id="rId35"/>
+          <o:OLEObject Type="Embed" ProgID="Equation.3" ShapeID="_x0000_i1026" DrawAspect="Content" ObjectID="_1743172790" r:id="rId34"/>
         </w:object>
       </w:r>
       <w:r>
@@ -5965,7 +6267,6 @@
         <w:rPr>
           <w:b/>
         </w:rPr>
-        <w:lastRenderedPageBreak/>
         <w:t>Статическая ошибка</w:t>
       </w:r>
       <w:r>
@@ -6147,9 +6448,9 @@
         </w:rPr>
         <w:object w:dxaOrig="200" w:dyaOrig="220">
           <v:shape id="_x0000_i1027" type="#_x0000_t75" style="width:9.75pt;height:11.25pt" o:ole="">
-            <v:imagedata r:id="rId36" o:title=""/>
+            <v:imagedata r:id="rId35" o:title=""/>
           </v:shape>
-          <o:OLEObject Type="Embed" ProgID="Equation.3" ShapeID="_x0000_i1027" DrawAspect="Content" ObjectID="_1742423571" r:id="rId37"/>
+          <o:OLEObject Type="Embed" ProgID="Equation.3" ShapeID="_x0000_i1027" DrawAspect="Content" ObjectID="_1743172791" r:id="rId36"/>
         </w:object>
       </w:r>
       <w:r>
@@ -6441,6 +6742,7 @@
           <w:noProof/>
           <w:lang w:eastAsia="ru-RU"/>
         </w:rPr>
+        <w:lastRenderedPageBreak/>
         <w:drawing>
           <wp:inline distT="0" distB="0" distL="0" distR="0" wp14:anchorId="28D44B1C" wp14:editId="73522731">
             <wp:extent cx="5734050" cy="2087245"/>
@@ -6459,7 +6761,7 @@
                     </pic:cNvPicPr>
                   </pic:nvPicPr>
                   <pic:blipFill>
-                    <a:blip r:embed="rId38"/>
+                    <a:blip r:embed="rId37"/>
                     <a:srcRect/>
                     <a:stretch>
                       <a:fillRect/>
@@ -6711,7 +7013,6 @@
           <w:rFonts w:eastAsiaTheme="minorEastAsia" w:cs="Times New Roman"/>
           <w:szCs w:val="28"/>
         </w:rPr>
-        <w:lastRenderedPageBreak/>
         <w:t xml:space="preserve">Вначале был вычислен параметр условного запаздывания, который был </w:t>
       </w:r>
       <w:r>
@@ -6726,63 +7027,39 @@
           <w:i/>
           <w:iCs/>
         </w:rPr>
-        <w:t>Т</w:t>
-      </w:r>
-      <w:r>
-        <w:rPr>
-          <w:i/>
+        <w:t xml:space="preserve">Т </w:t>
+      </w:r>
+      <w:r>
+        <w:rPr>
           <w:iCs/>
         </w:rPr>
-        <w:t xml:space="preserve"> </w:t>
-      </w:r>
+        <w:t>&gt;</w:t>
+      </w:r>
+      <w:proofErr w:type="gramEnd"/>
       <w:r>
         <w:rPr>
           <w:iCs/>
         </w:rPr>
-        <w:t>&gt;</w:t>
-      </w:r>
-      <w:proofErr w:type="gramEnd"/>
+        <w:t xml:space="preserve"> 0.2, исходя из этого регулятор будет непрерывным. Типовой процесс регулирования является апериодическим, а закон регулирования </w:t>
+      </w:r>
       <w:r>
         <w:rPr>
           <w:iCs/>
         </w:rPr>
-        <w:t xml:space="preserve"> 0.2</w:t>
+        <w:t>П – регулятор (П</w:t>
+      </w:r>
+      <w:r>
+        <w:t>ропорциональный закон</w:t>
       </w:r>
       <w:r>
         <w:rPr>
           <w:iCs/>
         </w:rPr>
-        <w:t xml:space="preserve">, исходя из этого регулятор будет непрерывным. Типовой процесс регулирования является апериодическим, а закон регулирования </w:t>
-      </w:r>
-      <w:r>
-        <w:rPr>
-          <w:iCs/>
-        </w:rPr>
-        <w:t>П – регулятор (П</w:t>
-      </w:r>
-      <w:r>
-        <w:t>ропорциональный</w:t>
-      </w:r>
-      <w:r>
-        <w:t xml:space="preserve"> закон</w:t>
-      </w:r>
-      <w:r>
-        <w:rPr>
-          <w:iCs/>
-        </w:rPr>
         <w:t xml:space="preserve">). Так как </w:t>
       </w:r>
       <w:r>
-        <w:t>одно ёмкостной объект</w:t>
-      </w:r>
-      <w:r>
-        <w:t xml:space="preserve"> и </w:t>
-      </w:r>
-      <w:r>
-        <w:t>с медленным возмущением.</w:t>
-      </w:r>
-      <w:bookmarkStart w:id="0" w:name="_GoBack"/>
-      <w:bookmarkEnd w:id="0"/>
+        <w:t>одно ёмкостной объект и с медленным возмущением.</w:t>
+      </w:r>
       <w:r>
         <w:br w:type="page"/>
       </w:r>
@@ -7687,6 +7964,7 @@
               <w:ind w:firstLine="0"/>
             </w:pPr>
             <w:r>
+              <w:lastRenderedPageBreak/>
               <w:t>11. Прочие затраты, тыс. руб.</w:t>
             </w:r>
           </w:p>
@@ -7945,7 +8223,6 @@
               <w:ind w:firstLine="0"/>
             </w:pPr>
             <w:r>
-              <w:lastRenderedPageBreak/>
               <w:t>17. Судебные издержки предприятия, тыс. руб.</w:t>
             </w:r>
           </w:p>
@@ -9286,6 +9563,7 @@
         <w:rPr>
           <w:lang w:val="en-US"/>
         </w:rPr>
+        <w:lastRenderedPageBreak/>
         <w:t>Q</w:t>
       </w:r>
       <w:r>
@@ -10256,6 +10534,7 @@
     </w:p>
     <w:p>
       <w:r>
+        <w:lastRenderedPageBreak/>
         <w:t>Прибыль - это часть чистого дохода, который получают субъекты хозяйствования после реализации продукции.</w:t>
       </w:r>
     </w:p>
@@ -10609,7 +10888,6 @@
             <w:rPr>
               <w:rFonts w:ascii="Cambria Math" w:hAnsi="Cambria Math"/>
             </w:rPr>
-            <w:lastRenderedPageBreak/>
             <m:t>ПБ=</m:t>
           </m:r>
           <m:sSub>
@@ -11200,6 +11478,7 @@
     </w:p>
     <w:p>
       <w:r>
+        <w:lastRenderedPageBreak/>
         <w:t>Рассчитывается по формуле:</w:t>
       </w:r>
     </w:p>
@@ -11485,11 +11764,11 @@
         <w:tblLook w:val="04A0" w:firstRow="1" w:lastRow="0" w:firstColumn="1" w:lastColumn="0" w:noHBand="0" w:noVBand="1"/>
       </w:tblPr>
       <w:tblGrid>
-        <w:gridCol w:w="3661"/>
-        <w:gridCol w:w="1393"/>
-        <w:gridCol w:w="1356"/>
-        <w:gridCol w:w="1673"/>
-        <w:gridCol w:w="1828"/>
+        <w:gridCol w:w="3208"/>
+        <w:gridCol w:w="1413"/>
+        <w:gridCol w:w="1546"/>
+        <w:gridCol w:w="1711"/>
+        <w:gridCol w:w="2033"/>
       </w:tblGrid>
       <w:tr>
         <w:tc>
@@ -12422,7 +12701,6 @@
     <w:p/>
     <w:p>
       <w:r>
-        <w:lastRenderedPageBreak/>
         <w:t>На основе рассчитанных показателей можно сделать соответствующие выводы: товарное и чистое производство компании сократилась на 4 %, при этом валовая производство выросло на 56%. В общем реализованная продукция выросла на целых 49% и прибыль от основной деятельности, также выросла на 50%. Балансовая прибыль компании увеличилась на 48%, чистая прибыль организации выросла на целых 48%, чем в предыдущий период.</w:t>
       </w:r>
       <w:r>
@@ -13418,6 +13696,7 @@
         <w:rPr>
           <w:rFonts w:eastAsiaTheme="minorEastAsia"/>
         </w:rPr>
+        <w:lastRenderedPageBreak/>
         <w:t>где Т - количество затрачиваемого живого труда.</w:t>
       </w:r>
     </w:p>
@@ -14519,6 +14798,7 @@
         <w:rPr>
           <w:rFonts w:eastAsiaTheme="minorEastAsia"/>
         </w:rPr>
+        <w:lastRenderedPageBreak/>
         <w:t>ПТ/РП - матери</w:t>
       </w:r>
       <w:r>
@@ -15008,7 +15288,6 @@
         <w:rPr>
           <w:rFonts w:eastAsiaTheme="minorEastAsia"/>
         </w:rPr>
-        <w:lastRenderedPageBreak/>
         <w:t>Таким образом, модель обобщенных показателей экономической эффективности деятельности фирмы принимает вид:</w:t>
       </w:r>
     </w:p>
@@ -15390,13 +15669,13 @@
         <w:tblLook w:val="04A0" w:firstRow="1" w:lastRow="0" w:firstColumn="1" w:lastColumn="0" w:noHBand="0" w:noVBand="1"/>
       </w:tblPr>
       <w:tblGrid>
-        <w:gridCol w:w="2193"/>
-        <w:gridCol w:w="1078"/>
-        <w:gridCol w:w="881"/>
-        <w:gridCol w:w="1209"/>
-        <w:gridCol w:w="1279"/>
-        <w:gridCol w:w="1497"/>
-        <w:gridCol w:w="1774"/>
+        <w:gridCol w:w="2192"/>
+        <w:gridCol w:w="1023"/>
+        <w:gridCol w:w="889"/>
+        <w:gridCol w:w="1226"/>
+        <w:gridCol w:w="1262"/>
+        <w:gridCol w:w="1519"/>
+        <w:gridCol w:w="1800"/>
       </w:tblGrid>
       <w:tr>
         <w:tc>
@@ -16343,6 +16622,7 @@
               <w:rPr>
                 <w:rFonts w:eastAsiaTheme="minorEastAsia"/>
               </w:rPr>
+              <w:lastRenderedPageBreak/>
               <w:t>4. Сумма затрат на производство и реализацию.</w:t>
             </w:r>
           </w:p>
@@ -18867,12 +19147,12 @@
         <w:tblLook w:val="04A0" w:firstRow="1" w:lastRow="0" w:firstColumn="1" w:lastColumn="0" w:noHBand="0" w:noVBand="1"/>
       </w:tblPr>
       <w:tblGrid>
-        <w:gridCol w:w="2690"/>
-        <w:gridCol w:w="1010"/>
-        <w:gridCol w:w="1366"/>
-        <w:gridCol w:w="1392"/>
-        <w:gridCol w:w="1575"/>
-        <w:gridCol w:w="1878"/>
+        <w:gridCol w:w="2624"/>
+        <w:gridCol w:w="1087"/>
+        <w:gridCol w:w="1306"/>
+        <w:gridCol w:w="1345"/>
+        <w:gridCol w:w="1623"/>
+        <w:gridCol w:w="1926"/>
       </w:tblGrid>
       <w:tr>
         <w:trPr>
@@ -18895,6 +19175,7 @@
               <w:rPr>
                 <w:rFonts w:eastAsiaTheme="minorEastAsia"/>
               </w:rPr>
+              <w:lastRenderedPageBreak/>
               <w:t>Показатели</w:t>
             </w:r>
           </w:p>
@@ -20455,6 +20736,7 @@
     </w:p>
     <w:p>
       <w:r>
+        <w:lastRenderedPageBreak/>
         <w:t>Затраты на единицу труда увеличились на 2%, а трудоемкость единицы реализованной продукции уменьшилась на 34%. Средняя норма амортизации выросла на 17,4%, фондоемкость уменьшилась на 0,74 тыс. руб. и амортизациоемкость уменьшилась на 33%.</w:t>
       </w:r>
     </w:p>
@@ -21368,6 +21650,7 @@
           <w:rFonts w:eastAsiaTheme="minorEastAsia"/>
           <w:lang w:val="en-US"/>
         </w:rPr>
+        <w:lastRenderedPageBreak/>
         <w:t>b</w:t>
       </w:r>
       <w:r>
@@ -24015,6 +24298,7 @@
             <w:rPr>
               <w:rFonts w:ascii="Cambria Math" w:eastAsiaTheme="minorEastAsia" w:hAnsi="Cambria Math"/>
             </w:rPr>
+            <w:lastRenderedPageBreak/>
             <m:t>∆</m:t>
           </m:r>
           <m:r>
@@ -25123,6 +25407,7 @@
     </w:p>
     <w:p>
       <w:r>
+        <w:lastRenderedPageBreak/>
         <w:t>3) Продолжительность одного</w:t>
       </w:r>
       <w:r>
@@ -25411,12 +25696,12 @@
         <w:tblLook w:val="04A0" w:firstRow="1" w:lastRow="0" w:firstColumn="1" w:lastColumn="0" w:noHBand="0" w:noVBand="1"/>
       </w:tblPr>
       <w:tblGrid>
-        <w:gridCol w:w="2652"/>
-        <w:gridCol w:w="1010"/>
-        <w:gridCol w:w="1378"/>
-        <w:gridCol w:w="1404"/>
-        <w:gridCol w:w="1581"/>
-        <w:gridCol w:w="1886"/>
+        <w:gridCol w:w="2532"/>
+        <w:gridCol w:w="1100"/>
+        <w:gridCol w:w="1322"/>
+        <w:gridCol w:w="1362"/>
+        <w:gridCol w:w="1644"/>
+        <w:gridCol w:w="1951"/>
       </w:tblGrid>
       <w:tr>
         <w:trPr>
@@ -29430,7 +29715,7 @@
   <w:style w:type="paragraph" w:default="1" w:styleId="a">
     <w:name w:val="Normal"/>
     <w:qFormat/>
-    <w:rsid w:val="005D5A2B"/>
+    <w:rsid w:val="00F71734"/>
     <w:pPr>
       <w:spacing w:after="0" w:line="360" w:lineRule="auto"/>
       <w:ind w:firstLine="851"/>
@@ -29438,7 +29723,7 @@
     </w:pPr>
     <w:rPr>
       <w:rFonts w:ascii="Times New Roman" w:hAnsi="Times New Roman"/>
-      <w:sz w:val="24"/>
+      <w:sz w:val="28"/>
     </w:rPr>
   </w:style>
   <w:style w:type="paragraph" w:styleId="1">
@@ -29569,7 +29854,6 @@
     <w:rPr>
       <w:rFonts w:cs="Times New Roman"/>
       <w:noProof/>
-      <w:sz w:val="28"/>
       <w:szCs w:val="28"/>
     </w:rPr>
   </w:style>
@@ -29616,7 +29900,6 @@
     </w:pPr>
     <w:rPr>
       <w:rFonts w:eastAsia="Times New Roman" w:cs="Times New Roman"/>
-      <w:sz w:val="28"/>
       <w:szCs w:val="20"/>
       <w:lang w:eastAsia="ru-RU"/>
     </w:rPr>
@@ -30064,7 +30347,7 @@
 </file>
 
 <file path=customXml/itemProps1.xml><?xml version="1.0" encoding="utf-8"?>
-<ds:datastoreItem xmlns:ds="http://schemas.openxmlformats.org/officeDocument/2006/customXml" ds:itemID="{076AFD4A-4D13-46FE-95F5-ADB4E90C7A4A}">
+<ds:datastoreItem xmlns:ds="http://schemas.openxmlformats.org/officeDocument/2006/customXml" ds:itemID="{C4EB458E-8AAC-4701-ADA0-8F36FB9604B2}">
   <ds:schemaRefs>
     <ds:schemaRef ds:uri="http://schemas.openxmlformats.org/officeDocument/2006/bibliography"/>
   </ds:schemaRefs>

</xml_diff>

<commit_message>
Add some points for 5 part of diplom adel
</commit_message>
<xml_diff>
--- a/2023/Диплом/Андрей Козин/Диплом Андрей.docx
+++ b/2023/Диплом/Андрей Козин/Диплом Андрей.docx
@@ -2957,11 +2957,8 @@
       </w:r>
     </w:p>
     <w:p>
-      <w:r>
-        <w:t>Большое значение для процесса ректификации имеет температура исходной смеси. Если смесь начинает поступать в колонну при температуре ниже температуры кипения, она должна нагреваться до этой температуры парами, идущими из нижней части колонны. Конденсация паров при этом возрастает, что нарушает весь режим процесса ректификации. Поэтому температуру исходной смеси стабилизируют изменением расхода теплоносителя, подаваемого в теплообменник; тем самым ликвидируют одно из возмущений.</w:t>
-      </w:r>
-    </w:p>
-    <w:p>
+      <w:bookmarkStart w:id="0" w:name="_GoBack"/>
+      <w:bookmarkEnd w:id="0"/>
       <w:r>
         <w:t xml:space="preserve">Давление Р легко стабилизировать изменением расхода пара </w:t>
       </w:r>
@@ -2969,16 +2966,16 @@
         <w:t>в колонну К-308Б</w:t>
       </w:r>
       <w:r>
-        <w:t xml:space="preserve">. Исполнительное устройство при этом устанавливают не на шлемовой трубе, соединяющей верхнюю часть ректификационной колонны с дефлегматором, а на </w:t>
+        <w:t>. Исполнительное устройство при этом устанавливают не на шлемовой трубе, соединяющей верхнюю часть ректификационной колонны с дефлегматором, а на линии хладоносителя, поступающего в дефлегматор. Это вызвано, в частности, тем, что при дросселировании пара в шлемовой трубе дефлегматор начинает работать в режиме переменного давления, что неблагоприятно влияет на процесс конденсации.</w:t>
+      </w:r>
+    </w:p>
+    <w:p>
+      <w:r>
+        <w:t xml:space="preserve">Стабилизация давления в верхней части колонны необходима не только для поддержания заданного состава целевого продукта, но и для обеспечения нормального гидродинамического режима колонны, так как при понижении </w:t>
       </w:r>
       <w:r>
         <w:lastRenderedPageBreak/>
-        <w:t>линии хладоносителя, поступающего в дефлегматор. Это вызвано, в частности, тем, что при дросселировании пара в шлемовой трубе дефлегматор начинает работать в режиме переменного давления, что неблагоприятно влияет на процесс конденсации.</w:t>
-      </w:r>
-    </w:p>
-    <w:p>
-      <w:r>
-        <w:t>Стабилизация давления в верхней части колонны необходима не только для поддержания заданного состава целевого продукта, но и для обеспечения нормального гидродинамического режима колонны, так как при понижении давления может произойти «захлебывание» колонны</w:t>
+        <w:t>давления может произойти «захлебывание» колонны</w:t>
       </w:r>
       <w:r>
         <w:t>), а при его повышении уменьшается скорость парового потока, что связано с уменьшением производительности установки.</w:t>
@@ -4812,7 +4809,7 @@
           <v:shape id="_x0000_i1026" type="#_x0000_t75" style="width:65.25pt;height:39pt" o:ole="" fillcolor="window">
             <v:imagedata r:id="rId10" o:title=""/>
           </v:shape>
-          <o:OLEObject Type="Embed" ProgID="Equation.3" ShapeID="_x0000_i1026" DrawAspect="Content" ObjectID="_1743975280" r:id="rId11"/>
+          <o:OLEObject Type="Embed" ProgID="Equation.3" ShapeID="_x0000_i1026" DrawAspect="Content" ObjectID="_1744480871" r:id="rId11"/>
         </w:object>
       </w:r>
       <w:r>
@@ -4862,7 +4859,7 @@
           <v:shape id="_x0000_i1027" type="#_x0000_t75" style="width:93pt;height:36.75pt" o:ole="" fillcolor="window">
             <v:imagedata r:id="rId12" o:title=""/>
           </v:shape>
-          <o:OLEObject Type="Embed" ProgID="Equation.3" ShapeID="_x0000_i1027" DrawAspect="Content" ObjectID="_1743975281" r:id="rId13"/>
+          <o:OLEObject Type="Embed" ProgID="Equation.3" ShapeID="_x0000_i1027" DrawAspect="Content" ObjectID="_1744480872" r:id="rId13"/>
         </w:object>
       </w:r>
       <w:r>
@@ -5070,7 +5067,7 @@
           <v:shape id="_x0000_i1028" type="#_x0000_t75" style="width:9.75pt;height:11.25pt" o:ole="">
             <v:imagedata r:id="rId14" o:title=""/>
           </v:shape>
-          <o:OLEObject Type="Embed" ProgID="Equation.3" ShapeID="_x0000_i1028" DrawAspect="Content" ObjectID="_1743975282" r:id="rId15"/>
+          <o:OLEObject Type="Embed" ProgID="Equation.3" ShapeID="_x0000_i1028" DrawAspect="Content" ObjectID="_1744480873" r:id="rId15"/>
         </w:object>
       </w:r>
       <w:r>
@@ -5958,12 +5955,12 @@
         <w:t>Определим необходимую площадь световых проемов:</w:t>
       </w:r>
     </w:p>
-    <w:bookmarkStart w:id="0" w:name="_Toc104230576"/>
-    <w:bookmarkStart w:id="1" w:name="_Toc104228905"/>
-    <w:bookmarkStart w:id="2" w:name="_Toc104227061"/>
-    <w:bookmarkStart w:id="3" w:name="_Toc104227001"/>
-    <w:bookmarkStart w:id="4" w:name="_Toc104226568"/>
-    <w:bookmarkStart w:id="5" w:name="_Toc104226475"/>
+    <w:bookmarkStart w:id="1" w:name="_Toc104230576"/>
+    <w:bookmarkStart w:id="2" w:name="_Toc104228905"/>
+    <w:bookmarkStart w:id="3" w:name="_Toc104227061"/>
+    <w:bookmarkStart w:id="4" w:name="_Toc104227001"/>
+    <w:bookmarkStart w:id="5" w:name="_Toc104226568"/>
+    <w:bookmarkStart w:id="6" w:name="_Toc104226475"/>
     <w:p>
       <w:r>
         <w:rPr>
@@ -5976,7 +5973,7 @@
           <v:shape id="_x0000_i1029" type="#_x0000_t75" style="width:149.25pt;height:48pt" o:ole="" fillcolor="window">
             <v:imagedata r:id="rId17" o:title=""/>
           </v:shape>
-          <o:OLEObject Type="Embed" ProgID="Equation.3" ShapeID="_x0000_i1029" DrawAspect="Content" ObjectID="_1743975283" r:id="rId18"/>
+          <o:OLEObject Type="Embed" ProgID="Equation.3" ShapeID="_x0000_i1029" DrawAspect="Content" ObjectID="_1744480874" r:id="rId18"/>
         </w:object>
       </w:r>
       <w:r>
@@ -5985,12 +5982,12 @@
         </w:rPr>
         <w:t>,</w:t>
       </w:r>
-      <w:bookmarkEnd w:id="0"/>
       <w:bookmarkEnd w:id="1"/>
       <w:bookmarkEnd w:id="2"/>
       <w:bookmarkEnd w:id="3"/>
       <w:bookmarkEnd w:id="4"/>
       <w:bookmarkEnd w:id="5"/>
+      <w:bookmarkEnd w:id="6"/>
       <w:r>
         <w:rPr>
           <w:b/>
@@ -6120,7 +6117,7 @@
           <v:shape id="_x0000_i1030" type="#_x0000_t75" style="width:156.75pt;height:18.75pt" o:ole="" fillcolor="window">
             <v:imagedata r:id="rId19" o:title=""/>
           </v:shape>
-          <o:OLEObject Type="Embed" ProgID="Equation.3" ShapeID="_x0000_i1030" DrawAspect="Content" ObjectID="_1743975284" r:id="rId20"/>
+          <o:OLEObject Type="Embed" ProgID="Equation.3" ShapeID="_x0000_i1030" DrawAspect="Content" ObjectID="_1744480875" r:id="rId20"/>
         </w:object>
       </w:r>
       <w:r>
@@ -6168,7 +6165,7 @@
           <v:shape id="_x0000_i1031" type="#_x0000_t75" style="width:17.25pt;height:18.75pt" o:ole="" fillcolor="window">
             <v:imagedata r:id="rId21" o:title=""/>
           </v:shape>
-          <o:OLEObject Type="Embed" ProgID="Equation.3" ShapeID="_x0000_i1031" DrawAspect="Content" ObjectID="_1743975285" r:id="rId22"/>
+          <o:OLEObject Type="Embed" ProgID="Equation.3" ShapeID="_x0000_i1031" DrawAspect="Content" ObjectID="_1744480876" r:id="rId22"/>
         </w:object>
       </w:r>
       <w:r>
@@ -6200,7 +6197,7 @@
           <v:shape id="_x0000_i1032" type="#_x0000_t75" style="width:15.75pt;height:18.75pt" o:ole="" fillcolor="window">
             <v:imagedata r:id="rId23" o:title=""/>
           </v:shape>
-          <o:OLEObject Type="Embed" ProgID="Equation.3" ShapeID="_x0000_i1032" DrawAspect="Content" ObjectID="_1743975286" r:id="rId24"/>
+          <o:OLEObject Type="Embed" ProgID="Equation.3" ShapeID="_x0000_i1032" DrawAspect="Content" ObjectID="_1744480877" r:id="rId24"/>
         </w:object>
       </w:r>
       <w:r>
@@ -6220,7 +6217,7 @@
           <v:shape id="_x0000_i1033" type="#_x0000_t75" style="width:14.25pt;height:18.75pt" o:ole="" fillcolor="window">
             <v:imagedata r:id="rId25" o:title=""/>
           </v:shape>
-          <o:OLEObject Type="Embed" ProgID="Equation.3" ShapeID="_x0000_i1033" DrawAspect="Content" ObjectID="_1743975287" r:id="rId26"/>
+          <o:OLEObject Type="Embed" ProgID="Equation.3" ShapeID="_x0000_i1033" DrawAspect="Content" ObjectID="_1744480878" r:id="rId26"/>
         </w:object>
       </w:r>
       <w:r>
@@ -6244,7 +6241,7 @@
           <v:shape id="_x0000_i1034" type="#_x0000_t75" style="width:15.75pt;height:18.75pt" o:ole="" fillcolor="window">
             <v:imagedata r:id="rId27" o:title=""/>
           </v:shape>
-          <o:OLEObject Type="Embed" ProgID="Equation.3" ShapeID="_x0000_i1034" DrawAspect="Content" ObjectID="_1743975288" r:id="rId28"/>
+          <o:OLEObject Type="Embed" ProgID="Equation.3" ShapeID="_x0000_i1034" DrawAspect="Content" ObjectID="_1744480879" r:id="rId28"/>
         </w:object>
       </w:r>
       <w:r>
@@ -6260,7 +6257,7 @@
           <v:shape id="_x0000_i1035" type="#_x0000_t75" style="width:15.75pt;height:18.75pt" o:ole="" fillcolor="window">
             <v:imagedata r:id="rId29" o:title=""/>
           </v:shape>
-          <o:OLEObject Type="Embed" ProgID="Equation.3" ShapeID="_x0000_i1035" DrawAspect="Content" ObjectID="_1743975289" r:id="rId30"/>
+          <o:OLEObject Type="Embed" ProgID="Equation.3" ShapeID="_x0000_i1035" DrawAspect="Content" ObjectID="_1744480880" r:id="rId30"/>
         </w:object>
       </w:r>
       <w:r>
@@ -6284,7 +6281,7 @@
           <v:shape id="_x0000_i1036" type="#_x0000_t75" style="width:15.75pt;height:18.75pt" o:ole="" fillcolor="window">
             <v:imagedata r:id="rId31" o:title=""/>
           </v:shape>
-          <o:OLEObject Type="Embed" ProgID="Equation.3" ShapeID="_x0000_i1036" DrawAspect="Content" ObjectID="_1743975290" r:id="rId32"/>
+          <o:OLEObject Type="Embed" ProgID="Equation.3" ShapeID="_x0000_i1036" DrawAspect="Content" ObjectID="_1744480881" r:id="rId32"/>
         </w:object>
       </w:r>
       <w:r>
@@ -6300,7 +6297,7 @@
           <v:shape id="_x0000_i1037" type="#_x0000_t75" style="width:146.25pt;height:20.25pt" o:ole="" fillcolor="window">
             <v:imagedata r:id="rId33" o:title=""/>
           </v:shape>
-          <o:OLEObject Type="Embed" ProgID="Equation.3" ShapeID="_x0000_i1037" DrawAspect="Content" ObjectID="_1743975291" r:id="rId34"/>
+          <o:OLEObject Type="Embed" ProgID="Equation.3" ShapeID="_x0000_i1037" DrawAspect="Content" ObjectID="_1744480882" r:id="rId34"/>
         </w:object>
       </w:r>
     </w:p>
@@ -6315,10 +6312,10 @@
           <w:position w:val="-28"/>
         </w:rPr>
         <w:object w:dxaOrig="3080" w:dyaOrig="660">
-          <v:shape id="_x0000_i1061" type="#_x0000_t75" style="width:212.25pt;height:45.75pt" o:ole="" fillcolor="window">
+          <v:shape id="_x0000_i1038" type="#_x0000_t75" style="width:212.25pt;height:45.75pt" o:ole="" fillcolor="window">
             <v:imagedata r:id="rId35" o:title=""/>
           </v:shape>
-          <o:OLEObject Type="Embed" ProgID="Equation.3" ShapeID="_x0000_i1061" DrawAspect="Content" ObjectID="_1743975292" r:id="rId36"/>
+          <o:OLEObject Type="Embed" ProgID="Equation.3" ShapeID="_x0000_i1038" DrawAspect="Content" ObjectID="_1744480883" r:id="rId36"/>
         </w:object>
       </w:r>
       <w:r>
@@ -6377,10 +6374,10 @@
           <w:position w:val="-28"/>
         </w:rPr>
         <w:object w:dxaOrig="3400" w:dyaOrig="660">
-          <v:shape id="_x0000_i1067" type="#_x0000_t75" style="width:196.5pt;height:37.5pt" o:ole="" fillcolor="window">
+          <v:shape id="_x0000_i1039" type="#_x0000_t75" style="width:196.5pt;height:37.5pt" o:ole="" fillcolor="window">
             <v:imagedata r:id="rId37" o:title=""/>
           </v:shape>
-          <o:OLEObject Type="Embed" ProgID="Equation.3" ShapeID="_x0000_i1067" DrawAspect="Content" ObjectID="_1743975293" r:id="rId38"/>
+          <o:OLEObject Type="Embed" ProgID="Equation.3" ShapeID="_x0000_i1039" DrawAspect="Content" ObjectID="_1744480884" r:id="rId38"/>
         </w:object>
       </w:r>
       <w:r>
@@ -6401,7 +6398,7 @@
           <v:shape id="_x0000_i1040" type="#_x0000_t75" style="width:104.25pt;height:41.25pt" o:ole="" fillcolor="window">
             <v:imagedata r:id="rId39" o:title=""/>
           </v:shape>
-          <o:OLEObject Type="Embed" ProgID="Equation.3" ShapeID="_x0000_i1040" DrawAspect="Content" ObjectID="_1743975294" r:id="rId40"/>
+          <o:OLEObject Type="Embed" ProgID="Equation.3" ShapeID="_x0000_i1040" DrawAspect="Content" ObjectID="_1744480885" r:id="rId40"/>
         </w:object>
       </w:r>
       <w:r>
@@ -6546,7 +6543,7 @@
           <v:shape id="_x0000_i1041" type="#_x0000_t75" style="width:14.25pt;height:15.75pt" o:ole="" fillcolor="window">
             <v:imagedata r:id="rId41" o:title=""/>
           </v:shape>
-          <o:OLEObject Type="Embed" ProgID="Equation.3" ShapeID="_x0000_i1041" DrawAspect="Content" ObjectID="_1743975295" r:id="rId42"/>
+          <o:OLEObject Type="Embed" ProgID="Equation.3" ShapeID="_x0000_i1041" DrawAspect="Content" ObjectID="_1744480886" r:id="rId42"/>
         </w:object>
       </w:r>
       <w:r>
@@ -6589,7 +6586,7 @@
           <v:shape id="_x0000_i1042" type="#_x0000_t75" style="width:105pt;height:52.5pt" o:ole="" fillcolor="window">
             <v:imagedata r:id="rId43" o:title=""/>
           </v:shape>
-          <o:OLEObject Type="Embed" ProgID="Equation.3" ShapeID="_x0000_i1042" DrawAspect="Content" ObjectID="_1743975296" r:id="rId44"/>
+          <o:OLEObject Type="Embed" ProgID="Equation.3" ShapeID="_x0000_i1042" DrawAspect="Content" ObjectID="_1744480887" r:id="rId44"/>
         </w:object>
       </w:r>
       <w:r>
@@ -6637,10 +6634,10 @@
           <w:lang w:eastAsia="ru-RU"/>
         </w:rPr>
         <w:object w:dxaOrig="2680" w:dyaOrig="660">
-          <v:shape id="_x0000_i1070" type="#_x0000_t75" style="width:167.25pt;height:41.25pt" o:ole="" fillcolor="window">
+          <v:shape id="_x0000_i1043" type="#_x0000_t75" style="width:167.25pt;height:41.25pt" o:ole="" fillcolor="window">
             <v:imagedata r:id="rId45" o:title=""/>
           </v:shape>
-          <o:OLEObject Type="Embed" ProgID="Equation.3" ShapeID="_x0000_i1070" DrawAspect="Content" ObjectID="_1743975297" r:id="rId46"/>
+          <o:OLEObject Type="Embed" ProgID="Equation.3" ShapeID="_x0000_i1043" DrawAspect="Content" ObjectID="_1744480888" r:id="rId46"/>
         </w:object>
       </w:r>
     </w:p>
@@ -6656,12 +6653,7 @@
     </w:p>
     <w:p>
       <w:r>
-        <w:t>В соответствии со СНиП 2.04.05-91 си</w:t>
-      </w:r>
-      <w:bookmarkStart w:id="6" w:name="_GoBack"/>
-      <w:bookmarkEnd w:id="6"/>
-      <w:r>
-        <w:t>стемы отопления необходимо предусматривать в зданиях, расположенных с наружной зимней четной температурой по параметрам Б ниже 5°С. Для отопления предусматриваются водные, паровые или воздушные системы.</w:t>
+        <w:t>В соответствии со СНиП 2.04.05-91 системы отопления необходимо предусматривать в зданиях, расположенных с наружной зимней четной температурой по параметрам Б ниже 5°С. Для отопления предусматриваются водные, паровые или воздушные системы.</w:t>
       </w:r>
     </w:p>
     <w:p>
@@ -29998,7 +29990,7 @@
 </file>
 
 <file path=customXml/itemProps1.xml><?xml version="1.0" encoding="utf-8"?>
-<ds:datastoreItem xmlns:ds="http://schemas.openxmlformats.org/officeDocument/2006/customXml" ds:itemID="{7ABFE819-DAE9-4697-803B-A49F3BBBA7B1}">
+<ds:datastoreItem xmlns:ds="http://schemas.openxmlformats.org/officeDocument/2006/customXml" ds:itemID="{BBE35C7E-B421-41C1-B21C-8C6A4750DDC6}">
   <ds:schemaRefs>
     <ds:schemaRef ds:uri="http://schemas.openxmlformats.org/officeDocument/2006/bibliography"/>
   </ds:schemaRefs>

</xml_diff>

<commit_message>
Add some 5 points for andrew diplom
</commit_message>
<xml_diff>
--- a/2023/Диплом/Андрей Козин/Диплом Андрей.docx
+++ b/2023/Диплом/Андрей Козин/Диплом Андрей.docx
@@ -2957,8 +2957,6 @@
       </w:r>
     </w:p>
     <w:p>
-      <w:bookmarkStart w:id="0" w:name="_GoBack"/>
-      <w:bookmarkEnd w:id="0"/>
       <w:r>
         <w:t xml:space="preserve">Давление Р легко стабилизировать изменением расхода пара </w:t>
       </w:r>
@@ -4809,7 +4807,7 @@
           <v:shape id="_x0000_i1026" type="#_x0000_t75" style="width:65.25pt;height:39pt" o:ole="" fillcolor="window">
             <v:imagedata r:id="rId10" o:title=""/>
           </v:shape>
-          <o:OLEObject Type="Embed" ProgID="Equation.3" ShapeID="_x0000_i1026" DrawAspect="Content" ObjectID="_1744480871" r:id="rId11"/>
+          <o:OLEObject Type="Embed" ProgID="Equation.3" ShapeID="_x0000_i1026" DrawAspect="Content" ObjectID="_1744483476" r:id="rId11"/>
         </w:object>
       </w:r>
       <w:r>
@@ -4859,7 +4857,7 @@
           <v:shape id="_x0000_i1027" type="#_x0000_t75" style="width:93pt;height:36.75pt" o:ole="" fillcolor="window">
             <v:imagedata r:id="rId12" o:title=""/>
           </v:shape>
-          <o:OLEObject Type="Embed" ProgID="Equation.3" ShapeID="_x0000_i1027" DrawAspect="Content" ObjectID="_1744480872" r:id="rId13"/>
+          <o:OLEObject Type="Embed" ProgID="Equation.3" ShapeID="_x0000_i1027" DrawAspect="Content" ObjectID="_1744483477" r:id="rId13"/>
         </w:object>
       </w:r>
       <w:r>
@@ -5067,7 +5065,7 @@
           <v:shape id="_x0000_i1028" type="#_x0000_t75" style="width:9.75pt;height:11.25pt" o:ole="">
             <v:imagedata r:id="rId14" o:title=""/>
           </v:shape>
-          <o:OLEObject Type="Embed" ProgID="Equation.3" ShapeID="_x0000_i1028" DrawAspect="Content" ObjectID="_1744480873" r:id="rId15"/>
+          <o:OLEObject Type="Embed" ProgID="Equation.3" ShapeID="_x0000_i1028" DrawAspect="Content" ObjectID="_1744483478" r:id="rId15"/>
         </w:object>
       </w:r>
       <w:r>
@@ -5729,6 +5727,2192 @@
         <w:t>РАЗРАБОТКА СИСТЕМЫ АВТОМАТИЗАЦИИ</w:t>
       </w:r>
     </w:p>
+    <w:p>
+      <w:pPr>
+        <w:rPr>
+          <w:b/>
+        </w:rPr>
+      </w:pPr>
+      <w:bookmarkStart w:id="0" w:name="_Toc104230565"/>
+      <w:r>
+        <w:rPr>
+          <w:b/>
+        </w:rPr>
+        <w:t>5.1 Описание функциональной схемы автоматизации</w:t>
+      </w:r>
+      <w:bookmarkEnd w:id="0"/>
+    </w:p>
+    <w:p>
+      <w:pPr>
+        <w:rPr>
+          <w:rFonts w:cs="Times New Roman"/>
+          <w:szCs w:val="24"/>
+        </w:rPr>
+      </w:pPr>
+      <w:r>
+        <w:rPr>
+          <w:rFonts w:cs="Times New Roman"/>
+          <w:szCs w:val="24"/>
+        </w:rPr>
+        <w:t xml:space="preserve">В качестве сырья на колонну К-308А/Б подается пропан-пропиленовая фракция насосом Н-323А/Б/В/Г из куба колонны К-307 из емкости Е-324. </w:t>
+      </w:r>
+    </w:p>
+    <w:p>
+      <w:pPr>
+        <w:rPr>
+          <w:rFonts w:cs="Times New Roman"/>
+          <w:szCs w:val="24"/>
+        </w:rPr>
+      </w:pPr>
+      <w:r>
+        <w:rPr>
+          <w:rFonts w:cs="Times New Roman"/>
+          <w:szCs w:val="24"/>
+        </w:rPr>
+        <w:t xml:space="preserve">Колонна имеет два параллельно работающих кипятильника Т-348А, Т-348Б обогреваемых горячей циркуляционной водой с температурой до 80°С поступающей от насоса Н-201 цеха 58-68. Циркуляционная вода прошедшая кипятильники Т-348А/Б подается в аппарат Т-201 цеха 58-68. Пары, образующиеся в кипятильниках Т-348А и Т-348Б проходят </w:t>
+      </w:r>
+      <w:proofErr w:type="gramStart"/>
+      <w:r>
+        <w:rPr>
+          <w:rFonts w:cs="Times New Roman"/>
+          <w:szCs w:val="24"/>
+        </w:rPr>
+        <w:t>вверх  по</w:t>
+      </w:r>
+      <w:proofErr w:type="gramEnd"/>
+      <w:r>
+        <w:rPr>
+          <w:rFonts w:cs="Times New Roman"/>
+          <w:szCs w:val="24"/>
+        </w:rPr>
+        <w:t xml:space="preserve"> колонне через клапанные тарелки, </w:t>
+      </w:r>
+      <w:proofErr w:type="spellStart"/>
+      <w:r>
+        <w:rPr>
+          <w:rFonts w:cs="Times New Roman"/>
+          <w:szCs w:val="24"/>
+        </w:rPr>
+        <w:t>барботируют</w:t>
+      </w:r>
+      <w:proofErr w:type="spellEnd"/>
+      <w:r>
+        <w:rPr>
+          <w:rFonts w:cs="Times New Roman"/>
+          <w:szCs w:val="24"/>
+        </w:rPr>
+        <w:t xml:space="preserve"> через слой жидкости и при этом частично конденсируются,  (в первую очередь пары труднолетучих компонентов). </w:t>
+      </w:r>
+    </w:p>
+    <w:p>
+      <w:pPr>
+        <w:rPr>
+          <w:rFonts w:cs="Times New Roman"/>
+          <w:szCs w:val="24"/>
+        </w:rPr>
+      </w:pPr>
+      <w:r>
+        <w:rPr>
+          <w:rFonts w:cs="Times New Roman"/>
+          <w:szCs w:val="24"/>
+        </w:rPr>
+        <w:t>Пары пропилена, выходящие сверху колонны К-308А, конденсируются при температуре (38-</w:t>
+      </w:r>
+      <w:proofErr w:type="gramStart"/>
+      <w:r>
+        <w:rPr>
+          <w:rFonts w:cs="Times New Roman"/>
+          <w:szCs w:val="24"/>
+        </w:rPr>
+        <w:t>44)°</w:t>
+      </w:r>
+      <w:proofErr w:type="gramEnd"/>
+      <w:r>
+        <w:rPr>
+          <w:rFonts w:cs="Times New Roman"/>
+          <w:szCs w:val="24"/>
+        </w:rPr>
+        <w:t xml:space="preserve">С в  двух параллельно работающих водяных конденсаторах Т-349А/Б и поступают в </w:t>
+      </w:r>
+      <w:proofErr w:type="spellStart"/>
+      <w:r>
+        <w:rPr>
+          <w:rFonts w:cs="Times New Roman"/>
+          <w:szCs w:val="24"/>
+        </w:rPr>
+        <w:t>рефлюксную</w:t>
+      </w:r>
+      <w:proofErr w:type="spellEnd"/>
+      <w:r>
+        <w:rPr>
+          <w:rFonts w:cs="Times New Roman"/>
+          <w:szCs w:val="24"/>
+        </w:rPr>
+        <w:t xml:space="preserve"> ёмкость Е-325. Жидкий пропилен из ёмкости Е-325 переохлаждаясь до 35</w:t>
+      </w:r>
+      <w:r>
+        <w:rPr>
+          <w:rFonts w:cs="Times New Roman"/>
+          <w:szCs w:val="24"/>
+          <w:vertAlign w:val="superscript"/>
+        </w:rPr>
+        <w:t>С</w:t>
+      </w:r>
+      <w:r>
+        <w:rPr>
+          <w:rFonts w:cs="Times New Roman"/>
+          <w:szCs w:val="24"/>
+        </w:rPr>
+        <w:t xml:space="preserve">С в </w:t>
+      </w:r>
+      <w:proofErr w:type="spellStart"/>
+      <w:r>
+        <w:rPr>
+          <w:rFonts w:cs="Times New Roman"/>
+          <w:szCs w:val="24"/>
+        </w:rPr>
+        <w:t>переохладателе</w:t>
+      </w:r>
+      <w:proofErr w:type="spellEnd"/>
+      <w:r>
+        <w:rPr>
+          <w:rFonts w:cs="Times New Roman"/>
+          <w:szCs w:val="24"/>
+        </w:rPr>
+        <w:t xml:space="preserve"> Т-350 одним или двумя параллельно работающими насосами Н-309А/</w:t>
+      </w:r>
+      <w:r>
+        <w:rPr>
+          <w:rFonts w:cs="Times New Roman"/>
+          <w:szCs w:val="24"/>
+          <w:lang w:val="en-US"/>
+        </w:rPr>
+        <w:t>B</w:t>
+      </w:r>
+      <w:r>
+        <w:rPr>
+          <w:rFonts w:cs="Times New Roman"/>
+          <w:szCs w:val="24"/>
+        </w:rPr>
+        <w:t>/C подается на орошение колонны К-З08А. Часть пропилена с нагнетания насоса Н-309А/</w:t>
+      </w:r>
+      <w:r>
+        <w:rPr>
+          <w:rFonts w:cs="Times New Roman"/>
+          <w:szCs w:val="24"/>
+          <w:lang w:val="en-US"/>
+        </w:rPr>
+        <w:t>B</w:t>
+      </w:r>
+      <w:r>
+        <w:rPr>
+          <w:rFonts w:cs="Times New Roman"/>
+          <w:szCs w:val="24"/>
+        </w:rPr>
+        <w:t>/</w:t>
+      </w:r>
+      <w:r>
+        <w:rPr>
+          <w:rFonts w:cs="Times New Roman"/>
+          <w:szCs w:val="24"/>
+          <w:lang w:val="en-US"/>
+        </w:rPr>
+        <w:t>C</w:t>
+      </w:r>
+      <w:r>
+        <w:rPr>
+          <w:rFonts w:cs="Times New Roman"/>
+          <w:szCs w:val="24"/>
+        </w:rPr>
+        <w:t xml:space="preserve"> отводится в цех 109-110 по 2-м линиям:</w:t>
+      </w:r>
+    </w:p>
+    <w:p>
+      <w:pPr>
+        <w:rPr>
+          <w:rFonts w:cs="Times New Roman"/>
+          <w:szCs w:val="24"/>
+        </w:rPr>
+      </w:pPr>
+      <w:r>
+        <w:rPr>
+          <w:rFonts w:cs="Times New Roman"/>
+          <w:szCs w:val="24"/>
+        </w:rPr>
+        <w:t>а) в отделение 109/1 для использования в качестве сырья для производства фенола, ацетона;</w:t>
+      </w:r>
+    </w:p>
+    <w:p>
+      <w:pPr>
+        <w:rPr>
+          <w:rFonts w:cs="Times New Roman"/>
+          <w:szCs w:val="24"/>
+        </w:rPr>
+      </w:pPr>
+      <w:r>
+        <w:rPr>
+          <w:rFonts w:cs="Times New Roman"/>
+          <w:szCs w:val="24"/>
+        </w:rPr>
+        <w:t xml:space="preserve">б) в отделение 109/2 (базисные </w:t>
+      </w:r>
+      <w:proofErr w:type="gramStart"/>
+      <w:r>
+        <w:rPr>
+          <w:rFonts w:cs="Times New Roman"/>
+          <w:szCs w:val="24"/>
+        </w:rPr>
+        <w:t>склады  для</w:t>
+      </w:r>
+      <w:proofErr w:type="gramEnd"/>
+      <w:r>
+        <w:rPr>
+          <w:rFonts w:cs="Times New Roman"/>
+          <w:szCs w:val="24"/>
+        </w:rPr>
+        <w:t xml:space="preserve"> отправки потребителям пропилена). </w:t>
+      </w:r>
+    </w:p>
+    <w:p>
+      <w:pPr>
+        <w:rPr>
+          <w:rFonts w:cs="Times New Roman"/>
+          <w:b/>
+          <w:bCs/>
+          <w:szCs w:val="24"/>
+        </w:rPr>
+      </w:pPr>
+      <w:r>
+        <w:rPr>
+          <w:rFonts w:cs="Times New Roman"/>
+          <w:szCs w:val="24"/>
+        </w:rPr>
+        <w:t xml:space="preserve"> Для исключения превышения давления в К-308А/Б на емкости Е-325 смонтирована линия </w:t>
+      </w:r>
+      <w:proofErr w:type="spellStart"/>
+      <w:r>
+        <w:rPr>
+          <w:rFonts w:cs="Times New Roman"/>
+          <w:szCs w:val="24"/>
+        </w:rPr>
+        <w:t>сдувок</w:t>
+      </w:r>
+      <w:proofErr w:type="spellEnd"/>
+      <w:r>
+        <w:rPr>
+          <w:rFonts w:cs="Times New Roman"/>
+          <w:szCs w:val="24"/>
+        </w:rPr>
+        <w:t xml:space="preserve"> газа на факел через регулирующий клапан </w:t>
+      </w:r>
+      <w:proofErr w:type="gramStart"/>
+      <w:r>
+        <w:rPr>
+          <w:rFonts w:cs="Times New Roman"/>
+          <w:szCs w:val="24"/>
+        </w:rPr>
+        <w:t>поз.</w:t>
+      </w:r>
+      <w:r>
+        <w:rPr>
+          <w:rFonts w:cs="Times New Roman"/>
+          <w:szCs w:val="24"/>
+          <w:lang w:val="en-US"/>
+        </w:rPr>
+        <w:t>FV</w:t>
+      </w:r>
+      <w:proofErr w:type="gramEnd"/>
+      <w:r>
+        <w:rPr>
+          <w:rFonts w:cs="Times New Roman"/>
+          <w:szCs w:val="24"/>
+        </w:rPr>
+        <w:t xml:space="preserve"> 708-8.</w:t>
+      </w:r>
+    </w:p>
+    <w:p>
+      <w:pPr>
+        <w:rPr>
+          <w:rFonts w:cs="Times New Roman"/>
+          <w:szCs w:val="24"/>
+        </w:rPr>
+      </w:pPr>
+      <w:r>
+        <w:rPr>
+          <w:rFonts w:cs="Times New Roman"/>
+          <w:szCs w:val="24"/>
+        </w:rPr>
+        <w:t xml:space="preserve">Жидкость, скапливающаяся в кубе колонны К-308А, переохлаждается в теплообменнике </w:t>
+      </w:r>
+      <w:r>
+        <w:rPr>
+          <w:rFonts w:cs="Times New Roman"/>
+          <w:szCs w:val="24"/>
+          <w:lang w:val="en-US"/>
+        </w:rPr>
+        <w:t>T</w:t>
+      </w:r>
+      <w:r>
+        <w:rPr>
+          <w:rFonts w:cs="Times New Roman"/>
+          <w:szCs w:val="24"/>
+        </w:rPr>
+        <w:t>-308</w:t>
+      </w:r>
+      <w:r>
+        <w:rPr>
+          <w:rFonts w:cs="Times New Roman"/>
+          <w:szCs w:val="24"/>
+          <w:lang w:val="en-US"/>
+        </w:rPr>
+        <w:t>A</w:t>
+      </w:r>
+      <w:r>
+        <w:rPr>
+          <w:rFonts w:cs="Times New Roman"/>
+          <w:szCs w:val="24"/>
+        </w:rPr>
+        <w:t xml:space="preserve">, оборотной водой и одним или двумя </w:t>
+      </w:r>
+      <w:proofErr w:type="spellStart"/>
+      <w:r>
+        <w:rPr>
+          <w:rFonts w:cs="Times New Roman"/>
+          <w:szCs w:val="24"/>
+        </w:rPr>
+        <w:t>паралельно</w:t>
+      </w:r>
+      <w:proofErr w:type="spellEnd"/>
+      <w:r>
+        <w:rPr>
+          <w:rFonts w:cs="Times New Roman"/>
+          <w:szCs w:val="24"/>
+        </w:rPr>
+        <w:t xml:space="preserve"> работающими насосами </w:t>
+      </w:r>
+      <w:r>
+        <w:rPr>
+          <w:rFonts w:cs="Times New Roman"/>
+          <w:szCs w:val="24"/>
+          <w:lang w:val="en-US"/>
+        </w:rPr>
+        <w:t>H</w:t>
+      </w:r>
+      <w:r>
+        <w:rPr>
+          <w:rFonts w:cs="Times New Roman"/>
+          <w:szCs w:val="24"/>
+        </w:rPr>
+        <w:t>-308</w:t>
+      </w:r>
+      <w:r>
+        <w:rPr>
+          <w:rFonts w:cs="Times New Roman"/>
+          <w:szCs w:val="24"/>
+          <w:lang w:val="en-US"/>
+        </w:rPr>
+        <w:t>A</w:t>
+      </w:r>
+      <w:r>
+        <w:rPr>
+          <w:rFonts w:cs="Times New Roman"/>
+          <w:szCs w:val="24"/>
+        </w:rPr>
+        <w:t>/Б/</w:t>
+      </w:r>
+      <w:r>
+        <w:rPr>
+          <w:rFonts w:cs="Times New Roman"/>
+          <w:szCs w:val="24"/>
+          <w:lang w:val="en-US"/>
+        </w:rPr>
+        <w:t>B</w:t>
+      </w:r>
+      <w:r>
+        <w:rPr>
+          <w:rFonts w:cs="Times New Roman"/>
+          <w:szCs w:val="24"/>
+        </w:rPr>
+        <w:t xml:space="preserve"> подаётся на верхнюю тарелку колонны К-308 Б.</w:t>
+      </w:r>
+    </w:p>
+    <w:p>
+      <w:pPr>
+        <w:rPr>
+          <w:rFonts w:cs="Times New Roman"/>
+          <w:szCs w:val="24"/>
+        </w:rPr>
+      </w:pPr>
+      <w:r>
+        <w:rPr>
+          <w:rFonts w:cs="Times New Roman"/>
+          <w:szCs w:val="24"/>
+        </w:rPr>
+        <w:lastRenderedPageBreak/>
+        <w:t>Кубовый продукт колонны К-308Б (</w:t>
+      </w:r>
+      <w:proofErr w:type="spellStart"/>
+      <w:r>
+        <w:rPr>
+          <w:rFonts w:cs="Times New Roman"/>
+          <w:szCs w:val="24"/>
+        </w:rPr>
+        <w:t>пропановая</w:t>
+      </w:r>
+      <w:proofErr w:type="spellEnd"/>
+      <w:r>
+        <w:rPr>
+          <w:rFonts w:cs="Times New Roman"/>
+          <w:szCs w:val="24"/>
+        </w:rPr>
+        <w:t xml:space="preserve"> фракция) испаря</w:t>
+      </w:r>
+      <w:r>
+        <w:rPr>
+          <w:rFonts w:cs="Times New Roman"/>
+          <w:szCs w:val="24"/>
+        </w:rPr>
+        <w:t>ется в теплообменниках Т-353А/Б</w:t>
+      </w:r>
+      <w:r>
+        <w:rPr>
+          <w:rFonts w:cs="Times New Roman"/>
+          <w:szCs w:val="24"/>
+        </w:rPr>
+        <w:t xml:space="preserve"> водяным </w:t>
+      </w:r>
+      <w:proofErr w:type="gramStart"/>
+      <w:r>
+        <w:rPr>
+          <w:rFonts w:cs="Times New Roman"/>
+          <w:szCs w:val="24"/>
+        </w:rPr>
+        <w:t>паром  и</w:t>
+      </w:r>
+      <w:proofErr w:type="gramEnd"/>
+      <w:r>
+        <w:rPr>
+          <w:rFonts w:cs="Times New Roman"/>
+          <w:szCs w:val="24"/>
+        </w:rPr>
+        <w:t xml:space="preserve"> направляется в топливную сеть, в систему печей пиролиза Р-510/511 установки Э-60(2) (секция 500), либо в линию этана-рецикла на печи пиролиза ц.58-68. </w:t>
+      </w:r>
+    </w:p>
+    <w:p>
+      <w:pPr>
+        <w:rPr>
+          <w:rFonts w:cs="Times New Roman"/>
+          <w:szCs w:val="24"/>
+        </w:rPr>
+      </w:pPr>
+      <w:r>
+        <w:rPr>
+          <w:rFonts w:cs="Times New Roman"/>
+          <w:szCs w:val="24"/>
+        </w:rPr>
+        <w:t xml:space="preserve">Технологической схемой предусмотрена подача </w:t>
+      </w:r>
+      <w:proofErr w:type="spellStart"/>
+      <w:r>
+        <w:rPr>
+          <w:rFonts w:cs="Times New Roman"/>
+          <w:szCs w:val="24"/>
+        </w:rPr>
+        <w:t>пропановой</w:t>
+      </w:r>
+      <w:proofErr w:type="spellEnd"/>
+      <w:r>
+        <w:rPr>
+          <w:rFonts w:cs="Times New Roman"/>
+          <w:szCs w:val="24"/>
+        </w:rPr>
+        <w:t xml:space="preserve"> фракции помимо испарителей Т-353А/Б. При таком варианте работы открытием запорной арматуры поз 191-6 выполняется подключение линии помимо испарителя. Закрытием запорных арматур 233-6 (242-6), 235-6 (244-6), 236-6 (245-6), 238-6 (247-6) выполняется отключение Т-353А/Б от технологической схемы для проведения работ по опорожнению и чистке трубок теплообменников от полимеров. Теплообменники Т-353А/Б по схеме </w:t>
+      </w:r>
+      <w:proofErr w:type="spellStart"/>
+      <w:r>
+        <w:rPr>
+          <w:rFonts w:cs="Times New Roman"/>
+          <w:szCs w:val="24"/>
+        </w:rPr>
+        <w:t>переобвязаны</w:t>
+      </w:r>
+      <w:proofErr w:type="spellEnd"/>
+      <w:r>
+        <w:rPr>
+          <w:rFonts w:cs="Times New Roman"/>
+          <w:szCs w:val="24"/>
+        </w:rPr>
+        <w:t xml:space="preserve"> таким образом, с возможностью подключения в работу как дополнительных кипятильников колонны К-308Б во время останова для чистки кипятильников Т-348А/Б от полимерных отложений без останова узла получения пропилена. При данном режиме работы теплообменники Т-353А/Б отключаются запорными арматурами 231-6, 233-6 (243-6), 234-6 (242-6), 236-6 (245-6), 237-6, 246-6, 240-6, 241-6 и путем открытия запорных арматур 251-6, 238-6 (247-6), 250-6, 235-6 (244-6) подключаются в работу. В момент останова для чистки теплообменников Т-353А/Б или при использовании их в работе как дополнительных кипятильников колонны К-308Б </w:t>
+      </w:r>
+      <w:proofErr w:type="spellStart"/>
+      <w:r>
+        <w:rPr>
+          <w:rFonts w:cs="Times New Roman"/>
+          <w:szCs w:val="24"/>
+        </w:rPr>
+        <w:t>пропановая</w:t>
+      </w:r>
+      <w:proofErr w:type="spellEnd"/>
+      <w:r>
+        <w:rPr>
+          <w:rFonts w:cs="Times New Roman"/>
+          <w:szCs w:val="24"/>
+        </w:rPr>
+        <w:t xml:space="preserve"> фракция с куба колонны подается в топливную сеть, в линию этана-рецикла печей пиролиза цеха 58-68, в систему печей пиролиза Р-510/Р-515 установки Э-60(2) (секция 500) по </w:t>
+      </w:r>
+      <w:proofErr w:type="spellStart"/>
+      <w:r>
+        <w:rPr>
+          <w:rFonts w:cs="Times New Roman"/>
+          <w:szCs w:val="24"/>
+        </w:rPr>
+        <w:t>байпасной</w:t>
+      </w:r>
+      <w:proofErr w:type="spellEnd"/>
+      <w:r>
+        <w:rPr>
+          <w:rFonts w:cs="Times New Roman"/>
+          <w:szCs w:val="24"/>
+        </w:rPr>
+        <w:t xml:space="preserve"> линии через запорную арматуру 232-6.</w:t>
+      </w:r>
+    </w:p>
+    <w:p>
+      <w:pPr>
+        <w:rPr>
+          <w:rFonts w:cs="Times New Roman"/>
+          <w:szCs w:val="24"/>
+        </w:rPr>
+      </w:pPr>
+      <w:r>
+        <w:rPr>
+          <w:rFonts w:cs="Times New Roman"/>
+          <w:szCs w:val="24"/>
+        </w:rPr>
+        <w:t>Технологической схемой предусмотрена подача продуктового пропана с куба колонны К-308Б в систему печей пиролиза цеха 2021-2045 с применением насосов Н-328А/Б.</w:t>
+      </w:r>
+    </w:p>
+    <w:p>
+      <w:pPr>
+        <w:rPr>
+          <w:rFonts w:cs="Times New Roman"/>
+          <w:szCs w:val="24"/>
+        </w:rPr>
+      </w:pPr>
+      <w:r>
+        <w:rPr>
+          <w:rFonts w:cs="Times New Roman"/>
+          <w:szCs w:val="24"/>
+        </w:rPr>
+        <w:t xml:space="preserve">Для уменьшения полимеризации непредельных углеводородов в колонне </w:t>
+      </w:r>
+      <w:proofErr w:type="gramStart"/>
+      <w:r>
+        <w:rPr>
+          <w:rFonts w:cs="Times New Roman"/>
+          <w:szCs w:val="24"/>
+        </w:rPr>
+        <w:t>К</w:t>
+      </w:r>
+      <w:proofErr w:type="gramEnd"/>
+      <w:r>
+        <w:rPr>
+          <w:rFonts w:cs="Times New Roman"/>
+          <w:szCs w:val="24"/>
+        </w:rPr>
+        <w:t xml:space="preserve">–308А/Б, в кипятильниках Т–348А/Б и подогревателях Т-353А/Б в линию </w:t>
+      </w:r>
+      <w:proofErr w:type="spellStart"/>
+      <w:r>
+        <w:rPr>
+          <w:rFonts w:cs="Times New Roman"/>
+          <w:szCs w:val="24"/>
+        </w:rPr>
+        <w:t>всаса</w:t>
+      </w:r>
+      <w:proofErr w:type="spellEnd"/>
+      <w:r>
+        <w:rPr>
+          <w:rFonts w:cs="Times New Roman"/>
+          <w:szCs w:val="24"/>
+        </w:rPr>
+        <w:t xml:space="preserve"> насоса Н-308А/Б/С предусмотрена подача насосом Н-324 или Н-327 ингибитора полимеризации: ИПОН, </w:t>
+      </w:r>
+      <w:r>
+        <w:rPr>
+          <w:rFonts w:cs="Times New Roman"/>
+          <w:szCs w:val="24"/>
+          <w:lang w:val="en-US"/>
+        </w:rPr>
+        <w:t>NALCO</w:t>
+      </w:r>
+      <w:r>
+        <w:rPr>
+          <w:rFonts w:cs="Times New Roman"/>
+          <w:szCs w:val="24"/>
+        </w:rPr>
+        <w:t xml:space="preserve"> 3214 или аналогичного по импорту.</w:t>
+      </w:r>
+    </w:p>
+    <w:p>
+      <w:pPr>
+        <w:pStyle w:val="a3"/>
+      </w:pPr>
+      <w:bookmarkStart w:id="1" w:name="_Toc104230566"/>
+      <w:r>
+        <w:t>5.2 Выбор средств измерения</w:t>
+      </w:r>
+      <w:bookmarkEnd w:id="1"/>
+    </w:p>
+    <w:p>
+      <w:r>
+        <w:lastRenderedPageBreak/>
+        <w:t>…</w:t>
+      </w:r>
+    </w:p>
+    <w:p>
+      <w:pPr>
+        <w:pStyle w:val="a3"/>
+        <w:rPr>
+          <w:rFonts w:cs="Times New Roman"/>
+          <w:color w:val="000000" w:themeColor="text1"/>
+          <w:szCs w:val="28"/>
+        </w:rPr>
+      </w:pPr>
+      <w:bookmarkStart w:id="2" w:name="_Toc104230567"/>
+      <w:r>
+        <w:t>5.3 спецификация приборов и средств автоматизации</w:t>
+      </w:r>
+      <w:bookmarkEnd w:id="2"/>
+    </w:p>
+    <w:p>
+      <w:r>
+        <w:t>…</w:t>
+      </w:r>
+    </w:p>
+    <w:p>
+      <w:pPr>
+        <w:pStyle w:val="a3"/>
+      </w:pPr>
+      <w:bookmarkStart w:id="3" w:name="_Toc104230570"/>
+      <w:r>
+        <w:t>5.4 Структурная схема системы автоматизации технологического процесса</w:t>
+      </w:r>
+      <w:bookmarkEnd w:id="3"/>
+      <w:r>
+        <w:t xml:space="preserve"> </w:t>
+      </w:r>
+    </w:p>
+    <w:p>
+      <w:r>
+        <w:t>На сх</w:t>
+      </w:r>
+      <w:r>
+        <w:t>еме автоматического регулирован</w:t>
+      </w:r>
+      <w:r>
+        <w:t xml:space="preserve">ия представлен процесс регулирования </w:t>
+      </w:r>
+      <w:r>
+        <w:t>давления</w:t>
+      </w:r>
+      <w:r>
+        <w:t xml:space="preserve"> </w:t>
+      </w:r>
+      <w:r>
+        <w:t>пропан-пропилена</w:t>
+      </w:r>
+      <w:r>
+        <w:t xml:space="preserve"> в </w:t>
+      </w:r>
+      <w:r>
+        <w:t>трубопроводе в колонну К-</w:t>
+      </w:r>
+      <w:r>
+        <w:t>308Б</w:t>
+      </w:r>
+      <w:r>
+        <w:t xml:space="preserve">, при помощи датчика </w:t>
+      </w:r>
+      <w:r>
+        <w:t>давления</w:t>
+      </w:r>
+      <w:r>
+        <w:t>, элек</w:t>
+      </w:r>
+      <w:r>
+        <w:t>тронного усилителя, контроллера</w:t>
+      </w:r>
+      <w:r>
+        <w:t>, позиционера и регулирующего клапана.</w:t>
+      </w:r>
+    </w:p>
+    <w:p>
+      <w:pPr>
+        <w:rPr>
+          <w:rFonts w:cs="Times New Roman"/>
+          <w:szCs w:val="28"/>
+        </w:rPr>
+      </w:pPr>
+      <w:r>
+        <w:rPr>
+          <w:rFonts w:cs="Times New Roman"/>
+          <w:szCs w:val="28"/>
+        </w:rPr>
+        <w:t>Условные обозначения</w:t>
+      </w:r>
+    </w:p>
+    <w:p>
+      <w:pPr>
+        <w:pStyle w:val="a7"/>
+        <w:numPr>
+          <w:ilvl w:val="0"/>
+          <w:numId w:val="30"/>
+        </w:numPr>
+      </w:pPr>
+      <w:r>
+        <w:t>Регулирующи</w:t>
+      </w:r>
+      <w:r>
+        <w:t>й клапан</w:t>
+      </w:r>
+    </w:p>
+    <w:p>
+      <w:pPr>
+        <w:pStyle w:val="a7"/>
+        <w:numPr>
+          <w:ilvl w:val="0"/>
+          <w:numId w:val="30"/>
+        </w:numPr>
+        <w:rPr>
+          <w:rFonts w:cs="Times New Roman"/>
+          <w:szCs w:val="28"/>
+        </w:rPr>
+      </w:pPr>
+      <w:r>
+        <w:t>Датчик перемещения</w:t>
+      </w:r>
+    </w:p>
+    <w:p>
+      <w:pPr>
+        <w:pStyle w:val="a7"/>
+        <w:numPr>
+          <w:ilvl w:val="0"/>
+          <w:numId w:val="30"/>
+        </w:numPr>
+        <w:rPr>
+          <w:rFonts w:cs="Times New Roman"/>
+          <w:szCs w:val="28"/>
+        </w:rPr>
+      </w:pPr>
+      <w:r>
+        <w:t>АЦП-преобразователь</w:t>
+      </w:r>
+    </w:p>
+    <w:p>
+      <w:pPr>
+        <w:pStyle w:val="a7"/>
+        <w:numPr>
+          <w:ilvl w:val="0"/>
+          <w:numId w:val="30"/>
+        </w:numPr>
+        <w:rPr>
+          <w:rFonts w:cs="Times New Roman"/>
+          <w:szCs w:val="28"/>
+        </w:rPr>
+      </w:pPr>
+      <w:r>
+        <w:t>Микроконтроллер</w:t>
+      </w:r>
+    </w:p>
+    <w:p>
+      <w:pPr>
+        <w:pStyle w:val="a7"/>
+        <w:numPr>
+          <w:ilvl w:val="0"/>
+          <w:numId w:val="30"/>
+        </w:numPr>
+        <w:rPr>
+          <w:rFonts w:cs="Times New Roman"/>
+          <w:szCs w:val="28"/>
+        </w:rPr>
+      </w:pPr>
+      <w:r>
+        <w:t>ЦАП-преобразователь</w:t>
+      </w:r>
+    </w:p>
+    <w:p>
+      <w:pPr>
+        <w:pStyle w:val="a7"/>
+        <w:numPr>
+          <w:ilvl w:val="0"/>
+          <w:numId w:val="30"/>
+        </w:numPr>
+        <w:rPr>
+          <w:rFonts w:cs="Times New Roman"/>
+          <w:szCs w:val="28"/>
+        </w:rPr>
+      </w:pPr>
+      <w:r>
+        <w:t>i/p-преобразователь</w:t>
+      </w:r>
+    </w:p>
+    <w:p>
+      <w:pPr>
+        <w:pStyle w:val="a7"/>
+        <w:numPr>
+          <w:ilvl w:val="0"/>
+          <w:numId w:val="30"/>
+        </w:numPr>
+        <w:rPr>
+          <w:rFonts w:cs="Times New Roman"/>
+          <w:szCs w:val="28"/>
+        </w:rPr>
+      </w:pPr>
+      <w:r>
+        <w:t>Пневматический усилитель</w:t>
+      </w:r>
+    </w:p>
+    <w:p>
+      <w:pPr>
+        <w:pStyle w:val="a7"/>
+        <w:numPr>
+          <w:ilvl w:val="0"/>
+          <w:numId w:val="30"/>
+        </w:numPr>
+        <w:rPr>
+          <w:rFonts w:cs="Times New Roman"/>
+          <w:szCs w:val="28"/>
+        </w:rPr>
+      </w:pPr>
+      <w:r>
+        <w:t>Регулятор давления</w:t>
+      </w:r>
+    </w:p>
+    <w:p>
+      <w:pPr>
+        <w:pStyle w:val="a7"/>
+        <w:numPr>
+          <w:ilvl w:val="0"/>
+          <w:numId w:val="30"/>
+        </w:numPr>
+        <w:rPr>
+          <w:rFonts w:cs="Times New Roman"/>
+          <w:szCs w:val="28"/>
+        </w:rPr>
+      </w:pPr>
+      <w:r>
+        <w:t>Фиксированный дроссель</w:t>
+      </w:r>
+    </w:p>
+    <w:p>
+      <w:pPr>
+        <w:pStyle w:val="a7"/>
+        <w:numPr>
+          <w:ilvl w:val="0"/>
+          <w:numId w:val="30"/>
+        </w:numPr>
+        <w:rPr>
+          <w:rFonts w:cs="Times New Roman"/>
+          <w:szCs w:val="28"/>
+        </w:rPr>
+      </w:pPr>
+      <w:r>
+        <w:t>Q-дроссель</w:t>
+      </w:r>
+    </w:p>
+    <w:p>
+      <w:pPr>
+        <w:pStyle w:val="a7"/>
+        <w:numPr>
+          <w:ilvl w:val="0"/>
+          <w:numId w:val="30"/>
+        </w:numPr>
+        <w:rPr>
+          <w:rFonts w:cs="Times New Roman"/>
+          <w:szCs w:val="28"/>
+        </w:rPr>
+      </w:pPr>
+      <w:r>
+        <w:t>ЖК-</w:t>
+      </w:r>
+      <w:proofErr w:type="spellStart"/>
+      <w:r>
+        <w:t>Дислей</w:t>
+      </w:r>
+      <w:proofErr w:type="spellEnd"/>
+    </w:p>
+    <w:p>
+      <w:pPr>
+        <w:pStyle w:val="a7"/>
+        <w:numPr>
+          <w:ilvl w:val="0"/>
+          <w:numId w:val="30"/>
+        </w:numPr>
+        <w:rPr>
+          <w:rFonts w:cs="Times New Roman"/>
+          <w:szCs w:val="28"/>
+        </w:rPr>
+      </w:pPr>
+      <w:r>
+        <w:t>Регулятор давления</w:t>
+      </w:r>
+    </w:p>
+    <w:p>
+      <w:pPr>
+        <w:rPr>
+          <w:rFonts w:cs="Times New Roman"/>
+          <w:szCs w:val="28"/>
+        </w:rPr>
+      </w:pPr>
+    </w:p>
+    <w:p>
+      <w:pPr>
+        <w:pStyle w:val="a3"/>
+      </w:pPr>
+      <w:bookmarkStart w:id="4" w:name="_Toc104230571"/>
+      <w:r>
+        <w:t>5.5 Комплекс технических средств</w:t>
+      </w:r>
+      <w:bookmarkEnd w:id="4"/>
+    </w:p>
+    <w:p>
+      <w:pPr>
+        <w:rPr>
+          <w:b/>
+          <w:lang w:eastAsia="ru-RU"/>
+        </w:rPr>
+      </w:pPr>
+      <w:r>
+        <w:rPr>
+          <w:b/>
+          <w:lang w:eastAsia="ru-RU"/>
+        </w:rPr>
+        <w:t>МЕТРАН-150CD датчик давления интеллектуальные</w:t>
+      </w:r>
+    </w:p>
+    <w:p>
+      <w:pPr>
+        <w:rPr>
+          <w:lang w:eastAsia="ru-RU"/>
+        </w:rPr>
+      </w:pPr>
+      <w:r>
+        <w:rPr>
+          <w:noProof/>
+          <w:lang w:eastAsia="ru-RU"/>
+        </w:rPr>
+        <w:drawing>
+          <wp:anchor distT="0" distB="0" distL="114300" distR="114300" simplePos="0" relativeHeight="251660288" behindDoc="0" locked="0" layoutInCell="1" allowOverlap="1" wp14:anchorId="47606F13" wp14:editId="599218C6">
+            <wp:simplePos x="0" y="0"/>
+            <wp:positionH relativeFrom="column">
+              <wp:posOffset>3810</wp:posOffset>
+            </wp:positionH>
+            <wp:positionV relativeFrom="paragraph">
+              <wp:posOffset>1905</wp:posOffset>
+            </wp:positionV>
+            <wp:extent cx="1695450" cy="1695450"/>
+            <wp:effectExtent l="0" t="0" r="0" b="0"/>
+            <wp:wrapSquare wrapText="bothSides"/>
+            <wp:docPr id="2" name="Рисунок 2" descr="https://www.orleks.ru/files/catalog/1958/gallery/medium/metran-150tg1-50-100kpa-2_1661859506.png"/>
+            <wp:cNvGraphicFramePr>
+              <a:graphicFrameLocks xmlns:a="http://schemas.openxmlformats.org/drawingml/2006/main" noChangeAspect="1"/>
+            </wp:cNvGraphicFramePr>
+            <a:graphic xmlns:a="http://schemas.openxmlformats.org/drawingml/2006/main">
+              <a:graphicData uri="http://schemas.openxmlformats.org/drawingml/2006/picture">
+                <pic:pic xmlns:pic="http://schemas.openxmlformats.org/drawingml/2006/picture">
+                  <pic:nvPicPr>
+                    <pic:cNvPr id="0" name="Picture 1" descr="https://www.orleks.ru/files/catalog/1958/gallery/medium/metran-150tg1-50-100kpa-2_1661859506.png"/>
+                    <pic:cNvPicPr>
+                      <a:picLocks noChangeAspect="1" noChangeArrowheads="1"/>
+                    </pic:cNvPicPr>
+                  </pic:nvPicPr>
+                  <pic:blipFill>
+                    <a:blip r:embed="rId17">
+                      <a:extLst>
+                        <a:ext uri="{28A0092B-C50C-407E-A947-70E740481C1C}">
+                          <a14:useLocalDpi xmlns:a14="http://schemas.microsoft.com/office/drawing/2010/main" val="0"/>
+                        </a:ext>
+                      </a:extLst>
+                    </a:blip>
+                    <a:srcRect/>
+                    <a:stretch>
+                      <a:fillRect/>
+                    </a:stretch>
+                  </pic:blipFill>
+                  <pic:spPr bwMode="auto">
+                    <a:xfrm>
+                      <a:off x="0" y="0"/>
+                      <a:ext cx="1695450" cy="1695450"/>
+                    </a:xfrm>
+                    <a:prstGeom prst="rect">
+                      <a:avLst/>
+                    </a:prstGeom>
+                    <a:noFill/>
+                    <a:ln>
+                      <a:noFill/>
+                    </a:ln>
+                  </pic:spPr>
+                </pic:pic>
+              </a:graphicData>
+            </a:graphic>
+          </wp:anchor>
+        </w:drawing>
+      </w:r>
+      <w:r>
+        <w:rPr>
+          <w:lang w:eastAsia="ru-RU"/>
+        </w:rPr>
+        <w:t>Датчики давления МЕТРАН-150</w:t>
+      </w:r>
+      <w:r>
+        <w:rPr>
+          <w:lang w:eastAsia="ru-RU"/>
+        </w:rPr>
+        <w:t xml:space="preserve"> </w:t>
+      </w:r>
+      <w:r>
+        <w:rPr>
+          <w:lang w:eastAsia="ru-RU"/>
+        </w:rPr>
+        <w:t>CD предназначены для преобразования давления жидкостей, пара, газа в унифицированный токовый выходной сигнал и / или цифровой сигнал на базе HART-протокола. Используются в системах автоматического контроля, регулирования и управления технологическими процессами.</w:t>
+      </w:r>
+    </w:p>
+    <w:p>
+      <w:pPr>
+        <w:rPr>
+          <w:lang w:eastAsia="ru-RU"/>
+        </w:rPr>
+      </w:pPr>
+      <w:r>
+        <w:rPr>
+          <w:lang w:eastAsia="ru-RU"/>
+        </w:rPr>
+        <w:lastRenderedPageBreak/>
+        <w:t xml:space="preserve">В зависимости от типа и диапазона измеряемого давления </w:t>
+      </w:r>
+      <w:r>
+        <w:rPr>
+          <w:lang w:eastAsia="ru-RU"/>
+        </w:rPr>
+        <w:t xml:space="preserve">датчик Метран-150CD </w:t>
+      </w:r>
+      <w:r>
+        <w:rPr>
+          <w:lang w:eastAsia="ru-RU"/>
+        </w:rPr>
+        <w:t xml:space="preserve">подходят для измерения: избыточного давления, абсолютного давления, разности давлений, давления-разрежения, гидростатического давления (уровня). </w:t>
+      </w:r>
+    </w:p>
+    <w:p>
+      <w:pPr>
+        <w:rPr>
+          <w:lang w:eastAsia="ru-RU"/>
+        </w:rPr>
+      </w:pPr>
+      <w:r>
+        <w:rPr>
+          <w:lang w:eastAsia="ru-RU"/>
+        </w:rPr>
+        <w:t>Вид давления: Абсолютное давление, Гидростатическое давление, Дифференциальное давление, Избыточное давление, Избыточное давление-разрежение</w:t>
+      </w:r>
+    </w:p>
+    <w:p>
+      <w:pPr>
+        <w:rPr>
+          <w:lang w:eastAsia="ru-RU"/>
+        </w:rPr>
+      </w:pPr>
+      <w:r>
+        <w:rPr>
+          <w:lang w:eastAsia="ru-RU"/>
+        </w:rPr>
+        <w:t>Тип контролируемой среды: Агрессивные жидкости, пары, газы, Вода и другие жидкости, не агрессивные к нержавеющей стали и титановым сплавам, Воздух и другие газы, не агрессивные к нержавеющей стали и титановым сплавам, Нефтепродукты, Пар</w:t>
+      </w:r>
+    </w:p>
+    <w:p>
+      <w:pPr>
+        <w:rPr>
+          <w:lang w:eastAsia="ru-RU"/>
+        </w:rPr>
+      </w:pPr>
+      <w:r>
+        <w:rPr>
+          <w:lang w:eastAsia="ru-RU"/>
+        </w:rPr>
+        <w:t>Выходной сигнал: HART, Токовый 0-5 мА, Токовый 4-20 мА</w:t>
+      </w:r>
+    </w:p>
+    <w:p>
+      <w:pPr>
+        <w:rPr>
+          <w:lang w:eastAsia="ru-RU"/>
+        </w:rPr>
+      </w:pPr>
+      <w:r>
+        <w:rPr>
+          <w:lang w:eastAsia="ru-RU"/>
+        </w:rPr>
+        <w:t>Присоединение к процессу: 1/2NPT, 1/4NPT, К1/2, К1/4, М20х1,5, Фланцевое</w:t>
+      </w:r>
+    </w:p>
+    <w:p>
+      <w:pPr>
+        <w:rPr>
+          <w:lang w:eastAsia="ru-RU"/>
+        </w:rPr>
+      </w:pPr>
+      <w:r>
+        <w:rPr>
+          <w:lang w:eastAsia="ru-RU"/>
+        </w:rPr>
+        <w:t>Маркировка взрывозащиты: 0ExiaIICT5</w:t>
+      </w:r>
+    </w:p>
+    <w:p>
+      <w:pPr>
+        <w:rPr>
+          <w:lang w:eastAsia="ru-RU"/>
+        </w:rPr>
+      </w:pPr>
+      <w:r>
+        <w:rPr>
+          <w:lang w:eastAsia="ru-RU"/>
+        </w:rPr>
+        <w:t xml:space="preserve">Измеряемые среды: жидкости, в </w:t>
+      </w:r>
+      <w:proofErr w:type="spellStart"/>
+      <w:r>
+        <w:rPr>
+          <w:lang w:eastAsia="ru-RU"/>
+        </w:rPr>
+        <w:t>т.ч</w:t>
+      </w:r>
+      <w:proofErr w:type="spellEnd"/>
+      <w:r>
+        <w:rPr>
+          <w:lang w:eastAsia="ru-RU"/>
+        </w:rPr>
+        <w:t>. нефтепродукты; пар, газ, газовые смеси</w:t>
+      </w:r>
+    </w:p>
+    <w:p>
+      <w:pPr>
+        <w:rPr>
+          <w:lang w:eastAsia="ru-RU"/>
+        </w:rPr>
+      </w:pPr>
+      <w:r>
+        <w:rPr>
+          <w:lang w:eastAsia="ru-RU"/>
+        </w:rPr>
+        <w:t>Диапазоны измеряемых давлений:</w:t>
+      </w:r>
+    </w:p>
+    <w:p>
+      <w:pPr>
+        <w:pStyle w:val="a7"/>
+        <w:numPr>
+          <w:ilvl w:val="0"/>
+          <w:numId w:val="31"/>
+        </w:numPr>
+        <w:rPr>
+          <w:lang w:eastAsia="ru-RU"/>
+        </w:rPr>
+      </w:pPr>
+      <w:r>
+        <w:rPr>
+          <w:lang w:eastAsia="ru-RU"/>
+        </w:rPr>
+        <w:t>минимальный 0-0,025 кПа;</w:t>
+      </w:r>
+    </w:p>
+    <w:p>
+      <w:pPr>
+        <w:pStyle w:val="a7"/>
+        <w:numPr>
+          <w:ilvl w:val="0"/>
+          <w:numId w:val="31"/>
+        </w:numPr>
+        <w:rPr>
+          <w:lang w:eastAsia="ru-RU"/>
+        </w:rPr>
+      </w:pPr>
+      <w:r>
+        <w:rPr>
+          <w:lang w:eastAsia="ru-RU"/>
+        </w:rPr>
+        <w:t>максимальный 0-68 МПа</w:t>
+      </w:r>
+    </w:p>
+    <w:p>
+      <w:pPr>
+        <w:rPr>
+          <w:lang w:eastAsia="ru-RU"/>
+        </w:rPr>
+      </w:pPr>
+      <w:r>
+        <w:rPr>
+          <w:lang w:eastAsia="ru-RU"/>
+        </w:rPr>
+        <w:t>Основная приведенная погрешность до ±0,075%; опция до ±0,2%</w:t>
+      </w:r>
+    </w:p>
+    <w:p>
+      <w:pPr>
+        <w:rPr>
+          <w:lang w:eastAsia="ru-RU"/>
+        </w:rPr>
+      </w:pPr>
+      <w:r>
+        <w:rPr>
+          <w:lang w:eastAsia="ru-RU"/>
+        </w:rPr>
+        <w:t>Диапазон температур окружающей среды от -40 до 85°С; от -55 до 85°С (опция)</w:t>
+      </w:r>
+    </w:p>
+    <w:p>
+      <w:pPr>
+        <w:shd w:val="clear" w:color="auto" w:fill="FFFFFF"/>
+        <w:spacing w:line="240" w:lineRule="auto"/>
+        <w:ind w:firstLine="0"/>
+        <w:rPr>
+          <w:rFonts w:ascii="Arial" w:eastAsia="Times New Roman" w:hAnsi="Arial" w:cs="Arial"/>
+          <w:color w:val="525252"/>
+          <w:sz w:val="21"/>
+          <w:szCs w:val="21"/>
+          <w:lang w:eastAsia="ru-RU"/>
+        </w:rPr>
+      </w:pPr>
+    </w:p>
+    <w:p/>
+    <w:p>
+      <w:pPr>
+        <w:rPr>
+          <w:lang w:eastAsia="ru-RU"/>
+        </w:rPr>
+      </w:pPr>
+      <w:r>
+        <w:rPr>
+          <w:b/>
+          <w:bCs/>
+          <w:lang w:eastAsia="ru-RU"/>
+        </w:rPr>
+        <w:t>Позиционер приводных механизмов ППМ-300-OХХd</w:t>
+      </w:r>
+    </w:p>
+    <w:p>
+      <w:pPr>
+        <w:rPr>
+          <w:lang w:eastAsia="ru-RU"/>
+        </w:rPr>
+      </w:pPr>
+      <w:r>
+        <w:rPr>
+          <w:bCs/>
+        </w:rPr>
+        <w:t>Позиционер предназначен для уменьшения или полного снятия рассогласования хода, а также повышения быстродействия и отклика пневматических мембранных и поршневых исполнительных механизмов путем включения обратной связи по положению выходного штока исполнительных механизмов.</w:t>
+      </w:r>
+      <w:r>
+        <w:t xml:space="preserve"> </w:t>
+      </w:r>
+    </w:p>
+    <w:p>
+      <w:pPr>
+        <w:rPr>
+          <w:lang w:eastAsia="ru-RU"/>
+        </w:rPr>
+      </w:pPr>
+      <w:r>
+        <w:rPr>
+          <w:noProof/>
+          <w:lang w:eastAsia="ru-RU"/>
+        </w:rPr>
+        <w:lastRenderedPageBreak/>
+        <w:drawing>
+          <wp:inline distT="0" distB="0" distL="0" distR="0" wp14:anchorId="54CD3AD8" wp14:editId="60576548">
+            <wp:extent cx="5648325" cy="2609215"/>
+            <wp:effectExtent l="0" t="0" r="9525" b="635"/>
+            <wp:docPr id="22" name="Рисунок 22" descr="https://thumb.tildacdn.com/tild6131-6631-4531-b339-363637626533/-/resize/760x/-/format/webp/1.JPG"/>
+            <wp:cNvGraphicFramePr>
+              <a:graphicFrameLocks xmlns:a="http://schemas.openxmlformats.org/drawingml/2006/main" noChangeAspect="1"/>
+            </wp:cNvGraphicFramePr>
+            <a:graphic xmlns:a="http://schemas.openxmlformats.org/drawingml/2006/main">
+              <a:graphicData uri="http://schemas.openxmlformats.org/drawingml/2006/picture">
+                <pic:pic xmlns:pic="http://schemas.openxmlformats.org/drawingml/2006/picture">
+                  <pic:nvPicPr>
+                    <pic:cNvPr id="0" name="Picture 65" descr="https://thumb.tildacdn.com/tild6131-6631-4531-b339-363637626533/-/resize/760x/-/format/webp/1.JPG"/>
+                    <pic:cNvPicPr>
+                      <a:picLocks noChangeAspect="1" noChangeArrowheads="1"/>
+                    </pic:cNvPicPr>
+                  </pic:nvPicPr>
+                  <pic:blipFill>
+                    <a:blip r:embed="rId18">
+                      <a:extLst>
+                        <a:ext uri="{28A0092B-C50C-407E-A947-70E740481C1C}">
+                          <a14:useLocalDpi xmlns:a14="http://schemas.microsoft.com/office/drawing/2010/main" val="0"/>
+                        </a:ext>
+                      </a:extLst>
+                    </a:blip>
+                    <a:srcRect/>
+                    <a:stretch>
+                      <a:fillRect/>
+                    </a:stretch>
+                  </pic:blipFill>
+                  <pic:spPr bwMode="auto">
+                    <a:xfrm>
+                      <a:off x="0" y="0"/>
+                      <a:ext cx="5678718" cy="2623255"/>
+                    </a:xfrm>
+                    <a:prstGeom prst="rect">
+                      <a:avLst/>
+                    </a:prstGeom>
+                    <a:noFill/>
+                    <a:ln>
+                      <a:noFill/>
+                    </a:ln>
+                  </pic:spPr>
+                </pic:pic>
+              </a:graphicData>
+            </a:graphic>
+          </wp:inline>
+        </w:drawing>
+      </w:r>
+      <w:r>
+        <w:rPr>
+          <w:lang w:eastAsia="ru-RU"/>
+        </w:rPr>
+        <w:t xml:space="preserve"> </w:t>
+      </w:r>
+      <w:r>
+        <w:rPr>
+          <w:noProof/>
+          <w:lang w:eastAsia="ru-RU"/>
+        </w:rPr>
+        <w:drawing>
+          <wp:anchor distT="0" distB="0" distL="114300" distR="114300" simplePos="0" relativeHeight="251661312" behindDoc="0" locked="0" layoutInCell="1" allowOverlap="1" wp14:anchorId="13D55BD1" wp14:editId="7B302089">
+            <wp:simplePos x="0" y="0"/>
+            <wp:positionH relativeFrom="column">
+              <wp:posOffset>537210</wp:posOffset>
+            </wp:positionH>
+            <wp:positionV relativeFrom="paragraph">
+              <wp:posOffset>3810</wp:posOffset>
+            </wp:positionV>
+            <wp:extent cx="2511584" cy="1371600"/>
+            <wp:effectExtent l="0" t="0" r="3175" b="0"/>
+            <wp:wrapSquare wrapText="bothSides"/>
+            <wp:docPr id="21" name="Рисунок 21" descr="https://thumb.tildacdn.com/tild3036-3135-4236-b736-353361373965/-/resize/440x/-/format/webp/photo.JPG"/>
+            <wp:cNvGraphicFramePr>
+              <a:graphicFrameLocks xmlns:a="http://schemas.openxmlformats.org/drawingml/2006/main" noChangeAspect="1"/>
+            </wp:cNvGraphicFramePr>
+            <a:graphic xmlns:a="http://schemas.openxmlformats.org/drawingml/2006/main">
+              <a:graphicData uri="http://schemas.openxmlformats.org/drawingml/2006/picture">
+                <pic:pic xmlns:pic="http://schemas.openxmlformats.org/drawingml/2006/picture">
+                  <pic:nvPicPr>
+                    <pic:cNvPr id="0" name="Picture 63" descr="https://thumb.tildacdn.com/tild3036-3135-4236-b736-353361373965/-/resize/440x/-/format/webp/photo.JPG"/>
+                    <pic:cNvPicPr>
+                      <a:picLocks noChangeAspect="1" noChangeArrowheads="1"/>
+                    </pic:cNvPicPr>
+                  </pic:nvPicPr>
+                  <pic:blipFill>
+                    <a:blip r:embed="rId19" cstate="print">
+                      <a:extLst>
+                        <a:ext uri="{28A0092B-C50C-407E-A947-70E740481C1C}">
+                          <a14:useLocalDpi xmlns:a14="http://schemas.microsoft.com/office/drawing/2010/main" val="0"/>
+                        </a:ext>
+                      </a:extLst>
+                    </a:blip>
+                    <a:srcRect/>
+                    <a:stretch>
+                      <a:fillRect/>
+                    </a:stretch>
+                  </pic:blipFill>
+                  <pic:spPr bwMode="auto">
+                    <a:xfrm>
+                      <a:off x="0" y="0"/>
+                      <a:ext cx="2511584" cy="1371600"/>
+                    </a:xfrm>
+                    <a:prstGeom prst="rect">
+                      <a:avLst/>
+                    </a:prstGeom>
+                    <a:noFill/>
+                    <a:ln>
+                      <a:noFill/>
+                    </a:ln>
+                  </pic:spPr>
+                </pic:pic>
+              </a:graphicData>
+            </a:graphic>
+          </wp:anchor>
+        </w:drawing>
+      </w:r>
+    </w:p>
+    <w:p>
+      <w:pPr>
+        <w:rPr>
+          <w:lang w:eastAsia="ru-RU"/>
+        </w:rPr>
+      </w:pPr>
+      <w:r>
+        <w:rPr>
+          <w:noProof/>
+          <w:lang w:eastAsia="ru-RU"/>
+        </w:rPr>
+        <w:drawing>
+          <wp:inline distT="0" distB="0" distL="0" distR="0" wp14:anchorId="005D3025" wp14:editId="120C9F09">
+            <wp:extent cx="5663899" cy="1721485"/>
+            <wp:effectExtent l="0" t="0" r="0" b="0"/>
+            <wp:docPr id="23" name="Рисунок 23" descr="https://thumb.tildacdn.com/tild3730-6336-4438-b765-313363636231/-/resize/760x/-/format/webp/3.JPG"/>
+            <wp:cNvGraphicFramePr>
+              <a:graphicFrameLocks xmlns:a="http://schemas.openxmlformats.org/drawingml/2006/main" noChangeAspect="1"/>
+            </wp:cNvGraphicFramePr>
+            <a:graphic xmlns:a="http://schemas.openxmlformats.org/drawingml/2006/main">
+              <a:graphicData uri="http://schemas.openxmlformats.org/drawingml/2006/picture">
+                <pic:pic xmlns:pic="http://schemas.openxmlformats.org/drawingml/2006/picture">
+                  <pic:nvPicPr>
+                    <pic:cNvPr id="0" name="Picture 67" descr="https://thumb.tildacdn.com/tild3730-6336-4438-b765-313363636231/-/resize/760x/-/format/webp/3.JPG"/>
+                    <pic:cNvPicPr>
+                      <a:picLocks noChangeAspect="1" noChangeArrowheads="1"/>
+                    </pic:cNvPicPr>
+                  </pic:nvPicPr>
+                  <pic:blipFill>
+                    <a:blip r:embed="rId20">
+                      <a:extLst>
+                        <a:ext uri="{28A0092B-C50C-407E-A947-70E740481C1C}">
+                          <a14:useLocalDpi xmlns:a14="http://schemas.microsoft.com/office/drawing/2010/main" val="0"/>
+                        </a:ext>
+                      </a:extLst>
+                    </a:blip>
+                    <a:srcRect/>
+                    <a:stretch>
+                      <a:fillRect/>
+                    </a:stretch>
+                  </pic:blipFill>
+                  <pic:spPr bwMode="auto">
+                    <a:xfrm>
+                      <a:off x="0" y="0"/>
+                      <a:ext cx="5675779" cy="1725096"/>
+                    </a:xfrm>
+                    <a:prstGeom prst="rect">
+                      <a:avLst/>
+                    </a:prstGeom>
+                    <a:noFill/>
+                    <a:ln>
+                      <a:noFill/>
+                    </a:ln>
+                  </pic:spPr>
+                </pic:pic>
+              </a:graphicData>
+            </a:graphic>
+          </wp:inline>
+        </w:drawing>
+      </w:r>
+    </w:p>
+    <w:p>
+      <w:pPr>
+        <w:rPr>
+          <w:b/>
+          <w:sz w:val="48"/>
+        </w:rPr>
+      </w:pPr>
+      <w:r>
+        <w:rPr>
+          <w:b/>
+        </w:rPr>
+        <w:t xml:space="preserve">Клапан чугунный </w:t>
+      </w:r>
+      <w:proofErr w:type="spellStart"/>
+      <w:r>
+        <w:rPr>
+          <w:b/>
+        </w:rPr>
+        <w:t>двухседельный</w:t>
+      </w:r>
+      <w:proofErr w:type="spellEnd"/>
+      <w:r>
+        <w:rPr>
+          <w:b/>
+        </w:rPr>
+        <w:t xml:space="preserve"> 25ч940нж ДУ-25</w:t>
+      </w:r>
+    </w:p>
+    <w:p>
+      <w:pPr>
+        <w:rPr>
+          <w:shd w:val="clear" w:color="auto" w:fill="FFFFFF"/>
+        </w:rPr>
+      </w:pPr>
+      <w:r>
+        <w:rPr>
+          <w:shd w:val="clear" w:color="auto" w:fill="FFFFFF"/>
+        </w:rPr>
+        <w:t xml:space="preserve">Клапан регулирующий чугунный фланцевый </w:t>
+      </w:r>
+      <w:proofErr w:type="spellStart"/>
+      <w:r>
+        <w:rPr>
+          <w:shd w:val="clear" w:color="auto" w:fill="FFFFFF"/>
+        </w:rPr>
+        <w:t>двухседельный</w:t>
+      </w:r>
+      <w:proofErr w:type="spellEnd"/>
+      <w:r>
+        <w:rPr>
+          <w:shd w:val="clear" w:color="auto" w:fill="FFFFFF"/>
+        </w:rPr>
+        <w:t> </w:t>
+      </w:r>
+      <w:r>
+        <w:rPr>
+          <w:rStyle w:val="af0"/>
+          <w:rFonts w:ascii="Arial" w:hAnsi="Arial" w:cs="Arial"/>
+          <w:color w:val="000000"/>
+          <w:sz w:val="26"/>
+          <w:szCs w:val="26"/>
+          <w:shd w:val="clear" w:color="auto" w:fill="FFFFFF"/>
+        </w:rPr>
+        <w:t>25ч940нж Ду25</w:t>
+      </w:r>
+      <w:r>
+        <w:rPr>
+          <w:shd w:val="clear" w:color="auto" w:fill="FFFFFF"/>
+        </w:rPr>
+        <w:t> предназначен для регулирования расхода рабочей среды в трубопроводе. Клапан </w:t>
+      </w:r>
+      <w:r>
+        <w:rPr>
+          <w:rStyle w:val="af0"/>
+          <w:rFonts w:ascii="Arial" w:hAnsi="Arial" w:cs="Arial"/>
+          <w:color w:val="000000"/>
+          <w:sz w:val="26"/>
+          <w:szCs w:val="26"/>
+          <w:shd w:val="clear" w:color="auto" w:fill="FFFFFF"/>
+        </w:rPr>
+        <w:t>25ч940нж</w:t>
+      </w:r>
+      <w:r>
+        <w:rPr>
+          <w:shd w:val="clear" w:color="auto" w:fill="FFFFFF"/>
+        </w:rPr>
+        <w:t xml:space="preserve"> оснащен электроприводом </w:t>
+      </w:r>
+      <w:proofErr w:type="spellStart"/>
+      <w:r>
+        <w:rPr>
+          <w:shd w:val="clear" w:color="auto" w:fill="FFFFFF"/>
+        </w:rPr>
+        <w:t>Regada</w:t>
+      </w:r>
+      <w:proofErr w:type="spellEnd"/>
+      <w:r>
+        <w:rPr>
+          <w:shd w:val="clear" w:color="auto" w:fill="FFFFFF"/>
+        </w:rPr>
+        <w:t xml:space="preserve"> и может дистанционно управлять различными технологическими процессами.</w:t>
+      </w:r>
+      <w:r>
+        <w:rPr>
+          <w:shd w:val="clear" w:color="auto" w:fill="FFFFFF"/>
+        </w:rPr>
+        <w:t xml:space="preserve"> </w:t>
+      </w:r>
+      <w:r>
+        <w:rPr>
+          <w:noProof/>
+          <w:shd w:val="clear" w:color="auto" w:fill="FFFFFF"/>
+          <w:lang w:eastAsia="ru-RU"/>
+        </w:rPr>
+        <w:drawing>
+          <wp:anchor distT="0" distB="0" distL="114300" distR="114300" simplePos="0" relativeHeight="251662336" behindDoc="0" locked="0" layoutInCell="1" allowOverlap="1" wp14:anchorId="093DDA77" wp14:editId="24F2BFEF">
+            <wp:simplePos x="0" y="0"/>
+            <wp:positionH relativeFrom="margin">
+              <wp:align>left</wp:align>
+            </wp:positionH>
+            <wp:positionV relativeFrom="paragraph">
+              <wp:posOffset>0</wp:posOffset>
+            </wp:positionV>
+            <wp:extent cx="1333500" cy="2165927"/>
+            <wp:effectExtent l="0" t="0" r="0" b="0"/>
+            <wp:wrapSquare wrapText="bothSides"/>
+            <wp:docPr id="24" name="Рисунок 24" descr="Клапан чугунный двухседельный 25ч940нж ДУ-25"/>
+            <wp:cNvGraphicFramePr>
+              <a:graphicFrameLocks xmlns:a="http://schemas.openxmlformats.org/drawingml/2006/main" noChangeAspect="1"/>
+            </wp:cNvGraphicFramePr>
+            <a:graphic xmlns:a="http://schemas.openxmlformats.org/drawingml/2006/main">
+              <a:graphicData uri="http://schemas.openxmlformats.org/drawingml/2006/picture">
+                <pic:pic xmlns:pic="http://schemas.openxmlformats.org/drawingml/2006/picture">
+                  <pic:nvPicPr>
+                    <pic:cNvPr id="0" name="Picture 69" descr="Клапан чугунный двухседельный 25ч940нж ДУ-25"/>
+                    <pic:cNvPicPr>
+                      <a:picLocks noChangeAspect="1" noChangeArrowheads="1"/>
+                    </pic:cNvPicPr>
+                  </pic:nvPicPr>
+                  <pic:blipFill>
+                    <a:blip r:embed="rId21" cstate="print">
+                      <a:extLst>
+                        <a:ext uri="{28A0092B-C50C-407E-A947-70E740481C1C}">
+                          <a14:useLocalDpi xmlns:a14="http://schemas.microsoft.com/office/drawing/2010/main" val="0"/>
+                        </a:ext>
+                      </a:extLst>
+                    </a:blip>
+                    <a:srcRect/>
+                    <a:stretch>
+                      <a:fillRect/>
+                    </a:stretch>
+                  </pic:blipFill>
+                  <pic:spPr bwMode="auto">
+                    <a:xfrm>
+                      <a:off x="0" y="0"/>
+                      <a:ext cx="1333500" cy="2165927"/>
+                    </a:xfrm>
+                    <a:prstGeom prst="rect">
+                      <a:avLst/>
+                    </a:prstGeom>
+                    <a:noFill/>
+                    <a:ln>
+                      <a:noFill/>
+                    </a:ln>
+                  </pic:spPr>
+                </pic:pic>
+              </a:graphicData>
+            </a:graphic>
+          </wp:anchor>
+        </w:drawing>
+      </w:r>
+    </w:p>
+    <w:p>
+      <w:pPr>
+        <w:rPr>
+          <w:shd w:val="clear" w:color="auto" w:fill="FFFFFF"/>
+        </w:rPr>
+      </w:pPr>
+      <w:r>
+        <w:rPr>
+          <w:shd w:val="clear" w:color="auto" w:fill="FFFFFF"/>
+        </w:rPr>
+        <w:t>Технические характеристики</w:t>
+      </w:r>
+    </w:p>
+    <w:p>
+      <w:pPr>
+        <w:rPr>
+          <w:shd w:val="clear" w:color="auto" w:fill="FFFFFF"/>
+        </w:rPr>
+      </w:pPr>
+      <w:r>
+        <w:rPr>
+          <w:bCs/>
+        </w:rPr>
+        <w:t>Максимальное давление</w:t>
+      </w:r>
+      <w:r>
+        <w:rPr>
+          <w:b/>
+          <w:bCs/>
+        </w:rPr>
+        <w:t>: </w:t>
+      </w:r>
+      <w:r>
+        <w:rPr>
+          <w:shd w:val="clear" w:color="auto" w:fill="FFFFFF"/>
+        </w:rPr>
+        <w:t xml:space="preserve">16атм; </w:t>
+      </w:r>
+      <w:r>
+        <w:rPr>
+          <w:bCs/>
+        </w:rPr>
+        <w:t xml:space="preserve">Условная пропускная способность </w:t>
+      </w:r>
+      <w:proofErr w:type="spellStart"/>
+      <w:r>
+        <w:rPr>
+          <w:bCs/>
+        </w:rPr>
+        <w:t>Kvу</w:t>
+      </w:r>
+      <w:proofErr w:type="spellEnd"/>
+      <w:r>
+        <w:rPr>
+          <w:bCs/>
+        </w:rPr>
+        <w:t>:</w:t>
+      </w:r>
+      <w:r>
+        <w:rPr>
+          <w:b/>
+          <w:bCs/>
+        </w:rPr>
+        <w:t> </w:t>
+      </w:r>
+      <w:r>
+        <w:rPr>
+          <w:shd w:val="clear" w:color="auto" w:fill="FFFFFF"/>
+        </w:rPr>
+        <w:t xml:space="preserve">3.2, 4.0, 6.3, 8, 10, 12.5, 16м3/ч; </w:t>
+      </w:r>
+      <w:r>
+        <w:rPr>
+          <w:bCs/>
+        </w:rPr>
+        <w:t>Рабочая температура:</w:t>
+      </w:r>
+      <w:r>
+        <w:rPr>
+          <w:b/>
+          <w:bCs/>
+        </w:rPr>
+        <w:t> </w:t>
+      </w:r>
+      <w:r>
+        <w:rPr>
+          <w:shd w:val="clear" w:color="auto" w:fill="FFFFFF"/>
+        </w:rPr>
+        <w:t xml:space="preserve">-15 +300°С; </w:t>
+      </w:r>
+      <w:r>
+        <w:rPr>
+          <w:bCs/>
+        </w:rPr>
+        <w:t>Рабочая среда:</w:t>
+      </w:r>
+      <w:r>
+        <w:rPr>
+          <w:b/>
+          <w:bCs/>
+        </w:rPr>
+        <w:t> </w:t>
+      </w:r>
+      <w:r>
+        <w:rPr>
+          <w:shd w:val="clear" w:color="auto" w:fill="FFFFFF"/>
+        </w:rPr>
+        <w:t xml:space="preserve">жидкие и газообразные среды, нейтральные к материалам клапана; </w:t>
+      </w:r>
+      <w:r>
+        <w:rPr>
+          <w:bCs/>
+        </w:rPr>
+        <w:lastRenderedPageBreak/>
+        <w:t>Материал</w:t>
+      </w:r>
+      <w:r>
+        <w:rPr>
+          <w:b/>
+          <w:bCs/>
+        </w:rPr>
+        <w:t xml:space="preserve"> </w:t>
+      </w:r>
+      <w:r>
+        <w:rPr>
+          <w:bCs/>
+        </w:rPr>
+        <w:t>корпуса</w:t>
+      </w:r>
+      <w:r>
+        <w:rPr>
+          <w:b/>
+          <w:bCs/>
+        </w:rPr>
+        <w:t>: </w:t>
+      </w:r>
+      <w:r>
+        <w:rPr>
+          <w:shd w:val="clear" w:color="auto" w:fill="FFFFFF"/>
+        </w:rPr>
+        <w:t xml:space="preserve">чугун; </w:t>
+      </w:r>
+      <w:r>
+        <w:rPr>
+          <w:bCs/>
+        </w:rPr>
+        <w:t>Уплотнение в затворе</w:t>
+      </w:r>
+      <w:r>
+        <w:rPr>
+          <w:b/>
+          <w:bCs/>
+        </w:rPr>
+        <w:t>: </w:t>
+      </w:r>
+      <w:r>
+        <w:rPr>
+          <w:shd w:val="clear" w:color="auto" w:fill="FFFFFF"/>
+        </w:rPr>
+        <w:t xml:space="preserve">металл по металлу; </w:t>
+      </w:r>
+      <w:r>
+        <w:rPr>
+          <w:bCs/>
+        </w:rPr>
+        <w:t>Присоединение:</w:t>
+      </w:r>
+      <w:r>
+        <w:rPr>
+          <w:b/>
+          <w:bCs/>
+        </w:rPr>
+        <w:t> </w:t>
+      </w:r>
+      <w:r>
+        <w:rPr>
+          <w:shd w:val="clear" w:color="auto" w:fill="FFFFFF"/>
+        </w:rPr>
+        <w:t>фланцевое</w:t>
+      </w:r>
+      <w:r>
+        <w:rPr>
+          <w:shd w:val="clear" w:color="auto" w:fill="FFFFFF"/>
+        </w:rPr>
+        <w:t>.</w:t>
+      </w:r>
+    </w:p>
+    <w:p/>
+    <w:p>
+      <w:pPr>
+        <w:rPr>
+          <w:b/>
+        </w:rPr>
+      </w:pPr>
+      <w:r>
+        <w:rPr>
+          <w:b/>
+        </w:rPr>
+        <w:t>П</w:t>
+      </w:r>
+      <w:r>
+        <w:rPr>
+          <w:b/>
+        </w:rPr>
+        <w:t>ЛК SIMATIC S7-3</w:t>
+      </w:r>
+      <w:r>
+        <w:rPr>
+          <w:b/>
+        </w:rPr>
+        <w:t>00</w:t>
+      </w:r>
+    </w:p>
+    <w:p>
+      <w:r>
+        <w:rPr>
+          <w:noProof/>
+          <w:lang w:eastAsia="ru-RU"/>
+        </w:rPr>
+        <w:drawing>
+          <wp:anchor distT="0" distB="0" distL="114300" distR="114300" simplePos="0" relativeHeight="251663360" behindDoc="0" locked="0" layoutInCell="1" allowOverlap="1" wp14:anchorId="0FBA0269" wp14:editId="6DFB1FE1">
+            <wp:simplePos x="0" y="0"/>
+            <wp:positionH relativeFrom="margin">
+              <wp:align>left</wp:align>
+            </wp:positionH>
+            <wp:positionV relativeFrom="paragraph">
+              <wp:posOffset>1273810</wp:posOffset>
+            </wp:positionV>
+            <wp:extent cx="2276475" cy="1706880"/>
+            <wp:effectExtent l="0" t="0" r="9525" b="7620"/>
+            <wp:wrapSquare wrapText="bothSides"/>
+            <wp:docPr id="27" name="Рисунок 27" descr="Микроконтроллеры SIMATIC серии S7-300"/>
+            <wp:cNvGraphicFramePr>
+              <a:graphicFrameLocks xmlns:a="http://schemas.openxmlformats.org/drawingml/2006/main" noChangeAspect="1"/>
+            </wp:cNvGraphicFramePr>
+            <a:graphic xmlns:a="http://schemas.openxmlformats.org/drawingml/2006/main">
+              <a:graphicData uri="http://schemas.openxmlformats.org/drawingml/2006/picture">
+                <pic:pic xmlns:pic="http://schemas.openxmlformats.org/drawingml/2006/picture">
+                  <pic:nvPicPr>
+                    <pic:cNvPr id="0" name="Picture 81" descr="Микроконтроллеры SIMATIC серии S7-300"/>
+                    <pic:cNvPicPr>
+                      <a:picLocks noChangeAspect="1" noChangeArrowheads="1"/>
+                    </pic:cNvPicPr>
+                  </pic:nvPicPr>
+                  <pic:blipFill>
+                    <a:blip r:embed="rId22">
+                      <a:extLst>
+                        <a:ext uri="{28A0092B-C50C-407E-A947-70E740481C1C}">
+                          <a14:useLocalDpi xmlns:a14="http://schemas.microsoft.com/office/drawing/2010/main" val="0"/>
+                        </a:ext>
+                      </a:extLst>
+                    </a:blip>
+                    <a:srcRect/>
+                    <a:stretch>
+                      <a:fillRect/>
+                    </a:stretch>
+                  </pic:blipFill>
+                  <pic:spPr bwMode="auto">
+                    <a:xfrm>
+                      <a:off x="0" y="0"/>
+                      <a:ext cx="2276475" cy="1706880"/>
+                    </a:xfrm>
+                    <a:prstGeom prst="rect">
+                      <a:avLst/>
+                    </a:prstGeom>
+                    <a:noFill/>
+                    <a:ln>
+                      <a:noFill/>
+                    </a:ln>
+                  </pic:spPr>
+                </pic:pic>
+              </a:graphicData>
+            </a:graphic>
+            <wp14:sizeRelH relativeFrom="margin">
+              <wp14:pctWidth>0</wp14:pctWidth>
+            </wp14:sizeRelH>
+            <wp14:sizeRelV relativeFrom="margin">
+              <wp14:pctHeight>0</wp14:pctHeight>
+            </wp14:sizeRelV>
+          </wp:anchor>
+        </w:drawing>
+      </w:r>
+      <w:r>
+        <w:t xml:space="preserve"> </w:t>
+      </w:r>
+      <w:r>
+        <w:t>SIMATIC S7-3</w:t>
+      </w:r>
+      <w:r>
+        <w:t>00 – это модульный программируемый контроллер, предназначенный для построения систем автоматизации средней и высокой степени сложности. Модульная конструкция, работа с естественным охлаждением, возможность применения структур локального и распределенного ввода-вывода, широкие коммуникационные возможности, множество функций, поддерживаемых на уровне операционной системы, удобство эксплуатации и обслуживания обеспечивают возможность получения рентабельных решений для построения систем автоматического управления в различных областях промышленного производства.</w:t>
+      </w:r>
+    </w:p>
+    <w:p>
+      <w:r>
+        <w:t>Особенности конструкции микроконтроллеров в сочетании с возможностями работы в условиях естественного охлаждения, стали залогом высокой мощности устройств SIMATIC S7-300. Также производители данного типа оборудования предусмотрели оперативное и нетрудоемкое включение в сетевые конфигурации и применение распределенных структур ввода/вывода.</w:t>
+      </w:r>
+    </w:p>
+    <w:p>
+      <w:r>
+        <w:t>Сферы использования микроконтроллеров:</w:t>
+      </w:r>
+    </w:p>
+    <w:p>
+      <w:pPr>
+        <w:pStyle w:val="a7"/>
+        <w:numPr>
+          <w:ilvl w:val="0"/>
+          <w:numId w:val="32"/>
+        </w:numPr>
+      </w:pPr>
+      <w:proofErr w:type="spellStart"/>
+      <w:r>
+        <w:t>Автоматизационные</w:t>
+      </w:r>
+      <w:proofErr w:type="spellEnd"/>
+      <w:r>
+        <w:t xml:space="preserve"> процессы, использующиеся в ходе разработки технического обеспечения средств контроля и управления</w:t>
+      </w:r>
+    </w:p>
+    <w:p>
+      <w:pPr>
+        <w:pStyle w:val="a7"/>
+        <w:numPr>
+          <w:ilvl w:val="0"/>
+          <w:numId w:val="32"/>
+        </w:numPr>
+      </w:pPr>
+      <w:r>
+        <w:t>Процессы автоматизации оборудования судовой сферы: установки, агрегаты, системы водоснабжения</w:t>
+      </w:r>
+    </w:p>
+    <w:p>
+      <w:pPr>
+        <w:pStyle w:val="a7"/>
+        <w:numPr>
+          <w:ilvl w:val="0"/>
+          <w:numId w:val="32"/>
+        </w:numPr>
+      </w:pPr>
+      <w:r>
+        <w:t>Высокоэффективная автоматизация оборудования специального назначения, агрегатов текстильной и упаковочной сферы, машиностроительных комплексов</w:t>
+      </w:r>
+    </w:p>
+    <w:p>
+      <w:pPr>
+        <w:pStyle w:val="a7"/>
+        <w:numPr>
+          <w:ilvl w:val="0"/>
+          <w:numId w:val="32"/>
+        </w:numPr>
+      </w:pPr>
+      <w:r>
+        <w:t>Автоматизация различного уровня электротехнического оборудования и др.</w:t>
+      </w:r>
+    </w:p>
+    <w:p>
+      <w:r>
+        <w:lastRenderedPageBreak/>
+        <w:t>В состав входят:</w:t>
+      </w:r>
+    </w:p>
+    <w:p>
+      <w:pPr>
+        <w:pStyle w:val="a7"/>
+        <w:numPr>
+          <w:ilvl w:val="0"/>
+          <w:numId w:val="32"/>
+        </w:numPr>
+      </w:pPr>
+      <w:r>
+        <w:t>FM – модули модемной связи. Имеют вмонтированный микропроцессор и обеспечивают реализацию ряда задач, среди которых функции автоматического регулирования, скоростного счета, управления перемещением и т.д.</w:t>
+      </w:r>
+    </w:p>
+    <w:p>
+      <w:pPr>
+        <w:pStyle w:val="a7"/>
+        <w:numPr>
+          <w:ilvl w:val="0"/>
+          <w:numId w:val="32"/>
+        </w:numPr>
+      </w:pPr>
+      <w:r>
+        <w:t>SM – модули сигнальные обеспечивают ввод/вывод дискретных, а также аналоговых сигналов.</w:t>
+      </w:r>
+    </w:p>
+    <w:p>
+      <w:pPr>
+        <w:pStyle w:val="a7"/>
+        <w:numPr>
+          <w:ilvl w:val="0"/>
+          <w:numId w:val="32"/>
+        </w:numPr>
+      </w:pPr>
+      <w:r>
+        <w:t>CPU – модуль ЦП. Контроллер предусматривает возможность использования свыше 20 типов ЦП, исходя из особенностей того или иного процесса.</w:t>
+      </w:r>
+    </w:p>
+    <w:p>
+      <w:pPr>
+        <w:pStyle w:val="a7"/>
+        <w:numPr>
+          <w:ilvl w:val="0"/>
+          <w:numId w:val="32"/>
+        </w:numPr>
+      </w:pPr>
+      <w:r>
+        <w:t>PS – блоки питания, сеть переменного/постоянного тока.</w:t>
+      </w:r>
+    </w:p>
+    <w:p>
+      <w:pPr>
+        <w:pStyle w:val="a7"/>
+        <w:numPr>
+          <w:ilvl w:val="0"/>
+          <w:numId w:val="32"/>
+        </w:numPr>
+      </w:pPr>
+      <w:r>
+        <w:t>CP – процессоры коммуникационные, призваны выполнять ряд задач в сетях PROFIBUS, PROFINET, AS-</w:t>
+      </w:r>
+      <w:proofErr w:type="spellStart"/>
+      <w:r>
+        <w:t>Interface</w:t>
+      </w:r>
+      <w:proofErr w:type="spellEnd"/>
+      <w:r>
+        <w:t xml:space="preserve"> и системах </w:t>
+      </w:r>
+      <w:proofErr w:type="spellStart"/>
+      <w:r>
+        <w:t>PtP</w:t>
+      </w:r>
+      <w:proofErr w:type="spellEnd"/>
+      <w:r>
+        <w:t>-связи. Загружая драйверы, возможно расширение опционального потенциала контроллера.</w:t>
+      </w:r>
+    </w:p>
+    <w:p>
+      <w:pPr>
+        <w:pStyle w:val="a7"/>
+        <w:numPr>
+          <w:ilvl w:val="0"/>
+          <w:numId w:val="32"/>
+        </w:numPr>
+      </w:pPr>
+      <w:r>
+        <w:t xml:space="preserve">IM – модули интерфейсного типа, используются для подключения стоек расширения к контроллеру. Интерфейсные модули позволяют задействовать в системе локального ввода-вывода </w:t>
+      </w:r>
+      <w:proofErr w:type="gramStart"/>
+      <w:r>
+        <w:t>&lt; 32</w:t>
+      </w:r>
+      <w:proofErr w:type="gramEnd"/>
+      <w:r>
+        <w:t xml:space="preserve"> модулей различного типа и вида.</w:t>
+      </w:r>
+    </w:p>
+    <w:p>
+      <w:pPr>
+        <w:pStyle w:val="a3"/>
+        <w:ind w:left="1211" w:firstLine="0"/>
+        <w:rPr>
+          <w:b w:val="0"/>
+        </w:rPr>
+      </w:pPr>
+      <w:bookmarkStart w:id="5" w:name="_Toc104230572"/>
+    </w:p>
+    <w:p>
+      <w:pPr>
+        <w:pStyle w:val="a3"/>
+        <w:ind w:left="1211" w:firstLine="0"/>
+      </w:pPr>
+      <w:r>
+        <w:t>5.6 Протоколы обмена данных</w:t>
+      </w:r>
+      <w:bookmarkEnd w:id="5"/>
+    </w:p>
+    <w:p>
+      <w:pPr>
+        <w:ind w:left="1211" w:firstLine="0"/>
+      </w:pPr>
+      <w:r>
+        <w:t>…</w:t>
+      </w:r>
+    </w:p>
+    <w:p>
+      <w:pPr>
+        <w:pStyle w:val="a3"/>
+        <w:ind w:left="1211" w:firstLine="0"/>
+      </w:pPr>
+      <w:bookmarkStart w:id="6" w:name="_Toc104230573"/>
+      <w:r>
+        <w:t>5.7 Описание монтажной схемы (схемы внешних соединений)</w:t>
+      </w:r>
+      <w:bookmarkEnd w:id="6"/>
+    </w:p>
+    <w:p>
+      <w:pPr>
+        <w:ind w:left="1211" w:firstLine="0"/>
+      </w:pPr>
+      <w:r>
+        <w:t>…</w:t>
+      </w:r>
+      <w:bookmarkStart w:id="7" w:name="_GoBack"/>
+      <w:bookmarkEnd w:id="7"/>
+    </w:p>
+    <w:p>
+      <w:pPr>
+        <w:pStyle w:val="a3"/>
+        <w:ind w:left="1211" w:firstLine="0"/>
+      </w:pPr>
+      <w:r>
+        <w:t>5.8 Организация монтажа, ремонта и обслуживания средств измерения и автоматизации.</w:t>
+      </w:r>
+    </w:p>
+    <w:p>
+      <w:pPr>
+        <w:ind w:left="1211" w:firstLine="0"/>
+      </w:pPr>
+      <w:r>
+        <w:t>…</w:t>
+      </w:r>
+    </w:p>
+    <w:p/>
+    <w:p/>
+    <w:p>
+      <w:pPr>
+        <w:rPr>
+          <w:rFonts w:cs="Times New Roman"/>
+          <w:szCs w:val="28"/>
+        </w:rPr>
+      </w:pPr>
+    </w:p>
     <w:p/>
     <w:p/>
     <w:p/>
@@ -5955,12 +8139,12 @@
         <w:t>Определим необходимую площадь световых проемов:</w:t>
       </w:r>
     </w:p>
-    <w:bookmarkStart w:id="1" w:name="_Toc104230576"/>
-    <w:bookmarkStart w:id="2" w:name="_Toc104228905"/>
-    <w:bookmarkStart w:id="3" w:name="_Toc104227061"/>
-    <w:bookmarkStart w:id="4" w:name="_Toc104227001"/>
-    <w:bookmarkStart w:id="5" w:name="_Toc104226568"/>
-    <w:bookmarkStart w:id="6" w:name="_Toc104226475"/>
+    <w:bookmarkStart w:id="8" w:name="_Toc104230576"/>
+    <w:bookmarkStart w:id="9" w:name="_Toc104228905"/>
+    <w:bookmarkStart w:id="10" w:name="_Toc104227061"/>
+    <w:bookmarkStart w:id="11" w:name="_Toc104227001"/>
+    <w:bookmarkStart w:id="12" w:name="_Toc104226568"/>
+    <w:bookmarkStart w:id="13" w:name="_Toc104226475"/>
     <w:p>
       <w:r>
         <w:rPr>
@@ -5971,9 +8155,9 @@
         </w:rPr>
         <w:object w:dxaOrig="2200" w:dyaOrig="700">
           <v:shape id="_x0000_i1029" type="#_x0000_t75" style="width:149.25pt;height:48pt" o:ole="" fillcolor="window">
-            <v:imagedata r:id="rId17" o:title=""/>
+            <v:imagedata r:id="rId23" o:title=""/>
           </v:shape>
-          <o:OLEObject Type="Embed" ProgID="Equation.3" ShapeID="_x0000_i1029" DrawAspect="Content" ObjectID="_1744480874" r:id="rId18"/>
+          <o:OLEObject Type="Embed" ProgID="Equation.3" ShapeID="_x0000_i1029" DrawAspect="Content" ObjectID="_1744483479" r:id="rId24"/>
         </w:object>
       </w:r>
       <w:r>
@@ -5982,12 +8166,12 @@
         </w:rPr>
         <w:t>,</w:t>
       </w:r>
-      <w:bookmarkEnd w:id="1"/>
-      <w:bookmarkEnd w:id="2"/>
-      <w:bookmarkEnd w:id="3"/>
-      <w:bookmarkEnd w:id="4"/>
-      <w:bookmarkEnd w:id="5"/>
-      <w:bookmarkEnd w:id="6"/>
+      <w:bookmarkEnd w:id="8"/>
+      <w:bookmarkEnd w:id="9"/>
+      <w:bookmarkEnd w:id="10"/>
+      <w:bookmarkEnd w:id="11"/>
+      <w:bookmarkEnd w:id="12"/>
+      <w:bookmarkEnd w:id="13"/>
       <w:r>
         <w:rPr>
           <w:b/>
@@ -6115,9 +8299,9 @@
         </w:rPr>
         <w:object w:dxaOrig="3135" w:dyaOrig="375">
           <v:shape id="_x0000_i1030" type="#_x0000_t75" style="width:156.75pt;height:18.75pt" o:ole="" fillcolor="window">
-            <v:imagedata r:id="rId19" o:title=""/>
+            <v:imagedata r:id="rId25" o:title=""/>
           </v:shape>
-          <o:OLEObject Type="Embed" ProgID="Equation.3" ShapeID="_x0000_i1030" DrawAspect="Content" ObjectID="_1744480875" r:id="rId20"/>
+          <o:OLEObject Type="Embed" ProgID="Equation.3" ShapeID="_x0000_i1030" DrawAspect="Content" ObjectID="_1744483480" r:id="rId26"/>
         </w:object>
       </w:r>
       <w:r>
@@ -6163,9 +8347,9 @@
         </w:rPr>
         <w:object w:dxaOrig="345" w:dyaOrig="375">
           <v:shape id="_x0000_i1031" type="#_x0000_t75" style="width:17.25pt;height:18.75pt" o:ole="" fillcolor="window">
-            <v:imagedata r:id="rId21" o:title=""/>
+            <v:imagedata r:id="rId27" o:title=""/>
           </v:shape>
-          <o:OLEObject Type="Embed" ProgID="Equation.3" ShapeID="_x0000_i1031" DrawAspect="Content" ObjectID="_1744480876" r:id="rId22"/>
+          <o:OLEObject Type="Embed" ProgID="Equation.3" ShapeID="_x0000_i1031" DrawAspect="Content" ObjectID="_1744483481" r:id="rId28"/>
         </w:object>
       </w:r>
       <w:r>
@@ -6195,9 +8379,9 @@
         </w:rPr>
         <w:object w:dxaOrig="315" w:dyaOrig="375">
           <v:shape id="_x0000_i1032" type="#_x0000_t75" style="width:15.75pt;height:18.75pt" o:ole="" fillcolor="window">
-            <v:imagedata r:id="rId23" o:title=""/>
+            <v:imagedata r:id="rId29" o:title=""/>
           </v:shape>
-          <o:OLEObject Type="Embed" ProgID="Equation.3" ShapeID="_x0000_i1032" DrawAspect="Content" ObjectID="_1744480877" r:id="rId24"/>
+          <o:OLEObject Type="Embed" ProgID="Equation.3" ShapeID="_x0000_i1032" DrawAspect="Content" ObjectID="_1744483482" r:id="rId30"/>
         </w:object>
       </w:r>
       <w:r>
@@ -6215,9 +8399,9 @@
         </w:rPr>
         <w:object w:dxaOrig="285" w:dyaOrig="375">
           <v:shape id="_x0000_i1033" type="#_x0000_t75" style="width:14.25pt;height:18.75pt" o:ole="" fillcolor="window">
-            <v:imagedata r:id="rId25" o:title=""/>
+            <v:imagedata r:id="rId31" o:title=""/>
           </v:shape>
-          <o:OLEObject Type="Embed" ProgID="Equation.3" ShapeID="_x0000_i1033" DrawAspect="Content" ObjectID="_1744480878" r:id="rId26"/>
+          <o:OLEObject Type="Embed" ProgID="Equation.3" ShapeID="_x0000_i1033" DrawAspect="Content" ObjectID="_1744483483" r:id="rId32"/>
         </w:object>
       </w:r>
       <w:r>
@@ -6239,9 +8423,9 @@
         </w:rPr>
         <w:object w:dxaOrig="315" w:dyaOrig="375">
           <v:shape id="_x0000_i1034" type="#_x0000_t75" style="width:15.75pt;height:18.75pt" o:ole="" fillcolor="window">
-            <v:imagedata r:id="rId27" o:title=""/>
+            <v:imagedata r:id="rId33" o:title=""/>
           </v:shape>
-          <o:OLEObject Type="Embed" ProgID="Equation.3" ShapeID="_x0000_i1034" DrawAspect="Content" ObjectID="_1744480879" r:id="rId28"/>
+          <o:OLEObject Type="Embed" ProgID="Equation.3" ShapeID="_x0000_i1034" DrawAspect="Content" ObjectID="_1744483484" r:id="rId34"/>
         </w:object>
       </w:r>
       <w:r>
@@ -6255,9 +8439,9 @@
         </w:rPr>
         <w:object w:dxaOrig="315" w:dyaOrig="375">
           <v:shape id="_x0000_i1035" type="#_x0000_t75" style="width:15.75pt;height:18.75pt" o:ole="" fillcolor="window">
-            <v:imagedata r:id="rId29" o:title=""/>
+            <v:imagedata r:id="rId35" o:title=""/>
           </v:shape>
-          <o:OLEObject Type="Embed" ProgID="Equation.3" ShapeID="_x0000_i1035" DrawAspect="Content" ObjectID="_1744480880" r:id="rId30"/>
+          <o:OLEObject Type="Embed" ProgID="Equation.3" ShapeID="_x0000_i1035" DrawAspect="Content" ObjectID="_1744483485" r:id="rId36"/>
         </w:object>
       </w:r>
       <w:r>
@@ -6279,9 +8463,9 @@
         </w:rPr>
         <w:object w:dxaOrig="315" w:dyaOrig="375">
           <v:shape id="_x0000_i1036" type="#_x0000_t75" style="width:15.75pt;height:18.75pt" o:ole="" fillcolor="window">
-            <v:imagedata r:id="rId31" o:title=""/>
+            <v:imagedata r:id="rId37" o:title=""/>
           </v:shape>
-          <o:OLEObject Type="Embed" ProgID="Equation.3" ShapeID="_x0000_i1036" DrawAspect="Content" ObjectID="_1744480881" r:id="rId32"/>
+          <o:OLEObject Type="Embed" ProgID="Equation.3" ShapeID="_x0000_i1036" DrawAspect="Content" ObjectID="_1744483486" r:id="rId38"/>
         </w:object>
       </w:r>
       <w:r>
@@ -6295,9 +8479,9 @@
         </w:rPr>
         <w:object w:dxaOrig="2925" w:dyaOrig="405">
           <v:shape id="_x0000_i1037" type="#_x0000_t75" style="width:146.25pt;height:20.25pt" o:ole="" fillcolor="window">
-            <v:imagedata r:id="rId33" o:title=""/>
+            <v:imagedata r:id="rId39" o:title=""/>
           </v:shape>
-          <o:OLEObject Type="Embed" ProgID="Equation.3" ShapeID="_x0000_i1037" DrawAspect="Content" ObjectID="_1744480882" r:id="rId34"/>
+          <o:OLEObject Type="Embed" ProgID="Equation.3" ShapeID="_x0000_i1037" DrawAspect="Content" ObjectID="_1744483487" r:id="rId40"/>
         </w:object>
       </w:r>
     </w:p>
@@ -6313,9 +8497,9 @@
         </w:rPr>
         <w:object w:dxaOrig="3080" w:dyaOrig="660">
           <v:shape id="_x0000_i1038" type="#_x0000_t75" style="width:212.25pt;height:45.75pt" o:ole="" fillcolor="window">
-            <v:imagedata r:id="rId35" o:title=""/>
+            <v:imagedata r:id="rId41" o:title=""/>
           </v:shape>
-          <o:OLEObject Type="Embed" ProgID="Equation.3" ShapeID="_x0000_i1038" DrawAspect="Content" ObjectID="_1744480883" r:id="rId36"/>
+          <o:OLEObject Type="Embed" ProgID="Equation.3" ShapeID="_x0000_i1038" DrawAspect="Content" ObjectID="_1744483488" r:id="rId42"/>
         </w:object>
       </w:r>
       <w:r>
@@ -6375,9 +8559,9 @@
         </w:rPr>
         <w:object w:dxaOrig="3400" w:dyaOrig="660">
           <v:shape id="_x0000_i1039" type="#_x0000_t75" style="width:196.5pt;height:37.5pt" o:ole="" fillcolor="window">
-            <v:imagedata r:id="rId37" o:title=""/>
+            <v:imagedata r:id="rId43" o:title=""/>
           </v:shape>
-          <o:OLEObject Type="Embed" ProgID="Equation.3" ShapeID="_x0000_i1039" DrawAspect="Content" ObjectID="_1744480884" r:id="rId38"/>
+          <o:OLEObject Type="Embed" ProgID="Equation.3" ShapeID="_x0000_i1039" DrawAspect="Content" ObjectID="_1744483489" r:id="rId44"/>
         </w:object>
       </w:r>
       <w:r>
@@ -6396,9 +8580,9 @@
       <w:r>
         <w:object w:dxaOrig="2085" w:dyaOrig="825">
           <v:shape id="_x0000_i1040" type="#_x0000_t75" style="width:104.25pt;height:41.25pt" o:ole="" fillcolor="window">
-            <v:imagedata r:id="rId39" o:title=""/>
+            <v:imagedata r:id="rId45" o:title=""/>
           </v:shape>
-          <o:OLEObject Type="Embed" ProgID="Equation.3" ShapeID="_x0000_i1040" DrawAspect="Content" ObjectID="_1744480885" r:id="rId40"/>
+          <o:OLEObject Type="Embed" ProgID="Equation.3" ShapeID="_x0000_i1040" DrawAspect="Content" ObjectID="_1744483490" r:id="rId46"/>
         </w:object>
       </w:r>
       <w:r>
@@ -6541,9 +8725,9 @@
         </w:rPr>
         <w:object w:dxaOrig="285" w:dyaOrig="315">
           <v:shape id="_x0000_i1041" type="#_x0000_t75" style="width:14.25pt;height:15.75pt" o:ole="" fillcolor="window">
-            <v:imagedata r:id="rId41" o:title=""/>
+            <v:imagedata r:id="rId47" o:title=""/>
           </v:shape>
-          <o:OLEObject Type="Embed" ProgID="Equation.3" ShapeID="_x0000_i1041" DrawAspect="Content" ObjectID="_1744480886" r:id="rId42"/>
+          <o:OLEObject Type="Embed" ProgID="Equation.3" ShapeID="_x0000_i1041" DrawAspect="Content" ObjectID="_1744483491" r:id="rId48"/>
         </w:object>
       </w:r>
       <w:r>
@@ -6584,9 +8768,9 @@
         </w:rPr>
         <w:object w:dxaOrig="1420" w:dyaOrig="720">
           <v:shape id="_x0000_i1042" type="#_x0000_t75" style="width:105pt;height:52.5pt" o:ole="" fillcolor="window">
-            <v:imagedata r:id="rId43" o:title=""/>
+            <v:imagedata r:id="rId49" o:title=""/>
           </v:shape>
-          <o:OLEObject Type="Embed" ProgID="Equation.3" ShapeID="_x0000_i1042" DrawAspect="Content" ObjectID="_1744480887" r:id="rId44"/>
+          <o:OLEObject Type="Embed" ProgID="Equation.3" ShapeID="_x0000_i1042" DrawAspect="Content" ObjectID="_1744483492" r:id="rId50"/>
         </w:object>
       </w:r>
       <w:r>
@@ -6635,9 +8819,9 @@
         </w:rPr>
         <w:object w:dxaOrig="2680" w:dyaOrig="660">
           <v:shape id="_x0000_i1043" type="#_x0000_t75" style="width:167.25pt;height:41.25pt" o:ole="" fillcolor="window">
-            <v:imagedata r:id="rId45" o:title=""/>
+            <v:imagedata r:id="rId51" o:title=""/>
           </v:shape>
-          <o:OLEObject Type="Embed" ProgID="Equation.3" ShapeID="_x0000_i1043" DrawAspect="Content" ObjectID="_1744480888" r:id="rId46"/>
+          <o:OLEObject Type="Embed" ProgID="Equation.3" ShapeID="_x0000_i1043" DrawAspect="Content" ObjectID="_1744483493" r:id="rId52"/>
         </w:object>
       </w:r>
     </w:p>
@@ -26480,6 +28664,119 @@
     </w:lvl>
   </w:abstractNum>
   <w:abstractNum w:abstractNumId="2" w15:restartNumberingAfterBreak="0">
+    <w:nsid w:val="170E3AB8"/>
+    <w:multiLevelType w:val="hybridMultilevel"/>
+    <w:tmpl w:val="D338AF3E"/>
+    <w:lvl w:ilvl="0" w:tplc="04190001">
+      <w:start w:val="1"/>
+      <w:numFmt w:val="bullet"/>
+      <w:lvlText w:val=""/>
+      <w:lvlJc w:val="left"/>
+      <w:pPr>
+        <w:ind w:left="1571" w:hanging="360"/>
+      </w:pPr>
+      <w:rPr>
+        <w:rFonts w:ascii="Symbol" w:hAnsi="Symbol" w:hint="default"/>
+      </w:rPr>
+    </w:lvl>
+    <w:lvl w:ilvl="1" w:tplc="04190003" w:tentative="1">
+      <w:start w:val="1"/>
+      <w:numFmt w:val="bullet"/>
+      <w:lvlText w:val="o"/>
+      <w:lvlJc w:val="left"/>
+      <w:pPr>
+        <w:ind w:left="2291" w:hanging="360"/>
+      </w:pPr>
+      <w:rPr>
+        <w:rFonts w:ascii="Courier New" w:hAnsi="Courier New" w:cs="Courier New" w:hint="default"/>
+      </w:rPr>
+    </w:lvl>
+    <w:lvl w:ilvl="2" w:tplc="04190005" w:tentative="1">
+      <w:start w:val="1"/>
+      <w:numFmt w:val="bullet"/>
+      <w:lvlText w:val=""/>
+      <w:lvlJc w:val="left"/>
+      <w:pPr>
+        <w:ind w:left="3011" w:hanging="360"/>
+      </w:pPr>
+      <w:rPr>
+        <w:rFonts w:ascii="Wingdings" w:hAnsi="Wingdings" w:hint="default"/>
+      </w:rPr>
+    </w:lvl>
+    <w:lvl w:ilvl="3" w:tplc="04190001" w:tentative="1">
+      <w:start w:val="1"/>
+      <w:numFmt w:val="bullet"/>
+      <w:lvlText w:val=""/>
+      <w:lvlJc w:val="left"/>
+      <w:pPr>
+        <w:ind w:left="3731" w:hanging="360"/>
+      </w:pPr>
+      <w:rPr>
+        <w:rFonts w:ascii="Symbol" w:hAnsi="Symbol" w:hint="default"/>
+      </w:rPr>
+    </w:lvl>
+    <w:lvl w:ilvl="4" w:tplc="04190003" w:tentative="1">
+      <w:start w:val="1"/>
+      <w:numFmt w:val="bullet"/>
+      <w:lvlText w:val="o"/>
+      <w:lvlJc w:val="left"/>
+      <w:pPr>
+        <w:ind w:left="4451" w:hanging="360"/>
+      </w:pPr>
+      <w:rPr>
+        <w:rFonts w:ascii="Courier New" w:hAnsi="Courier New" w:cs="Courier New" w:hint="default"/>
+      </w:rPr>
+    </w:lvl>
+    <w:lvl w:ilvl="5" w:tplc="04190005" w:tentative="1">
+      <w:start w:val="1"/>
+      <w:numFmt w:val="bullet"/>
+      <w:lvlText w:val=""/>
+      <w:lvlJc w:val="left"/>
+      <w:pPr>
+        <w:ind w:left="5171" w:hanging="360"/>
+      </w:pPr>
+      <w:rPr>
+        <w:rFonts w:ascii="Wingdings" w:hAnsi="Wingdings" w:hint="default"/>
+      </w:rPr>
+    </w:lvl>
+    <w:lvl w:ilvl="6" w:tplc="04190001" w:tentative="1">
+      <w:start w:val="1"/>
+      <w:numFmt w:val="bullet"/>
+      <w:lvlText w:val=""/>
+      <w:lvlJc w:val="left"/>
+      <w:pPr>
+        <w:ind w:left="5891" w:hanging="360"/>
+      </w:pPr>
+      <w:rPr>
+        <w:rFonts w:ascii="Symbol" w:hAnsi="Symbol" w:hint="default"/>
+      </w:rPr>
+    </w:lvl>
+    <w:lvl w:ilvl="7" w:tplc="04190003" w:tentative="1">
+      <w:start w:val="1"/>
+      <w:numFmt w:val="bullet"/>
+      <w:lvlText w:val="o"/>
+      <w:lvlJc w:val="left"/>
+      <w:pPr>
+        <w:ind w:left="6611" w:hanging="360"/>
+      </w:pPr>
+      <w:rPr>
+        <w:rFonts w:ascii="Courier New" w:hAnsi="Courier New" w:cs="Courier New" w:hint="default"/>
+      </w:rPr>
+    </w:lvl>
+    <w:lvl w:ilvl="8" w:tplc="04190005" w:tentative="1">
+      <w:start w:val="1"/>
+      <w:numFmt w:val="bullet"/>
+      <w:lvlText w:val=""/>
+      <w:lvlJc w:val="left"/>
+      <w:pPr>
+        <w:ind w:left="7331" w:hanging="360"/>
+      </w:pPr>
+      <w:rPr>
+        <w:rFonts w:ascii="Wingdings" w:hAnsi="Wingdings" w:hint="default"/>
+      </w:rPr>
+    </w:lvl>
+  </w:abstractNum>
+  <w:abstractNum w:abstractNumId="3" w15:restartNumberingAfterBreak="0">
     <w:nsid w:val="191C0EF3"/>
     <w:multiLevelType w:val="multilevel"/>
     <w:tmpl w:val="73A2A186"/>
@@ -26592,7 +28889,120 @@
       </w:rPr>
     </w:lvl>
   </w:abstractNum>
-  <w:abstractNum w:abstractNumId="3" w15:restartNumberingAfterBreak="0">
+  <w:abstractNum w:abstractNumId="4" w15:restartNumberingAfterBreak="0">
+    <w:nsid w:val="1A4615DF"/>
+    <w:multiLevelType w:val="hybridMultilevel"/>
+    <w:tmpl w:val="5F860E8A"/>
+    <w:lvl w:ilvl="0" w:tplc="04190001">
+      <w:start w:val="1"/>
+      <w:numFmt w:val="bullet"/>
+      <w:lvlText w:val=""/>
+      <w:lvlJc w:val="left"/>
+      <w:pPr>
+        <w:ind w:left="1571" w:hanging="360"/>
+      </w:pPr>
+      <w:rPr>
+        <w:rFonts w:ascii="Symbol" w:hAnsi="Symbol" w:hint="default"/>
+      </w:rPr>
+    </w:lvl>
+    <w:lvl w:ilvl="1" w:tplc="04190003" w:tentative="1">
+      <w:start w:val="1"/>
+      <w:numFmt w:val="bullet"/>
+      <w:lvlText w:val="o"/>
+      <w:lvlJc w:val="left"/>
+      <w:pPr>
+        <w:ind w:left="2291" w:hanging="360"/>
+      </w:pPr>
+      <w:rPr>
+        <w:rFonts w:ascii="Courier New" w:hAnsi="Courier New" w:cs="Courier New" w:hint="default"/>
+      </w:rPr>
+    </w:lvl>
+    <w:lvl w:ilvl="2" w:tplc="04190005" w:tentative="1">
+      <w:start w:val="1"/>
+      <w:numFmt w:val="bullet"/>
+      <w:lvlText w:val=""/>
+      <w:lvlJc w:val="left"/>
+      <w:pPr>
+        <w:ind w:left="3011" w:hanging="360"/>
+      </w:pPr>
+      <w:rPr>
+        <w:rFonts w:ascii="Wingdings" w:hAnsi="Wingdings" w:hint="default"/>
+      </w:rPr>
+    </w:lvl>
+    <w:lvl w:ilvl="3" w:tplc="04190001" w:tentative="1">
+      <w:start w:val="1"/>
+      <w:numFmt w:val="bullet"/>
+      <w:lvlText w:val=""/>
+      <w:lvlJc w:val="left"/>
+      <w:pPr>
+        <w:ind w:left="3731" w:hanging="360"/>
+      </w:pPr>
+      <w:rPr>
+        <w:rFonts w:ascii="Symbol" w:hAnsi="Symbol" w:hint="default"/>
+      </w:rPr>
+    </w:lvl>
+    <w:lvl w:ilvl="4" w:tplc="04190003" w:tentative="1">
+      <w:start w:val="1"/>
+      <w:numFmt w:val="bullet"/>
+      <w:lvlText w:val="o"/>
+      <w:lvlJc w:val="left"/>
+      <w:pPr>
+        <w:ind w:left="4451" w:hanging="360"/>
+      </w:pPr>
+      <w:rPr>
+        <w:rFonts w:ascii="Courier New" w:hAnsi="Courier New" w:cs="Courier New" w:hint="default"/>
+      </w:rPr>
+    </w:lvl>
+    <w:lvl w:ilvl="5" w:tplc="04190005" w:tentative="1">
+      <w:start w:val="1"/>
+      <w:numFmt w:val="bullet"/>
+      <w:lvlText w:val=""/>
+      <w:lvlJc w:val="left"/>
+      <w:pPr>
+        <w:ind w:left="5171" w:hanging="360"/>
+      </w:pPr>
+      <w:rPr>
+        <w:rFonts w:ascii="Wingdings" w:hAnsi="Wingdings" w:hint="default"/>
+      </w:rPr>
+    </w:lvl>
+    <w:lvl w:ilvl="6" w:tplc="04190001" w:tentative="1">
+      <w:start w:val="1"/>
+      <w:numFmt w:val="bullet"/>
+      <w:lvlText w:val=""/>
+      <w:lvlJc w:val="left"/>
+      <w:pPr>
+        <w:ind w:left="5891" w:hanging="360"/>
+      </w:pPr>
+      <w:rPr>
+        <w:rFonts w:ascii="Symbol" w:hAnsi="Symbol" w:hint="default"/>
+      </w:rPr>
+    </w:lvl>
+    <w:lvl w:ilvl="7" w:tplc="04190003" w:tentative="1">
+      <w:start w:val="1"/>
+      <w:numFmt w:val="bullet"/>
+      <w:lvlText w:val="o"/>
+      <w:lvlJc w:val="left"/>
+      <w:pPr>
+        <w:ind w:left="6611" w:hanging="360"/>
+      </w:pPr>
+      <w:rPr>
+        <w:rFonts w:ascii="Courier New" w:hAnsi="Courier New" w:cs="Courier New" w:hint="default"/>
+      </w:rPr>
+    </w:lvl>
+    <w:lvl w:ilvl="8" w:tplc="04190005" w:tentative="1">
+      <w:start w:val="1"/>
+      <w:numFmt w:val="bullet"/>
+      <w:lvlText w:val=""/>
+      <w:lvlJc w:val="left"/>
+      <w:pPr>
+        <w:ind w:left="7331" w:hanging="360"/>
+      </w:pPr>
+      <w:rPr>
+        <w:rFonts w:ascii="Wingdings" w:hAnsi="Wingdings" w:hint="default"/>
+      </w:rPr>
+    </w:lvl>
+  </w:abstractNum>
+  <w:abstractNum w:abstractNumId="5" w15:restartNumberingAfterBreak="0">
     <w:nsid w:val="1B216A75"/>
     <w:multiLevelType w:val="hybridMultilevel"/>
     <w:tmpl w:val="D1D44ECA"/>
@@ -26681,7 +29091,7 @@
       </w:pPr>
     </w:lvl>
   </w:abstractNum>
-  <w:abstractNum w:abstractNumId="4" w15:restartNumberingAfterBreak="0">
+  <w:abstractNum w:abstractNumId="6" w15:restartNumberingAfterBreak="0">
     <w:nsid w:val="204770EF"/>
     <w:multiLevelType w:val="hybridMultilevel"/>
     <w:tmpl w:val="92126576"/>
@@ -26794,7 +29204,7 @@
       </w:rPr>
     </w:lvl>
   </w:abstractNum>
-  <w:abstractNum w:abstractNumId="5" w15:restartNumberingAfterBreak="0">
+  <w:abstractNum w:abstractNumId="7" w15:restartNumberingAfterBreak="0">
     <w:nsid w:val="26EB520E"/>
     <w:multiLevelType w:val="hybridMultilevel"/>
     <w:tmpl w:val="496C21C8"/>
@@ -26883,7 +29293,7 @@
       </w:pPr>
     </w:lvl>
   </w:abstractNum>
-  <w:abstractNum w:abstractNumId="6" w15:restartNumberingAfterBreak="0">
+  <w:abstractNum w:abstractNumId="8" w15:restartNumberingAfterBreak="0">
     <w:nsid w:val="2D704A81"/>
     <w:multiLevelType w:val="hybridMultilevel"/>
     <w:tmpl w:val="F9B06372"/>
@@ -26972,7 +29382,7 @@
       </w:pPr>
     </w:lvl>
   </w:abstractNum>
-  <w:abstractNum w:abstractNumId="7" w15:restartNumberingAfterBreak="0">
+  <w:abstractNum w:abstractNumId="9" w15:restartNumberingAfterBreak="0">
     <w:nsid w:val="312D4B2B"/>
     <w:multiLevelType w:val="hybridMultilevel"/>
     <w:tmpl w:val="884A1E4C"/>
@@ -27061,7 +29471,7 @@
       </w:pPr>
     </w:lvl>
   </w:abstractNum>
-  <w:abstractNum w:abstractNumId="8" w15:restartNumberingAfterBreak="0">
+  <w:abstractNum w:abstractNumId="10" w15:restartNumberingAfterBreak="0">
     <w:nsid w:val="34AE4809"/>
     <w:multiLevelType w:val="multilevel"/>
     <w:tmpl w:val="A2E23E78"/>
@@ -27174,7 +29584,7 @@
       </w:rPr>
     </w:lvl>
   </w:abstractNum>
-  <w:abstractNum w:abstractNumId="9" w15:restartNumberingAfterBreak="0">
+  <w:abstractNum w:abstractNumId="11" w15:restartNumberingAfterBreak="0">
     <w:nsid w:val="3E394E23"/>
     <w:multiLevelType w:val="multilevel"/>
     <w:tmpl w:val="A4388184"/>
@@ -27287,7 +29697,7 @@
       </w:rPr>
     </w:lvl>
   </w:abstractNum>
-  <w:abstractNum w:abstractNumId="10" w15:restartNumberingAfterBreak="0">
+  <w:abstractNum w:abstractNumId="12" w15:restartNumberingAfterBreak="0">
     <w:nsid w:val="3FA96C90"/>
     <w:multiLevelType w:val="hybridMultilevel"/>
     <w:tmpl w:val="1792BDDE"/>
@@ -27376,7 +29786,7 @@
       </w:pPr>
     </w:lvl>
   </w:abstractNum>
-  <w:abstractNum w:abstractNumId="11" w15:restartNumberingAfterBreak="0">
+  <w:abstractNum w:abstractNumId="13" w15:restartNumberingAfterBreak="0">
     <w:nsid w:val="43EA1A97"/>
     <w:multiLevelType w:val="hybridMultilevel"/>
     <w:tmpl w:val="9BA8F0E6"/>
@@ -27465,7 +29875,7 @@
       </w:pPr>
     </w:lvl>
   </w:abstractNum>
-  <w:abstractNum w:abstractNumId="12" w15:restartNumberingAfterBreak="0">
+  <w:abstractNum w:abstractNumId="14" w15:restartNumberingAfterBreak="0">
     <w:nsid w:val="466976A5"/>
     <w:multiLevelType w:val="hybridMultilevel"/>
     <w:tmpl w:val="C45C9900"/>
@@ -27554,7 +29964,7 @@
       </w:pPr>
     </w:lvl>
   </w:abstractNum>
-  <w:abstractNum w:abstractNumId="13" w15:restartNumberingAfterBreak="0">
+  <w:abstractNum w:abstractNumId="15" w15:restartNumberingAfterBreak="0">
     <w:nsid w:val="481930E9"/>
     <w:multiLevelType w:val="hybridMultilevel"/>
     <w:tmpl w:val="4FBC4A12"/>
@@ -27644,7 +30054,7 @@
       </w:pPr>
     </w:lvl>
   </w:abstractNum>
-  <w:abstractNum w:abstractNumId="14" w15:restartNumberingAfterBreak="0">
+  <w:abstractNum w:abstractNumId="16" w15:restartNumberingAfterBreak="0">
     <w:nsid w:val="4C8E1E0C"/>
     <w:multiLevelType w:val="hybridMultilevel"/>
     <w:tmpl w:val="D33A0086"/>
@@ -27734,7 +30144,7 @@
       </w:pPr>
     </w:lvl>
   </w:abstractNum>
-  <w:abstractNum w:abstractNumId="15" w15:restartNumberingAfterBreak="0">
+  <w:abstractNum w:abstractNumId="17" w15:restartNumberingAfterBreak="0">
     <w:nsid w:val="4D520911"/>
     <w:multiLevelType w:val="hybridMultilevel"/>
     <w:tmpl w:val="0330BAEE"/>
@@ -27847,7 +30257,7 @@
       </w:rPr>
     </w:lvl>
   </w:abstractNum>
-  <w:abstractNum w:abstractNumId="16" w15:restartNumberingAfterBreak="0">
+  <w:abstractNum w:abstractNumId="18" w15:restartNumberingAfterBreak="0">
     <w:nsid w:val="4DE93902"/>
     <w:multiLevelType w:val="hybridMultilevel"/>
     <w:tmpl w:val="3A10E1AC"/>
@@ -27936,7 +30346,7 @@
       </w:pPr>
     </w:lvl>
   </w:abstractNum>
-  <w:abstractNum w:abstractNumId="17" w15:restartNumberingAfterBreak="0">
+  <w:abstractNum w:abstractNumId="19" w15:restartNumberingAfterBreak="0">
     <w:nsid w:val="51C65CD7"/>
     <w:multiLevelType w:val="multilevel"/>
     <w:tmpl w:val="22348434"/>
@@ -28046,7 +30456,7 @@
       </w:pPr>
     </w:lvl>
   </w:abstractNum>
-  <w:abstractNum w:abstractNumId="18" w15:restartNumberingAfterBreak="0">
+  <w:abstractNum w:abstractNumId="20" w15:restartNumberingAfterBreak="0">
     <w:nsid w:val="5E6A4E12"/>
     <w:multiLevelType w:val="hybridMultilevel"/>
     <w:tmpl w:val="A2B0DB24"/>
@@ -28135,7 +30545,7 @@
       </w:pPr>
     </w:lvl>
   </w:abstractNum>
-  <w:abstractNum w:abstractNumId="19" w15:restartNumberingAfterBreak="0">
+  <w:abstractNum w:abstractNumId="21" w15:restartNumberingAfterBreak="0">
     <w:nsid w:val="613328F1"/>
     <w:multiLevelType w:val="hybridMultilevel"/>
     <w:tmpl w:val="DA5C8FC2"/>
@@ -28221,7 +30631,7 @@
       </w:pPr>
     </w:lvl>
   </w:abstractNum>
-  <w:abstractNum w:abstractNumId="20" w15:restartNumberingAfterBreak="0">
+  <w:abstractNum w:abstractNumId="22" w15:restartNumberingAfterBreak="0">
     <w:nsid w:val="61A82745"/>
     <w:multiLevelType w:val="multilevel"/>
     <w:tmpl w:val="5AF4DF98"/>
@@ -28338,7 +30748,7 @@
       </w:pPr>
     </w:lvl>
   </w:abstractNum>
-  <w:abstractNum w:abstractNumId="21" w15:restartNumberingAfterBreak="0">
+  <w:abstractNum w:abstractNumId="23" w15:restartNumberingAfterBreak="0">
     <w:nsid w:val="64611D26"/>
     <w:multiLevelType w:val="hybridMultilevel"/>
     <w:tmpl w:val="F2D6B9B4"/>
@@ -28451,7 +30861,7 @@
       </w:rPr>
     </w:lvl>
   </w:abstractNum>
-  <w:abstractNum w:abstractNumId="22" w15:restartNumberingAfterBreak="0">
+  <w:abstractNum w:abstractNumId="24" w15:restartNumberingAfterBreak="0">
     <w:nsid w:val="65583F8F"/>
     <w:multiLevelType w:val="hybridMultilevel"/>
     <w:tmpl w:val="F2D2EC54"/>
@@ -28540,7 +30950,96 @@
       </w:pPr>
     </w:lvl>
   </w:abstractNum>
-  <w:abstractNum w:abstractNumId="23" w15:restartNumberingAfterBreak="0">
+  <w:abstractNum w:abstractNumId="25" w15:restartNumberingAfterBreak="0">
+    <w:nsid w:val="6D6D386C"/>
+    <w:multiLevelType w:val="hybridMultilevel"/>
+    <w:tmpl w:val="FFF05986"/>
+    <w:lvl w:ilvl="0" w:tplc="334A18D4">
+      <w:start w:val="1"/>
+      <w:numFmt w:val="decimal"/>
+      <w:lvlText w:val="%1."/>
+      <w:lvlJc w:val="left"/>
+      <w:pPr>
+        <w:ind w:left="1211" w:hanging="360"/>
+      </w:pPr>
+      <w:rPr>
+        <w:rFonts w:cs="Times New Roman" w:hint="default"/>
+      </w:rPr>
+    </w:lvl>
+    <w:lvl w:ilvl="1" w:tplc="04190019" w:tentative="1">
+      <w:start w:val="1"/>
+      <w:numFmt w:val="lowerLetter"/>
+      <w:lvlText w:val="%2."/>
+      <w:lvlJc w:val="left"/>
+      <w:pPr>
+        <w:ind w:left="1931" w:hanging="360"/>
+      </w:pPr>
+    </w:lvl>
+    <w:lvl w:ilvl="2" w:tplc="0419001B" w:tentative="1">
+      <w:start w:val="1"/>
+      <w:numFmt w:val="lowerRoman"/>
+      <w:lvlText w:val="%3."/>
+      <w:lvlJc w:val="right"/>
+      <w:pPr>
+        <w:ind w:left="2651" w:hanging="180"/>
+      </w:pPr>
+    </w:lvl>
+    <w:lvl w:ilvl="3" w:tplc="0419000F" w:tentative="1">
+      <w:start w:val="1"/>
+      <w:numFmt w:val="decimal"/>
+      <w:lvlText w:val="%4."/>
+      <w:lvlJc w:val="left"/>
+      <w:pPr>
+        <w:ind w:left="3371" w:hanging="360"/>
+      </w:pPr>
+    </w:lvl>
+    <w:lvl w:ilvl="4" w:tplc="04190019" w:tentative="1">
+      <w:start w:val="1"/>
+      <w:numFmt w:val="lowerLetter"/>
+      <w:lvlText w:val="%5."/>
+      <w:lvlJc w:val="left"/>
+      <w:pPr>
+        <w:ind w:left="4091" w:hanging="360"/>
+      </w:pPr>
+    </w:lvl>
+    <w:lvl w:ilvl="5" w:tplc="0419001B" w:tentative="1">
+      <w:start w:val="1"/>
+      <w:numFmt w:val="lowerRoman"/>
+      <w:lvlText w:val="%6."/>
+      <w:lvlJc w:val="right"/>
+      <w:pPr>
+        <w:ind w:left="4811" w:hanging="180"/>
+      </w:pPr>
+    </w:lvl>
+    <w:lvl w:ilvl="6" w:tplc="0419000F" w:tentative="1">
+      <w:start w:val="1"/>
+      <w:numFmt w:val="decimal"/>
+      <w:lvlText w:val="%7."/>
+      <w:lvlJc w:val="left"/>
+      <w:pPr>
+        <w:ind w:left="5531" w:hanging="360"/>
+      </w:pPr>
+    </w:lvl>
+    <w:lvl w:ilvl="7" w:tplc="04190019" w:tentative="1">
+      <w:start w:val="1"/>
+      <w:numFmt w:val="lowerLetter"/>
+      <w:lvlText w:val="%8."/>
+      <w:lvlJc w:val="left"/>
+      <w:pPr>
+        <w:ind w:left="6251" w:hanging="360"/>
+      </w:pPr>
+    </w:lvl>
+    <w:lvl w:ilvl="8" w:tplc="0419001B" w:tentative="1">
+      <w:start w:val="1"/>
+      <w:numFmt w:val="lowerRoman"/>
+      <w:lvlText w:val="%9."/>
+      <w:lvlJc w:val="right"/>
+      <w:pPr>
+        <w:ind w:left="6971" w:hanging="180"/>
+      </w:pPr>
+    </w:lvl>
+  </w:abstractNum>
+  <w:abstractNum w:abstractNumId="26" w15:restartNumberingAfterBreak="0">
     <w:nsid w:val="71824BC9"/>
     <w:multiLevelType w:val="hybridMultilevel"/>
     <w:tmpl w:val="68F89382"/>
@@ -28630,7 +31129,7 @@
       </w:pPr>
     </w:lvl>
   </w:abstractNum>
-  <w:abstractNum w:abstractNumId="24" w15:restartNumberingAfterBreak="0">
+  <w:abstractNum w:abstractNumId="27" w15:restartNumberingAfterBreak="0">
     <w:nsid w:val="7F0F38B5"/>
     <w:multiLevelType w:val="multilevel"/>
     <w:tmpl w:val="5394BE1C"/>
@@ -28744,54 +31243,153 @@
     </w:lvl>
   </w:abstractNum>
   <w:num w:numId="1">
-    <w:abstractNumId w:val="22"/>
+    <w:abstractNumId w:val="24"/>
   </w:num>
   <w:num w:numId="2">
-    <w:abstractNumId w:val="23"/>
+    <w:abstractNumId w:val="26"/>
   </w:num>
   <w:num w:numId="3">
-    <w:abstractNumId w:val="13"/>
+    <w:abstractNumId w:val="15"/>
   </w:num>
   <w:num w:numId="4">
-    <w:abstractNumId w:val="14"/>
+    <w:abstractNumId w:val="16"/>
   </w:num>
   <w:num w:numId="5">
-    <w:abstractNumId w:val="24"/>
+    <w:abstractNumId w:val="27"/>
   </w:num>
   <w:num w:numId="6">
-    <w:abstractNumId w:val="5"/>
+    <w:abstractNumId w:val="7"/>
   </w:num>
   <w:num w:numId="7">
-    <w:abstractNumId w:val="10"/>
+    <w:abstractNumId w:val="12"/>
   </w:num>
   <w:num w:numId="8">
     <w:abstractNumId w:val="1"/>
   </w:num>
   <w:num w:numId="9">
-    <w:abstractNumId w:val="7"/>
+    <w:abstractNumId w:val="9"/>
   </w:num>
   <w:num w:numId="10">
-    <w:abstractNumId w:val="11"/>
+    <w:abstractNumId w:val="13"/>
   </w:num>
   <w:num w:numId="11">
+    <w:abstractNumId w:val="20"/>
+  </w:num>
+  <w:num w:numId="12">
     <w:abstractNumId w:val="18"/>
   </w:num>
-  <w:num w:numId="12">
-    <w:abstractNumId w:val="16"/>
-  </w:num>
   <w:num w:numId="13">
-    <w:abstractNumId w:val="6"/>
+    <w:abstractNumId w:val="8"/>
   </w:num>
   <w:num w:numId="14">
-    <w:abstractNumId w:val="21"/>
+    <w:abstractNumId w:val="23"/>
   </w:num>
   <w:num w:numId="15">
-    <w:abstractNumId w:val="12"/>
+    <w:abstractNumId w:val="14"/>
   </w:num>
   <w:num w:numId="16">
+    <w:abstractNumId w:val="5"/>
+  </w:num>
+  <w:num w:numId="17">
+    <w:abstractNumId w:val="21"/>
+    <w:lvlOverride w:ilvl="0">
+      <w:startOverride w:val="1"/>
+    </w:lvlOverride>
+    <w:lvlOverride w:ilvl="1">
+      <w:startOverride w:val="1"/>
+    </w:lvlOverride>
+    <w:lvlOverride w:ilvl="2">
+      <w:startOverride w:val="1"/>
+    </w:lvlOverride>
+    <w:lvlOverride w:ilvl="3">
+      <w:startOverride w:val="1"/>
+    </w:lvlOverride>
+    <w:lvlOverride w:ilvl="4">
+      <w:startOverride w:val="1"/>
+    </w:lvlOverride>
+    <w:lvlOverride w:ilvl="5">
+      <w:startOverride w:val="1"/>
+    </w:lvlOverride>
+    <w:lvlOverride w:ilvl="6">
+      <w:startOverride w:val="1"/>
+    </w:lvlOverride>
+    <w:lvlOverride w:ilvl="7">
+      <w:startOverride w:val="1"/>
+    </w:lvlOverride>
+    <w:lvlOverride w:ilvl="8">
+      <w:startOverride w:val="1"/>
+    </w:lvlOverride>
+  </w:num>
+  <w:num w:numId="18">
+    <w:abstractNumId w:val="10"/>
+  </w:num>
+  <w:num w:numId="19">
+    <w:abstractNumId w:val="18"/>
+    <w:lvlOverride w:ilvl="0">
+      <w:startOverride w:val="1"/>
+    </w:lvlOverride>
+    <w:lvlOverride w:ilvl="1">
+      <w:startOverride w:val="1"/>
+    </w:lvlOverride>
+    <w:lvlOverride w:ilvl="2">
+      <w:startOverride w:val="1"/>
+    </w:lvlOverride>
+    <w:lvlOverride w:ilvl="3">
+      <w:startOverride w:val="1"/>
+    </w:lvlOverride>
+    <w:lvlOverride w:ilvl="4">
+      <w:startOverride w:val="1"/>
+    </w:lvlOverride>
+    <w:lvlOverride w:ilvl="5">
+      <w:startOverride w:val="1"/>
+    </w:lvlOverride>
+    <w:lvlOverride w:ilvl="6">
+      <w:startOverride w:val="1"/>
+    </w:lvlOverride>
+    <w:lvlOverride w:ilvl="7">
+      <w:startOverride w:val="1"/>
+    </w:lvlOverride>
+    <w:lvlOverride w:ilvl="8">
+      <w:startOverride w:val="1"/>
+    </w:lvlOverride>
+  </w:num>
+  <w:num w:numId="20">
+    <w:abstractNumId w:val="8"/>
+    <w:lvlOverride w:ilvl="0">
+      <w:startOverride w:val="1"/>
+    </w:lvlOverride>
+    <w:lvlOverride w:ilvl="1">
+      <w:startOverride w:val="1"/>
+    </w:lvlOverride>
+    <w:lvlOverride w:ilvl="2">
+      <w:startOverride w:val="1"/>
+    </w:lvlOverride>
+    <w:lvlOverride w:ilvl="3">
+      <w:startOverride w:val="1"/>
+    </w:lvlOverride>
+    <w:lvlOverride w:ilvl="4">
+      <w:startOverride w:val="1"/>
+    </w:lvlOverride>
+    <w:lvlOverride w:ilvl="5">
+      <w:startOverride w:val="1"/>
+    </w:lvlOverride>
+    <w:lvlOverride w:ilvl="6">
+      <w:startOverride w:val="1"/>
+    </w:lvlOverride>
+    <w:lvlOverride w:ilvl="7">
+      <w:startOverride w:val="1"/>
+    </w:lvlOverride>
+    <w:lvlOverride w:ilvl="8">
+      <w:startOverride w:val="1"/>
+    </w:lvlOverride>
+  </w:num>
+  <w:num w:numId="21">
+    <w:abstractNumId w:val="23"/>
+  </w:num>
+  <w:num w:numId="22">
     <w:abstractNumId w:val="3"/>
   </w:num>
-  <w:num w:numId="17">
+  <w:num w:numId="23">
     <w:abstractNumId w:val="19"/>
     <w:lvlOverride w:ilvl="0">
       <w:startOverride w:val="1"/>
@@ -28821,107 +31419,8 @@
       <w:startOverride w:val="1"/>
     </w:lvlOverride>
   </w:num>
-  <w:num w:numId="18">
-    <w:abstractNumId w:val="8"/>
-  </w:num>
-  <w:num w:numId="19">
-    <w:abstractNumId w:val="16"/>
-    <w:lvlOverride w:ilvl="0">
-      <w:startOverride w:val="1"/>
-    </w:lvlOverride>
-    <w:lvlOverride w:ilvl="1">
-      <w:startOverride w:val="1"/>
-    </w:lvlOverride>
-    <w:lvlOverride w:ilvl="2">
-      <w:startOverride w:val="1"/>
-    </w:lvlOverride>
-    <w:lvlOverride w:ilvl="3">
-      <w:startOverride w:val="1"/>
-    </w:lvlOverride>
-    <w:lvlOverride w:ilvl="4">
-      <w:startOverride w:val="1"/>
-    </w:lvlOverride>
-    <w:lvlOverride w:ilvl="5">
-      <w:startOverride w:val="1"/>
-    </w:lvlOverride>
-    <w:lvlOverride w:ilvl="6">
-      <w:startOverride w:val="1"/>
-    </w:lvlOverride>
-    <w:lvlOverride w:ilvl="7">
-      <w:startOverride w:val="1"/>
-    </w:lvlOverride>
-    <w:lvlOverride w:ilvl="8">
-      <w:startOverride w:val="1"/>
-    </w:lvlOverride>
-  </w:num>
-  <w:num w:numId="20">
-    <w:abstractNumId w:val="6"/>
-    <w:lvlOverride w:ilvl="0">
-      <w:startOverride w:val="1"/>
-    </w:lvlOverride>
-    <w:lvlOverride w:ilvl="1">
-      <w:startOverride w:val="1"/>
-    </w:lvlOverride>
-    <w:lvlOverride w:ilvl="2">
-      <w:startOverride w:val="1"/>
-    </w:lvlOverride>
-    <w:lvlOverride w:ilvl="3">
-      <w:startOverride w:val="1"/>
-    </w:lvlOverride>
-    <w:lvlOverride w:ilvl="4">
-      <w:startOverride w:val="1"/>
-    </w:lvlOverride>
-    <w:lvlOverride w:ilvl="5">
-      <w:startOverride w:val="1"/>
-    </w:lvlOverride>
-    <w:lvlOverride w:ilvl="6">
-      <w:startOverride w:val="1"/>
-    </w:lvlOverride>
-    <w:lvlOverride w:ilvl="7">
-      <w:startOverride w:val="1"/>
-    </w:lvlOverride>
-    <w:lvlOverride w:ilvl="8">
-      <w:startOverride w:val="1"/>
-    </w:lvlOverride>
-  </w:num>
-  <w:num w:numId="21">
-    <w:abstractNumId w:val="21"/>
-  </w:num>
-  <w:num w:numId="22">
-    <w:abstractNumId w:val="2"/>
-  </w:num>
-  <w:num w:numId="23">
-    <w:abstractNumId w:val="17"/>
-    <w:lvlOverride w:ilvl="0">
-      <w:startOverride w:val="1"/>
-    </w:lvlOverride>
-    <w:lvlOverride w:ilvl="1">
-      <w:startOverride w:val="1"/>
-    </w:lvlOverride>
-    <w:lvlOverride w:ilvl="2">
-      <w:startOverride w:val="1"/>
-    </w:lvlOverride>
-    <w:lvlOverride w:ilvl="3">
-      <w:startOverride w:val="1"/>
-    </w:lvlOverride>
-    <w:lvlOverride w:ilvl="4">
-      <w:startOverride w:val="1"/>
-    </w:lvlOverride>
-    <w:lvlOverride w:ilvl="5">
-      <w:startOverride w:val="1"/>
-    </w:lvlOverride>
-    <w:lvlOverride w:ilvl="6">
-      <w:startOverride w:val="1"/>
-    </w:lvlOverride>
-    <w:lvlOverride w:ilvl="7">
-      <w:startOverride w:val="1"/>
-    </w:lvlOverride>
-    <w:lvlOverride w:ilvl="8">
-      <w:startOverride w:val="1"/>
-    </w:lvlOverride>
-  </w:num>
   <w:num w:numId="24">
-    <w:abstractNumId w:val="20"/>
+    <w:abstractNumId w:val="22"/>
     <w:lvlOverride w:ilvl="0"/>
     <w:lvlOverride w:ilvl="1">
       <w:startOverride w:val="1"/>
@@ -28949,19 +31448,28 @@
     </w:lvlOverride>
   </w:num>
   <w:num w:numId="25">
-    <w:abstractNumId w:val="4"/>
+    <w:abstractNumId w:val="6"/>
   </w:num>
   <w:num w:numId="26">
     <w:abstractNumId w:val="0"/>
   </w:num>
   <w:num w:numId="27">
-    <w:abstractNumId w:val="19"/>
+    <w:abstractNumId w:val="21"/>
   </w:num>
   <w:num w:numId="28">
-    <w:abstractNumId w:val="9"/>
+    <w:abstractNumId w:val="11"/>
   </w:num>
   <w:num w:numId="29">
-    <w:abstractNumId w:val="15"/>
+    <w:abstractNumId w:val="17"/>
+  </w:num>
+  <w:num w:numId="30">
+    <w:abstractNumId w:val="25"/>
+  </w:num>
+  <w:num w:numId="31">
+    <w:abstractNumId w:val="2"/>
+  </w:num>
+  <w:num w:numId="32">
+    <w:abstractNumId w:val="4"/>
   </w:num>
 </w:numbering>
 </file>
@@ -29359,7 +31867,7 @@
   <w:style w:type="paragraph" w:default="1" w:styleId="a">
     <w:name w:val="Normal"/>
     <w:qFormat/>
-    <w:rsid w:val="00F71734"/>
+    <w:rsid w:val="00B624D1"/>
     <w:pPr>
       <w:spacing w:after="0" w:line="360" w:lineRule="auto"/>
       <w:ind w:firstLine="851"/>
@@ -29721,6 +32229,17 @@
       <w:lang w:eastAsia="ru-RU"/>
     </w:rPr>
   </w:style>
+  <w:style w:type="character" w:styleId="af0">
+    <w:name w:val="Strong"/>
+    <w:basedOn w:val="a0"/>
+    <w:uiPriority w:val="22"/>
+    <w:qFormat/>
+    <w:rsid w:val="00B624D1"/>
+    <w:rPr>
+      <w:b/>
+      <w:bCs/>
+    </w:rPr>
+  </w:style>
 </w:styles>
 </file>
 
@@ -29990,7 +32509,7 @@
 </file>
 
 <file path=customXml/itemProps1.xml><?xml version="1.0" encoding="utf-8"?>
-<ds:datastoreItem xmlns:ds="http://schemas.openxmlformats.org/officeDocument/2006/customXml" ds:itemID="{BBE35C7E-B421-41C1-B21C-8C6A4750DDC6}">
+<ds:datastoreItem xmlns:ds="http://schemas.openxmlformats.org/officeDocument/2006/customXml" ds:itemID="{51F4B911-9E2C-4CF2-BA18-4D46B8BDD431}">
   <ds:schemaRefs>
     <ds:schemaRef ds:uri="http://schemas.openxmlformats.org/officeDocument/2006/bibliography"/>
   </ds:schemaRefs>

</xml_diff>

<commit_message>
Add 5 point for Roma and Andrew
</commit_message>
<xml_diff>
--- a/2023/Диплом/Андрей Козин/Диплом Андрей.docx
+++ b/2023/Диплом/Андрей Козин/Диплом Андрей.docx
@@ -1625,23 +1625,7 @@
           <w:szCs w:val="24"/>
         </w:rPr>
         <w:lastRenderedPageBreak/>
-        <w:t xml:space="preserve"> Для исключения превышения давления в К-308А/Б на емкости Е-325 смонтирована линия </w:t>
-      </w:r>
-      <w:proofErr w:type="spellStart"/>
-      <w:r>
-        <w:rPr>
-          <w:rFonts w:cs="Times New Roman"/>
-          <w:szCs w:val="24"/>
-        </w:rPr>
-        <w:t>сдувок</w:t>
-      </w:r>
-      <w:proofErr w:type="spellEnd"/>
-      <w:r>
-        <w:rPr>
-          <w:rFonts w:cs="Times New Roman"/>
-          <w:szCs w:val="24"/>
-        </w:rPr>
-        <w:t xml:space="preserve"> газа на факел через регулирующий клапан </w:t>
+        <w:t xml:space="preserve"> Для исключения превышения давления в К-308А/Б на емкости Е-325 смонтирована линия сдувок газа на факел через регулирующий клапан </w:t>
       </w:r>
       <w:proofErr w:type="gramStart"/>
       <w:r>
@@ -1786,68 +1770,68 @@
           <w:rFonts w:cs="Times New Roman"/>
           <w:szCs w:val="24"/>
         </w:rPr>
-        <w:t>Кубовый продукт колонны К-308Б (</w:t>
-      </w:r>
-      <w:proofErr w:type="spellStart"/>
+        <w:t>Кубовый продукт колонны К-308Б (пропановая фракция) испаря</w:t>
+      </w:r>
       <w:r>
         <w:rPr>
           <w:rFonts w:cs="Times New Roman"/>
           <w:szCs w:val="24"/>
         </w:rPr>
-        <w:t>пропановая</w:t>
-      </w:r>
-      <w:proofErr w:type="spellEnd"/>
+        <w:t>ется в теплообменниках Т-353А/Б</w:t>
+      </w:r>
       <w:r>
         <w:rPr>
           <w:rFonts w:cs="Times New Roman"/>
           <w:szCs w:val="24"/>
         </w:rPr>
-        <w:t xml:space="preserve"> фракция) испаря</w:t>
-      </w:r>
+        <w:t xml:space="preserve"> водяным </w:t>
+      </w:r>
+      <w:proofErr w:type="gramStart"/>
       <w:r>
         <w:rPr>
           <w:rFonts w:cs="Times New Roman"/>
           <w:szCs w:val="24"/>
         </w:rPr>
-        <w:t>ется в теплообменниках Т-353А/Б</w:t>
-      </w:r>
+        <w:t>паром  и</w:t>
+      </w:r>
+      <w:proofErr w:type="gramEnd"/>
       <w:r>
         <w:rPr>
           <w:rFonts w:cs="Times New Roman"/>
           <w:szCs w:val="24"/>
         </w:rPr>
-        <w:t xml:space="preserve"> водяным </w:t>
-      </w:r>
-      <w:proofErr w:type="gramStart"/>
-      <w:r>
+        <w:t xml:space="preserve"> направляется в топливную сеть, в систему печей пиролиза Р-510/511 установки Э-60(2) (секция 500), либо в линию этана-рецикла на печи пиролиза ц.58-68. </w:t>
+      </w:r>
+    </w:p>
+    <w:p>
+      <w:pPr>
         <w:rPr>
           <w:rFonts w:cs="Times New Roman"/>
           <w:szCs w:val="24"/>
         </w:rPr>
-        <w:t>паром  и</w:t>
-      </w:r>
-      <w:proofErr w:type="gramEnd"/>
+      </w:pPr>
       <w:r>
         <w:rPr>
           <w:rFonts w:cs="Times New Roman"/>
           <w:szCs w:val="24"/>
         </w:rPr>
-        <w:t xml:space="preserve"> направляется в топливную сеть, в систему печей пиролиза Р-510/511 установки Э-60(2) (секция 500), либо в линию этана-рецикла на печи пиролиза ц.58-68. </w:t>
-      </w:r>
-    </w:p>
-    <w:p>
-      <w:pPr>
+        <w:t xml:space="preserve">Технологической схемой предусмотрена подача </w:t>
+      </w:r>
+      <w:proofErr w:type="spellStart"/>
+      <w:r>
         <w:rPr>
           <w:rFonts w:cs="Times New Roman"/>
           <w:szCs w:val="24"/>
         </w:rPr>
-      </w:pPr>
+        <w:t>пропановой</w:t>
+      </w:r>
+      <w:proofErr w:type="spellEnd"/>
       <w:r>
         <w:rPr>
           <w:rFonts w:cs="Times New Roman"/>
           <w:szCs w:val="24"/>
         </w:rPr>
-        <w:t xml:space="preserve">Технологической схемой предусмотрена подача </w:t>
+        <w:t xml:space="preserve"> фракции помимо испарителей Т-353А/Б. При таком варианте работы открытием запорной арматуры поз 191-6 выполняется подключение линии помимо испарителя. Закрытием запорных арматур 233-6 (242-6), 235-6 (244-6), 236-6 (245-6), 238-6 (247-6) выполняется отключение Т-353А/Б от технологической схемы для проведения работ по опорожнению и чистке трубок теплообменников от полимеров. Теплообменники Т-353А/Б по схеме </w:t>
       </w:r>
       <w:proofErr w:type="spellStart"/>
       <w:r>
@@ -1855,7 +1839,7 @@
           <w:rFonts w:cs="Times New Roman"/>
           <w:szCs w:val="24"/>
         </w:rPr>
-        <w:t>пропановой</w:t>
+        <w:t>переобвязаны</w:t>
       </w:r>
       <w:proofErr w:type="spellEnd"/>
       <w:r>
@@ -1863,53 +1847,21 @@
           <w:rFonts w:cs="Times New Roman"/>
           <w:szCs w:val="24"/>
         </w:rPr>
-        <w:t xml:space="preserve"> фракции помимо испарителей Т-353А/Б. При таком варианте работы открытием запорной арматуры поз 191-6 выполняется подключение линии помимо испарителя. Закрытием запорных арматур 233-6 (242-6), 235-6 (244-6), 236-6 (245-6), 238-6 (247-6) выполняется отключение Т-353А/Б от технологической схемы для проведения работ по опорожнению и чистке трубок теплообменников от полимеров. Теплообменники Т-353А/Б по схеме </w:t>
-      </w:r>
-      <w:proofErr w:type="spellStart"/>
+        <w:t xml:space="preserve"> таким образом, с </w:t>
+      </w:r>
       <w:r>
         <w:rPr>
           <w:rFonts w:cs="Times New Roman"/>
           <w:szCs w:val="24"/>
         </w:rPr>
-        <w:t>переобвязаны</w:t>
-      </w:r>
-      <w:proofErr w:type="spellEnd"/>
+        <w:t>возможностью подключения</w:t>
+      </w:r>
       <w:r>
         <w:rPr>
           <w:rFonts w:cs="Times New Roman"/>
           <w:szCs w:val="24"/>
         </w:rPr>
-        <w:t xml:space="preserve"> таким образом, с </w:t>
-      </w:r>
-      <w:r>
-        <w:rPr>
-          <w:rFonts w:cs="Times New Roman"/>
-          <w:szCs w:val="24"/>
-        </w:rPr>
-        <w:t>возможностью подключения</w:t>
-      </w:r>
-      <w:r>
-        <w:rPr>
-          <w:rFonts w:cs="Times New Roman"/>
-          <w:szCs w:val="24"/>
-        </w:rPr>
-        <w:t xml:space="preserve"> в работу как дополнительных кипятильников колонны К-308Б во время останова для чистки кипятильников Т-348А/Б от полимерных отложений без останова узла получения пропилена. При данном режиме работы теплообменники Т-353А/Б отключаются запорными арматурами 231-6, 233-6 (243-6), 234-6 (242-6), 236-6 (245-6), 237-6, 246-6, 240-6, 241-6 и путем открытия запорных арматур 251-6, 238-6 (247-6), 250-6, 235-6 (244-6) подключаются в работу. В момент останова для чистки теплообменников Т-353А/Б или при использовании их в работе как дополнительных кипятильников колонны К-308Б </w:t>
-      </w:r>
-      <w:proofErr w:type="spellStart"/>
-      <w:r>
-        <w:rPr>
-          <w:rFonts w:cs="Times New Roman"/>
-          <w:szCs w:val="24"/>
-        </w:rPr>
-        <w:t>пропановая</w:t>
-      </w:r>
-      <w:proofErr w:type="spellEnd"/>
-      <w:r>
-        <w:rPr>
-          <w:rFonts w:cs="Times New Roman"/>
-          <w:szCs w:val="24"/>
-        </w:rPr>
-        <w:t xml:space="preserve"> фракция с куба колонны подается в топливную сеть, в линию этана-рецикла печей пиролиза цеха 58-68, в систему печей пиролиза Р-510/Р-515 установки Э-60(2) (секция 500) по </w:t>
+        <w:t xml:space="preserve"> в работу как дополнительных кипятильников колонны К-308Б во время останова для чистки кипятильников Т-348А/Б от полимерных отложений без останова узла получения пропилена. При данном режиме работы теплообменники Т-353А/Б отключаются запорными арматурами 231-6, 233-6 (243-6), 234-6 (242-6), 236-6 (245-6), 237-6, 246-6, 240-6, 241-6 и путем открытия запорных арматур 251-6, 238-6 (247-6), 250-6, 235-6 (244-6) подключаются в работу. В момент останова для чистки теплообменников Т-353А/Б или при использовании их в работе как дополнительных кипятильников колонны К-308Б пропановая фракция с куба колонны подается в топливную сеть, в линию этана-рецикла печей пиролиза цеха 58-68, в систему печей пиролиза Р-510/Р-515 установки Э-60(2) (секция 500) по </w:t>
       </w:r>
       <w:proofErr w:type="spellStart"/>
       <w:r>
@@ -2185,21 +2137,7 @@
         <w:rPr>
           <w:szCs w:val="24"/>
         </w:rPr>
-        <w:t xml:space="preserve">Аппарат Т-349Б - 1 шт. </w:t>
-      </w:r>
-      <w:proofErr w:type="spellStart"/>
-      <w:r>
-        <w:rPr>
-          <w:szCs w:val="24"/>
-        </w:rPr>
-        <w:t>кожухотрубный</w:t>
-      </w:r>
-      <w:proofErr w:type="spellEnd"/>
-      <w:r>
-        <w:rPr>
-          <w:szCs w:val="24"/>
-        </w:rPr>
-        <w:t>, горизонтальный теплооб</w:t>
+        <w:t>Аппарат Т-349Б - 1 шт. кожухотрубный, горизонтальный теплооб</w:t>
       </w:r>
       <w:r>
         <w:rPr>
@@ -2252,21 +2190,7 @@
         <w:rPr>
           <w:szCs w:val="24"/>
         </w:rPr>
-        <w:t xml:space="preserve">, </w:t>
-      </w:r>
-      <w:proofErr w:type="spellStart"/>
-      <w:r>
-        <w:rPr>
-          <w:szCs w:val="24"/>
-        </w:rPr>
-        <w:t>кожухотрубный</w:t>
-      </w:r>
-      <w:proofErr w:type="spellEnd"/>
-      <w:r>
-        <w:rPr>
-          <w:szCs w:val="24"/>
-        </w:rPr>
-        <w:t xml:space="preserve"> 4-х ходовой, горизонтальный </w:t>
+        <w:t xml:space="preserve">, кожухотрубный 4-х ходовой, горизонтальный </w:t>
       </w:r>
       <w:proofErr w:type="spellStart"/>
       <w:r>
@@ -4636,7 +4560,7 @@
             <v:path o:extrusionok="f" gradientshapeok="t" o:connecttype="rect"/>
             <o:lock v:ext="edit" aspectratio="t"/>
           </v:shapetype>
-          <v:shape id="_x0000_i1025" type="#_x0000_t75" style="width:159.75pt;height:40.5pt">
+          <v:shape id="_x0000_i1111" type="#_x0000_t75" style="width:158.4pt;height:43.2pt">
             <v:imagedata r:id="rId8" o:title="формула"/>
           </v:shape>
         </w:pict>
@@ -4804,10 +4728,10 @@
           <w:position w:val="-34"/>
         </w:rPr>
         <w:object w:dxaOrig="1299" w:dyaOrig="780">
-          <v:shape id="_x0000_i1026" type="#_x0000_t75" style="width:65.25pt;height:39pt" o:ole="" fillcolor="window">
+          <v:shape id="_x0000_i1112" type="#_x0000_t75" style="width:64.8pt;height:36pt" o:ole="" fillcolor="window">
             <v:imagedata r:id="rId10" o:title=""/>
           </v:shape>
-          <o:OLEObject Type="Embed" ProgID="Equation.3" ShapeID="_x0000_i1026" DrawAspect="Content" ObjectID="_1744483476" r:id="rId11"/>
+          <o:OLEObject Type="Embed" ProgID="Equation.3" ShapeID="_x0000_i1112" DrawAspect="Content" ObjectID="_1744734337" r:id="rId11"/>
         </w:object>
       </w:r>
       <w:r>
@@ -4854,10 +4778,10 @@
           <w:position w:val="-32"/>
         </w:rPr>
         <w:object w:dxaOrig="1860" w:dyaOrig="740">
-          <v:shape id="_x0000_i1027" type="#_x0000_t75" style="width:93pt;height:36.75pt" o:ole="" fillcolor="window">
+          <v:shape id="_x0000_i1113" type="#_x0000_t75" style="width:93.6pt;height:36pt" o:ole="" fillcolor="window">
             <v:imagedata r:id="rId12" o:title=""/>
           </v:shape>
-          <o:OLEObject Type="Embed" ProgID="Equation.3" ShapeID="_x0000_i1027" DrawAspect="Content" ObjectID="_1744483477" r:id="rId13"/>
+          <o:OLEObject Type="Embed" ProgID="Equation.3" ShapeID="_x0000_i1113" DrawAspect="Content" ObjectID="_1744734338" r:id="rId13"/>
         </w:object>
       </w:r>
       <w:r>
@@ -5062,10 +4986,10 @@
           <w:rFonts w:eastAsia="Times New Roman"/>
         </w:rPr>
         <w:object w:dxaOrig="200" w:dyaOrig="220">
-          <v:shape id="_x0000_i1028" type="#_x0000_t75" style="width:9.75pt;height:11.25pt" o:ole="">
+          <v:shape id="_x0000_i1114" type="#_x0000_t75" style="width:7.2pt;height:14.4pt" o:ole="">
             <v:imagedata r:id="rId14" o:title=""/>
           </v:shape>
-          <o:OLEObject Type="Embed" ProgID="Equation.3" ShapeID="_x0000_i1028" DrawAspect="Content" ObjectID="_1744483478" r:id="rId15"/>
+          <o:OLEObject Type="Embed" ProgID="Equation.3" ShapeID="_x0000_i1114" DrawAspect="Content" ObjectID="_1744734339" r:id="rId15"/>
         </w:object>
       </w:r>
       <w:r>
@@ -5785,23 +5709,7 @@
           <w:rFonts w:cs="Times New Roman"/>
           <w:szCs w:val="24"/>
         </w:rPr>
-        <w:t xml:space="preserve"> колонне через клапанные тарелки, </w:t>
-      </w:r>
-      <w:proofErr w:type="spellStart"/>
-      <w:r>
-        <w:rPr>
-          <w:rFonts w:cs="Times New Roman"/>
-          <w:szCs w:val="24"/>
-        </w:rPr>
-        <w:t>барботируют</w:t>
-      </w:r>
-      <w:proofErr w:type="spellEnd"/>
-      <w:r>
-        <w:rPr>
-          <w:rFonts w:cs="Times New Roman"/>
-          <w:szCs w:val="24"/>
-        </w:rPr>
-        <w:t xml:space="preserve"> через слой жидкости и при этом частично конденсируются,  (в первую очередь пары труднолетучих компонентов). </w:t>
+        <w:t xml:space="preserve"> колонне через клапанные тарелки, барботируют через слой жидкости и при этом частично конденсируются,  (в первую очередь пары труднолетучих компонентов). </w:t>
       </w:r>
     </w:p>
     <w:p>
@@ -5987,23 +5895,7 @@
           <w:rFonts w:cs="Times New Roman"/>
           <w:szCs w:val="24"/>
         </w:rPr>
-        <w:t xml:space="preserve"> Для исключения превышения давления в К-308А/Б на емкости Е-325 смонтирована линия </w:t>
-      </w:r>
-      <w:proofErr w:type="spellStart"/>
-      <w:r>
-        <w:rPr>
-          <w:rFonts w:cs="Times New Roman"/>
-          <w:szCs w:val="24"/>
-        </w:rPr>
-        <w:t>сдувок</w:t>
-      </w:r>
-      <w:proofErr w:type="spellEnd"/>
-      <w:r>
-        <w:rPr>
-          <w:rFonts w:cs="Times New Roman"/>
-          <w:szCs w:val="24"/>
-        </w:rPr>
-        <w:t xml:space="preserve"> газа на факел через регулирующий клапан </w:t>
+        <w:t xml:space="preserve"> Для исключения превышения давления в К-308А/Б на емкости Е-325 смонтирована линия сдувок газа на факел через регулирующий клапан </w:t>
       </w:r>
       <w:proofErr w:type="gramStart"/>
       <w:r>
@@ -6149,68 +6041,68 @@
           <w:szCs w:val="24"/>
         </w:rPr>
         <w:lastRenderedPageBreak/>
-        <w:t>Кубовый продукт колонны К-308Б (</w:t>
-      </w:r>
-      <w:proofErr w:type="spellStart"/>
+        <w:t>Кубовый продукт колонны К-308Б (пропановая фракция) испаря</w:t>
+      </w:r>
       <w:r>
         <w:rPr>
           <w:rFonts w:cs="Times New Roman"/>
           <w:szCs w:val="24"/>
         </w:rPr>
-        <w:t>пропановая</w:t>
-      </w:r>
-      <w:proofErr w:type="spellEnd"/>
+        <w:t>ется в теплообменниках Т-353А/Б</w:t>
+      </w:r>
       <w:r>
         <w:rPr>
           <w:rFonts w:cs="Times New Roman"/>
           <w:szCs w:val="24"/>
         </w:rPr>
-        <w:t xml:space="preserve"> фракция) испаря</w:t>
-      </w:r>
+        <w:t xml:space="preserve"> водяным </w:t>
+      </w:r>
+      <w:proofErr w:type="gramStart"/>
       <w:r>
         <w:rPr>
           <w:rFonts w:cs="Times New Roman"/>
           <w:szCs w:val="24"/>
         </w:rPr>
-        <w:t>ется в теплообменниках Т-353А/Б</w:t>
-      </w:r>
+        <w:t>паром  и</w:t>
+      </w:r>
+      <w:proofErr w:type="gramEnd"/>
       <w:r>
         <w:rPr>
           <w:rFonts w:cs="Times New Roman"/>
           <w:szCs w:val="24"/>
         </w:rPr>
-        <w:t xml:space="preserve"> водяным </w:t>
-      </w:r>
-      <w:proofErr w:type="gramStart"/>
-      <w:r>
+        <w:t xml:space="preserve"> направляется в топливную сеть, в систему печей пиролиза Р-510/511 установки Э-60(2) (секция 500), либо в линию этана-рецикла на печи пиролиза ц.58-68. </w:t>
+      </w:r>
+    </w:p>
+    <w:p>
+      <w:pPr>
         <w:rPr>
           <w:rFonts w:cs="Times New Roman"/>
           <w:szCs w:val="24"/>
         </w:rPr>
-        <w:t>паром  и</w:t>
-      </w:r>
-      <w:proofErr w:type="gramEnd"/>
+      </w:pPr>
       <w:r>
         <w:rPr>
           <w:rFonts w:cs="Times New Roman"/>
           <w:szCs w:val="24"/>
         </w:rPr>
-        <w:t xml:space="preserve"> направляется в топливную сеть, в систему печей пиролиза Р-510/511 установки Э-60(2) (секция 500), либо в линию этана-рецикла на печи пиролиза ц.58-68. </w:t>
-      </w:r>
-    </w:p>
-    <w:p>
-      <w:pPr>
+        <w:t xml:space="preserve">Технологической схемой предусмотрена подача </w:t>
+      </w:r>
+      <w:proofErr w:type="spellStart"/>
+      <w:r>
         <w:rPr>
           <w:rFonts w:cs="Times New Roman"/>
           <w:szCs w:val="24"/>
         </w:rPr>
-      </w:pPr>
+        <w:t>пропановой</w:t>
+      </w:r>
+      <w:proofErr w:type="spellEnd"/>
       <w:r>
         <w:rPr>
           <w:rFonts w:cs="Times New Roman"/>
           <w:szCs w:val="24"/>
         </w:rPr>
-        <w:t xml:space="preserve">Технологической схемой предусмотрена подача </w:t>
+        <w:t xml:space="preserve"> фракции помимо испарителей Т-353А/Б. При таком варианте работы открытием запорной арматуры поз 191-6 выполняется подключение линии помимо испарителя. Закрытием запорных арматур 233-6 (242-6), 235-6 (244-6), 236-6 (245-6), 238-6 (247-6) выполняется отключение Т-353А/Б от технологической схемы для проведения работ по опорожнению и чистке трубок теплообменников от полимеров. Теплообменники Т-353А/Б по схеме </w:t>
       </w:r>
       <w:proofErr w:type="spellStart"/>
       <w:r>
@@ -6218,7 +6110,7 @@
           <w:rFonts w:cs="Times New Roman"/>
           <w:szCs w:val="24"/>
         </w:rPr>
-        <w:t>пропановой</w:t>
+        <w:t>переобвязаны</w:t>
       </w:r>
       <w:proofErr w:type="spellEnd"/>
       <w:r>
@@ -6226,39 +6118,7 @@
           <w:rFonts w:cs="Times New Roman"/>
           <w:szCs w:val="24"/>
         </w:rPr>
-        <w:t xml:space="preserve"> фракции помимо испарителей Т-353А/Б. При таком варианте работы открытием запорной арматуры поз 191-6 выполняется подключение линии помимо испарителя. Закрытием запорных арматур 233-6 (242-6), 235-6 (244-6), 236-6 (245-6), 238-6 (247-6) выполняется отключение Т-353А/Б от технологической схемы для проведения работ по опорожнению и чистке трубок теплообменников от полимеров. Теплообменники Т-353А/Б по схеме </w:t>
-      </w:r>
-      <w:proofErr w:type="spellStart"/>
-      <w:r>
-        <w:rPr>
-          <w:rFonts w:cs="Times New Roman"/>
-          <w:szCs w:val="24"/>
-        </w:rPr>
-        <w:t>переобвязаны</w:t>
-      </w:r>
-      <w:proofErr w:type="spellEnd"/>
-      <w:r>
-        <w:rPr>
-          <w:rFonts w:cs="Times New Roman"/>
-          <w:szCs w:val="24"/>
-        </w:rPr>
-        <w:t xml:space="preserve"> таким образом, с возможностью подключения в работу как дополнительных кипятильников колонны К-308Б во время останова для чистки кипятильников Т-348А/Б от полимерных отложений без останова узла получения пропилена. При данном режиме работы теплообменники Т-353А/Б отключаются запорными арматурами 231-6, 233-6 (243-6), 234-6 (242-6), 236-6 (245-6), 237-6, 246-6, 240-6, 241-6 и путем открытия запорных арматур 251-6, 238-6 (247-6), 250-6, 235-6 (244-6) подключаются в работу. В момент останова для чистки теплообменников Т-353А/Б или при использовании их в работе как дополнительных кипятильников колонны К-308Б </w:t>
-      </w:r>
-      <w:proofErr w:type="spellStart"/>
-      <w:r>
-        <w:rPr>
-          <w:rFonts w:cs="Times New Roman"/>
-          <w:szCs w:val="24"/>
-        </w:rPr>
-        <w:t>пропановая</w:t>
-      </w:r>
-      <w:proofErr w:type="spellEnd"/>
-      <w:r>
-        <w:rPr>
-          <w:rFonts w:cs="Times New Roman"/>
-          <w:szCs w:val="24"/>
-        </w:rPr>
-        <w:t xml:space="preserve"> фракция с куба колонны подается в топливную сеть, в линию этана-рецикла печей пиролиза цеха 58-68, в систему печей пиролиза Р-510/Р-515 установки Э-60(2) (секция 500) по </w:t>
+        <w:t xml:space="preserve"> таким образом, с возможностью подключения в работу как дополнительных кипятильников колонны К-308Б во время останова для чистки кипятильников Т-348А/Б от полимерных отложений без останова узла получения пропилена. При данном режиме работы теплообменники Т-353А/Б отключаются запорными арматурами 231-6, 233-6 (243-6), 234-6 (242-6), 236-6 (245-6), 237-6, 246-6, 240-6, 241-6 и путем открытия запорных арматур 251-6, 238-6 (247-6), 250-6, 235-6 (244-6) подключаются в работу. В момент останова для чистки теплообменников Т-353А/Б или при использовании их в работе как дополнительных кипятильников колонны К-308Б пропановая фракция с куба колонны подается в топливную сеть, в линию этана-рецикла печей пиролиза цеха 58-68, в систему печей пиролиза Р-510/Р-515 установки Э-60(2) (секция 500) по </w:t>
       </w:r>
       <w:proofErr w:type="spellStart"/>
       <w:r>
@@ -6367,7 +6227,858 @@
     <w:p>
       <w:r>
         <w:lastRenderedPageBreak/>
-        <w:t>…</w:t>
+        <w:t>Выбор средств измерений происходит исходя из</w:t>
+      </w:r>
+      <w:r>
+        <w:t>:</w:t>
+      </w:r>
+    </w:p>
+    <w:p>
+      <w:r>
+        <w:rPr>
+          <w:color w:val="000000"/>
+        </w:rPr>
+        <w:t xml:space="preserve">1) </w:t>
+      </w:r>
+      <w:r>
+        <w:rPr>
+          <w:color w:val="000000"/>
+        </w:rPr>
+        <w:t>Д</w:t>
+      </w:r>
+      <w:r>
+        <w:rPr>
+          <w:color w:val="000000"/>
+        </w:rPr>
+        <w:t xml:space="preserve">иапазона измерения - ориентировочно верхний предел измерения определяется </w:t>
+      </w:r>
+      <w:proofErr w:type="spellStart"/>
+      <w:r>
+        <w:rPr>
+          <w:i/>
+          <w:iCs/>
+          <w:color w:val="000000"/>
+          <w:lang w:val="en-US"/>
+        </w:rPr>
+        <w:t>N</w:t>
+      </w:r>
+      <w:r>
+        <w:rPr>
+          <w:iCs/>
+          <w:color w:val="000000"/>
+          <w:vertAlign w:val="subscript"/>
+          <w:lang w:val="en-US"/>
+        </w:rPr>
+        <w:t>en</w:t>
+      </w:r>
+      <w:proofErr w:type="spellEnd"/>
+      <w:r>
+        <w:rPr>
+          <w:iCs/>
+          <w:color w:val="000000"/>
+        </w:rPr>
+        <w:t>=1,5</w:t>
+      </w:r>
+      <w:r>
+        <w:rPr>
+          <w:i/>
+          <w:iCs/>
+          <w:color w:val="000000"/>
+          <w:lang w:val="en-US"/>
+        </w:rPr>
+        <w:t>N</w:t>
+      </w:r>
+      <w:r>
+        <w:rPr>
+          <w:iCs/>
+          <w:color w:val="000000"/>
+          <w:vertAlign w:val="subscript"/>
+          <w:lang w:val="en-US"/>
+        </w:rPr>
+        <w:t>H</w:t>
+      </w:r>
+      <w:r>
+        <w:rPr>
+          <w:iCs/>
+          <w:color w:val="000000"/>
+          <w:vertAlign w:val="subscript"/>
+        </w:rPr>
+        <w:t>О</w:t>
+      </w:r>
+      <w:r>
+        <w:rPr>
+          <w:iCs/>
+          <w:color w:val="000000"/>
+          <w:vertAlign w:val="subscript"/>
+        </w:rPr>
+        <w:t>М</w:t>
+      </w:r>
+      <w:r>
+        <w:rPr>
+          <w:iCs/>
+          <w:color w:val="000000"/>
+        </w:rPr>
+        <w:t xml:space="preserve">. </w:t>
+      </w:r>
+      <w:r>
+        <w:rPr>
+          <w:color w:val="000000"/>
+        </w:rPr>
+        <w:t xml:space="preserve">Здесь </w:t>
+      </w:r>
+      <w:r>
+        <w:rPr>
+          <w:i/>
+          <w:iCs/>
+          <w:color w:val="000000"/>
+          <w:lang w:val="en-US"/>
+        </w:rPr>
+        <w:t>N</w:t>
+      </w:r>
+      <w:r>
+        <w:rPr>
+          <w:iCs/>
+          <w:color w:val="000000"/>
+          <w:vertAlign w:val="subscript"/>
+          <w:lang w:val="en-US"/>
+        </w:rPr>
+        <w:t>H</w:t>
+      </w:r>
+      <w:r>
+        <w:rPr>
+          <w:iCs/>
+          <w:color w:val="000000"/>
+          <w:vertAlign w:val="subscript"/>
+        </w:rPr>
+        <w:t>О</w:t>
+      </w:r>
+      <w:r>
+        <w:rPr>
+          <w:iCs/>
+          <w:color w:val="000000"/>
+          <w:vertAlign w:val="subscript"/>
+          <w:lang w:val="en-US"/>
+        </w:rPr>
+        <w:t>M</w:t>
+      </w:r>
+      <w:r>
+        <w:rPr>
+          <w:iCs/>
+          <w:color w:val="000000"/>
+        </w:rPr>
+        <w:t xml:space="preserve"> </w:t>
+      </w:r>
+      <w:r>
+        <w:rPr>
+          <w:color w:val="000000"/>
+        </w:rPr>
+        <w:t xml:space="preserve">- номинальное значение параметра </w:t>
+      </w:r>
+      <w:r>
+        <w:rPr>
+          <w:bCs/>
+          <w:color w:val="000000"/>
+        </w:rPr>
+        <w:t>со</w:t>
+      </w:r>
+      <w:r>
+        <w:rPr>
+          <w:color w:val="000000"/>
+        </w:rPr>
+        <w:t>гласно заданию.</w:t>
+      </w:r>
+      <w:r>
+        <w:rPr>
+          <w:b/>
+          <w:bCs/>
+          <w:color w:val="000000"/>
+        </w:rPr>
+        <w:t xml:space="preserve"> </w:t>
+      </w:r>
+      <w:r>
+        <w:rPr>
+          <w:color w:val="000000"/>
+        </w:rPr>
+        <w:t>Далее из справочника берется ближайшее значение верхнего предела в сторону увеличения;</w:t>
+      </w:r>
+    </w:p>
+    <w:p>
+      <w:pPr>
+        <w:rPr>
+          <w:color w:val="000000"/>
+        </w:rPr>
+      </w:pPr>
+      <w:r>
+        <w:rPr>
+          <w:color w:val="000000"/>
+        </w:rPr>
+        <w:t>системы дистанционной передачи (возможны электрический токовый, по напряжению, дифференциально-трансформаторный или пневматический сигналы дистанционной передачи). Если технологический процесс пожаровзрывоопасный, рекомендуется выбрать пневматические или безопасного исполнения электрические приборы;</w:t>
+      </w:r>
+    </w:p>
+    <w:p>
+      <w:pPr>
+        <w:rPr>
+          <w:color w:val="000000"/>
+        </w:rPr>
+      </w:pPr>
+      <w:r>
+        <w:rPr>
+          <w:color w:val="000000"/>
+        </w:rPr>
+        <w:t>заданной погрешности измерений.</w:t>
+      </w:r>
+    </w:p>
+    <w:p>
+      <w:r>
+        <w:t xml:space="preserve">Режим работы </w:t>
+      </w:r>
+      <w:r>
+        <w:t>колонны К-308Б</w:t>
+      </w:r>
+    </w:p>
+    <w:p>
+      <w:pPr>
+        <w:rPr>
+          <w:rStyle w:val="aa"/>
+          <w:rFonts w:cs="Times New Roman"/>
+          <w:szCs w:val="28"/>
+          <w:vertAlign w:val="baseline"/>
+        </w:rPr>
+      </w:pPr>
+      <w:r>
+        <w:t xml:space="preserve">Давление вверху колонны - не более </w:t>
+      </w:r>
+      <w:r>
+        <w:t>1,85 МПа (18,5</w:t>
+      </w:r>
+      <w:r>
+        <w:t xml:space="preserve"> кгс/см</w:t>
+      </w:r>
+      <w:r>
+        <w:rPr>
+          <w:vertAlign w:val="superscript"/>
+        </w:rPr>
+        <w:t>2</w:t>
+      </w:r>
+      <w:r>
+        <w:t>)</w:t>
+      </w:r>
+    </w:p>
+    <w:p>
+      <w:r>
+        <w:t xml:space="preserve">Температура в кубе </w:t>
+      </w:r>
+      <w:r>
+        <w:t>реакторе</w:t>
+      </w:r>
+      <w:r>
+        <w:t xml:space="preserve"> - не более </w:t>
+      </w:r>
+      <w:r>
+        <w:t>55</w:t>
+      </w:r>
+      <w:r>
+        <w:t>°С.</w:t>
+      </w:r>
+    </w:p>
+    <w:p>
+      <w:r>
+        <w:t>Следовательно, для датчиков температуры минимальное значение предела измерения будет:</w:t>
+      </w:r>
+    </w:p>
+    <w:p>
+      <w:r>
+        <w:t>55*1,5= 82,5</w:t>
+      </w:r>
+      <w:r>
+        <w:rPr>
+          <w:rFonts w:cs="Times New Roman"/>
+        </w:rPr>
+        <w:t>°</w:t>
+      </w:r>
+      <w:r>
+        <w:t>С</w:t>
+      </w:r>
+    </w:p>
+    <w:p>
+      <w:r>
+        <w:t>Давление:</w:t>
+      </w:r>
+    </w:p>
+    <w:p>
+      <w:r>
+        <w:t>1,85*1,5= 2,775 Мпа (27,75 кгс/см</w:t>
+      </w:r>
+      <w:r>
+        <w:rPr>
+          <w:vertAlign w:val="superscript"/>
+        </w:rPr>
+        <w:t>2</w:t>
+      </w:r>
+      <w:r>
+        <w:t>)</w:t>
+      </w:r>
+    </w:p>
+    <w:p>
+      <w:r>
+        <w:t>Выбор расходомеров</w:t>
+      </w:r>
+      <w:r>
+        <w:rPr>
+          <w:b/>
+          <w:bCs/>
+        </w:rPr>
+        <w:t xml:space="preserve"> </w:t>
+      </w:r>
+      <w:r>
+        <w:t xml:space="preserve">имеет некоторые особенности. Вначале необходимо ориентировочно определить диаметр трубопровода </w:t>
+      </w:r>
+      <w:r>
+        <w:rPr>
+          <w:i/>
+          <w:iCs/>
+          <w:lang w:val="en-US"/>
+        </w:rPr>
+        <w:t>D</w:t>
+      </w:r>
+      <w:r>
+        <w:rPr>
+          <w:iCs/>
+        </w:rPr>
+        <w:t xml:space="preserve"> </w:t>
+      </w:r>
+      <w:r>
+        <w:t xml:space="preserve">по объемному расходу, скорректированному по п.1. Если в задании дан массовый расход </w:t>
+      </w:r>
+      <w:r>
+        <w:rPr>
+          <w:i/>
+          <w:iCs/>
+          <w:lang w:val="en-US"/>
+        </w:rPr>
+        <w:t>G</w:t>
+      </w:r>
+      <w:r>
+        <w:rPr>
+          <w:iCs/>
+        </w:rPr>
+        <w:t xml:space="preserve"> </w:t>
+      </w:r>
+      <w:r>
+        <w:t>[кг/ч], необходимо вычислить объемный</w:t>
+      </w:r>
+    </w:p>
+    <w:p>
+      <w:r>
+        <w:object w:dxaOrig="1840" w:dyaOrig="760">
+          <v:shape id="_x0000_i1130" type="#_x0000_t75" style="width:93.6pt;height:36pt" o:ole="">
+            <v:imagedata r:id="rId17" o:title=""/>
+          </v:shape>
+          <o:OLEObject Type="Embed" ProgID="Equation.3" ShapeID="_x0000_i1130" DrawAspect="Content" ObjectID="_1744734340" r:id="rId18"/>
+        </w:object>
+      </w:r>
+      <w:r>
+        <w:t>,</w:t>
+      </w:r>
+      <w:r>
+        <w:t xml:space="preserve"> (</w:t>
+      </w:r>
+      <w:r>
+        <w:t>5.</w:t>
+      </w:r>
+      <w:r>
+        <w:t>2.1)</w:t>
+      </w:r>
+    </w:p>
+    <w:p>
+      <w:r>
+        <w:t xml:space="preserve">где </w:t>
+      </w:r>
+      <w:r>
+        <w:rPr>
+          <w:i/>
+          <w:lang w:val="en-US"/>
+        </w:rPr>
+        <w:t>p</w:t>
+      </w:r>
+      <w:r>
+        <w:rPr>
+          <w:i/>
+        </w:rPr>
+        <w:t>=1,3</w:t>
+      </w:r>
+      <w:r>
+        <w:rPr>
+          <w:iCs/>
+        </w:rPr>
+        <w:t xml:space="preserve"> </w:t>
+      </w:r>
+      <w:r>
+        <w:t xml:space="preserve">- плотность </w:t>
+      </w:r>
+      <w:r>
+        <w:t>пропилена</w:t>
+      </w:r>
+    </w:p>
+    <w:p>
+      <w:r>
+        <w:t xml:space="preserve">Объемный расход </w:t>
+      </w:r>
+      <w:r>
+        <w:t>пропилена</w:t>
+      </w:r>
+      <w:r>
+        <w:t xml:space="preserve"> в </w:t>
+      </w:r>
+      <w:r>
+        <w:t>колонне К-308Б</w:t>
+      </w:r>
+    </w:p>
+    <w:p>
+      <w:r>
+        <w:t xml:space="preserve">Объемный расход </w:t>
+      </w:r>
+      <w:r>
+        <w:t>пропилена</w:t>
+      </w:r>
+      <w:r>
+        <w:t xml:space="preserve"> должен быть не более </w:t>
+      </w:r>
+      <w:r>
+        <w:t>5384</w:t>
+      </w:r>
+      <w:r>
+        <w:t>,6</w:t>
+      </w:r>
+      <w:r>
+        <w:t xml:space="preserve"> м</w:t>
+      </w:r>
+      <w:r>
+        <w:rPr>
+          <w:vertAlign w:val="superscript"/>
+        </w:rPr>
+        <w:t>3</w:t>
+      </w:r>
+      <w:r>
+        <w:t>/ч</w:t>
+      </w:r>
+    </w:p>
+    <w:p>
+      <w:r>
+        <w:rPr>
+          <w:lang w:val="en-US"/>
+        </w:rPr>
+        <w:t>Q</w:t>
+      </w:r>
+      <w:r>
+        <w:t>=</w:t>
+      </w:r>
+      <w:r>
+        <w:t>5384</w:t>
+      </w:r>
+      <w:r>
+        <w:t>,6</w:t>
+      </w:r>
+    </w:p>
+    <w:p>
+      <w:pPr>
+        <w:rPr>
+          <w:rFonts w:eastAsia="Times New Roman"/>
+          <w:lang w:eastAsia="ru-RU"/>
+        </w:rPr>
+      </w:pPr>
+      <w:r>
+        <w:rPr>
+          <w:rFonts w:eastAsia="Times New Roman"/>
+          <w:color w:val="000000"/>
+          <w:lang w:eastAsia="ru-RU"/>
+        </w:rPr>
+        <w:lastRenderedPageBreak/>
+        <w:t xml:space="preserve">Далее задаются </w:t>
+      </w:r>
+      <w:proofErr w:type="spellStart"/>
+      <w:r>
+        <w:rPr>
+          <w:rFonts w:eastAsia="Times New Roman"/>
+          <w:color w:val="000000"/>
+          <w:lang w:eastAsia="ru-RU"/>
+        </w:rPr>
+        <w:t>среднерасходными</w:t>
+      </w:r>
+      <w:proofErr w:type="spellEnd"/>
+      <w:r>
+        <w:rPr>
+          <w:rFonts w:eastAsia="Times New Roman"/>
+          <w:color w:val="000000"/>
+          <w:lang w:eastAsia="ru-RU"/>
+        </w:rPr>
+        <w:t xml:space="preserve"> скоростями перемещения технологических сред</w:t>
+      </w:r>
+    </w:p>
+    <w:p>
+      <w:pPr>
+        <w:rPr>
+          <w:rFonts w:eastAsia="Times New Roman"/>
+          <w:lang w:eastAsia="ru-RU"/>
+        </w:rPr>
+      </w:pPr>
+      <w:r>
+        <w:rPr>
+          <w:rFonts w:eastAsia="Times New Roman"/>
+          <w:color w:val="000000"/>
+          <w:lang w:eastAsia="ru-RU"/>
+        </w:rPr>
+        <w:t xml:space="preserve">газы </w:t>
+      </w:r>
+      <w:r>
+        <w:rPr>
+          <w:rFonts w:eastAsia="Times New Roman"/>
+          <w:i/>
+          <w:iCs/>
+          <w:color w:val="000000"/>
+          <w:lang w:val="en-US" w:eastAsia="ru-RU"/>
+        </w:rPr>
+        <w:t>w</w:t>
+      </w:r>
+      <w:r>
+        <w:rPr>
+          <w:rFonts w:eastAsia="Times New Roman"/>
+          <w:iCs/>
+          <w:color w:val="000000"/>
+          <w:lang w:eastAsia="ru-RU"/>
+        </w:rPr>
+        <w:t xml:space="preserve"> </w:t>
+      </w:r>
+      <w:r>
+        <w:rPr>
+          <w:rFonts w:eastAsia="Times New Roman"/>
+          <w:color w:val="000000"/>
+          <w:lang w:eastAsia="ru-RU"/>
+        </w:rPr>
+        <w:t>= 10 ÷30 м/с;</w:t>
+      </w:r>
+    </w:p>
+    <w:p>
+      <w:pPr>
+        <w:rPr>
+          <w:rFonts w:eastAsia="Times New Roman"/>
+          <w:lang w:eastAsia="ru-RU"/>
+        </w:rPr>
+      </w:pPr>
+      <w:r>
+        <w:rPr>
+          <w:rFonts w:eastAsia="Times New Roman"/>
+          <w:color w:val="000000"/>
+          <w:lang w:eastAsia="ru-RU"/>
+        </w:rPr>
+        <w:t xml:space="preserve">жидкости </w:t>
+      </w:r>
+      <w:r>
+        <w:rPr>
+          <w:rFonts w:eastAsia="Times New Roman"/>
+          <w:i/>
+          <w:iCs/>
+          <w:color w:val="000000"/>
+          <w:lang w:val="en-US" w:eastAsia="ru-RU"/>
+        </w:rPr>
+        <w:t>w</w:t>
+      </w:r>
+      <w:r>
+        <w:rPr>
+          <w:rFonts w:eastAsia="Times New Roman"/>
+          <w:iCs/>
+          <w:color w:val="000000"/>
+          <w:lang w:eastAsia="ru-RU"/>
+        </w:rPr>
+        <w:t xml:space="preserve"> = </w:t>
+      </w:r>
+      <w:r>
+        <w:rPr>
+          <w:rFonts w:eastAsia="Times New Roman"/>
+          <w:color w:val="000000"/>
+          <w:lang w:eastAsia="ru-RU"/>
+        </w:rPr>
+        <w:t>1 ÷ 3 м/с;</w:t>
+      </w:r>
+    </w:p>
+    <w:p>
+      <w:pPr>
+        <w:rPr>
+          <w:rFonts w:eastAsia="Times New Roman"/>
+          <w:color w:val="000000"/>
+          <w:lang w:eastAsia="ru-RU"/>
+        </w:rPr>
+      </w:pPr>
+      <w:r>
+        <w:rPr>
+          <w:rFonts w:eastAsia="Times New Roman"/>
+          <w:color w:val="000000"/>
+          <w:lang w:eastAsia="ru-RU"/>
+        </w:rPr>
+        <w:t xml:space="preserve">вязкие жидкости </w:t>
+      </w:r>
+      <w:r>
+        <w:rPr>
+          <w:rFonts w:eastAsia="Times New Roman"/>
+          <w:i/>
+          <w:iCs/>
+          <w:color w:val="000000"/>
+          <w:lang w:val="en-US" w:eastAsia="ru-RU"/>
+        </w:rPr>
+        <w:t>w</w:t>
+      </w:r>
+      <w:r>
+        <w:rPr>
+          <w:rFonts w:eastAsia="Times New Roman"/>
+          <w:iCs/>
+          <w:color w:val="000000"/>
+          <w:lang w:eastAsia="ru-RU"/>
+        </w:rPr>
+        <w:t xml:space="preserve"> = </w:t>
+      </w:r>
+      <w:r>
+        <w:rPr>
+          <w:rFonts w:eastAsia="Times New Roman"/>
+          <w:color w:val="000000"/>
+          <w:lang w:eastAsia="ru-RU"/>
+        </w:rPr>
+        <w:t>0.3 ÷ 1м/с.</w:t>
+      </w:r>
+    </w:p>
+    <w:p>
+      <w:pPr>
+        <w:rPr>
+          <w:rFonts w:eastAsia="Times New Roman"/>
+          <w:color w:val="000000"/>
+          <w:lang w:eastAsia="ru-RU"/>
+        </w:rPr>
+      </w:pPr>
+      <w:r>
+        <w:rPr>
+          <w:rFonts w:eastAsia="Times New Roman"/>
+          <w:color w:val="000000"/>
+          <w:lang w:eastAsia="ru-RU"/>
+        </w:rPr>
+        <w:t>Ориентировочное значение диаметра трубопровода</w:t>
+      </w:r>
+    </w:p>
+    <w:p>
+      <w:pPr>
+        <w:rPr>
+          <w:rFonts w:eastAsia="Times New Roman"/>
+          <w:lang w:eastAsia="ru-RU"/>
+        </w:rPr>
+      </w:pPr>
+      <w:r>
+        <w:rPr>
+          <w:rFonts w:eastAsia="Times New Roman"/>
+          <w:lang w:val="en-US" w:eastAsia="ru-RU"/>
+        </w:rPr>
+        <w:object w:dxaOrig="1340" w:dyaOrig="760">
+          <v:shape id="_x0000_i1131" type="#_x0000_t75" style="width:66.75pt;height:38.25pt" o:ole="">
+            <v:imagedata r:id="rId19" o:title=""/>
+          </v:shape>
+          <o:OLEObject Type="Embed" ProgID="Equation.3" ShapeID="_x0000_i1131" DrawAspect="Content" ObjectID="_1744734341" r:id="rId20"/>
+        </w:object>
+      </w:r>
+      <w:r>
+        <w:rPr>
+          <w:rFonts w:eastAsia="Times New Roman"/>
+          <w:lang w:eastAsia="ru-RU"/>
+        </w:rPr>
+        <w:t xml:space="preserve">, </w:t>
+      </w:r>
+      <w:r>
+        <w:t>(</w:t>
+      </w:r>
+      <w:r>
+        <w:t>5.2.2</w:t>
+      </w:r>
+      <w:r>
+        <w:t>)</w:t>
+      </w:r>
+    </w:p>
+    <w:p>
+      <w:pPr>
+        <w:rPr>
+          <w:rFonts w:eastAsia="Times New Roman"/>
+          <w:color w:val="000000"/>
+          <w:lang w:eastAsia="ru-RU"/>
+        </w:rPr>
+      </w:pPr>
+      <w:r>
+        <w:rPr>
+          <w:rFonts w:eastAsia="Times New Roman"/>
+          <w:lang w:eastAsia="ru-RU"/>
+        </w:rPr>
+        <w:t xml:space="preserve">Для </w:t>
+      </w:r>
+      <w:r>
+        <w:t>сэвилена с кислородом</w:t>
+      </w:r>
+      <w:r>
+        <w:rPr>
+          <w:rFonts w:eastAsia="Times New Roman"/>
+          <w:lang w:eastAsia="ru-RU"/>
+        </w:rPr>
+        <w:t xml:space="preserve"> берем значение </w:t>
+      </w:r>
+      <w:r>
+        <w:rPr>
+          <w:rFonts w:eastAsia="Times New Roman"/>
+          <w:i/>
+          <w:iCs/>
+          <w:color w:val="000000"/>
+          <w:lang w:val="en-US" w:eastAsia="ru-RU"/>
+        </w:rPr>
+        <w:t>w</w:t>
+      </w:r>
+      <w:r>
+        <w:rPr>
+          <w:rFonts w:eastAsia="Times New Roman"/>
+          <w:iCs/>
+          <w:color w:val="000000"/>
+          <w:lang w:eastAsia="ru-RU"/>
+        </w:rPr>
+        <w:t xml:space="preserve"> =</w:t>
+      </w:r>
+      <w:r>
+        <w:rPr>
+          <w:rFonts w:eastAsia="Times New Roman"/>
+          <w:lang w:eastAsia="ru-RU"/>
+        </w:rPr>
+        <w:t xml:space="preserve"> </w:t>
+      </w:r>
+      <w:r>
+        <w:rPr>
+          <w:rFonts w:eastAsia="Times New Roman"/>
+          <w:lang w:eastAsia="ru-RU"/>
+        </w:rPr>
+        <w:t>30</w:t>
+      </w:r>
+      <w:r>
+        <w:rPr>
+          <w:rFonts w:eastAsia="Times New Roman"/>
+          <w:lang w:eastAsia="ru-RU"/>
+        </w:rPr>
+        <w:t xml:space="preserve"> </w:t>
+      </w:r>
+      <w:r>
+        <w:rPr>
+          <w:rFonts w:eastAsia="Times New Roman"/>
+          <w:color w:val="000000"/>
+          <w:lang w:eastAsia="ru-RU"/>
+        </w:rPr>
+        <w:t>м/с</w:t>
+      </w:r>
+    </w:p>
+    <w:p>
+      <w:r>
+        <w:t xml:space="preserve"> </w:t>
+      </w:r>
+      <w:r>
+        <w:rPr>
+          <w:lang w:val="en-US"/>
+        </w:rPr>
+        <w:t>D</w:t>
+      </w:r>
+      <w:r>
+        <w:t>=907</w:t>
+      </w:r>
+      <w:r>
+        <w:t xml:space="preserve"> мм</w:t>
+      </w:r>
+    </w:p>
+    <w:p>
+      <w:pPr>
+        <w:rPr>
+          <w:color w:val="000000"/>
+        </w:rPr>
+      </w:pPr>
+      <w:r>
+        <w:t xml:space="preserve">Далее из справочника берется ближайшее значение диаметра в сторону увеличения. Если </w:t>
+      </w:r>
+      <w:r>
+        <w:rPr>
+          <w:i/>
+          <w:lang w:val="en-US"/>
+        </w:rPr>
+        <w:t>D</w:t>
+      </w:r>
+      <w:r>
+        <w:t xml:space="preserve"> &lt;</w:t>
+      </w:r>
+      <w:smartTag w:uri="urn:schemas-microsoft-com:office:smarttags" w:element="metricconverter">
+        <w:smartTagPr>
+          <w:attr w:name="ProductID" w:val="50 мм"/>
+        </w:smartTagPr>
+        <w:r>
+          <w:t>50 мм</w:t>
+        </w:r>
+      </w:smartTag>
+      <w:r>
+        <w:t xml:space="preserve">, рекомендуется выбирать расходомер обтекания </w:t>
+      </w:r>
+      <w:r>
+        <w:rPr>
+          <w:color w:val="000000"/>
+        </w:rPr>
+        <w:t xml:space="preserve">(ротаметр). В случае </w:t>
+      </w:r>
+      <w:r>
+        <w:rPr>
+          <w:i/>
+          <w:iCs/>
+          <w:color w:val="000000"/>
+          <w:lang w:val="en-US"/>
+        </w:rPr>
+        <w:t>D</w:t>
+      </w:r>
+      <w:r>
+        <w:rPr>
+          <w:iCs/>
+          <w:color w:val="000000"/>
+        </w:rPr>
+        <w:t xml:space="preserve"> </w:t>
+      </w:r>
+      <w:r>
+        <w:rPr>
+          <w:color w:val="000000"/>
+        </w:rPr>
+        <w:t>&gt;</w:t>
+      </w:r>
+      <w:smartTag w:uri="urn:schemas-microsoft-com:office:smarttags" w:element="metricconverter">
+        <w:smartTagPr>
+          <w:attr w:name="ProductID" w:val="50 мм"/>
+        </w:smartTagPr>
+        <w:r>
+          <w:rPr>
+            <w:color w:val="000000"/>
+          </w:rPr>
+          <w:t>50 мм</w:t>
+        </w:r>
+      </w:smartTag>
+      <w:r>
+        <w:rPr>
+          <w:color w:val="000000"/>
+        </w:rPr>
+        <w:t>, то следует выбрать расходомер переменного перепада давления.</w:t>
+      </w:r>
+    </w:p>
+    <w:p>
+      <w:pPr>
+        <w:spacing w:after="160" w:line="259" w:lineRule="auto"/>
+        <w:ind w:firstLine="0"/>
+        <w:jc w:val="left"/>
+        <w:rPr>
+          <w:color w:val="000000"/>
+        </w:rPr>
+      </w:pPr>
+      <w:r>
+        <w:rPr>
+          <w:color w:val="000000"/>
+        </w:rPr>
+        <w:br w:type="page"/>
       </w:r>
     </w:p>
     <w:p>
@@ -6381,24 +7092,635 @@
       </w:pPr>
       <w:bookmarkStart w:id="2" w:name="_Toc104230567"/>
       <w:r>
+        <w:lastRenderedPageBreak/>
         <w:t>5.3 спецификация приборов и средств автоматизации</w:t>
       </w:r>
       <w:bookmarkEnd w:id="2"/>
     </w:p>
-    <w:p>
-      <w:r>
-        <w:t>…</w:t>
+    <w:tbl>
+      <w:tblPr>
+        <w:tblStyle w:val="ab"/>
+        <w:tblW w:w="0" w:type="auto"/>
+        <w:tblLook w:val="04A0" w:firstRow="1" w:lastRow="0" w:firstColumn="1" w:lastColumn="0" w:noHBand="0" w:noVBand="1"/>
+      </w:tblPr>
+      <w:tblGrid>
+        <w:gridCol w:w="1339"/>
+        <w:gridCol w:w="1184"/>
+        <w:gridCol w:w="931"/>
+        <w:gridCol w:w="891"/>
+        <w:gridCol w:w="1259"/>
+        <w:gridCol w:w="688"/>
+        <w:gridCol w:w="695"/>
+        <w:gridCol w:w="800"/>
+        <w:gridCol w:w="1087"/>
+        <w:gridCol w:w="1037"/>
+      </w:tblGrid>
+      <w:tr>
+        <w:tc>
+          <w:tcPr>
+            <w:tcW w:w="1325" w:type="dxa"/>
+            <w:vMerge w:val="restart"/>
+          </w:tcPr>
+          <w:p>
+            <w:pPr>
+              <w:ind w:firstLine="0"/>
+            </w:pPr>
+            <w:r>
+              <w:t>Номер позиции по функциональной схеме</w:t>
+            </w:r>
+          </w:p>
+        </w:tc>
+        <w:tc>
+          <w:tcPr>
+            <w:tcW w:w="1172" w:type="dxa"/>
+            <w:vMerge w:val="restart"/>
+          </w:tcPr>
+          <w:p>
+            <w:pPr>
+              <w:ind w:firstLine="0"/>
+            </w:pPr>
+            <w:r>
+              <w:t>Наименование параметра, среды и места отбора импульса</w:t>
+            </w:r>
+          </w:p>
+        </w:tc>
+        <w:tc>
+          <w:tcPr>
+            <w:tcW w:w="922" w:type="dxa"/>
+            <w:vMerge w:val="restart"/>
+          </w:tcPr>
+          <w:p>
+            <w:pPr>
+              <w:ind w:firstLine="0"/>
+            </w:pPr>
+            <w:r>
+              <w:t>Предельно рабочее значение параметра</w:t>
+            </w:r>
+          </w:p>
+        </w:tc>
+        <w:tc>
+          <w:tcPr>
+            <w:tcW w:w="882" w:type="dxa"/>
+            <w:vMerge w:val="restart"/>
+          </w:tcPr>
+          <w:p>
+            <w:pPr>
+              <w:ind w:firstLine="0"/>
+            </w:pPr>
+            <w:r>
+              <w:t>Место установки</w:t>
+            </w:r>
+          </w:p>
+        </w:tc>
+        <w:tc>
+          <w:tcPr>
+            <w:tcW w:w="1246" w:type="dxa"/>
+            <w:vMerge w:val="restart"/>
+          </w:tcPr>
+          <w:p>
+            <w:pPr>
+              <w:ind w:firstLine="0"/>
+            </w:pPr>
+            <w:r>
+              <w:t>Наименование характеристики</w:t>
+            </w:r>
+          </w:p>
+        </w:tc>
+        <w:tc>
+          <w:tcPr>
+            <w:tcW w:w="682" w:type="dxa"/>
+            <w:vMerge w:val="restart"/>
+          </w:tcPr>
+          <w:p>
+            <w:pPr>
+              <w:ind w:firstLine="0"/>
+            </w:pPr>
+            <w:r>
+              <w:t>Тип модель</w:t>
+            </w:r>
+          </w:p>
+        </w:tc>
+        <w:tc>
+          <w:tcPr>
+            <w:tcW w:w="1579" w:type="dxa"/>
+            <w:gridSpan w:val="2"/>
+          </w:tcPr>
+          <w:p>
+            <w:pPr>
+              <w:ind w:firstLine="0"/>
+            </w:pPr>
+            <w:r>
+              <w:t>Количество</w:t>
+            </w:r>
+          </w:p>
+        </w:tc>
+        <w:tc>
+          <w:tcPr>
+            <w:tcW w:w="1076" w:type="dxa"/>
+            <w:vMerge w:val="restart"/>
+          </w:tcPr>
+          <w:p>
+            <w:pPr>
+              <w:ind w:firstLine="0"/>
+            </w:pPr>
+            <w:r>
+              <w:t>Завод-изготовитель</w:t>
+            </w:r>
+          </w:p>
+        </w:tc>
+        <w:tc>
+          <w:tcPr>
+            <w:tcW w:w="1027" w:type="dxa"/>
+            <w:vMerge w:val="restart"/>
+          </w:tcPr>
+          <w:p>
+            <w:pPr>
+              <w:ind w:firstLine="0"/>
+            </w:pPr>
+            <w:r>
+              <w:t>Примечание</w:t>
+            </w:r>
+          </w:p>
+        </w:tc>
+      </w:tr>
+      <w:tr>
+        <w:tc>
+          <w:tcPr>
+            <w:tcW w:w="1325" w:type="dxa"/>
+            <w:vMerge/>
+          </w:tcPr>
+          <w:p>
+            <w:pPr>
+              <w:ind w:firstLine="0"/>
+            </w:pPr>
+          </w:p>
+        </w:tc>
+        <w:tc>
+          <w:tcPr>
+            <w:tcW w:w="1172" w:type="dxa"/>
+            <w:vMerge/>
+          </w:tcPr>
+          <w:p>
+            <w:pPr>
+              <w:ind w:firstLine="0"/>
+            </w:pPr>
+          </w:p>
+        </w:tc>
+        <w:tc>
+          <w:tcPr>
+            <w:tcW w:w="922" w:type="dxa"/>
+            <w:vMerge/>
+          </w:tcPr>
+          <w:p>
+            <w:pPr>
+              <w:ind w:firstLine="0"/>
+            </w:pPr>
+          </w:p>
+        </w:tc>
+        <w:tc>
+          <w:tcPr>
+            <w:tcW w:w="882" w:type="dxa"/>
+            <w:vMerge/>
+          </w:tcPr>
+          <w:p>
+            <w:pPr>
+              <w:ind w:firstLine="0"/>
+            </w:pPr>
+          </w:p>
+        </w:tc>
+        <w:tc>
+          <w:tcPr>
+            <w:tcW w:w="1246" w:type="dxa"/>
+            <w:vMerge/>
+          </w:tcPr>
+          <w:p>
+            <w:pPr>
+              <w:ind w:firstLine="0"/>
+            </w:pPr>
+          </w:p>
+        </w:tc>
+        <w:tc>
+          <w:tcPr>
+            <w:tcW w:w="682" w:type="dxa"/>
+            <w:vMerge/>
+          </w:tcPr>
+          <w:p>
+            <w:pPr>
+              <w:ind w:firstLine="0"/>
+            </w:pPr>
+          </w:p>
+        </w:tc>
+        <w:tc>
+          <w:tcPr>
+            <w:tcW w:w="689" w:type="dxa"/>
+          </w:tcPr>
+          <w:p>
+            <w:pPr>
+              <w:ind w:firstLine="0"/>
+            </w:pPr>
+            <w:r>
+              <w:t>На один агрегат</w:t>
+            </w:r>
+          </w:p>
+        </w:tc>
+        <w:tc>
+          <w:tcPr>
+            <w:tcW w:w="890" w:type="dxa"/>
+          </w:tcPr>
+          <w:p>
+            <w:pPr>
+              <w:ind w:firstLine="0"/>
+            </w:pPr>
+            <w:r>
+              <w:t>На все агрегаты</w:t>
+            </w:r>
+          </w:p>
+        </w:tc>
+        <w:tc>
+          <w:tcPr>
+            <w:tcW w:w="1076" w:type="dxa"/>
+            <w:vMerge/>
+          </w:tcPr>
+          <w:p>
+            <w:pPr>
+              <w:ind w:firstLine="0"/>
+            </w:pPr>
+          </w:p>
+        </w:tc>
+        <w:tc>
+          <w:tcPr>
+            <w:tcW w:w="1027" w:type="dxa"/>
+            <w:vMerge/>
+          </w:tcPr>
+          <w:p>
+            <w:pPr>
+              <w:ind w:firstLine="0"/>
+            </w:pPr>
+          </w:p>
+        </w:tc>
+      </w:tr>
+      <w:tr>
+        <w:tc>
+          <w:tcPr>
+            <w:tcW w:w="1325" w:type="dxa"/>
+          </w:tcPr>
+          <w:p>
+            <w:pPr>
+              <w:ind w:firstLine="0"/>
+            </w:pPr>
+            <w:r>
+              <w:t>1</w:t>
+            </w:r>
+          </w:p>
+        </w:tc>
+        <w:tc>
+          <w:tcPr>
+            <w:tcW w:w="1172" w:type="dxa"/>
+          </w:tcPr>
+          <w:p>
+            <w:pPr>
+              <w:ind w:firstLine="0"/>
+            </w:pPr>
+            <w:r>
+              <w:t>2</w:t>
+            </w:r>
+          </w:p>
+        </w:tc>
+        <w:tc>
+          <w:tcPr>
+            <w:tcW w:w="922" w:type="dxa"/>
+          </w:tcPr>
+          <w:p>
+            <w:pPr>
+              <w:ind w:firstLine="0"/>
+            </w:pPr>
+            <w:r>
+              <w:t>3</w:t>
+            </w:r>
+          </w:p>
+        </w:tc>
+        <w:tc>
+          <w:tcPr>
+            <w:tcW w:w="882" w:type="dxa"/>
+          </w:tcPr>
+          <w:p>
+            <w:pPr>
+              <w:ind w:firstLine="0"/>
+            </w:pPr>
+            <w:r>
+              <w:t>4</w:t>
+            </w:r>
+          </w:p>
+        </w:tc>
+        <w:tc>
+          <w:tcPr>
+            <w:tcW w:w="1246" w:type="dxa"/>
+          </w:tcPr>
+          <w:p>
+            <w:pPr>
+              <w:ind w:firstLine="0"/>
+            </w:pPr>
+            <w:r>
+              <w:t>5</w:t>
+            </w:r>
+          </w:p>
+        </w:tc>
+        <w:tc>
+          <w:tcPr>
+            <w:tcW w:w="682" w:type="dxa"/>
+          </w:tcPr>
+          <w:p>
+            <w:pPr>
+              <w:ind w:firstLine="0"/>
+            </w:pPr>
+            <w:r>
+              <w:t>6</w:t>
+            </w:r>
+          </w:p>
+        </w:tc>
+        <w:tc>
+          <w:tcPr>
+            <w:tcW w:w="689" w:type="dxa"/>
+          </w:tcPr>
+          <w:p>
+            <w:pPr>
+              <w:ind w:firstLine="0"/>
+            </w:pPr>
+            <w:r>
+              <w:t>7</w:t>
+            </w:r>
+          </w:p>
+        </w:tc>
+        <w:tc>
+          <w:tcPr>
+            <w:tcW w:w="890" w:type="dxa"/>
+          </w:tcPr>
+          <w:p>
+            <w:pPr>
+              <w:ind w:firstLine="0"/>
+            </w:pPr>
+            <w:r>
+              <w:t>8</w:t>
+            </w:r>
+          </w:p>
+        </w:tc>
+        <w:tc>
+          <w:tcPr>
+            <w:tcW w:w="1076" w:type="dxa"/>
+          </w:tcPr>
+          <w:p>
+            <w:pPr>
+              <w:ind w:firstLine="0"/>
+            </w:pPr>
+            <w:r>
+              <w:t>9</w:t>
+            </w:r>
+          </w:p>
+        </w:tc>
+        <w:tc>
+          <w:tcPr>
+            <w:tcW w:w="1027" w:type="dxa"/>
+          </w:tcPr>
+          <w:p>
+            <w:pPr>
+              <w:ind w:firstLine="0"/>
+            </w:pPr>
+            <w:r>
+              <w:t>10</w:t>
+            </w:r>
+          </w:p>
+        </w:tc>
+      </w:tr>
+      <w:tr>
+        <w:tc>
+          <w:tcPr>
+            <w:tcW w:w="1325" w:type="dxa"/>
+          </w:tcPr>
+          <w:p>
+            <w:pPr>
+              <w:ind w:firstLine="0"/>
+            </w:pPr>
+            <w:bookmarkStart w:id="3" w:name="_GoBack"/>
+            <w:bookmarkEnd w:id="3"/>
+          </w:p>
+        </w:tc>
+        <w:tc>
+          <w:tcPr>
+            <w:tcW w:w="1172" w:type="dxa"/>
+          </w:tcPr>
+          <w:p>
+            <w:pPr>
+              <w:ind w:firstLine="0"/>
+            </w:pPr>
+          </w:p>
+        </w:tc>
+        <w:tc>
+          <w:tcPr>
+            <w:tcW w:w="922" w:type="dxa"/>
+          </w:tcPr>
+          <w:p>
+            <w:pPr>
+              <w:ind w:firstLine="0"/>
+            </w:pPr>
+          </w:p>
+        </w:tc>
+        <w:tc>
+          <w:tcPr>
+            <w:tcW w:w="882" w:type="dxa"/>
+          </w:tcPr>
+          <w:p>
+            <w:pPr>
+              <w:ind w:firstLine="0"/>
+            </w:pPr>
+          </w:p>
+        </w:tc>
+        <w:tc>
+          <w:tcPr>
+            <w:tcW w:w="1246" w:type="dxa"/>
+          </w:tcPr>
+          <w:p>
+            <w:pPr>
+              <w:ind w:firstLine="0"/>
+            </w:pPr>
+          </w:p>
+        </w:tc>
+        <w:tc>
+          <w:tcPr>
+            <w:tcW w:w="682" w:type="dxa"/>
+          </w:tcPr>
+          <w:p>
+            <w:pPr>
+              <w:ind w:firstLine="0"/>
+            </w:pPr>
+          </w:p>
+        </w:tc>
+        <w:tc>
+          <w:tcPr>
+            <w:tcW w:w="689" w:type="dxa"/>
+          </w:tcPr>
+          <w:p>
+            <w:pPr>
+              <w:ind w:firstLine="0"/>
+            </w:pPr>
+          </w:p>
+        </w:tc>
+        <w:tc>
+          <w:tcPr>
+            <w:tcW w:w="890" w:type="dxa"/>
+          </w:tcPr>
+          <w:p>
+            <w:pPr>
+              <w:ind w:firstLine="0"/>
+            </w:pPr>
+          </w:p>
+        </w:tc>
+        <w:tc>
+          <w:tcPr>
+            <w:tcW w:w="1076" w:type="dxa"/>
+          </w:tcPr>
+          <w:p>
+            <w:pPr>
+              <w:ind w:firstLine="0"/>
+            </w:pPr>
+          </w:p>
+        </w:tc>
+        <w:tc>
+          <w:tcPr>
+            <w:tcW w:w="1027" w:type="dxa"/>
+          </w:tcPr>
+          <w:p>
+            <w:pPr>
+              <w:ind w:firstLine="0"/>
+            </w:pPr>
+          </w:p>
+        </w:tc>
+      </w:tr>
+      <w:tr>
+        <w:tc>
+          <w:tcPr>
+            <w:tcW w:w="1325" w:type="dxa"/>
+          </w:tcPr>
+          <w:p>
+            <w:pPr>
+              <w:ind w:firstLine="0"/>
+            </w:pPr>
+          </w:p>
+        </w:tc>
+        <w:tc>
+          <w:tcPr>
+            <w:tcW w:w="1172" w:type="dxa"/>
+          </w:tcPr>
+          <w:p>
+            <w:pPr>
+              <w:ind w:firstLine="0"/>
+            </w:pPr>
+          </w:p>
+        </w:tc>
+        <w:tc>
+          <w:tcPr>
+            <w:tcW w:w="922" w:type="dxa"/>
+          </w:tcPr>
+          <w:p>
+            <w:pPr>
+              <w:ind w:firstLine="0"/>
+            </w:pPr>
+          </w:p>
+        </w:tc>
+        <w:tc>
+          <w:tcPr>
+            <w:tcW w:w="882" w:type="dxa"/>
+          </w:tcPr>
+          <w:p>
+            <w:pPr>
+              <w:ind w:firstLine="0"/>
+            </w:pPr>
+          </w:p>
+        </w:tc>
+        <w:tc>
+          <w:tcPr>
+            <w:tcW w:w="1246" w:type="dxa"/>
+          </w:tcPr>
+          <w:p>
+            <w:pPr>
+              <w:ind w:firstLine="0"/>
+            </w:pPr>
+          </w:p>
+        </w:tc>
+        <w:tc>
+          <w:tcPr>
+            <w:tcW w:w="682" w:type="dxa"/>
+          </w:tcPr>
+          <w:p>
+            <w:pPr>
+              <w:ind w:firstLine="0"/>
+            </w:pPr>
+          </w:p>
+        </w:tc>
+        <w:tc>
+          <w:tcPr>
+            <w:tcW w:w="689" w:type="dxa"/>
+          </w:tcPr>
+          <w:p>
+            <w:pPr>
+              <w:ind w:firstLine="0"/>
+            </w:pPr>
+          </w:p>
+        </w:tc>
+        <w:tc>
+          <w:tcPr>
+            <w:tcW w:w="890" w:type="dxa"/>
+          </w:tcPr>
+          <w:p>
+            <w:pPr>
+              <w:ind w:firstLine="0"/>
+            </w:pPr>
+          </w:p>
+        </w:tc>
+        <w:tc>
+          <w:tcPr>
+            <w:tcW w:w="1076" w:type="dxa"/>
+          </w:tcPr>
+          <w:p>
+            <w:pPr>
+              <w:ind w:firstLine="0"/>
+            </w:pPr>
+          </w:p>
+        </w:tc>
+        <w:tc>
+          <w:tcPr>
+            <w:tcW w:w="1027" w:type="dxa"/>
+          </w:tcPr>
+          <w:p>
+            <w:pPr>
+              <w:ind w:firstLine="0"/>
+            </w:pPr>
+          </w:p>
+        </w:tc>
+      </w:tr>
+    </w:tbl>
+    <w:p/>
+    <w:p/>
+    <w:p/>
+    <w:p>
+      <w:pPr>
+        <w:spacing w:after="160" w:line="259" w:lineRule="auto"/>
+        <w:ind w:firstLine="0"/>
+        <w:jc w:val="left"/>
+      </w:pPr>
+      <w:r>
+        <w:br w:type="page"/>
       </w:r>
     </w:p>
     <w:p>
       <w:pPr>
         <w:pStyle w:val="a3"/>
       </w:pPr>
-      <w:bookmarkStart w:id="3" w:name="_Toc104230570"/>
-      <w:r>
+      <w:bookmarkStart w:id="4" w:name="_Toc104230570"/>
+      <w:r>
+        <w:lastRenderedPageBreak/>
         <w:t>5.4 Структурная схема системы автоматизации технологического процесса</w:t>
       </w:r>
-      <w:bookmarkEnd w:id="3"/>
+      <w:bookmarkEnd w:id="4"/>
       <w:r>
         <w:t xml:space="preserve"> </w:t>
       </w:r>
@@ -6426,10 +7748,7 @@
         <w:t xml:space="preserve"> в </w:t>
       </w:r>
       <w:r>
-        <w:t>трубопроводе в колонну К-</w:t>
-      </w:r>
-      <w:r>
-        <w:t>308Б</w:t>
+        <w:t>трубопроводе в колонну К-308Б</w:t>
       </w:r>
       <w:r>
         <w:t xml:space="preserve">, при помощи датчика </w:t>
@@ -6471,10 +7790,7 @@
         </w:numPr>
       </w:pPr>
       <w:r>
-        <w:t>Регулирующи</w:t>
-      </w:r>
-      <w:r>
-        <w:t>й клапан</w:t>
+        <w:t>Регулирующий клапан</w:t>
       </w:r>
     </w:p>
     <w:p>
@@ -6655,26 +7971,46 @@
         </w:rPr>
       </w:pPr>
       <w:r>
-        <w:t>Регулятор давления</w:t>
-      </w:r>
-    </w:p>
-    <w:p>
-      <w:pPr>
         <w:rPr>
           <w:rFonts w:cs="Times New Roman"/>
           <w:szCs w:val="28"/>
         </w:rPr>
+        <w:t>Кнопки</w:t>
+      </w:r>
+    </w:p>
+    <w:p>
+      <w:pPr>
+        <w:pStyle w:val="a7"/>
+        <w:numPr>
+          <w:ilvl w:val="0"/>
+          <w:numId w:val="30"/>
+        </w:numPr>
+        <w:rPr>
+          <w:rFonts w:cs="Times New Roman"/>
+          <w:szCs w:val="28"/>
+        </w:rPr>
+      </w:pPr>
+      <w:r>
+        <w:t>Регулятор давления</w:t>
+      </w:r>
+    </w:p>
+    <w:p>
+      <w:pPr>
+        <w:rPr>
+          <w:rFonts w:cs="Times New Roman"/>
+          <w:szCs w:val="28"/>
+        </w:rPr>
       </w:pPr>
     </w:p>
     <w:p>
       <w:pPr>
         <w:pStyle w:val="a3"/>
       </w:pPr>
-      <w:bookmarkStart w:id="4" w:name="_Toc104230571"/>
+      <w:bookmarkStart w:id="5" w:name="_Toc104230571"/>
       <w:r>
         <w:t>5.5 Комплекс технических средств</w:t>
       </w:r>
-      <w:bookmarkEnd w:id="4"/>
+      <w:bookmarkEnd w:id="5"/>
     </w:p>
     <w:p>
       <w:pPr>
@@ -6728,7 +8064,7 @@
                     </pic:cNvPicPr>
                   </pic:nvPicPr>
                   <pic:blipFill>
-                    <a:blip r:embed="rId17">
+                    <a:blip r:embed="rId21">
                       <a:extLst>
                         <a:ext uri="{28A0092B-C50C-407E-A947-70E740481C1C}">
                           <a14:useLocalDpi xmlns:a14="http://schemas.microsoft.com/office/drawing/2010/main" val="0"/>
@@ -6814,19 +8150,25 @@
         <w:rPr>
           <w:lang w:eastAsia="ru-RU"/>
         </w:rPr>
-        <w:t>Вид давления: Абсолютное давление, Гидростатическое давление, Дифференциальное давление, Избыточное давление, Избыточное давление-разрежение</w:t>
-      </w:r>
-    </w:p>
-    <w:p>
-      <w:pPr>
+        <w:t xml:space="preserve">Вид давления: </w:t>
+      </w:r>
+      <w:r>
         <w:rPr>
           <w:lang w:eastAsia="ru-RU"/>
         </w:rPr>
-      </w:pPr>
-      <w:r>
+        <w:t>Абсолютное давление, Гидростатическое давление, Дифференциальное давление, Избыточное давление, Избыточное давление-разрежение</w:t>
+      </w:r>
+    </w:p>
+    <w:p>
+      <w:pPr>
         <w:rPr>
           <w:lang w:eastAsia="ru-RU"/>
         </w:rPr>
+      </w:pPr>
+      <w:r>
+        <w:rPr>
+          <w:lang w:eastAsia="ru-RU"/>
+        </w:rPr>
         <w:t>Тип контролируемой среды: Агрессивные жидкости, пары, газы, Вода и другие жидкости, не агрессивные к нержавеющей стали и титановым сплавам, Воздух и другие газы, не агрессивные к нержавеющей стали и титановым сплавам, Нефтепродукты, Пар</w:t>
       </w:r>
     </w:p>
@@ -6853,20 +8195,44 @@
         <w:rPr>
           <w:lang w:eastAsia="ru-RU"/>
         </w:rPr>
-        <w:t>Присоединение к процессу: 1/2NPT, 1/4NPT, К1/2, К1/4, М20х1,5, Фланцевое</w:t>
-      </w:r>
-    </w:p>
-    <w:p>
-      <w:pPr>
+        <w:t>Присоединение к процессу:</w:t>
+      </w:r>
+      <w:r>
         <w:rPr>
           <w:lang w:eastAsia="ru-RU"/>
         </w:rPr>
-      </w:pPr>
+        <w:t xml:space="preserve"> </w:t>
+      </w:r>
       <w:r>
         <w:rPr>
           <w:lang w:eastAsia="ru-RU"/>
         </w:rPr>
-        <w:t>Маркировка взрывозащиты: 0ExiaIICT5</w:t>
+        <w:t>1/2NPT, 1/4NPT, К1/2, К1/4, М20х1,5, Фланцевое</w:t>
+      </w:r>
+    </w:p>
+    <w:p>
+      <w:pPr>
+        <w:rPr>
+          <w:lang w:eastAsia="ru-RU"/>
+        </w:rPr>
+      </w:pPr>
+      <w:r>
+        <w:rPr>
+          <w:lang w:eastAsia="ru-RU"/>
+        </w:rPr>
+        <w:t>Маркировка взрывозащиты:</w:t>
+      </w:r>
+      <w:r>
+        <w:rPr>
+          <w:lang w:eastAsia="ru-RU"/>
+        </w:rPr>
+        <w:t xml:space="preserve"> </w:t>
+      </w:r>
+      <w:r>
+        <w:rPr>
+          <w:lang w:eastAsia="ru-RU"/>
+        </w:rPr>
+        <w:t>0ExiaIICT5</w:t>
       </w:r>
     </w:p>
     <w:p>
@@ -7047,7 +8413,7 @@
                     </pic:cNvPicPr>
                   </pic:nvPicPr>
                   <pic:blipFill>
-                    <a:blip r:embed="rId18">
+                    <a:blip r:embed="rId22">
                       <a:extLst>
                         <a:ext uri="{28A0092B-C50C-407E-A947-70E740481C1C}">
                           <a14:useLocalDpi xmlns:a14="http://schemas.microsoft.com/office/drawing/2010/main" val="0"/>
@@ -7115,7 +8481,7 @@
                     </pic:cNvPicPr>
                   </pic:nvPicPr>
                   <pic:blipFill>
-                    <a:blip r:embed="rId19" cstate="print">
+                    <a:blip r:embed="rId23" cstate="print">
                       <a:extLst>
                         <a:ext uri="{28A0092B-C50C-407E-A947-70E740481C1C}">
                           <a14:useLocalDpi xmlns:a14="http://schemas.microsoft.com/office/drawing/2010/main" val="0"/>
@@ -7176,7 +8542,7 @@
                     </pic:cNvPicPr>
                   </pic:nvPicPr>
                   <pic:blipFill>
-                    <a:blip r:embed="rId20">
+                    <a:blip r:embed="rId24">
                       <a:extLst>
                         <a:ext uri="{28A0092B-C50C-407E-A947-70E740481C1C}">
                           <a14:useLocalDpi xmlns:a14="http://schemas.microsoft.com/office/drawing/2010/main" val="0"/>
@@ -7277,7 +8643,13 @@
         <w:rPr>
           <w:shd w:val="clear" w:color="auto" w:fill="FFFFFF"/>
         </w:rPr>
-        <w:t> предназначен для регулирования расхода рабочей среды в трубопроводе. Клапан </w:t>
+        <w:t> предназначен для регулирования расхода рабочей среды в трубопроводе. Клапан</w:t>
+      </w:r>
+      <w:r>
+        <w:rPr>
+          <w:shd w:val="clear" w:color="auto" w:fill="FFFFFF"/>
+        </w:rPr>
+        <w:t xml:space="preserve"> </w:t>
       </w:r>
       <w:r>
         <w:rPr>
@@ -7294,7 +8666,13 @@
         <w:rPr>
           <w:shd w:val="clear" w:color="auto" w:fill="FFFFFF"/>
         </w:rPr>
-        <w:t xml:space="preserve"> оснащен электроприводом </w:t>
+        <w:t xml:space="preserve"> </w:t>
+      </w:r>
+      <w:r>
+        <w:rPr>
+          <w:shd w:val="clear" w:color="auto" w:fill="FFFFFF"/>
+        </w:rPr>
+        <w:t xml:space="preserve">оснащен электроприводом </w:t>
       </w:r>
       <w:proofErr w:type="spellStart"/>
       <w:r>
@@ -7348,7 +8726,7 @@
                     </pic:cNvPicPr>
                   </pic:nvPicPr>
                   <pic:blipFill>
-                    <a:blip r:embed="rId21" cstate="print">
+                    <a:blip r:embed="rId25" cstate="print">
                       <a:extLst>
                         <a:ext uri="{28A0092B-C50C-407E-A947-70E740481C1C}">
                           <a14:useLocalDpi xmlns:a14="http://schemas.microsoft.com/office/drawing/2010/main" val="0"/>
@@ -7410,32 +8788,6 @@
           <w:b/>
           <w:bCs/>
         </w:rPr>
-        <w:t>: </w:t>
-      </w:r>
-      <w:r>
-        <w:rPr>
-          <w:shd w:val="clear" w:color="auto" w:fill="FFFFFF"/>
-        </w:rPr>
-        <w:t xml:space="preserve">16атм; </w:t>
-      </w:r>
-      <w:r>
-        <w:rPr>
-          <w:bCs/>
-        </w:rPr>
-        <w:t xml:space="preserve">Условная пропускная способность </w:t>
-      </w:r>
-      <w:proofErr w:type="spellStart"/>
-      <w:r>
-        <w:rPr>
-          <w:bCs/>
-        </w:rPr>
-        <w:t>Kvу</w:t>
-      </w:r>
-      <w:proofErr w:type="spellEnd"/>
-      <w:r>
-        <w:rPr>
-          <w:bCs/>
-        </w:rPr>
         <w:t>:</w:t>
       </w:r>
       <w:r>
@@ -7443,26 +8795,58 @@
           <w:b/>
           <w:bCs/>
         </w:rPr>
-        <w:t> </w:t>
+        <w:t xml:space="preserve"> </w:t>
       </w:r>
       <w:r>
         <w:rPr>
           <w:shd w:val="clear" w:color="auto" w:fill="FFFFFF"/>
         </w:rPr>
-        <w:t xml:space="preserve">3.2, 4.0, 6.3, 8, 10, 12.5, 16м3/ч; </w:t>
+        <w:t xml:space="preserve">16атм; </w:t>
       </w:r>
       <w:r>
         <w:rPr>
           <w:bCs/>
         </w:rPr>
-        <w:t>Рабочая температура:</w:t>
+        <w:t xml:space="preserve">Условная пропускная способность </w:t>
+      </w:r>
+      <w:proofErr w:type="spellStart"/>
+      <w:r>
+        <w:rPr>
+          <w:bCs/>
+        </w:rPr>
+        <w:t>Kvу</w:t>
+      </w:r>
+      <w:proofErr w:type="spellEnd"/>
+      <w:r>
+        <w:rPr>
+          <w:bCs/>
+        </w:rPr>
+        <w:t>:</w:t>
       </w:r>
       <w:r>
         <w:rPr>
           <w:b/>
           <w:bCs/>
         </w:rPr>
-        <w:t> </w:t>
+        <w:t xml:space="preserve"> </w:t>
+      </w:r>
+      <w:r>
+        <w:rPr>
+          <w:shd w:val="clear" w:color="auto" w:fill="FFFFFF"/>
+        </w:rPr>
+        <w:t xml:space="preserve">3.2, 4.0, 6.3, 8, 10, 12.5, 16м3/ч; </w:t>
+      </w:r>
+      <w:r>
+        <w:rPr>
+          <w:bCs/>
+        </w:rPr>
+        <w:t>Рабочая температура:</w:t>
+      </w:r>
+      <w:r>
+        <w:rPr>
+          <w:bCs/>
+        </w:rPr>
+        <w:t xml:space="preserve"> </w:t>
       </w:r>
       <w:r>
         <w:rPr>
@@ -7481,7 +8865,7 @@
           <w:b/>
           <w:bCs/>
         </w:rPr>
-        <w:t> </w:t>
+        <w:t xml:space="preserve"> </w:t>
       </w:r>
       <w:r>
         <w:rPr>
@@ -7514,7 +8898,7 @@
           <w:b/>
           <w:bCs/>
         </w:rPr>
-        <w:t>: </w:t>
+        <w:t xml:space="preserve">: </w:t>
       </w:r>
       <w:r>
         <w:rPr>
@@ -7533,7 +8917,7 @@
           <w:b/>
           <w:bCs/>
         </w:rPr>
-        <w:t>: </w:t>
+        <w:t xml:space="preserve">: </w:t>
       </w:r>
       <w:r>
         <w:rPr>
@@ -7549,10 +8933,9 @@
       </w:r>
       <w:r>
         <w:rPr>
-          <w:b/>
           <w:bCs/>
         </w:rPr>
-        <w:t> </w:t>
+        <w:t xml:space="preserve"> </w:t>
       </w:r>
       <w:r>
         <w:rPr>
@@ -7625,7 +9008,7 @@
                     </pic:cNvPicPr>
                   </pic:nvPicPr>
                   <pic:blipFill>
-                    <a:blip r:embed="rId22">
+                    <a:blip r:embed="rId26">
                       <a:extLst>
                         <a:ext uri="{28A0092B-C50C-407E-A947-70E740481C1C}">
                           <a14:useLocalDpi xmlns:a14="http://schemas.microsoft.com/office/drawing/2010/main" val="0"/>
@@ -7828,11 +9211,9 @@
       <w:r>
         <w:t xml:space="preserve">IM – модули интерфейсного типа, используются для подключения стоек расширения к контроллеру. Интерфейсные модули позволяют задействовать в системе локального ввода-вывода </w:t>
       </w:r>
-      <w:proofErr w:type="gramStart"/>
-      <w:r>
-        <w:t>&lt; 32</w:t>
-      </w:r>
-      <w:proofErr w:type="gramEnd"/>
+      <w:r>
+        <w:t>&lt;32</w:t>
+      </w:r>
       <w:r>
         <w:t xml:space="preserve"> модулей различного типа и вида.</w:t>
       </w:r>
@@ -7845,7 +9226,7 @@
           <w:b w:val="0"/>
         </w:rPr>
       </w:pPr>
-      <w:bookmarkStart w:id="5" w:name="_Toc104230572"/>
+      <w:bookmarkStart w:id="6" w:name="_Toc104230572"/>
     </w:p>
     <w:p>
       <w:pPr>
@@ -7855,26 +9236,190 @@
       <w:r>
         <w:t>5.6 Протоколы обмена данных</w:t>
       </w:r>
-      <w:bookmarkEnd w:id="5"/>
-    </w:p>
-    <w:p>
-      <w:pPr>
-        <w:ind w:left="1211" w:firstLine="0"/>
-      </w:pPr>
-      <w:r>
-        <w:t>…</w:t>
-      </w:r>
-    </w:p>
+      <w:bookmarkEnd w:id="6"/>
+    </w:p>
+    <w:p>
+      <w:r>
+        <w:t xml:space="preserve">UDP — </w:t>
+      </w:r>
+      <w:proofErr w:type="spellStart"/>
+      <w:r>
+        <w:t>User</w:t>
+      </w:r>
+      <w:proofErr w:type="spellEnd"/>
+      <w:r>
+        <w:t xml:space="preserve"> </w:t>
+      </w:r>
+      <w:proofErr w:type="spellStart"/>
+      <w:r>
+        <w:t>Datagram</w:t>
+      </w:r>
+      <w:proofErr w:type="spellEnd"/>
+      <w:r>
+        <w:t xml:space="preserve"> </w:t>
+      </w:r>
+      <w:proofErr w:type="spellStart"/>
+      <w:r>
+        <w:t>Protocol</w:t>
+      </w:r>
+      <w:proofErr w:type="spellEnd"/>
+    </w:p>
+    <w:p>
+      <w:r>
+        <w:t xml:space="preserve">Протокол, обеспечивающий передачу данных без предварительного создания соединения между ними. Этот протокол является ненадёжным. В нём пакеты могут не только не дойти, но и прийти не по порядку или вовсе </w:t>
+      </w:r>
+      <w:proofErr w:type="spellStart"/>
+      <w:r>
+        <w:t>продублироваться</w:t>
+      </w:r>
+      <w:proofErr w:type="spellEnd"/>
+      <w:r>
+        <w:t>.</w:t>
+      </w:r>
+    </w:p>
+    <w:p>
+      <w:r>
+        <w:t>Основное преимущество UDP протокола заключается в скорости доставки данных. Именно поэтому чувствительные к сетевым задержкам приложения часто используют этот тип передачи данных.</w:t>
+      </w:r>
+    </w:p>
+    <w:p>
+      <w:r>
+        <w:t xml:space="preserve">Основные характеристики протокола </w:t>
+      </w:r>
+      <w:r>
+        <w:t>UDP:</w:t>
+      </w:r>
+    </w:p>
+    <w:p>
+      <w:pPr>
+        <w:pStyle w:val="a7"/>
+        <w:numPr>
+          <w:ilvl w:val="0"/>
+          <w:numId w:val="34"/>
+        </w:numPr>
+      </w:pPr>
+      <w:r>
+        <w:lastRenderedPageBreak/>
+        <w:t>Протокол без соединения, без требований к открытию, поддержанию или прерыванию соединения</w:t>
+      </w:r>
+    </w:p>
+    <w:p>
+      <w:pPr>
+        <w:pStyle w:val="a7"/>
+        <w:numPr>
+          <w:ilvl w:val="0"/>
+          <w:numId w:val="34"/>
+        </w:numPr>
+      </w:pPr>
+      <w:r>
+        <w:t>Не гарантирует доставку данных получателю</w:t>
+      </w:r>
+    </w:p>
+    <w:p>
+      <w:pPr>
+        <w:pStyle w:val="a7"/>
+        <w:numPr>
+          <w:ilvl w:val="0"/>
+          <w:numId w:val="34"/>
+        </w:numPr>
+      </w:pPr>
+      <w:r>
+        <w:t>Отсутствие повторной передачи потерянных пакетов</w:t>
+      </w:r>
+    </w:p>
+    <w:p>
+      <w:pPr>
+        <w:pStyle w:val="a7"/>
+        <w:numPr>
+          <w:ilvl w:val="0"/>
+          <w:numId w:val="34"/>
+        </w:numPr>
+      </w:pPr>
+      <w:r>
+        <w:t>Базовый механизм проверки ошибок. Использует вышестоящие протоколы для проверки целостности</w:t>
+      </w:r>
+    </w:p>
+    <w:p>
+      <w:pPr>
+        <w:pStyle w:val="a7"/>
+        <w:numPr>
+          <w:ilvl w:val="0"/>
+          <w:numId w:val="34"/>
+        </w:numPr>
+      </w:pPr>
+      <w:r>
+        <w:t>UDP-пакеты с определенными границами; отправляются по отдельности и проверяются на цел</w:t>
+      </w:r>
+      <w:r>
+        <w:rPr>
+          <w:rFonts w:ascii="Arial" w:hAnsi="Arial" w:cs="Arial"/>
+          <w:color w:val="000000"/>
+          <w:sz w:val="26"/>
+          <w:szCs w:val="26"/>
+          <w:shd w:val="clear" w:color="auto" w:fill="FFFFFF"/>
+        </w:rPr>
+        <w:t>остность по прибытии</w:t>
+      </w:r>
+    </w:p>
+    <w:p>
+      <w:proofErr w:type="spellStart"/>
+      <w:r>
+        <w:t>File</w:t>
+      </w:r>
+      <w:proofErr w:type="spellEnd"/>
+      <w:r>
+        <w:t xml:space="preserve"> </w:t>
+      </w:r>
+      <w:proofErr w:type="spellStart"/>
+      <w:r>
+        <w:t>Transfer</w:t>
+      </w:r>
+      <w:proofErr w:type="spellEnd"/>
+      <w:r>
+        <w:t xml:space="preserve"> </w:t>
+      </w:r>
+      <w:proofErr w:type="spellStart"/>
+      <w:r>
+        <w:t>Protocol</w:t>
+      </w:r>
+      <w:proofErr w:type="spellEnd"/>
+      <w:r>
+        <w:t>, или протокол передачи файлов, — это протокол, относящийся к прикладному уровню и отвечающий за передачу данных между двумя системами. Как и протокол HTTP, он работает поверх протокола TCP. При передаче файлов FTP использует одновременно два TCP-канала: один из них отвечает за управление передачей данных, а второй — передает их.</w:t>
+      </w:r>
+    </w:p>
+    <w:p>
+      <w:pPr>
+        <w:rPr>
+          <w:lang w:val="en-US"/>
+        </w:rPr>
+      </w:pPr>
+      <w:r>
+        <w:t>Первоначально протокол FTP использовался как способ связи и обмена информацией между двумя физическими устройствами. Его могут использовать как компании, так и обычные пользователи для переноса данных с одной компьютерной системы на другую. Также протокол полезен в работе с веб-сайтами — для загрузки или выгрузки файлов с серверов.</w:t>
+      </w:r>
+    </w:p>
+    <w:p/>
     <w:p>
       <w:pPr>
         <w:pStyle w:val="a3"/>
         <w:ind w:left="1211" w:firstLine="0"/>
       </w:pPr>
-      <w:bookmarkStart w:id="6" w:name="_Toc104230573"/>
-      <w:r>
-        <w:t>5.7 Описание монтажной схемы (схемы внешних соединений)</w:t>
-      </w:r>
-      <w:bookmarkEnd w:id="6"/>
+      <w:bookmarkStart w:id="7" w:name="_Toc104230573"/>
+      <w:r>
+        <w:t>5.7</w:t>
+      </w:r>
+      <w:r>
+        <w:t xml:space="preserve"> Описание монтажной схемы (схема</w:t>
+      </w:r>
+      <w:r>
+        <w:t xml:space="preserve"> </w:t>
+      </w:r>
+      <w:r>
+        <w:t>шкафа управления</w:t>
+      </w:r>
+      <w:r>
+        <w:t>)</w:t>
+      </w:r>
+      <w:bookmarkEnd w:id="7"/>
     </w:p>
     <w:p>
       <w:pPr>
@@ -7883,8 +9428,6 @@
       <w:r>
         <w:t>…</w:t>
       </w:r>
-      <w:bookmarkStart w:id="7" w:name="_GoBack"/>
-      <w:bookmarkEnd w:id="7"/>
     </w:p>
     <w:p>
       <w:pPr>
@@ -7896,27 +9439,88 @@
       </w:r>
     </w:p>
     <w:p>
-      <w:pPr>
-        <w:ind w:left="1211" w:firstLine="0"/>
-      </w:pPr>
-      <w:r>
-        <w:t>…</w:t>
-      </w:r>
-    </w:p>
-    <w:p/>
-    <w:p/>
-    <w:p>
-      <w:pPr>
-        <w:rPr>
-          <w:rFonts w:cs="Times New Roman"/>
-          <w:szCs w:val="28"/>
-        </w:rPr>
-      </w:pPr>
-    </w:p>
-    <w:p/>
-    <w:p/>
-    <w:p/>
-    <w:p/>
+      <w:r>
+        <w:t>Монтаж приборов и систем автоматизации представляет собой сложный комплекс работ, выполняемый в соответствии с проектом и действующими техническими условиями. Работы по монтажу производятся в соответствии с утвержденной рабочей документацией со штампом «К производству работ», проектом производства работ (ППР) или другим, заменяющим его документом, технологическими картами, а также с технической документацией предприятий-изготовителей.</w:t>
+      </w:r>
+    </w:p>
+    <w:p>
+      <w:r>
+        <w:lastRenderedPageBreak/>
+        <w:t>На первой стадии следует выполнять: заготовку монтажных конструкций, узлов и блоков, элементов электропроводок и их укрупнительную сборку вне зоны монтажа; проверку наличия закладных конструкций, проемов, отверстий в строительных конструкциях и элементах зданий, закладных конструкций и отборных устройств на технологическом оборудовании и трубопроводах, наличия заземляющей сети; закладку в сооружаемые фундаменты, стены, полы и перекрытия труб и глухих коробов для скрытых проводок; разметку трасс и установку опорных и несущих конструкций для электрических и трубных проводок, исполнительных механизмов, приборов.</w:t>
+      </w:r>
+    </w:p>
+    <w:p>
+      <w:r>
+        <w:t xml:space="preserve">На второй стадии необходимо выполнять: прокладку трубных и электрических проводок по установленным конструкциям, установку щитов, </w:t>
+      </w:r>
+      <w:proofErr w:type="spellStart"/>
+      <w:r>
+        <w:t>стативов</w:t>
+      </w:r>
+      <w:proofErr w:type="spellEnd"/>
+      <w:r>
+        <w:t>, пультов, приборов и средств автоматизации, подключение к ним трубных и электрических проводок, индивидуальные испытания.</w:t>
+      </w:r>
+    </w:p>
+    <w:p>
+      <w:r>
+        <w:t xml:space="preserve">Проведение </w:t>
+      </w:r>
+      <w:r>
+        <w:t>метрологического надзора за средствами измерений осуществляется в соответствии с требованиями нормативных актов в области метрологического контроля.</w:t>
+      </w:r>
+    </w:p>
+    <w:p>
+      <w:r>
+        <w:t>Капитальный ремонт специализированных средств автоматики проводят по мере необходимости на основании технических осмотров и систематического контроля функционирования, анализа состоявшихся отказов и неисправностей.</w:t>
+      </w:r>
+    </w:p>
+    <w:p>
+      <w:r>
+        <w:t>Планирование и проведение технического обслуживания и ремонта  средств измерений, устройств автоматики и телемеханики АСУ фиксируются в документации: плане-графике технического</w:t>
+      </w:r>
+      <w:r>
+        <w:t xml:space="preserve"> обслуживания и ремонта имеющего в наличии парка технических средств; сводном графике ремонта технических средств; протоколах государственной и ведомственной проверок средств измерений; протоколах плановых поверок средств автоматизации, телемеханизации и вычислительной техники; </w:t>
+      </w:r>
+      <w:proofErr w:type="spellStart"/>
+      <w:r>
+        <w:t>дефектовочных</w:t>
+      </w:r>
+      <w:proofErr w:type="spellEnd"/>
+      <w:r>
+        <w:t xml:space="preserve"> актах о ремонте устройств;  актах приемки устройств из ремонта и наладки; журнале учета технического обслуживания и ремонта устройств.</w:t>
+      </w:r>
+    </w:p>
+    <w:p>
+      <w:r>
+        <w:t>Техническое обслуживание. Комплекс мероприятий по техническому обслуживанию средств автоматиз</w:t>
+      </w:r>
+      <w:r>
+        <w:t>ации включает следующее работы:</w:t>
+      </w:r>
+    </w:p>
+    <w:p>
+      <w:r>
+        <w:lastRenderedPageBreak/>
+        <w:t>1) профилактические, направленные на предотвращение отказов (замена элементов, смазочн</w:t>
+      </w:r>
+      <w:r>
+        <w:t>ые и крепежные работы и т. д.);</w:t>
+      </w:r>
+    </w:p>
+    <w:p>
+      <w:r>
+        <w:t>2) связанные с контролем технического состояния, цель которых — проверить соответствие параметров, характеризующих работоспособное состояние устройств автоматики, требованиям нормативно-технической документ</w:t>
+      </w:r>
+      <w:r>
+        <w:t>ации (формуляр, паспорт и др.);</w:t>
+      </w:r>
+    </w:p>
+    <w:p>
+      <w:r>
+        <w:t>3) регулировочные и настроечные, предназначенные для доведения параметров средств автоматизации (блоков, датчиков, узлов) до значений, установленных нормативно-технической документацией.</w:t>
+      </w:r>
+    </w:p>
     <w:p>
       <w:pPr>
         <w:spacing w:after="160" w:line="259" w:lineRule="auto"/>
@@ -8154,10 +9758,10 @@
           <w:position w:val="-30"/>
         </w:rPr>
         <w:object w:dxaOrig="2200" w:dyaOrig="700">
-          <v:shape id="_x0000_i1029" type="#_x0000_t75" style="width:149.25pt;height:48pt" o:ole="" fillcolor="window">
-            <v:imagedata r:id="rId23" o:title=""/>
+          <v:shape id="_x0000_i1115" type="#_x0000_t75" style="width:149.25pt;height:48pt" o:ole="" fillcolor="window">
+            <v:imagedata r:id="rId27" o:title=""/>
           </v:shape>
-          <o:OLEObject Type="Embed" ProgID="Equation.3" ShapeID="_x0000_i1029" DrawAspect="Content" ObjectID="_1744483479" r:id="rId24"/>
+          <o:OLEObject Type="Embed" ProgID="Equation.3" ShapeID="_x0000_i1115" DrawAspect="Content" ObjectID="_1744734342" r:id="rId28"/>
         </w:object>
       </w:r>
       <w:r>
@@ -8298,10 +9902,10 @@
           <w:lang w:val="en-US"/>
         </w:rPr>
         <w:object w:dxaOrig="3135" w:dyaOrig="375">
-          <v:shape id="_x0000_i1030" type="#_x0000_t75" style="width:156.75pt;height:18.75pt" o:ole="" fillcolor="window">
-            <v:imagedata r:id="rId25" o:title=""/>
+          <v:shape id="_x0000_i1116" type="#_x0000_t75" style="width:156.75pt;height:18.75pt" o:ole="" fillcolor="window">
+            <v:imagedata r:id="rId29" o:title=""/>
           </v:shape>
-          <o:OLEObject Type="Embed" ProgID="Equation.3" ShapeID="_x0000_i1030" DrawAspect="Content" ObjectID="_1744483480" r:id="rId26"/>
+          <o:OLEObject Type="Embed" ProgID="Equation.3" ShapeID="_x0000_i1116" DrawAspect="Content" ObjectID="_1744734343" r:id="rId30"/>
         </w:object>
       </w:r>
       <w:r>
@@ -8346,10 +9950,10 @@
           <w:position w:val="-12"/>
         </w:rPr>
         <w:object w:dxaOrig="345" w:dyaOrig="375">
-          <v:shape id="_x0000_i1031" type="#_x0000_t75" style="width:17.25pt;height:18.75pt" o:ole="" fillcolor="window">
-            <v:imagedata r:id="rId27" o:title=""/>
+          <v:shape id="_x0000_i1117" type="#_x0000_t75" style="width:17.25pt;height:18.75pt" o:ole="" fillcolor="window">
+            <v:imagedata r:id="rId31" o:title=""/>
           </v:shape>
-          <o:OLEObject Type="Embed" ProgID="Equation.3" ShapeID="_x0000_i1031" DrawAspect="Content" ObjectID="_1744483481" r:id="rId28"/>
+          <o:OLEObject Type="Embed" ProgID="Equation.3" ShapeID="_x0000_i1117" DrawAspect="Content" ObjectID="_1744734344" r:id="rId32"/>
         </w:object>
       </w:r>
       <w:r>
@@ -8378,10 +9982,10 @@
           <w:position w:val="-12"/>
         </w:rPr>
         <w:object w:dxaOrig="315" w:dyaOrig="375">
-          <v:shape id="_x0000_i1032" type="#_x0000_t75" style="width:15.75pt;height:18.75pt" o:ole="" fillcolor="window">
-            <v:imagedata r:id="rId29" o:title=""/>
+          <v:shape id="_x0000_i1118" type="#_x0000_t75" style="width:15.75pt;height:18.75pt" o:ole="" fillcolor="window">
+            <v:imagedata r:id="rId33" o:title=""/>
           </v:shape>
-          <o:OLEObject Type="Embed" ProgID="Equation.3" ShapeID="_x0000_i1032" DrawAspect="Content" ObjectID="_1744483482" r:id="rId30"/>
+          <o:OLEObject Type="Embed" ProgID="Equation.3" ShapeID="_x0000_i1118" DrawAspect="Content" ObjectID="_1744734345" r:id="rId34"/>
         </w:object>
       </w:r>
       <w:r>
@@ -8398,62 +10002,14 @@
           <w:position w:val="-12"/>
         </w:rPr>
         <w:object w:dxaOrig="285" w:dyaOrig="375">
-          <v:shape id="_x0000_i1033" type="#_x0000_t75" style="width:14.25pt;height:18.75pt" o:ole="" fillcolor="window">
-            <v:imagedata r:id="rId31" o:title=""/>
-          </v:shape>
-          <o:OLEObject Type="Embed" ProgID="Equation.3" ShapeID="_x0000_i1033" DrawAspect="Content" ObjectID="_1744483483" r:id="rId32"/>
-        </w:object>
-      </w:r>
-      <w:r>
-        <w:t xml:space="preserve"> = 0,8 - зависит от вида </w:t>
-      </w:r>
-      <w:proofErr w:type="spellStart"/>
-      <w:r>
-        <w:t>светопропускающего</w:t>
-      </w:r>
-      <w:proofErr w:type="spellEnd"/>
-      <w:r>
-        <w:t xml:space="preserve"> материала;</w:t>
-      </w:r>
-    </w:p>
-    <w:p>
-      <w:r>
-        <w:rPr>
-          <w:position w:val="-12"/>
-        </w:rPr>
-        <w:object w:dxaOrig="315" w:dyaOrig="375">
-          <v:shape id="_x0000_i1034" type="#_x0000_t75" style="width:15.75pt;height:18.75pt" o:ole="" fillcolor="window">
-            <v:imagedata r:id="rId33" o:title=""/>
-          </v:shape>
-          <o:OLEObject Type="Embed" ProgID="Equation.3" ShapeID="_x0000_i1034" DrawAspect="Content" ObjectID="_1744483484" r:id="rId34"/>
-        </w:object>
-      </w:r>
-      <w:r>
-        <w:t xml:space="preserve"> = 0,6 - зависит от вида проема;</w:t>
-      </w:r>
-    </w:p>
-    <w:p>
-      <w:r>
-        <w:rPr>
-          <w:position w:val="-12"/>
-        </w:rPr>
-        <w:object w:dxaOrig="315" w:dyaOrig="375">
-          <v:shape id="_x0000_i1035" type="#_x0000_t75" style="width:15.75pt;height:18.75pt" o:ole="" fillcolor="window">
+          <v:shape id="_x0000_i1119" type="#_x0000_t75" style="width:14.25pt;height:18.75pt" o:ole="" fillcolor="window">
             <v:imagedata r:id="rId35" o:title=""/>
           </v:shape>
-          <o:OLEObject Type="Embed" ProgID="Equation.3" ShapeID="_x0000_i1035" DrawAspect="Content" ObjectID="_1744483485" r:id="rId36"/>
+          <o:OLEObject Type="Embed" ProgID="Equation.3" ShapeID="_x0000_i1119" DrawAspect="Content" ObjectID="_1744734346" r:id="rId36"/>
         </w:object>
       </w:r>
       <w:r>
-        <w:t xml:space="preserve"> = 0,7 - зависит от степени загрязнения </w:t>
-      </w:r>
-      <w:proofErr w:type="spellStart"/>
-      <w:r>
-        <w:t>светопропускающего</w:t>
-      </w:r>
-      <w:proofErr w:type="spellEnd"/>
-      <w:r>
-        <w:t xml:space="preserve"> материала;</w:t>
+        <w:t xml:space="preserve"> = 0,8 - зависит от вида светопропускающего материала;</w:t>
       </w:r>
     </w:p>
     <w:p>
@@ -8462,14 +10018,14 @@
           <w:position w:val="-12"/>
         </w:rPr>
         <w:object w:dxaOrig="315" w:dyaOrig="375">
-          <v:shape id="_x0000_i1036" type="#_x0000_t75" style="width:15.75pt;height:18.75pt" o:ole="" fillcolor="window">
+          <v:shape id="_x0000_i1120" type="#_x0000_t75" style="width:15.75pt;height:18.75pt" o:ole="" fillcolor="window">
             <v:imagedata r:id="rId37" o:title=""/>
           </v:shape>
-          <o:OLEObject Type="Embed" ProgID="Equation.3" ShapeID="_x0000_i1036" DrawAspect="Content" ObjectID="_1744483486" r:id="rId38"/>
+          <o:OLEObject Type="Embed" ProgID="Equation.3" ShapeID="_x0000_i1120" DrawAspect="Content" ObjectID="_1744734347" r:id="rId38"/>
         </w:object>
       </w:r>
       <w:r>
-        <w:t xml:space="preserve"> = 0,8 - зависит от несущих конструкций. </w:t>
+        <w:t xml:space="preserve"> = 0,6 - зависит от вида проема;</w:t>
       </w:r>
     </w:p>
     <w:p>
@@ -8477,112 +10033,136 @@
         <w:rPr>
           <w:position w:val="-12"/>
         </w:rPr>
-        <w:object w:dxaOrig="2925" w:dyaOrig="405">
-          <v:shape id="_x0000_i1037" type="#_x0000_t75" style="width:146.25pt;height:20.25pt" o:ole="" fillcolor="window">
+        <w:object w:dxaOrig="315" w:dyaOrig="375">
+          <v:shape id="_x0000_i1121" type="#_x0000_t75" style="width:15.75pt;height:18.75pt" o:ole="" fillcolor="window">
             <v:imagedata r:id="rId39" o:title=""/>
           </v:shape>
-          <o:OLEObject Type="Embed" ProgID="Equation.3" ShapeID="_x0000_i1037" DrawAspect="Content" ObjectID="_1744483487" r:id="rId40"/>
+          <o:OLEObject Type="Embed" ProgID="Equation.3" ShapeID="_x0000_i1121" DrawAspect="Content" ObjectID="_1744734348" r:id="rId40"/>
         </w:object>
       </w:r>
-    </w:p>
-    <w:p>
-      <w:r>
-        <w:t>Площадь окон</w:t>
-      </w:r>
-    </w:p>
-    <w:p>
-      <w:r>
-        <w:rPr>
-          <w:position w:val="-28"/>
-        </w:rPr>
-        <w:object w:dxaOrig="3080" w:dyaOrig="660">
-          <v:shape id="_x0000_i1038" type="#_x0000_t75" style="width:212.25pt;height:45.75pt" o:ole="" fillcolor="window">
+      <w:r>
+        <w:t xml:space="preserve"> = 0,7 - зависит от степени загрязнения светопропускающего материала;</w:t>
+      </w:r>
+    </w:p>
+    <w:p>
+      <w:r>
+        <w:rPr>
+          <w:position w:val="-12"/>
+        </w:rPr>
+        <w:object w:dxaOrig="315" w:dyaOrig="375">
+          <v:shape id="_x0000_i1122" type="#_x0000_t75" style="width:15.75pt;height:18.75pt" o:ole="" fillcolor="window">
             <v:imagedata r:id="rId41" o:title=""/>
           </v:shape>
-          <o:OLEObject Type="Embed" ProgID="Equation.3" ShapeID="_x0000_i1038" DrawAspect="Content" ObjectID="_1744483488" r:id="rId42"/>
+          <o:OLEObject Type="Embed" ProgID="Equation.3" ShapeID="_x0000_i1122" DrawAspect="Content" ObjectID="_1744734349" r:id="rId42"/>
         </w:object>
       </w:r>
       <w:r>
-        <w:t>.</w:t>
-      </w:r>
-    </w:p>
-    <w:p>
-      <w:r>
-        <w:t>Для естественного освещения необходимо 7 окна размером 3 м</w:t>
-      </w:r>
-      <w:r>
-        <w:rPr>
-          <w:vertAlign w:val="superscript"/>
-        </w:rPr>
-        <w:t>2</w:t>
-      </w:r>
-      <w:r>
-        <w:t>, в этом случае общая площадь световых проемов составит 21 м</w:t>
-      </w:r>
-      <w:r>
-        <w:rPr>
-          <w:vertAlign w:val="superscript"/>
-        </w:rPr>
-        <w:t>2</w:t>
-      </w:r>
-      <w:r>
-        <w:t>.</w:t>
-      </w:r>
-    </w:p>
-    <w:p>
-      <w:r>
-        <w:t>Расчет искусственного освещения.</w:t>
-      </w:r>
-    </w:p>
-    <w:p>
-      <w:r>
-        <w:t xml:space="preserve">Используются </w:t>
-      </w:r>
-      <w:proofErr w:type="spellStart"/>
-      <w:r>
-        <w:t>потолочно-люминисцентные</w:t>
-      </w:r>
-      <w:proofErr w:type="spellEnd"/>
-      <w:r>
-        <w:t xml:space="preserve"> светильники на высоте 3.6м</w:t>
-      </w:r>
-    </w:p>
-    <w:p>
-      <w:r>
-        <w:t>Индекс помещения:</w:t>
-      </w:r>
-    </w:p>
-    <w:p>
-      <w:r>
-        <w:rPr>
-          <w:position w:val="-28"/>
-        </w:rPr>
-        <w:object w:dxaOrig="3400" w:dyaOrig="660">
-          <v:shape id="_x0000_i1039" type="#_x0000_t75" style="width:196.5pt;height:37.5pt" o:ole="" fillcolor="window">
+        <w:t xml:space="preserve"> = 0,8 - зависит от несущих конструкций. </w:t>
+      </w:r>
+    </w:p>
+    <w:p>
+      <w:r>
+        <w:rPr>
+          <w:position w:val="-12"/>
+        </w:rPr>
+        <w:object w:dxaOrig="2925" w:dyaOrig="405">
+          <v:shape id="_x0000_i1123" type="#_x0000_t75" style="width:146.25pt;height:20.25pt" o:ole="" fillcolor="window">
             <v:imagedata r:id="rId43" o:title=""/>
           </v:shape>
-          <o:OLEObject Type="Embed" ProgID="Equation.3" ShapeID="_x0000_i1039" DrawAspect="Content" ObjectID="_1744483489" r:id="rId44"/>
+          <o:OLEObject Type="Embed" ProgID="Equation.3" ShapeID="_x0000_i1123" DrawAspect="Content" ObjectID="_1744734350" r:id="rId44"/>
         </w:object>
       </w:r>
-      <w:r>
-        <w:t>,</w:t>
-      </w:r>
-      <w:r>
-        <w:t xml:space="preserve"> (6.3)</w:t>
-      </w:r>
-    </w:p>
-    <w:p>
-      <w:r>
-        <w:t>Требуемое количество ламп:</w:t>
-      </w:r>
-    </w:p>
-    <w:p>
-      <w:r>
-        <w:object w:dxaOrig="2085" w:dyaOrig="825">
-          <v:shape id="_x0000_i1040" type="#_x0000_t75" style="width:104.25pt;height:41.25pt" o:ole="" fillcolor="window">
+    </w:p>
+    <w:p>
+      <w:r>
+        <w:t>Площадь окон</w:t>
+      </w:r>
+    </w:p>
+    <w:p>
+      <w:r>
+        <w:rPr>
+          <w:position w:val="-28"/>
+        </w:rPr>
+        <w:object w:dxaOrig="3080" w:dyaOrig="660">
+          <v:shape id="_x0000_i1124" type="#_x0000_t75" style="width:212.25pt;height:45.75pt" o:ole="" fillcolor="window">
             <v:imagedata r:id="rId45" o:title=""/>
           </v:shape>
-          <o:OLEObject Type="Embed" ProgID="Equation.3" ShapeID="_x0000_i1040" DrawAspect="Content" ObjectID="_1744483490" r:id="rId46"/>
+          <o:OLEObject Type="Embed" ProgID="Equation.3" ShapeID="_x0000_i1124" DrawAspect="Content" ObjectID="_1744734351" r:id="rId46"/>
+        </w:object>
+      </w:r>
+      <w:r>
+        <w:t>.</w:t>
+      </w:r>
+    </w:p>
+    <w:p>
+      <w:r>
+        <w:t>Для естественного освещения необходимо 7 окна размером 3 м</w:t>
+      </w:r>
+      <w:r>
+        <w:rPr>
+          <w:vertAlign w:val="superscript"/>
+        </w:rPr>
+        <w:t>2</w:t>
+      </w:r>
+      <w:r>
+        <w:t>, в этом случае общая площадь световых проемов составит 21 м</w:t>
+      </w:r>
+      <w:r>
+        <w:rPr>
+          <w:vertAlign w:val="superscript"/>
+        </w:rPr>
+        <w:t>2</w:t>
+      </w:r>
+      <w:r>
+        <w:t>.</w:t>
+      </w:r>
+    </w:p>
+    <w:p>
+      <w:r>
+        <w:t>Расчет искусственного освещения.</w:t>
+      </w:r>
+    </w:p>
+    <w:p>
+      <w:r>
+        <w:t>Используются потолочно-люминисцентные светильники на высоте 3.6м</w:t>
+      </w:r>
+    </w:p>
+    <w:p>
+      <w:r>
+        <w:t>Индекс помещения:</w:t>
+      </w:r>
+    </w:p>
+    <w:p>
+      <w:r>
+        <w:rPr>
+          <w:position w:val="-28"/>
+        </w:rPr>
+        <w:object w:dxaOrig="3400" w:dyaOrig="660">
+          <v:shape id="_x0000_i1125" type="#_x0000_t75" style="width:196.5pt;height:37.5pt" o:ole="" fillcolor="window">
+            <v:imagedata r:id="rId47" o:title=""/>
+          </v:shape>
+          <o:OLEObject Type="Embed" ProgID="Equation.3" ShapeID="_x0000_i1125" DrawAspect="Content" ObjectID="_1744734352" r:id="rId48"/>
+        </w:object>
+      </w:r>
+      <w:r>
+        <w:t>,</w:t>
+      </w:r>
+      <w:r>
+        <w:t xml:space="preserve"> (6.3)</w:t>
+      </w:r>
+    </w:p>
+    <w:p>
+      <w:r>
+        <w:t>Требуемое количество ламп:</w:t>
+      </w:r>
+    </w:p>
+    <w:p>
+      <w:r>
+        <w:object w:dxaOrig="2085" w:dyaOrig="825">
+          <v:shape id="_x0000_i1126" type="#_x0000_t75" style="width:104.25pt;height:41.25pt" o:ole="" fillcolor="window">
+            <v:imagedata r:id="rId49" o:title=""/>
+          </v:shape>
+          <o:OLEObject Type="Embed" ProgID="Equation.3" ShapeID="_x0000_i1126" DrawAspect="Content" ObjectID="_1744734353" r:id="rId50"/>
         </w:object>
       </w:r>
       <w:r>
@@ -8724,10 +10304,10 @@
           <w:lang w:eastAsia="ru-RU"/>
         </w:rPr>
         <w:object w:dxaOrig="285" w:dyaOrig="315">
-          <v:shape id="_x0000_i1041" type="#_x0000_t75" style="width:14.25pt;height:15.75pt" o:ole="" fillcolor="window">
-            <v:imagedata r:id="rId47" o:title=""/>
+          <v:shape id="_x0000_i1127" type="#_x0000_t75" style="width:14.25pt;height:15.75pt" o:ole="" fillcolor="window">
+            <v:imagedata r:id="rId51" o:title=""/>
           </v:shape>
-          <o:OLEObject Type="Embed" ProgID="Equation.3" ShapeID="_x0000_i1041" DrawAspect="Content" ObjectID="_1744483491" r:id="rId48"/>
+          <o:OLEObject Type="Embed" ProgID="Equation.3" ShapeID="_x0000_i1127" DrawAspect="Content" ObjectID="_1744734354" r:id="rId52"/>
         </w:object>
       </w:r>
       <w:r>
@@ -8767,10 +10347,10 @@
           <w:lang w:eastAsia="ru-RU"/>
         </w:rPr>
         <w:object w:dxaOrig="1420" w:dyaOrig="720">
-          <v:shape id="_x0000_i1042" type="#_x0000_t75" style="width:105pt;height:52.5pt" o:ole="" fillcolor="window">
-            <v:imagedata r:id="rId49" o:title=""/>
+          <v:shape id="_x0000_i1128" type="#_x0000_t75" style="width:105pt;height:52.5pt" o:ole="" fillcolor="window">
+            <v:imagedata r:id="rId53" o:title=""/>
           </v:shape>
-          <o:OLEObject Type="Embed" ProgID="Equation.3" ShapeID="_x0000_i1042" DrawAspect="Content" ObjectID="_1744483492" r:id="rId50"/>
+          <o:OLEObject Type="Embed" ProgID="Equation.3" ShapeID="_x0000_i1128" DrawAspect="Content" ObjectID="_1744734355" r:id="rId54"/>
         </w:object>
       </w:r>
       <w:r>
@@ -8818,10 +10398,10 @@
           <w:lang w:eastAsia="ru-RU"/>
         </w:rPr>
         <w:object w:dxaOrig="2680" w:dyaOrig="660">
-          <v:shape id="_x0000_i1043" type="#_x0000_t75" style="width:167.25pt;height:41.25pt" o:ole="" fillcolor="window">
-            <v:imagedata r:id="rId51" o:title=""/>
+          <v:shape id="_x0000_i1129" type="#_x0000_t75" style="width:167.25pt;height:41.25pt" o:ole="" fillcolor="window">
+            <v:imagedata r:id="rId55" o:title=""/>
           </v:shape>
-          <o:OLEObject Type="Embed" ProgID="Equation.3" ShapeID="_x0000_i1043" DrawAspect="Content" ObjectID="_1744483493" r:id="rId52"/>
+          <o:OLEObject Type="Embed" ProgID="Equation.3" ShapeID="_x0000_i1129" DrawAspect="Content" ObjectID="_1744734356" r:id="rId56"/>
         </w:object>
       </w:r>
     </w:p>
@@ -8842,15 +10422,7 @@
     </w:p>
     <w:p>
       <w:r>
-        <w:t xml:space="preserve">Электробезопасность. В соответствии с ПУЭ помещение пункта управления относится к классу - без повышенной опасности (сухие, </w:t>
-      </w:r>
-      <w:proofErr w:type="spellStart"/>
-      <w:r>
-        <w:t>беспыльные</w:t>
-      </w:r>
-      <w:proofErr w:type="spellEnd"/>
-      <w:r>
-        <w:t xml:space="preserve"> помещения с нормальной температурой воздуха и изолирующими деревянными полами).</w:t>
+        <w:t>Электробезопасность. В соответствии с ПУЭ помещение пункта управления относится к классу - без повышенной опасности (сухие, беспыльные помещения с нормальной температурой воздуха и изолирующими деревянными полами).</w:t>
       </w:r>
     </w:p>
     <w:p>
@@ -8860,36 +10432,12 @@
     </w:p>
     <w:p>
       <w:r>
-        <w:t xml:space="preserve">Очистка всех </w:t>
-      </w:r>
-      <w:proofErr w:type="spellStart"/>
-      <w:r>
-        <w:t>сдувок</w:t>
-      </w:r>
-      <w:proofErr w:type="spellEnd"/>
-      <w:r>
-        <w:t xml:space="preserve"> или продувок азотом, содержащих окись этилена, производятся через скруббер № 34, орошаемый водой.</w:t>
-      </w:r>
-    </w:p>
-    <w:p>
-      <w:r>
-        <w:t xml:space="preserve">Очистка всех </w:t>
-      </w:r>
-      <w:proofErr w:type="spellStart"/>
-      <w:r>
-        <w:t>сдувок</w:t>
-      </w:r>
-      <w:proofErr w:type="spellEnd"/>
-      <w:r>
-        <w:t xml:space="preserve"> или продувок азотом, содержащих аммиак, производятся по отдельному коллектору </w:t>
-      </w:r>
-      <w:proofErr w:type="spellStart"/>
-      <w:r>
-        <w:t>сдувок</w:t>
-      </w:r>
-      <w:proofErr w:type="spellEnd"/>
-      <w:r>
-        <w:t xml:space="preserve"> через скруббер № 48.</w:t>
+        <w:t>Очистка всех сдувок или продувок азотом, содержащих окись этилена, производятся через скруббер № 34, орошаемый водой.</w:t>
+      </w:r>
+    </w:p>
+    <w:p>
+      <w:r>
+        <w:t>Очистка всех сдувок или продувок азотом, содержащих аммиак, производятся по отдельному коллектору сдувок через скруббер № 48.</w:t>
       </w:r>
     </w:p>
     <w:p>
@@ -8899,15 +10447,7 @@
     </w:p>
     <w:p>
       <w:r>
-        <w:t xml:space="preserve">Все аппараты, работающие под давлением, имеют линии </w:t>
-      </w:r>
-      <w:proofErr w:type="spellStart"/>
-      <w:r>
-        <w:t>сдувок</w:t>
-      </w:r>
-      <w:proofErr w:type="spellEnd"/>
-      <w:r>
-        <w:t xml:space="preserve"> в скрубберы №№ 34, 48.</w:t>
+        <w:t>Все аппараты, работающие под давлением, имеют линии сдувок в скрубберы №№ 34, 48.</w:t>
       </w:r>
     </w:p>
     <w:p>
@@ -8926,15 +10466,7 @@
         <w:ind w:firstLine="0"/>
       </w:pPr>
       <w:r>
-        <w:t xml:space="preserve">Вентиляционные выбросы от вытяжных </w:t>
-      </w:r>
-      <w:proofErr w:type="spellStart"/>
-      <w:r>
-        <w:t>вентсистем</w:t>
-      </w:r>
-      <w:proofErr w:type="spellEnd"/>
-      <w:r>
-        <w:t xml:space="preserve"> производятся через стояк высотой 20 м.</w:t>
+        <w:t>Вентиляционные выбросы от вытяжных вентсистем производятся через стояк высотой 20 м.</w:t>
       </w:r>
     </w:p>
     <w:p>
@@ -29205,6 +30737,92 @@
     </w:lvl>
   </w:abstractNum>
   <w:abstractNum w:abstractNumId="7" w15:restartNumberingAfterBreak="0">
+    <w:nsid w:val="24CC681E"/>
+    <w:multiLevelType w:val="hybridMultilevel"/>
+    <w:tmpl w:val="308CE940"/>
+    <w:lvl w:ilvl="0" w:tplc="0419000F">
+      <w:start w:val="1"/>
+      <w:numFmt w:val="decimal"/>
+      <w:lvlText w:val="%1."/>
+      <w:lvlJc w:val="left"/>
+      <w:pPr>
+        <w:ind w:left="1571" w:hanging="360"/>
+      </w:pPr>
+    </w:lvl>
+    <w:lvl w:ilvl="1" w:tplc="04190019" w:tentative="1">
+      <w:start w:val="1"/>
+      <w:numFmt w:val="lowerLetter"/>
+      <w:lvlText w:val="%2."/>
+      <w:lvlJc w:val="left"/>
+      <w:pPr>
+        <w:ind w:left="2291" w:hanging="360"/>
+      </w:pPr>
+    </w:lvl>
+    <w:lvl w:ilvl="2" w:tplc="0419001B" w:tentative="1">
+      <w:start w:val="1"/>
+      <w:numFmt w:val="lowerRoman"/>
+      <w:lvlText w:val="%3."/>
+      <w:lvlJc w:val="right"/>
+      <w:pPr>
+        <w:ind w:left="3011" w:hanging="180"/>
+      </w:pPr>
+    </w:lvl>
+    <w:lvl w:ilvl="3" w:tplc="0419000F" w:tentative="1">
+      <w:start w:val="1"/>
+      <w:numFmt w:val="decimal"/>
+      <w:lvlText w:val="%4."/>
+      <w:lvlJc w:val="left"/>
+      <w:pPr>
+        <w:ind w:left="3731" w:hanging="360"/>
+      </w:pPr>
+    </w:lvl>
+    <w:lvl w:ilvl="4" w:tplc="04190019" w:tentative="1">
+      <w:start w:val="1"/>
+      <w:numFmt w:val="lowerLetter"/>
+      <w:lvlText w:val="%5."/>
+      <w:lvlJc w:val="left"/>
+      <w:pPr>
+        <w:ind w:left="4451" w:hanging="360"/>
+      </w:pPr>
+    </w:lvl>
+    <w:lvl w:ilvl="5" w:tplc="0419001B" w:tentative="1">
+      <w:start w:val="1"/>
+      <w:numFmt w:val="lowerRoman"/>
+      <w:lvlText w:val="%6."/>
+      <w:lvlJc w:val="right"/>
+      <w:pPr>
+        <w:ind w:left="5171" w:hanging="180"/>
+      </w:pPr>
+    </w:lvl>
+    <w:lvl w:ilvl="6" w:tplc="0419000F" w:tentative="1">
+      <w:start w:val="1"/>
+      <w:numFmt w:val="decimal"/>
+      <w:lvlText w:val="%7."/>
+      <w:lvlJc w:val="left"/>
+      <w:pPr>
+        <w:ind w:left="5891" w:hanging="360"/>
+      </w:pPr>
+    </w:lvl>
+    <w:lvl w:ilvl="7" w:tplc="04190019" w:tentative="1">
+      <w:start w:val="1"/>
+      <w:numFmt w:val="lowerLetter"/>
+      <w:lvlText w:val="%8."/>
+      <w:lvlJc w:val="left"/>
+      <w:pPr>
+        <w:ind w:left="6611" w:hanging="360"/>
+      </w:pPr>
+    </w:lvl>
+    <w:lvl w:ilvl="8" w:tplc="0419001B" w:tentative="1">
+      <w:start w:val="1"/>
+      <w:numFmt w:val="lowerRoman"/>
+      <w:lvlText w:val="%9."/>
+      <w:lvlJc w:val="right"/>
+      <w:pPr>
+        <w:ind w:left="7331" w:hanging="180"/>
+      </w:pPr>
+    </w:lvl>
+  </w:abstractNum>
+  <w:abstractNum w:abstractNumId="8" w15:restartNumberingAfterBreak="0">
     <w:nsid w:val="26EB520E"/>
     <w:multiLevelType w:val="hybridMultilevel"/>
     <w:tmpl w:val="496C21C8"/>
@@ -29293,7 +30911,7 @@
       </w:pPr>
     </w:lvl>
   </w:abstractNum>
-  <w:abstractNum w:abstractNumId="8" w15:restartNumberingAfterBreak="0">
+  <w:abstractNum w:abstractNumId="9" w15:restartNumberingAfterBreak="0">
     <w:nsid w:val="2D704A81"/>
     <w:multiLevelType w:val="hybridMultilevel"/>
     <w:tmpl w:val="F9B06372"/>
@@ -29382,7 +31000,7 @@
       </w:pPr>
     </w:lvl>
   </w:abstractNum>
-  <w:abstractNum w:abstractNumId="9" w15:restartNumberingAfterBreak="0">
+  <w:abstractNum w:abstractNumId="10" w15:restartNumberingAfterBreak="0">
     <w:nsid w:val="312D4B2B"/>
     <w:multiLevelType w:val="hybridMultilevel"/>
     <w:tmpl w:val="884A1E4C"/>
@@ -29471,7 +31089,7 @@
       </w:pPr>
     </w:lvl>
   </w:abstractNum>
-  <w:abstractNum w:abstractNumId="10" w15:restartNumberingAfterBreak="0">
+  <w:abstractNum w:abstractNumId="11" w15:restartNumberingAfterBreak="0">
     <w:nsid w:val="34AE4809"/>
     <w:multiLevelType w:val="multilevel"/>
     <w:tmpl w:val="A2E23E78"/>
@@ -29584,7 +31202,7 @@
       </w:rPr>
     </w:lvl>
   </w:abstractNum>
-  <w:abstractNum w:abstractNumId="11" w15:restartNumberingAfterBreak="0">
+  <w:abstractNum w:abstractNumId="12" w15:restartNumberingAfterBreak="0">
     <w:nsid w:val="3E394E23"/>
     <w:multiLevelType w:val="multilevel"/>
     <w:tmpl w:val="A4388184"/>
@@ -29697,7 +31315,7 @@
       </w:rPr>
     </w:lvl>
   </w:abstractNum>
-  <w:abstractNum w:abstractNumId="12" w15:restartNumberingAfterBreak="0">
+  <w:abstractNum w:abstractNumId="13" w15:restartNumberingAfterBreak="0">
     <w:nsid w:val="3FA96C90"/>
     <w:multiLevelType w:val="hybridMultilevel"/>
     <w:tmpl w:val="1792BDDE"/>
@@ -29786,7 +31404,7 @@
       </w:pPr>
     </w:lvl>
   </w:abstractNum>
-  <w:abstractNum w:abstractNumId="13" w15:restartNumberingAfterBreak="0">
+  <w:abstractNum w:abstractNumId="14" w15:restartNumberingAfterBreak="0">
     <w:nsid w:val="43EA1A97"/>
     <w:multiLevelType w:val="hybridMultilevel"/>
     <w:tmpl w:val="9BA8F0E6"/>
@@ -29875,7 +31493,7 @@
       </w:pPr>
     </w:lvl>
   </w:abstractNum>
-  <w:abstractNum w:abstractNumId="14" w15:restartNumberingAfterBreak="0">
+  <w:abstractNum w:abstractNumId="15" w15:restartNumberingAfterBreak="0">
     <w:nsid w:val="466976A5"/>
     <w:multiLevelType w:val="hybridMultilevel"/>
     <w:tmpl w:val="C45C9900"/>
@@ -29964,7 +31582,7 @@
       </w:pPr>
     </w:lvl>
   </w:abstractNum>
-  <w:abstractNum w:abstractNumId="15" w15:restartNumberingAfterBreak="0">
+  <w:abstractNum w:abstractNumId="16" w15:restartNumberingAfterBreak="0">
     <w:nsid w:val="481930E9"/>
     <w:multiLevelType w:val="hybridMultilevel"/>
     <w:tmpl w:val="4FBC4A12"/>
@@ -30054,7 +31672,7 @@
       </w:pPr>
     </w:lvl>
   </w:abstractNum>
-  <w:abstractNum w:abstractNumId="16" w15:restartNumberingAfterBreak="0">
+  <w:abstractNum w:abstractNumId="17" w15:restartNumberingAfterBreak="0">
     <w:nsid w:val="4C8E1E0C"/>
     <w:multiLevelType w:val="hybridMultilevel"/>
     <w:tmpl w:val="D33A0086"/>
@@ -30144,7 +31762,7 @@
       </w:pPr>
     </w:lvl>
   </w:abstractNum>
-  <w:abstractNum w:abstractNumId="17" w15:restartNumberingAfterBreak="0">
+  <w:abstractNum w:abstractNumId="18" w15:restartNumberingAfterBreak="0">
     <w:nsid w:val="4D520911"/>
     <w:multiLevelType w:val="hybridMultilevel"/>
     <w:tmpl w:val="0330BAEE"/>
@@ -30257,7 +31875,7 @@
       </w:rPr>
     </w:lvl>
   </w:abstractNum>
-  <w:abstractNum w:abstractNumId="18" w15:restartNumberingAfterBreak="0">
+  <w:abstractNum w:abstractNumId="19" w15:restartNumberingAfterBreak="0">
     <w:nsid w:val="4DE93902"/>
     <w:multiLevelType w:val="hybridMultilevel"/>
     <w:tmpl w:val="3A10E1AC"/>
@@ -30346,7 +31964,7 @@
       </w:pPr>
     </w:lvl>
   </w:abstractNum>
-  <w:abstractNum w:abstractNumId="19" w15:restartNumberingAfterBreak="0">
+  <w:abstractNum w:abstractNumId="20" w15:restartNumberingAfterBreak="0">
     <w:nsid w:val="51C65CD7"/>
     <w:multiLevelType w:val="multilevel"/>
     <w:tmpl w:val="22348434"/>
@@ -30456,7 +32074,7 @@
       </w:pPr>
     </w:lvl>
   </w:abstractNum>
-  <w:abstractNum w:abstractNumId="20" w15:restartNumberingAfterBreak="0">
+  <w:abstractNum w:abstractNumId="21" w15:restartNumberingAfterBreak="0">
     <w:nsid w:val="5E6A4E12"/>
     <w:multiLevelType w:val="hybridMultilevel"/>
     <w:tmpl w:val="A2B0DB24"/>
@@ -30545,7 +32163,7 @@
       </w:pPr>
     </w:lvl>
   </w:abstractNum>
-  <w:abstractNum w:abstractNumId="21" w15:restartNumberingAfterBreak="0">
+  <w:abstractNum w:abstractNumId="22" w15:restartNumberingAfterBreak="0">
     <w:nsid w:val="613328F1"/>
     <w:multiLevelType w:val="hybridMultilevel"/>
     <w:tmpl w:val="DA5C8FC2"/>
@@ -30631,7 +32249,7 @@
       </w:pPr>
     </w:lvl>
   </w:abstractNum>
-  <w:abstractNum w:abstractNumId="22" w15:restartNumberingAfterBreak="0">
+  <w:abstractNum w:abstractNumId="23" w15:restartNumberingAfterBreak="0">
     <w:nsid w:val="61A82745"/>
     <w:multiLevelType w:val="multilevel"/>
     <w:tmpl w:val="5AF4DF98"/>
@@ -30748,7 +32366,7 @@
       </w:pPr>
     </w:lvl>
   </w:abstractNum>
-  <w:abstractNum w:abstractNumId="23" w15:restartNumberingAfterBreak="0">
+  <w:abstractNum w:abstractNumId="24" w15:restartNumberingAfterBreak="0">
     <w:nsid w:val="64611D26"/>
     <w:multiLevelType w:val="hybridMultilevel"/>
     <w:tmpl w:val="F2D6B9B4"/>
@@ -30861,7 +32479,7 @@
       </w:rPr>
     </w:lvl>
   </w:abstractNum>
-  <w:abstractNum w:abstractNumId="24" w15:restartNumberingAfterBreak="0">
+  <w:abstractNum w:abstractNumId="25" w15:restartNumberingAfterBreak="0">
     <w:nsid w:val="65583F8F"/>
     <w:multiLevelType w:val="hybridMultilevel"/>
     <w:tmpl w:val="F2D2EC54"/>
@@ -30950,7 +32568,93 @@
       </w:pPr>
     </w:lvl>
   </w:abstractNum>
-  <w:abstractNum w:abstractNumId="25" w15:restartNumberingAfterBreak="0">
+  <w:abstractNum w:abstractNumId="26" w15:restartNumberingAfterBreak="0">
+    <w:nsid w:val="685D7505"/>
+    <w:multiLevelType w:val="hybridMultilevel"/>
+    <w:tmpl w:val="12301948"/>
+    <w:lvl w:ilvl="0" w:tplc="0419000F">
+      <w:start w:val="1"/>
+      <w:numFmt w:val="decimal"/>
+      <w:lvlText w:val="%1."/>
+      <w:lvlJc w:val="left"/>
+      <w:pPr>
+        <w:ind w:left="1931" w:hanging="360"/>
+      </w:pPr>
+    </w:lvl>
+    <w:lvl w:ilvl="1" w:tplc="04190019" w:tentative="1">
+      <w:start w:val="1"/>
+      <w:numFmt w:val="lowerLetter"/>
+      <w:lvlText w:val="%2."/>
+      <w:lvlJc w:val="left"/>
+      <w:pPr>
+        <w:ind w:left="2651" w:hanging="360"/>
+      </w:pPr>
+    </w:lvl>
+    <w:lvl w:ilvl="2" w:tplc="0419001B" w:tentative="1">
+      <w:start w:val="1"/>
+      <w:numFmt w:val="lowerRoman"/>
+      <w:lvlText w:val="%3."/>
+      <w:lvlJc w:val="right"/>
+      <w:pPr>
+        <w:ind w:left="3371" w:hanging="180"/>
+      </w:pPr>
+    </w:lvl>
+    <w:lvl w:ilvl="3" w:tplc="0419000F" w:tentative="1">
+      <w:start w:val="1"/>
+      <w:numFmt w:val="decimal"/>
+      <w:lvlText w:val="%4."/>
+      <w:lvlJc w:val="left"/>
+      <w:pPr>
+        <w:ind w:left="4091" w:hanging="360"/>
+      </w:pPr>
+    </w:lvl>
+    <w:lvl w:ilvl="4" w:tplc="04190019" w:tentative="1">
+      <w:start w:val="1"/>
+      <w:numFmt w:val="lowerLetter"/>
+      <w:lvlText w:val="%5."/>
+      <w:lvlJc w:val="left"/>
+      <w:pPr>
+        <w:ind w:left="4811" w:hanging="360"/>
+      </w:pPr>
+    </w:lvl>
+    <w:lvl w:ilvl="5" w:tplc="0419001B" w:tentative="1">
+      <w:start w:val="1"/>
+      <w:numFmt w:val="lowerRoman"/>
+      <w:lvlText w:val="%6."/>
+      <w:lvlJc w:val="right"/>
+      <w:pPr>
+        <w:ind w:left="5531" w:hanging="180"/>
+      </w:pPr>
+    </w:lvl>
+    <w:lvl w:ilvl="6" w:tplc="0419000F" w:tentative="1">
+      <w:start w:val="1"/>
+      <w:numFmt w:val="decimal"/>
+      <w:lvlText w:val="%7."/>
+      <w:lvlJc w:val="left"/>
+      <w:pPr>
+        <w:ind w:left="6251" w:hanging="360"/>
+      </w:pPr>
+    </w:lvl>
+    <w:lvl w:ilvl="7" w:tplc="04190019" w:tentative="1">
+      <w:start w:val="1"/>
+      <w:numFmt w:val="lowerLetter"/>
+      <w:lvlText w:val="%8."/>
+      <w:lvlJc w:val="left"/>
+      <w:pPr>
+        <w:ind w:left="6971" w:hanging="360"/>
+      </w:pPr>
+    </w:lvl>
+    <w:lvl w:ilvl="8" w:tplc="0419001B" w:tentative="1">
+      <w:start w:val="1"/>
+      <w:numFmt w:val="lowerRoman"/>
+      <w:lvlText w:val="%9."/>
+      <w:lvlJc w:val="right"/>
+      <w:pPr>
+        <w:ind w:left="7691" w:hanging="180"/>
+      </w:pPr>
+    </w:lvl>
+  </w:abstractNum>
+  <w:abstractNum w:abstractNumId="27" w15:restartNumberingAfterBreak="0">
     <w:nsid w:val="6D6D386C"/>
     <w:multiLevelType w:val="hybridMultilevel"/>
     <w:tmpl w:val="FFF05986"/>
@@ -31039,7 +32743,7 @@
       </w:pPr>
     </w:lvl>
   </w:abstractNum>
-  <w:abstractNum w:abstractNumId="26" w15:restartNumberingAfterBreak="0">
+  <w:abstractNum w:abstractNumId="28" w15:restartNumberingAfterBreak="0">
     <w:nsid w:val="71824BC9"/>
     <w:multiLevelType w:val="hybridMultilevel"/>
     <w:tmpl w:val="68F89382"/>
@@ -31129,7 +32833,7 @@
       </w:pPr>
     </w:lvl>
   </w:abstractNum>
-  <w:abstractNum w:abstractNumId="27" w15:restartNumberingAfterBreak="0">
+  <w:abstractNum w:abstractNumId="29" w15:restartNumberingAfterBreak="0">
     <w:nsid w:val="7F0F38B5"/>
     <w:multiLevelType w:val="multilevel"/>
     <w:tmpl w:val="5394BE1C"/>
@@ -31243,55 +32947,55 @@
     </w:lvl>
   </w:abstractNum>
   <w:num w:numId="1">
-    <w:abstractNumId w:val="24"/>
+    <w:abstractNumId w:val="25"/>
   </w:num>
   <w:num w:numId="2">
-    <w:abstractNumId w:val="26"/>
+    <w:abstractNumId w:val="28"/>
   </w:num>
   <w:num w:numId="3">
-    <w:abstractNumId w:val="15"/>
+    <w:abstractNumId w:val="16"/>
   </w:num>
   <w:num w:numId="4">
-    <w:abstractNumId w:val="16"/>
+    <w:abstractNumId w:val="17"/>
   </w:num>
   <w:num w:numId="5">
-    <w:abstractNumId w:val="27"/>
+    <w:abstractNumId w:val="29"/>
   </w:num>
   <w:num w:numId="6">
-    <w:abstractNumId w:val="7"/>
+    <w:abstractNumId w:val="8"/>
   </w:num>
   <w:num w:numId="7">
-    <w:abstractNumId w:val="12"/>
+    <w:abstractNumId w:val="13"/>
   </w:num>
   <w:num w:numId="8">
     <w:abstractNumId w:val="1"/>
   </w:num>
   <w:num w:numId="9">
+    <w:abstractNumId w:val="10"/>
+  </w:num>
+  <w:num w:numId="10">
+    <w:abstractNumId w:val="14"/>
+  </w:num>
+  <w:num w:numId="11">
+    <w:abstractNumId w:val="21"/>
+  </w:num>
+  <w:num w:numId="12">
+    <w:abstractNumId w:val="19"/>
+  </w:num>
+  <w:num w:numId="13">
     <w:abstractNumId w:val="9"/>
   </w:num>
-  <w:num w:numId="10">
-    <w:abstractNumId w:val="13"/>
-  </w:num>
-  <w:num w:numId="11">
-    <w:abstractNumId w:val="20"/>
-  </w:num>
-  <w:num w:numId="12">
-    <w:abstractNumId w:val="18"/>
-  </w:num>
-  <w:num w:numId="13">
-    <w:abstractNumId w:val="8"/>
-  </w:num>
   <w:num w:numId="14">
-    <w:abstractNumId w:val="23"/>
+    <w:abstractNumId w:val="24"/>
   </w:num>
   <w:num w:numId="15">
-    <w:abstractNumId w:val="14"/>
+    <w:abstractNumId w:val="15"/>
   </w:num>
   <w:num w:numId="16">
     <w:abstractNumId w:val="5"/>
   </w:num>
   <w:num w:numId="17">
-    <w:abstractNumId w:val="21"/>
+    <w:abstractNumId w:val="22"/>
     <w:lvlOverride w:ilvl="0">
       <w:startOverride w:val="1"/>
     </w:lvlOverride>
@@ -31321,10 +33025,10 @@
     </w:lvlOverride>
   </w:num>
   <w:num w:numId="18">
-    <w:abstractNumId w:val="10"/>
+    <w:abstractNumId w:val="11"/>
   </w:num>
   <w:num w:numId="19">
-    <w:abstractNumId w:val="18"/>
+    <w:abstractNumId w:val="19"/>
     <w:lvlOverride w:ilvl="0">
       <w:startOverride w:val="1"/>
     </w:lvlOverride>
@@ -31354,7 +33058,7 @@
     </w:lvlOverride>
   </w:num>
   <w:num w:numId="20">
-    <w:abstractNumId w:val="8"/>
+    <w:abstractNumId w:val="9"/>
     <w:lvlOverride w:ilvl="0">
       <w:startOverride w:val="1"/>
     </w:lvlOverride>
@@ -31384,13 +33088,13 @@
     </w:lvlOverride>
   </w:num>
   <w:num w:numId="21">
-    <w:abstractNumId w:val="23"/>
+    <w:abstractNumId w:val="24"/>
   </w:num>
   <w:num w:numId="22">
     <w:abstractNumId w:val="3"/>
   </w:num>
   <w:num w:numId="23">
-    <w:abstractNumId w:val="19"/>
+    <w:abstractNumId w:val="20"/>
     <w:lvlOverride w:ilvl="0">
       <w:startOverride w:val="1"/>
     </w:lvlOverride>
@@ -31420,7 +33124,7 @@
     </w:lvlOverride>
   </w:num>
   <w:num w:numId="24">
-    <w:abstractNumId w:val="22"/>
+    <w:abstractNumId w:val="23"/>
     <w:lvlOverride w:ilvl="0"/>
     <w:lvlOverride w:ilvl="1">
       <w:startOverride w:val="1"/>
@@ -31454,22 +33158,28 @@
     <w:abstractNumId w:val="0"/>
   </w:num>
   <w:num w:numId="27">
-    <w:abstractNumId w:val="21"/>
+    <w:abstractNumId w:val="22"/>
   </w:num>
   <w:num w:numId="28">
-    <w:abstractNumId w:val="11"/>
+    <w:abstractNumId w:val="12"/>
   </w:num>
   <w:num w:numId="29">
-    <w:abstractNumId w:val="17"/>
+    <w:abstractNumId w:val="18"/>
   </w:num>
   <w:num w:numId="30">
-    <w:abstractNumId w:val="25"/>
+    <w:abstractNumId w:val="27"/>
   </w:num>
   <w:num w:numId="31">
     <w:abstractNumId w:val="2"/>
   </w:num>
   <w:num w:numId="32">
     <w:abstractNumId w:val="4"/>
+  </w:num>
+  <w:num w:numId="33">
+    <w:abstractNumId w:val="26"/>
+  </w:num>
+  <w:num w:numId="34">
+    <w:abstractNumId w:val="7"/>
   </w:num>
 </w:numbering>
 </file>
@@ -31901,10 +33611,32 @@
       <w:szCs w:val="32"/>
     </w:rPr>
   </w:style>
+  <w:style w:type="paragraph" w:styleId="2">
+    <w:name w:val="heading 2"/>
+    <w:basedOn w:val="a"/>
+    <w:next w:val="a"/>
+    <w:link w:val="20"/>
+    <w:uiPriority w:val="9"/>
+    <w:semiHidden/>
+    <w:unhideWhenUsed/>
+    <w:qFormat/>
+    <w:rsid w:val="00F66AC9"/>
+    <w:pPr>
+      <w:keepNext/>
+      <w:keepLines/>
+      <w:spacing w:before="40"/>
+      <w:outlineLvl w:val="1"/>
+    </w:pPr>
+    <w:rPr>
+      <w:rFonts w:asciiTheme="majorHAnsi" w:eastAsiaTheme="majorEastAsia" w:hAnsiTheme="majorHAnsi" w:cstheme="majorBidi"/>
+      <w:color w:val="2E74B5" w:themeColor="accent1" w:themeShade="BF"/>
+      <w:sz w:val="26"/>
+      <w:szCs w:val="26"/>
+    </w:rPr>
+  </w:style>
   <w:style w:type="character" w:default="1" w:styleId="a0">
     <w:name w:val="Default Paragraph Font"/>
     <w:uiPriority w:val="1"/>
-    <w:semiHidden/>
     <w:unhideWhenUsed/>
   </w:style>
   <w:style w:type="table" w:default="1" w:styleId="a1">
@@ -32080,10 +33812,10 @@
       <w:lang w:val="ru-RU"/>
     </w:rPr>
   </w:style>
-  <w:style w:type="paragraph" w:styleId="2">
+  <w:style w:type="paragraph" w:styleId="21">
     <w:name w:val="Body Text Indent 2"/>
     <w:basedOn w:val="a"/>
-    <w:link w:val="20"/>
+    <w:link w:val="22"/>
     <w:rsid w:val="00102A98"/>
     <w:pPr>
       <w:widowControl w:val="0"/>
@@ -32100,10 +33832,10 @@
       <w:lang w:eastAsia="ru-RU"/>
     </w:rPr>
   </w:style>
-  <w:style w:type="character" w:customStyle="1" w:styleId="20">
+  <w:style w:type="character" w:customStyle="1" w:styleId="22">
     <w:name w:val="Основной текст с отступом 2 Знак"/>
     <w:basedOn w:val="a0"/>
-    <w:link w:val="2"/>
+    <w:link w:val="21"/>
     <w:rsid w:val="00102A98"/>
     <w:rPr>
       <w:rFonts w:ascii="Times New Roman" w:eastAsia="Times New Roman" w:hAnsi="Times New Roman" w:cs="Times New Roman"/>
@@ -32238,6 +33970,20 @@
     <w:rPr>
       <w:b/>
       <w:bCs/>
+    </w:rPr>
+  </w:style>
+  <w:style w:type="character" w:customStyle="1" w:styleId="20">
+    <w:name w:val="Заголовок 2 Знак"/>
+    <w:basedOn w:val="a0"/>
+    <w:link w:val="2"/>
+    <w:uiPriority w:val="9"/>
+    <w:semiHidden/>
+    <w:rsid w:val="00F66AC9"/>
+    <w:rPr>
+      <w:rFonts w:asciiTheme="majorHAnsi" w:eastAsiaTheme="majorEastAsia" w:hAnsiTheme="majorHAnsi" w:cstheme="majorBidi"/>
+      <w:color w:val="2E74B5" w:themeColor="accent1" w:themeShade="BF"/>
+      <w:sz w:val="26"/>
+      <w:szCs w:val="26"/>
     </w:rPr>
   </w:style>
 </w:styles>
@@ -32509,7 +34255,7 @@
 </file>
 
 <file path=customXml/itemProps1.xml><?xml version="1.0" encoding="utf-8"?>
-<ds:datastoreItem xmlns:ds="http://schemas.openxmlformats.org/officeDocument/2006/customXml" ds:itemID="{51F4B911-9E2C-4CF2-BA18-4D46B8BDD431}">
+<ds:datastoreItem xmlns:ds="http://schemas.openxmlformats.org/officeDocument/2006/customXml" ds:itemID="{19E8D644-E932-4231-80AB-018729F32045}">
   <ds:schemaRefs>
     <ds:schemaRef ds:uri="http://schemas.openxmlformats.org/officeDocument/2006/bibliography"/>
   </ds:schemaRefs>

</xml_diff>

<commit_message>
Add special for me and roma and lshat diplom
</commit_message>
<xml_diff>
--- a/2023/Диплом/Андрей Козин/Диплом Андрей.docx
+++ b/2023/Диплом/Андрей Козин/Диплом Андрей.docx
@@ -1910,12 +1910,34 @@
       </w:r>
     </w:p>
     <w:p>
-      <w:r>
+      <w:pPr>
         <w:rPr>
           <w:rFonts w:cs="Times New Roman"/>
           <w:szCs w:val="24"/>
         </w:rPr>
-        <w:t xml:space="preserve">Для уменьшения полимеризации непредельных углеводородов в колонне К–308А/Б, в кипятильниках Т–348А/Б и подогревателях Т-353А/Б в линию </w:t>
+      </w:pPr>
+      <w:r>
+        <w:rPr>
+          <w:rFonts w:cs="Times New Roman"/>
+          <w:szCs w:val="24"/>
+        </w:rPr>
+        <w:t xml:space="preserve">Для уменьшения полимеризации непредельных углеводородов в колонне </w:t>
+      </w:r>
+      <w:proofErr w:type="gramStart"/>
+      <w:r>
+        <w:rPr>
+          <w:rFonts w:cs="Times New Roman"/>
+          <w:szCs w:val="24"/>
+        </w:rPr>
+        <w:t>К</w:t>
+      </w:r>
+      <w:proofErr w:type="gramEnd"/>
+      <w:r>
+        <w:rPr>
+          <w:rFonts w:cs="Times New Roman"/>
+          <w:szCs w:val="24"/>
+        </w:rPr>
+        <w:t xml:space="preserve">–308А/Б, в кипятильниках Т–348А/Б и подогревателях Т-353А/Б в линию </w:t>
       </w:r>
       <w:proofErr w:type="spellStart"/>
       <w:r>
@@ -1948,6 +1970,8 @@
         </w:rPr>
         <w:t xml:space="preserve"> 3214 или аналогичного по импорту.</w:t>
       </w:r>
+    </w:p>
+    <w:p>
       <w:r>
         <w:br w:type="page"/>
       </w:r>
@@ -4560,7 +4584,7 @@
             <v:path o:extrusionok="f" gradientshapeok="t" o:connecttype="rect"/>
             <o:lock v:ext="edit" aspectratio="t"/>
           </v:shapetype>
-          <v:shape id="_x0000_i1111" type="#_x0000_t75" style="width:158.4pt;height:43.2pt">
+          <v:shape id="_x0000_i1025" type="#_x0000_t75" style="width:158.25pt;height:43.5pt">
             <v:imagedata r:id="rId8" o:title="формула"/>
           </v:shape>
         </w:pict>
@@ -4728,10 +4752,10 @@
           <w:position w:val="-34"/>
         </w:rPr>
         <w:object w:dxaOrig="1299" w:dyaOrig="780">
-          <v:shape id="_x0000_i1112" type="#_x0000_t75" style="width:64.8pt;height:36pt" o:ole="" fillcolor="window">
+          <v:shape id="_x0000_i1026" type="#_x0000_t75" style="width:64.5pt;height:36pt" o:ole="" fillcolor="window">
             <v:imagedata r:id="rId10" o:title=""/>
           </v:shape>
-          <o:OLEObject Type="Embed" ProgID="Equation.3" ShapeID="_x0000_i1112" DrawAspect="Content" ObjectID="_1744734337" r:id="rId11"/>
+          <o:OLEObject Type="Embed" ProgID="Equation.3" ShapeID="_x0000_i1026" DrawAspect="Content" ObjectID="_1745005200" r:id="rId11"/>
         </w:object>
       </w:r>
       <w:r>
@@ -4778,10 +4802,10 @@
           <w:position w:val="-32"/>
         </w:rPr>
         <w:object w:dxaOrig="1860" w:dyaOrig="740">
-          <v:shape id="_x0000_i1113" type="#_x0000_t75" style="width:93.6pt;height:36pt" o:ole="" fillcolor="window">
+          <v:shape id="_x0000_i1027" type="#_x0000_t75" style="width:93.75pt;height:36pt" o:ole="" fillcolor="window">
             <v:imagedata r:id="rId12" o:title=""/>
           </v:shape>
-          <o:OLEObject Type="Embed" ProgID="Equation.3" ShapeID="_x0000_i1113" DrawAspect="Content" ObjectID="_1744734338" r:id="rId13"/>
+          <o:OLEObject Type="Embed" ProgID="Equation.3" ShapeID="_x0000_i1027" DrawAspect="Content" ObjectID="_1745005201" r:id="rId13"/>
         </w:object>
       </w:r>
       <w:r>
@@ -4986,10 +5010,10 @@
           <w:rFonts w:eastAsia="Times New Roman"/>
         </w:rPr>
         <w:object w:dxaOrig="200" w:dyaOrig="220">
-          <v:shape id="_x0000_i1114" type="#_x0000_t75" style="width:7.2pt;height:14.4pt" o:ole="">
+          <v:shape id="_x0000_i1028" type="#_x0000_t75" style="width:7.5pt;height:14.25pt" o:ole="">
             <v:imagedata r:id="rId14" o:title=""/>
           </v:shape>
-          <o:OLEObject Type="Embed" ProgID="Equation.3" ShapeID="_x0000_i1114" DrawAspect="Content" ObjectID="_1744734339" r:id="rId15"/>
+          <o:OLEObject Type="Embed" ProgID="Equation.3" ShapeID="_x0000_i1028" DrawAspect="Content" ObjectID="_1745005202" r:id="rId15"/>
         </w:object>
       </w:r>
       <w:r>
@@ -6571,10 +6595,10 @@
     <w:p>
       <w:r>
         <w:object w:dxaOrig="1840" w:dyaOrig="760">
-          <v:shape id="_x0000_i1130" type="#_x0000_t75" style="width:93.6pt;height:36pt" o:ole="">
+          <v:shape id="_x0000_i1029" type="#_x0000_t75" style="width:93.75pt;height:36pt" o:ole="">
             <v:imagedata r:id="rId17" o:title=""/>
           </v:shape>
-          <o:OLEObject Type="Embed" ProgID="Equation.3" ShapeID="_x0000_i1130" DrawAspect="Content" ObjectID="_1744734340" r:id="rId18"/>
+          <o:OLEObject Type="Embed" ProgID="Equation.3" ShapeID="_x0000_i1029" DrawAspect="Content" ObjectID="_1745005203" r:id="rId18"/>
         </w:object>
       </w:r>
       <w:r>
@@ -6875,10 +6899,10 @@
           <w:lang w:val="en-US" w:eastAsia="ru-RU"/>
         </w:rPr>
         <w:object w:dxaOrig="1340" w:dyaOrig="760">
-          <v:shape id="_x0000_i1131" type="#_x0000_t75" style="width:66.75pt;height:38.25pt" o:ole="">
+          <v:shape id="_x0000_i1030" type="#_x0000_t75" style="width:66.75pt;height:38.25pt" o:ole="">
             <v:imagedata r:id="rId19" o:title=""/>
           </v:shape>
-          <o:OLEObject Type="Embed" ProgID="Equation.3" ShapeID="_x0000_i1131" DrawAspect="Content" ObjectID="_1744734341" r:id="rId20"/>
+          <o:OLEObject Type="Embed" ProgID="Equation.3" ShapeID="_x0000_i1030" DrawAspect="Content" ObjectID="_1745005204" r:id="rId20"/>
         </w:object>
       </w:r>
       <w:r>
@@ -7500,8 +7524,6 @@
             <w:pPr>
               <w:ind w:firstLine="0"/>
             </w:pPr>
-            <w:bookmarkStart w:id="3" w:name="_GoBack"/>
-            <w:bookmarkEnd w:id="3"/>
           </w:p>
         </w:tc>
         <w:tc>
@@ -7715,12 +7737,12 @@
       <w:pPr>
         <w:pStyle w:val="a3"/>
       </w:pPr>
-      <w:bookmarkStart w:id="4" w:name="_Toc104230570"/>
+      <w:bookmarkStart w:id="3" w:name="_Toc104230570"/>
       <w:r>
         <w:lastRenderedPageBreak/>
         <w:t>5.4 Структурная схема системы автоматизации технологического процесса</w:t>
       </w:r>
-      <w:bookmarkEnd w:id="4"/>
+      <w:bookmarkEnd w:id="3"/>
       <w:r>
         <w:t xml:space="preserve"> </w:t>
       </w:r>
@@ -8006,11 +8028,11 @@
       <w:pPr>
         <w:pStyle w:val="a3"/>
       </w:pPr>
-      <w:bookmarkStart w:id="5" w:name="_Toc104230571"/>
+      <w:bookmarkStart w:id="4" w:name="_Toc104230571"/>
       <w:r>
         <w:t>5.5 Комплекс технических средств</w:t>
       </w:r>
-      <w:bookmarkEnd w:id="5"/>
+      <w:bookmarkEnd w:id="4"/>
     </w:p>
     <w:p>
       <w:pPr>
@@ -9226,7 +9248,7 @@
           <w:b w:val="0"/>
         </w:rPr>
       </w:pPr>
-      <w:bookmarkStart w:id="6" w:name="_Toc104230572"/>
+      <w:bookmarkStart w:id="5" w:name="_Toc104230572"/>
     </w:p>
     <w:p>
       <w:pPr>
@@ -9236,7 +9258,7 @@
       <w:r>
         <w:t>5.6 Протоколы обмена данных</w:t>
       </w:r>
-      <w:bookmarkEnd w:id="6"/>
+      <w:bookmarkEnd w:id="5"/>
     </w:p>
     <w:p>
       <w:r>
@@ -9388,11 +9410,6 @@
       </w:r>
     </w:p>
     <w:p>
-      <w:pPr>
-        <w:rPr>
-          <w:lang w:val="en-US"/>
-        </w:rPr>
-      </w:pPr>
       <w:r>
         <w:t>Первоначально протокол FTP использовался как способ связи и обмена информацией между двумя физическими устройствами. Его могут использовать как компании, так и обычные пользователи для переноса данных с одной компьютерной системы на другую. Также протокол полезен в работе с веб-сайтами — для загрузки или выгрузки файлов с серверов.</w:t>
       </w:r>
@@ -9403,7 +9420,7 @@
         <w:pStyle w:val="a3"/>
         <w:ind w:left="1211" w:firstLine="0"/>
       </w:pPr>
-      <w:bookmarkStart w:id="7" w:name="_Toc104230573"/>
+      <w:bookmarkStart w:id="6" w:name="_Toc104230573"/>
       <w:r>
         <w:t>5.7</w:t>
       </w:r>
@@ -9419,7 +9436,7 @@
       <w:r>
         <w:t>)</w:t>
       </w:r>
-      <w:bookmarkEnd w:id="7"/>
+      <w:bookmarkEnd w:id="6"/>
     </w:p>
     <w:p>
       <w:pPr>
@@ -9464,10 +9481,7 @@
     </w:p>
     <w:p>
       <w:r>
-        <w:t xml:space="preserve">Проведение </w:t>
-      </w:r>
-      <w:r>
-        <w:t>метрологического надзора за средствами измерений осуществляется в соответствии с требованиями нормативных актов в области метрологического контроля.</w:t>
+        <w:t>Проведение метрологического надзора за средствами измерений осуществляется в соответствии с требованиями нормативных актов в области метрологического контроля.</w:t>
       </w:r>
     </w:p>
     <w:p>
@@ -9477,10 +9491,7 @@
     </w:p>
     <w:p>
       <w:r>
-        <w:t>Планирование и проведение технического обслуживания и ремонта  средств измерений, устройств автоматики и телемеханики АСУ фиксируются в документации: плане-графике технического</w:t>
-      </w:r>
-      <w:r>
-        <w:t xml:space="preserve"> обслуживания и ремонта имеющего в наличии парка технических средств; сводном графике ремонта технических средств; протоколах государственной и ведомственной проверок средств измерений; протоколах плановых поверок средств автоматизации, телемеханизации и вычислительной техники; </w:t>
+        <w:t xml:space="preserve">Планирование и проведение технического обслуживания и ремонта  средств измерений, устройств автоматики и телемеханики АСУ фиксируются в документации: плане-графике технического обслуживания и ремонта имеющего в наличии парка технических средств; сводном графике ремонта технических средств; протоколах государственной и ведомственной проверок средств измерений; протоколах плановых поверок средств автоматизации, телемеханизации и вычислительной техники; </w:t>
       </w:r>
       <w:proofErr w:type="spellStart"/>
       <w:r>
@@ -9488,7 +9499,13 @@
       </w:r>
       <w:proofErr w:type="spellEnd"/>
       <w:r>
-        <w:t xml:space="preserve"> актах о ремонте устройств;  актах приемки устройств из ремонта и наладки; журнале учета технического обслуживания и ремонта устройств.</w:t>
+        <w:t xml:space="preserve"> актах о ремонте устройств;</w:t>
+      </w:r>
+      <w:r>
+        <w:t xml:space="preserve"> </w:t>
+      </w:r>
+      <w:r>
+        <w:t>актах приемки устройств из ремонта и наладки; журнале учета технического обслуживания и ремонта устройств.</w:t>
       </w:r>
     </w:p>
     <w:p>
@@ -9530,6 +9547,8 @@
       <w:r>
         <w:br w:type="page"/>
       </w:r>
+      <w:bookmarkStart w:id="7" w:name="_GoBack"/>
+      <w:bookmarkEnd w:id="7"/>
     </w:p>
     <w:p>
       <w:pPr>
@@ -9758,10 +9777,10 @@
           <w:position w:val="-30"/>
         </w:rPr>
         <w:object w:dxaOrig="2200" w:dyaOrig="700">
-          <v:shape id="_x0000_i1115" type="#_x0000_t75" style="width:149.25pt;height:48pt" o:ole="" fillcolor="window">
+          <v:shape id="_x0000_i1031" type="#_x0000_t75" style="width:149.25pt;height:48pt" o:ole="" fillcolor="window">
             <v:imagedata r:id="rId27" o:title=""/>
           </v:shape>
-          <o:OLEObject Type="Embed" ProgID="Equation.3" ShapeID="_x0000_i1115" DrawAspect="Content" ObjectID="_1744734342" r:id="rId28"/>
+          <o:OLEObject Type="Embed" ProgID="Equation.3" ShapeID="_x0000_i1031" DrawAspect="Content" ObjectID="_1745005205" r:id="rId28"/>
         </w:object>
       </w:r>
       <w:r>
@@ -9902,10 +9921,10 @@
           <w:lang w:val="en-US"/>
         </w:rPr>
         <w:object w:dxaOrig="3135" w:dyaOrig="375">
-          <v:shape id="_x0000_i1116" type="#_x0000_t75" style="width:156.75pt;height:18.75pt" o:ole="" fillcolor="window">
+          <v:shape id="_x0000_i1032" type="#_x0000_t75" style="width:156.75pt;height:18.75pt" o:ole="" fillcolor="window">
             <v:imagedata r:id="rId29" o:title=""/>
           </v:shape>
-          <o:OLEObject Type="Embed" ProgID="Equation.3" ShapeID="_x0000_i1116" DrawAspect="Content" ObjectID="_1744734343" r:id="rId30"/>
+          <o:OLEObject Type="Embed" ProgID="Equation.3" ShapeID="_x0000_i1032" DrawAspect="Content" ObjectID="_1745005206" r:id="rId30"/>
         </w:object>
       </w:r>
       <w:r>
@@ -9950,10 +9969,10 @@
           <w:position w:val="-12"/>
         </w:rPr>
         <w:object w:dxaOrig="345" w:dyaOrig="375">
-          <v:shape id="_x0000_i1117" type="#_x0000_t75" style="width:17.25pt;height:18.75pt" o:ole="" fillcolor="window">
+          <v:shape id="_x0000_i1033" type="#_x0000_t75" style="width:17.25pt;height:18.75pt" o:ole="" fillcolor="window">
             <v:imagedata r:id="rId31" o:title=""/>
           </v:shape>
-          <o:OLEObject Type="Embed" ProgID="Equation.3" ShapeID="_x0000_i1117" DrawAspect="Content" ObjectID="_1744734344" r:id="rId32"/>
+          <o:OLEObject Type="Embed" ProgID="Equation.3" ShapeID="_x0000_i1033" DrawAspect="Content" ObjectID="_1745005207" r:id="rId32"/>
         </w:object>
       </w:r>
       <w:r>
@@ -9982,10 +10001,10 @@
           <w:position w:val="-12"/>
         </w:rPr>
         <w:object w:dxaOrig="315" w:dyaOrig="375">
-          <v:shape id="_x0000_i1118" type="#_x0000_t75" style="width:15.75pt;height:18.75pt" o:ole="" fillcolor="window">
+          <v:shape id="_x0000_i1034" type="#_x0000_t75" style="width:15.75pt;height:18.75pt" o:ole="" fillcolor="window">
             <v:imagedata r:id="rId33" o:title=""/>
           </v:shape>
-          <o:OLEObject Type="Embed" ProgID="Equation.3" ShapeID="_x0000_i1118" DrawAspect="Content" ObjectID="_1744734345" r:id="rId34"/>
+          <o:OLEObject Type="Embed" ProgID="Equation.3" ShapeID="_x0000_i1034" DrawAspect="Content" ObjectID="_1745005208" r:id="rId34"/>
         </w:object>
       </w:r>
       <w:r>
@@ -10002,10 +10021,10 @@
           <w:position w:val="-12"/>
         </w:rPr>
         <w:object w:dxaOrig="285" w:dyaOrig="375">
-          <v:shape id="_x0000_i1119" type="#_x0000_t75" style="width:14.25pt;height:18.75pt" o:ole="" fillcolor="window">
+          <v:shape id="_x0000_i1035" type="#_x0000_t75" style="width:14.25pt;height:18.75pt" o:ole="" fillcolor="window">
             <v:imagedata r:id="rId35" o:title=""/>
           </v:shape>
-          <o:OLEObject Type="Embed" ProgID="Equation.3" ShapeID="_x0000_i1119" DrawAspect="Content" ObjectID="_1744734346" r:id="rId36"/>
+          <o:OLEObject Type="Embed" ProgID="Equation.3" ShapeID="_x0000_i1035" DrawAspect="Content" ObjectID="_1745005209" r:id="rId36"/>
         </w:object>
       </w:r>
       <w:r>
@@ -10018,10 +10037,10 @@
           <w:position w:val="-12"/>
         </w:rPr>
         <w:object w:dxaOrig="315" w:dyaOrig="375">
-          <v:shape id="_x0000_i1120" type="#_x0000_t75" style="width:15.75pt;height:18.75pt" o:ole="" fillcolor="window">
+          <v:shape id="_x0000_i1036" type="#_x0000_t75" style="width:15.75pt;height:18.75pt" o:ole="" fillcolor="window">
             <v:imagedata r:id="rId37" o:title=""/>
           </v:shape>
-          <o:OLEObject Type="Embed" ProgID="Equation.3" ShapeID="_x0000_i1120" DrawAspect="Content" ObjectID="_1744734347" r:id="rId38"/>
+          <o:OLEObject Type="Embed" ProgID="Equation.3" ShapeID="_x0000_i1036" DrawAspect="Content" ObjectID="_1745005210" r:id="rId38"/>
         </w:object>
       </w:r>
       <w:r>
@@ -10034,10 +10053,10 @@
           <w:position w:val="-12"/>
         </w:rPr>
         <w:object w:dxaOrig="315" w:dyaOrig="375">
-          <v:shape id="_x0000_i1121" type="#_x0000_t75" style="width:15.75pt;height:18.75pt" o:ole="" fillcolor="window">
+          <v:shape id="_x0000_i1037" type="#_x0000_t75" style="width:15.75pt;height:18.75pt" o:ole="" fillcolor="window">
             <v:imagedata r:id="rId39" o:title=""/>
           </v:shape>
-          <o:OLEObject Type="Embed" ProgID="Equation.3" ShapeID="_x0000_i1121" DrawAspect="Content" ObjectID="_1744734348" r:id="rId40"/>
+          <o:OLEObject Type="Embed" ProgID="Equation.3" ShapeID="_x0000_i1037" DrawAspect="Content" ObjectID="_1745005211" r:id="rId40"/>
         </w:object>
       </w:r>
       <w:r>
@@ -10050,10 +10069,10 @@
           <w:position w:val="-12"/>
         </w:rPr>
         <w:object w:dxaOrig="315" w:dyaOrig="375">
-          <v:shape id="_x0000_i1122" type="#_x0000_t75" style="width:15.75pt;height:18.75pt" o:ole="" fillcolor="window">
+          <v:shape id="_x0000_i1038" type="#_x0000_t75" style="width:15.75pt;height:18.75pt" o:ole="" fillcolor="window">
             <v:imagedata r:id="rId41" o:title=""/>
           </v:shape>
-          <o:OLEObject Type="Embed" ProgID="Equation.3" ShapeID="_x0000_i1122" DrawAspect="Content" ObjectID="_1744734349" r:id="rId42"/>
+          <o:OLEObject Type="Embed" ProgID="Equation.3" ShapeID="_x0000_i1038" DrawAspect="Content" ObjectID="_1745005212" r:id="rId42"/>
         </w:object>
       </w:r>
       <w:r>
@@ -10066,10 +10085,10 @@
           <w:position w:val="-12"/>
         </w:rPr>
         <w:object w:dxaOrig="2925" w:dyaOrig="405">
-          <v:shape id="_x0000_i1123" type="#_x0000_t75" style="width:146.25pt;height:20.25pt" o:ole="" fillcolor="window">
+          <v:shape id="_x0000_i1039" type="#_x0000_t75" style="width:146.25pt;height:20.25pt" o:ole="" fillcolor="window">
             <v:imagedata r:id="rId43" o:title=""/>
           </v:shape>
-          <o:OLEObject Type="Embed" ProgID="Equation.3" ShapeID="_x0000_i1123" DrawAspect="Content" ObjectID="_1744734350" r:id="rId44"/>
+          <o:OLEObject Type="Embed" ProgID="Equation.3" ShapeID="_x0000_i1039" DrawAspect="Content" ObjectID="_1745005213" r:id="rId44"/>
         </w:object>
       </w:r>
     </w:p>
@@ -10084,10 +10103,10 @@
           <w:position w:val="-28"/>
         </w:rPr>
         <w:object w:dxaOrig="3080" w:dyaOrig="660">
-          <v:shape id="_x0000_i1124" type="#_x0000_t75" style="width:212.25pt;height:45.75pt" o:ole="" fillcolor="window">
+          <v:shape id="_x0000_i1040" type="#_x0000_t75" style="width:212.25pt;height:45.75pt" o:ole="" fillcolor="window">
             <v:imagedata r:id="rId45" o:title=""/>
           </v:shape>
-          <o:OLEObject Type="Embed" ProgID="Equation.3" ShapeID="_x0000_i1124" DrawAspect="Content" ObjectID="_1744734351" r:id="rId46"/>
+          <o:OLEObject Type="Embed" ProgID="Equation.3" ShapeID="_x0000_i1040" DrawAspect="Content" ObjectID="_1745005214" r:id="rId46"/>
         </w:object>
       </w:r>
       <w:r>
@@ -10138,10 +10157,10 @@
           <w:position w:val="-28"/>
         </w:rPr>
         <w:object w:dxaOrig="3400" w:dyaOrig="660">
-          <v:shape id="_x0000_i1125" type="#_x0000_t75" style="width:196.5pt;height:37.5pt" o:ole="" fillcolor="window">
+          <v:shape id="_x0000_i1041" type="#_x0000_t75" style="width:196.5pt;height:37.5pt" o:ole="" fillcolor="window">
             <v:imagedata r:id="rId47" o:title=""/>
           </v:shape>
-          <o:OLEObject Type="Embed" ProgID="Equation.3" ShapeID="_x0000_i1125" DrawAspect="Content" ObjectID="_1744734352" r:id="rId48"/>
+          <o:OLEObject Type="Embed" ProgID="Equation.3" ShapeID="_x0000_i1041" DrawAspect="Content" ObjectID="_1745005215" r:id="rId48"/>
         </w:object>
       </w:r>
       <w:r>
@@ -10159,10 +10178,10 @@
     <w:p>
       <w:r>
         <w:object w:dxaOrig="2085" w:dyaOrig="825">
-          <v:shape id="_x0000_i1126" type="#_x0000_t75" style="width:104.25pt;height:41.25pt" o:ole="" fillcolor="window">
+          <v:shape id="_x0000_i1042" type="#_x0000_t75" style="width:104.25pt;height:41.25pt" o:ole="" fillcolor="window">
             <v:imagedata r:id="rId49" o:title=""/>
           </v:shape>
-          <o:OLEObject Type="Embed" ProgID="Equation.3" ShapeID="_x0000_i1126" DrawAspect="Content" ObjectID="_1744734353" r:id="rId50"/>
+          <o:OLEObject Type="Embed" ProgID="Equation.3" ShapeID="_x0000_i1042" DrawAspect="Content" ObjectID="_1745005216" r:id="rId50"/>
         </w:object>
       </w:r>
       <w:r>
@@ -10304,10 +10323,10 @@
           <w:lang w:eastAsia="ru-RU"/>
         </w:rPr>
         <w:object w:dxaOrig="285" w:dyaOrig="315">
-          <v:shape id="_x0000_i1127" type="#_x0000_t75" style="width:14.25pt;height:15.75pt" o:ole="" fillcolor="window">
+          <v:shape id="_x0000_i1043" type="#_x0000_t75" style="width:14.25pt;height:15.75pt" o:ole="" fillcolor="window">
             <v:imagedata r:id="rId51" o:title=""/>
           </v:shape>
-          <o:OLEObject Type="Embed" ProgID="Equation.3" ShapeID="_x0000_i1127" DrawAspect="Content" ObjectID="_1744734354" r:id="rId52"/>
+          <o:OLEObject Type="Embed" ProgID="Equation.3" ShapeID="_x0000_i1043" DrawAspect="Content" ObjectID="_1745005217" r:id="rId52"/>
         </w:object>
       </w:r>
       <w:r>
@@ -10347,10 +10366,10 @@
           <w:lang w:eastAsia="ru-RU"/>
         </w:rPr>
         <w:object w:dxaOrig="1420" w:dyaOrig="720">
-          <v:shape id="_x0000_i1128" type="#_x0000_t75" style="width:105pt;height:52.5pt" o:ole="" fillcolor="window">
+          <v:shape id="_x0000_i1044" type="#_x0000_t75" style="width:105pt;height:52.5pt" o:ole="" fillcolor="window">
             <v:imagedata r:id="rId53" o:title=""/>
           </v:shape>
-          <o:OLEObject Type="Embed" ProgID="Equation.3" ShapeID="_x0000_i1128" DrawAspect="Content" ObjectID="_1744734355" r:id="rId54"/>
+          <o:OLEObject Type="Embed" ProgID="Equation.3" ShapeID="_x0000_i1044" DrawAspect="Content" ObjectID="_1745005218" r:id="rId54"/>
         </w:object>
       </w:r>
       <w:r>
@@ -10398,10 +10417,10 @@
           <w:lang w:eastAsia="ru-RU"/>
         </w:rPr>
         <w:object w:dxaOrig="2680" w:dyaOrig="660">
-          <v:shape id="_x0000_i1129" type="#_x0000_t75" style="width:167.25pt;height:41.25pt" o:ole="" fillcolor="window">
+          <v:shape id="_x0000_i1045" type="#_x0000_t75" style="width:167.25pt;height:41.25pt" o:ole="" fillcolor="window">
             <v:imagedata r:id="rId55" o:title=""/>
           </v:shape>
-          <o:OLEObject Type="Embed" ProgID="Equation.3" ShapeID="_x0000_i1129" DrawAspect="Content" ObjectID="_1744734356" r:id="rId56"/>
+          <o:OLEObject Type="Embed" ProgID="Equation.3" ShapeID="_x0000_i1045" DrawAspect="Content" ObjectID="_1745005219" r:id="rId56"/>
         </w:object>
       </w:r>
     </w:p>
@@ -33637,6 +33656,7 @@
   <w:style w:type="character" w:default="1" w:styleId="a0">
     <w:name w:val="Default Paragraph Font"/>
     <w:uiPriority w:val="1"/>
+    <w:semiHidden/>
     <w:unhideWhenUsed/>
   </w:style>
   <w:style w:type="table" w:default="1" w:styleId="a1">
@@ -34255,7 +34275,7 @@
 </file>
 
 <file path=customXml/itemProps1.xml><?xml version="1.0" encoding="utf-8"?>
-<ds:datastoreItem xmlns:ds="http://schemas.openxmlformats.org/officeDocument/2006/customXml" ds:itemID="{19E8D644-E932-4231-80AB-018729F32045}">
+<ds:datastoreItem xmlns:ds="http://schemas.openxmlformats.org/officeDocument/2006/customXml" ds:itemID="{FD82FE7D-C24D-4C6C-8D3B-BF1BCF005309}">
   <ds:schemaRefs>
     <ds:schemaRef ds:uri="http://schemas.openxmlformats.org/officeDocument/2006/bibliography"/>
   </ds:schemaRefs>

</xml_diff>

<commit_message>
Complete Roma and Ilshat Diplom
</commit_message>
<xml_diff>
--- a/2023/Диплом/Андрей Козин/Диплом Андрей.docx
+++ b/2023/Диплом/Андрей Козин/Диплом Андрей.docx
@@ -118,7 +118,7 @@
               <w:ind w:firstLine="0"/>
             </w:pPr>
             <w:r>
-              <w:t>4</w:t>
+              <w:t>3</w:t>
             </w:r>
           </w:p>
         </w:tc>
@@ -159,7 +159,7 @@
               <w:ind w:firstLine="0"/>
             </w:pPr>
             <w:r>
-              <w:t>8</w:t>
+              <w:t>4</w:t>
             </w:r>
           </w:p>
         </w:tc>
@@ -203,7 +203,7 @@
               <w:ind w:firstLine="0"/>
             </w:pPr>
             <w:r>
-              <w:t>8</w:t>
+              <w:t>4</w:t>
             </w:r>
           </w:p>
         </w:tc>
@@ -247,7 +247,7 @@
               <w:ind w:firstLine="0"/>
             </w:pPr>
             <w:r>
-              <w:t>10</w:t>
+              <w:t>6</w:t>
             </w:r>
           </w:p>
         </w:tc>
@@ -291,7 +291,7 @@
               <w:ind w:firstLine="0"/>
             </w:pPr>
             <w:r>
-              <w:t>11</w:t>
+              <w:t>8</w:t>
             </w:r>
           </w:p>
         </w:tc>
@@ -332,7 +332,7 @@
               <w:ind w:firstLine="0"/>
             </w:pPr>
             <w:r>
-              <w:t>13</w:t>
+              <w:t>9</w:t>
             </w:r>
           </w:p>
         </w:tc>
@@ -373,7 +373,7 @@
               <w:ind w:firstLine="0"/>
             </w:pPr>
             <w:r>
-              <w:t>16</w:t>
+              <w:t>12</w:t>
             </w:r>
           </w:p>
         </w:tc>
@@ -414,7 +414,7 @@
               <w:ind w:firstLine="0"/>
             </w:pPr>
             <w:r>
-              <w:t>18</w:t>
+              <w:t>14</w:t>
             </w:r>
           </w:p>
         </w:tc>
@@ -457,6 +457,9 @@
             <w:pPr>
               <w:ind w:firstLine="0"/>
             </w:pPr>
+            <w:r>
+              <w:t>14</w:t>
+            </w:r>
           </w:p>
         </w:tc>
       </w:tr>
@@ -498,6 +501,9 @@
             <w:pPr>
               <w:ind w:firstLine="0"/>
             </w:pPr>
+            <w:r>
+              <w:t>15</w:t>
+            </w:r>
           </w:p>
         </w:tc>
       </w:tr>
@@ -539,6 +545,9 @@
             <w:pPr>
               <w:ind w:firstLine="0"/>
             </w:pPr>
+            <w:r>
+              <w:t>18</w:t>
+            </w:r>
           </w:p>
         </w:tc>
       </w:tr>
@@ -580,6 +589,9 @@
             <w:pPr>
               <w:ind w:firstLine="0"/>
             </w:pPr>
+            <w:r>
+              <w:t>27</w:t>
+            </w:r>
           </w:p>
         </w:tc>
       </w:tr>
@@ -618,6 +630,9 @@
             <w:pPr>
               <w:ind w:firstLine="0"/>
             </w:pPr>
+            <w:r>
+              <w:t>27</w:t>
+            </w:r>
           </w:p>
         </w:tc>
       </w:tr>
@@ -659,6 +674,9 @@
             <w:pPr>
               <w:ind w:firstLine="0"/>
             </w:pPr>
+            <w:r>
+              <w:t>31</w:t>
+            </w:r>
           </w:p>
         </w:tc>
       </w:tr>
@@ -700,6 +718,9 @@
             <w:pPr>
               <w:ind w:firstLine="0"/>
             </w:pPr>
+            <w:r>
+              <w:t>32</w:t>
+            </w:r>
           </w:p>
         </w:tc>
       </w:tr>
@@ -744,6 +765,9 @@
             <w:pPr>
               <w:ind w:firstLine="0"/>
             </w:pPr>
+            <w:r>
+              <w:t>33</w:t>
+            </w:r>
           </w:p>
         </w:tc>
       </w:tr>
@@ -782,6 +806,9 @@
             <w:pPr>
               <w:ind w:firstLine="0"/>
             </w:pPr>
+            <w:r>
+              <w:t>40</w:t>
+            </w:r>
           </w:p>
         </w:tc>
       </w:tr>
@@ -821,7 +848,7 @@
               <w:ind w:firstLine="0"/>
             </w:pPr>
             <w:r>
-              <w:t>20</w:t>
+              <w:t>43</w:t>
             </w:r>
           </w:p>
         </w:tc>
@@ -858,6 +885,9 @@
             <w:pPr>
               <w:ind w:firstLine="0"/>
             </w:pPr>
+            <w:r>
+              <w:t>61</w:t>
+            </w:r>
           </w:p>
         </w:tc>
       </w:tr>
@@ -893,11 +923,20 @@
             <w:pPr>
               <w:ind w:firstLine="0"/>
             </w:pPr>
+            <w:r>
+              <w:t>62</w:t>
+            </w:r>
           </w:p>
         </w:tc>
       </w:tr>
     </w:tbl>
-    <w:p/>
+    <w:p>
+      <w:pPr>
+        <w:ind w:firstLine="0"/>
+      </w:pPr>
+      <w:bookmarkStart w:id="0" w:name="_GoBack"/>
+      <w:bookmarkEnd w:id="0"/>
+    </w:p>
     <w:p>
       <w:pPr>
         <w:spacing w:line="259" w:lineRule="auto"/>
@@ -1183,7 +1222,27 @@
     </w:p>
     <w:p>
       <w:r>
-        <w:t>2. Разработать функциональную схему автоматизации на базе программно-технических средств автоматизации установки этан-этиленовой фракции по получению концентрата этилена.</w:t>
+        <w:t xml:space="preserve">2. Разработать функциональную схему автоматизации на базе программно-технических средств </w:t>
+      </w:r>
+      <w:r>
+        <w:t>а</w:t>
+      </w:r>
+      <w:r>
+        <w:rPr>
+          <w:rFonts w:cs="Times New Roman"/>
+          <w:szCs w:val="24"/>
+        </w:rPr>
+        <w:t>втоматизация технологич</w:t>
+      </w:r>
+      <w:r>
+        <w:rPr>
+          <w:rFonts w:cs="Times New Roman"/>
+          <w:szCs w:val="24"/>
+        </w:rPr>
+        <w:t>еского узла получения пропилена из пропан-пропиленовой фракции</w:t>
+      </w:r>
+      <w:r>
+        <w:t>.</w:t>
       </w:r>
     </w:p>
     <w:p>
@@ -4497,7 +4556,7 @@
             <v:path o:extrusionok="f" gradientshapeok="t" o:connecttype="rect"/>
             <o:lock v:ext="edit" aspectratio="t"/>
           </v:shapetype>
-          <v:shape id="_x0000_i1025" type="#_x0000_t75" style="width:158.25pt;height:43.5pt">
+          <v:shape id="_x0000_i1070" type="#_x0000_t75" style="width:158.25pt;height:43.5pt">
             <v:imagedata r:id="rId10" o:title="формула"/>
           </v:shape>
         </w:pict>
@@ -4525,7 +4584,7 @@
           <w:lang w:eastAsia="ru-RU"/>
         </w:rPr>
         <w:drawing>
-          <wp:inline distT="0" distB="0" distL="0" distR="0">
+          <wp:inline distT="0" distB="0" distL="0" distR="0" wp14:anchorId="5AE891C6" wp14:editId="272D4FD8">
             <wp:extent cx="5323801" cy="2876550"/>
             <wp:effectExtent l="0" t="0" r="0" b="0"/>
             <wp:docPr id="1" name="Рисунок 1" descr="АФЧХ"/>
@@ -4666,10 +4725,10 @@
           <w:position w:val="-34"/>
         </w:rPr>
         <w:object w:dxaOrig="1299" w:dyaOrig="780">
-          <v:shape id="_x0000_i1026" type="#_x0000_t75" style="width:64.5pt;height:36pt" o:ole="" fillcolor="window">
+          <v:shape id="_x0000_i1071" type="#_x0000_t75" style="width:64.5pt;height:36pt" o:ole="" fillcolor="window">
             <v:imagedata r:id="rId12" o:title=""/>
           </v:shape>
-          <o:OLEObject Type="Embed" ProgID="Equation.3" ShapeID="_x0000_i1026" DrawAspect="Content" ObjectID="_1745350071" r:id="rId13"/>
+          <o:OLEObject Type="Embed" ProgID="Equation.3" ShapeID="_x0000_i1071" DrawAspect="Content" ObjectID="_1745572702" r:id="rId13"/>
         </w:object>
       </w:r>
       <w:r>
@@ -4716,10 +4775,10 @@
           <w:position w:val="-32"/>
         </w:rPr>
         <w:object w:dxaOrig="1860" w:dyaOrig="740">
-          <v:shape id="_x0000_i1027" type="#_x0000_t75" style="width:93.75pt;height:36pt" o:ole="" fillcolor="window">
+          <v:shape id="_x0000_i1072" type="#_x0000_t75" style="width:93.75pt;height:36pt" o:ole="" fillcolor="window">
             <v:imagedata r:id="rId14" o:title=""/>
           </v:shape>
-          <o:OLEObject Type="Embed" ProgID="Equation.3" ShapeID="_x0000_i1027" DrawAspect="Content" ObjectID="_1745350072" r:id="rId15"/>
+          <o:OLEObject Type="Embed" ProgID="Equation.3" ShapeID="_x0000_i1072" DrawAspect="Content" ObjectID="_1745572703" r:id="rId15"/>
         </w:object>
       </w:r>
       <w:r>
@@ -4912,10 +4971,10 @@
           <w:rFonts w:eastAsia="Times New Roman"/>
         </w:rPr>
         <w:object w:dxaOrig="200" w:dyaOrig="220">
-          <v:shape id="_x0000_i1028" type="#_x0000_t75" style="width:7.5pt;height:14.25pt" o:ole="">
+          <v:shape id="_x0000_i1073" type="#_x0000_t75" style="width:7.5pt;height:14.25pt" o:ole="">
             <v:imagedata r:id="rId16" o:title=""/>
           </v:shape>
-          <o:OLEObject Type="Embed" ProgID="Equation.3" ShapeID="_x0000_i1028" DrawAspect="Content" ObjectID="_1745350073" r:id="rId17"/>
+          <o:OLEObject Type="Embed" ProgID="Equation.3" ShapeID="_x0000_i1073" DrawAspect="Content" ObjectID="_1745572704" r:id="rId17"/>
         </w:object>
       </w:r>
       <w:r>
@@ -5216,7 +5275,7 @@
         </w:rPr>
         <w:lastRenderedPageBreak/>
         <w:drawing>
-          <wp:inline distT="0" distB="0" distL="0" distR="0" wp14:anchorId="28D44B1C" wp14:editId="73522731">
+          <wp:inline distT="0" distB="0" distL="0" distR="0" wp14:anchorId="105CCF10" wp14:editId="53805820">
             <wp:extent cx="5734050" cy="2087245"/>
             <wp:effectExtent l="19050" t="0" r="0" b="0"/>
             <wp:docPr id="6" name="Рисунок 86"/>
@@ -5592,14 +5651,14 @@
           <w:b/>
         </w:rPr>
       </w:pPr>
-      <w:bookmarkStart w:id="0" w:name="_Toc104230565"/>
+      <w:bookmarkStart w:id="1" w:name="_Toc104230565"/>
       <w:r>
         <w:rPr>
           <w:b/>
         </w:rPr>
         <w:t>5.1 Описание функциональной схемы автоматизации</w:t>
       </w:r>
-      <w:bookmarkEnd w:id="0"/>
+      <w:bookmarkEnd w:id="1"/>
     </w:p>
     <w:p>
       <w:pPr>
@@ -5609,7 +5668,7 @@
           <w:szCs w:val="28"/>
         </w:rPr>
       </w:pPr>
-      <w:bookmarkStart w:id="1" w:name="_Toc104230566"/>
+      <w:bookmarkStart w:id="2" w:name="_Toc104230566"/>
       <w:r>
         <w:rPr>
           <w:rFonts w:cs="Times New Roman"/>
@@ -6008,7 +6067,14 @@
           <w:szCs w:val="28"/>
           <w:lang w:val="en-US"/>
         </w:rPr>
-        <w:t>S 23-1</w:t>
+        <w:t>S</w:t>
+      </w:r>
+      <w:r>
+        <w:rPr>
+          <w:rFonts w:cs="Times New Roman"/>
+          <w:szCs w:val="28"/>
+        </w:rPr>
+        <w:t xml:space="preserve"> 23-1</w:t>
       </w:r>
       <w:r>
         <w:rPr>
@@ -6258,54 +6324,38 @@
           <w:rFonts w:cs="Times New Roman"/>
           <w:szCs w:val="28"/>
         </w:rPr>
-        <w:t>Исполнение клапана</w:t>
-      </w:r>
-      <w:r>
+        <w:t>Исполнение клапана «НЗ».</w:t>
+      </w:r>
+    </w:p>
+    <w:p>
+      <w:pPr>
+        <w:shd w:val="clear" w:color="auto" w:fill="FFFFFF"/>
+        <w:ind w:firstLine="709"/>
         <w:rPr>
           <w:rFonts w:cs="Times New Roman"/>
           <w:szCs w:val="28"/>
         </w:rPr>
-        <w:t xml:space="preserve"> «НЗ».</w:t>
-      </w:r>
-    </w:p>
-    <w:p>
-      <w:pPr>
-        <w:shd w:val="clear" w:color="auto" w:fill="FFFFFF"/>
-        <w:ind w:firstLine="709"/>
+      </w:pPr>
+      <w:r>
         <w:rPr>
           <w:rFonts w:cs="Times New Roman"/>
           <w:szCs w:val="28"/>
         </w:rPr>
-      </w:pPr>
+        <w:t xml:space="preserve">Температура пропана на выходе из испарителя Т-353А регулируется регулятором температуры. Регулирующий клапан поз. </w:t>
+      </w:r>
       <w:r>
         <w:rPr>
           <w:rFonts w:cs="Times New Roman"/>
           <w:szCs w:val="28"/>
         </w:rPr>
-        <w:t xml:space="preserve">Температура пропана на выходе из испарителя Т-353А регулируется регулятором температуры. Регулирующий клапан поз. </w:t>
+        <w:t>TV</w:t>
       </w:r>
       <w:r>
         <w:rPr>
           <w:rFonts w:cs="Times New Roman"/>
           <w:szCs w:val="28"/>
         </w:rPr>
-        <w:t>TV</w:t>
-      </w:r>
-      <w:r>
-        <w:rPr>
-          <w:rFonts w:cs="Times New Roman"/>
-          <w:szCs w:val="28"/>
-        </w:rPr>
-        <w:t xml:space="preserve"> 610-6</w:t>
-      </w:r>
-      <w:bookmarkStart w:id="2" w:name="_GoBack"/>
-      <w:bookmarkEnd w:id="2"/>
-      <w:r>
-        <w:rPr>
-          <w:rFonts w:cs="Times New Roman"/>
-          <w:szCs w:val="28"/>
-        </w:rPr>
-        <w:t>а установлен на линии подачи пара 3,5 кгс/см</w:t>
+        <w:t xml:space="preserve"> 610-6а установлен на линии подачи пара 3,5 кгс/см</w:t>
       </w:r>
       <w:r>
         <w:rPr>
@@ -6320,37 +6370,23 @@
           <w:rFonts w:cs="Times New Roman"/>
           <w:szCs w:val="28"/>
         </w:rPr>
-        <w:t xml:space="preserve"> </w:t>
-      </w:r>
-      <w:r>
+        <w:t xml:space="preserve"> в испаритель Т-353А.</w:t>
+      </w:r>
+    </w:p>
+    <w:p>
+      <w:pPr>
+        <w:shd w:val="clear" w:color="auto" w:fill="FFFFFF"/>
+        <w:ind w:firstLine="709"/>
         <w:rPr>
           <w:rFonts w:cs="Times New Roman"/>
           <w:szCs w:val="28"/>
         </w:rPr>
-        <w:t>в испаритель</w:t>
-      </w:r>
+      </w:pPr>
       <w:r>
         <w:rPr>
           <w:rFonts w:cs="Times New Roman"/>
           <w:szCs w:val="28"/>
         </w:rPr>
-        <w:t xml:space="preserve"> Т-353А.</w:t>
-      </w:r>
-    </w:p>
-    <w:p>
-      <w:pPr>
-        <w:shd w:val="clear" w:color="auto" w:fill="FFFFFF"/>
-        <w:ind w:firstLine="709"/>
-        <w:rPr>
-          <w:rFonts w:cs="Times New Roman"/>
-          <w:szCs w:val="28"/>
-        </w:rPr>
-      </w:pPr>
-      <w:r>
-        <w:rPr>
-          <w:rFonts w:cs="Times New Roman"/>
-          <w:szCs w:val="28"/>
-        </w:rPr>
         <w:t>Исполнение клапана «НО».</w:t>
       </w:r>
     </w:p>
@@ -6362,7 +6398,7 @@
       <w:r>
         <w:t>5.2 Выбор средств измерения</w:t>
       </w:r>
-      <w:bookmarkEnd w:id="1"/>
+      <w:bookmarkEnd w:id="2"/>
     </w:p>
     <w:p>
       <w:r>
@@ -6397,7 +6433,6 @@
         </w:rPr>
         <w:t xml:space="preserve">иапазона измерения - ориентировочно верхний предел измерения определяется </w:t>
       </w:r>
-      <w:proofErr w:type="spellStart"/>
       <w:r>
         <w:rPr>
           <w:i/>
@@ -6416,7 +6451,6 @@
         </w:rPr>
         <w:t>en</w:t>
       </w:r>
-      <w:proofErr w:type="spellEnd"/>
       <w:r>
         <w:rPr>
           <w:iCs/>
@@ -6837,10 +6871,10 @@
     <w:p>
       <w:r>
         <w:object w:dxaOrig="1840" w:dyaOrig="760">
-          <v:shape id="_x0000_i1029" type="#_x0000_t75" style="width:93.75pt;height:36pt" o:ole="">
+          <v:shape id="_x0000_i1074" type="#_x0000_t75" style="width:93.75pt;height:36pt" o:ole="">
             <v:imagedata r:id="rId19" o:title=""/>
           </v:shape>
-          <o:OLEObject Type="Embed" ProgID="Equation.3" ShapeID="_x0000_i1029" DrawAspect="Content" ObjectID="_1745350074" r:id="rId20"/>
+          <o:OLEObject Type="Embed" ProgID="Equation.3" ShapeID="_x0000_i1074" DrawAspect="Content" ObjectID="_1745572705" r:id="rId20"/>
         </w:object>
       </w:r>
       <w:r>
@@ -7104,10 +7138,10 @@
           <w:lang w:val="en-US" w:eastAsia="ru-RU"/>
         </w:rPr>
         <w:object w:dxaOrig="1340" w:dyaOrig="760">
-          <v:shape id="_x0000_i1030" type="#_x0000_t75" style="width:66.75pt;height:38.25pt" o:ole="">
+          <v:shape id="_x0000_i1075" type="#_x0000_t75" style="width:66.75pt;height:38.25pt" o:ole="">
             <v:imagedata r:id="rId21" o:title=""/>
           </v:shape>
-          <o:OLEObject Type="Embed" ProgID="Equation.3" ShapeID="_x0000_i1030" DrawAspect="Content" ObjectID="_1745350075" r:id="rId22"/>
+          <o:OLEObject Type="Embed" ProgID="Equation.3" ShapeID="_x0000_i1075" DrawAspect="Content" ObjectID="_1745572706" r:id="rId22"/>
         </w:object>
       </w:r>
       <w:r>
@@ -7290,7 +7324,6 @@
           <w:footerReference w:type="default" r:id="rId23"/>
           <w:pgSz w:w="11906" w:h="16838"/>
           <w:pgMar w:top="1134" w:right="851" w:bottom="1134" w:left="1134" w:header="709" w:footer="709" w:gutter="0"/>
-          <w:pgNumType w:start="2"/>
           <w:cols w:space="708"/>
           <w:docGrid w:linePitch="360"/>
         </w:sectPr>
@@ -12182,7 +12215,6 @@
         <w:sectPr>
           <w:pgSz w:w="16838" w:h="11906" w:orient="landscape"/>
           <w:pgMar w:top="1134" w:right="1134" w:bottom="851" w:left="1134" w:header="709" w:footer="709" w:gutter="0"/>
-          <w:pgNumType w:start="3"/>
           <w:cols w:space="708"/>
           <w:docGrid w:linePitch="360"/>
         </w:sectPr>
@@ -12354,16 +12386,7 @@
         <w:t xml:space="preserve">, </w:t>
       </w:r>
       <w:r>
-        <w:t>пневматический усилитель</w:t>
-      </w:r>
-      <w:r>
-        <w:t xml:space="preserve">, принимающий сигнал от датчика и передающий его после усиления на </w:t>
-      </w:r>
-      <w:r>
-        <w:t>регулирующий клапан</w:t>
-      </w:r>
-      <w:r>
-        <w:t>, который реализует заключительную операцию контроля – заданной величины. С помощью д</w:t>
+        <w:t>пневматический усилитель, принимающий сигнал от датчика и передающий его после усиления на регулирующий клапан, который реализует заключительную операцию контроля – заданной величины. С помощью д</w:t>
       </w:r>
       <w:r>
         <w:t>атчик</w:t>
@@ -12372,36 +12395,15 @@
         <w:t>а</w:t>
       </w:r>
       <w:r>
-        <w:t xml:space="preserve"> перемещения</w:t>
+        <w:t xml:space="preserve"> перемещения, АЦП/ЦАП-преобразователь, микроконтроллер, ф</w:t>
+      </w:r>
+      <w:r>
+        <w:t>иксированного дросселя</w:t>
       </w:r>
       <w:r>
         <w:t xml:space="preserve">, </w:t>
       </w:r>
       <w:r>
-        <w:t>АЦП</w:t>
-      </w:r>
-      <w:r>
-        <w:t>/ЦАП</w:t>
-      </w:r>
-      <w:r>
-        <w:t>-преобразователь</w:t>
-      </w:r>
-      <w:r>
-        <w:t>, м</w:t>
-      </w:r>
-      <w:r>
-        <w:t>икроконтроллер</w:t>
-      </w:r>
-      <w:r>
-        <w:t>, ф</w:t>
-      </w:r>
-      <w:r>
-        <w:t>иксированного дросселя</w:t>
-      </w:r>
-      <w:r>
-        <w:t xml:space="preserve">, </w:t>
-      </w:r>
-      <w:r>
         <w:t>Q-дросселя</w:t>
       </w:r>
       <w:r>
@@ -12411,10 +12413,7 @@
         <w:t>а</w:t>
       </w:r>
       <w:r>
-        <w:t xml:space="preserve"> </w:t>
-      </w:r>
-      <w:r>
-        <w:t xml:space="preserve">сигнализации </w:t>
+        <w:t xml:space="preserve"> сигнализации </w:t>
       </w:r>
       <w:r>
         <w:t>неисправности</w:t>
@@ -12689,33 +12688,62 @@
         <w:rPr>
           <w:lang w:eastAsia="ru-RU"/>
         </w:rPr>
-        <w:t>Измерительный механизм датчика</w:t>
-      </w:r>
+        <w:t xml:space="preserve">Измерительный механизм датчика 150TG работает по принципу тензорезистивного эффекта. Основой механизма является тензорезистивный </w:t>
+      </w:r>
+      <w:proofErr w:type="spellStart"/>
       <w:r>
         <w:rPr>
           <w:lang w:eastAsia="ru-RU"/>
         </w:rPr>
-        <w:t xml:space="preserve"> 150TG работает по принципу тензорезистивного эффекта. Основой механизма является тензорезистивный </w:t>
+        <w:t>тензомодуль</w:t>
+      </w:r>
+      <w:proofErr w:type="spellEnd"/>
+      <w:r>
+        <w:rPr>
+          <w:lang w:eastAsia="ru-RU"/>
+        </w:rPr>
+        <w:t xml:space="preserve"> на кремниевой подложке.</w:t>
+      </w:r>
+    </w:p>
+    <w:p>
+      <w:pPr>
+        <w:rPr>
+          <w:lang w:eastAsia="ru-RU"/>
+        </w:rPr>
+      </w:pPr>
+      <w:r>
+        <w:rPr>
+          <w:lang w:eastAsia="ru-RU"/>
+        </w:rPr>
+        <w:t xml:space="preserve">Под воздействием давления происходит деформация </w:t>
       </w:r>
       <w:proofErr w:type="spellStart"/>
       <w:r>
         <w:rPr>
           <w:lang w:eastAsia="ru-RU"/>
         </w:rPr>
-        <w:t>тенз</w:t>
-      </w:r>
+        <w:t>тензомодуля</w:t>
+      </w:r>
+      <w:proofErr w:type="spellEnd"/>
       <w:r>
         <w:rPr>
           <w:lang w:eastAsia="ru-RU"/>
         </w:rPr>
-        <w:t>омодуль</w:t>
+        <w:t xml:space="preserve">, вызывая при этом изменение электрического сопротивления его </w:t>
+      </w:r>
+      <w:proofErr w:type="spellStart"/>
+      <w:r>
+        <w:rPr>
+          <w:lang w:eastAsia="ru-RU"/>
+        </w:rPr>
+        <w:t>тензорезисторов</w:t>
       </w:r>
       <w:proofErr w:type="spellEnd"/>
       <w:r>
         <w:rPr>
           <w:lang w:eastAsia="ru-RU"/>
         </w:rPr>
-        <w:t xml:space="preserve"> на кремниевой подложке.</w:t>
+        <w:t>, преобразуемое в цифровой код, пропорциональный приложенному давлению.</w:t>
       </w:r>
     </w:p>
     <w:p>
@@ -12728,7 +12756,7 @@
         <w:rPr>
           <w:lang w:eastAsia="ru-RU"/>
         </w:rPr>
-        <w:t xml:space="preserve">Под воздействием давления происходит деформация </w:t>
+        <w:t xml:space="preserve">Микропроцессор датчика корректирует цифровой код в зависимости от индивидуальных особенностей ёмкостной ячейки или </w:t>
       </w:r>
       <w:proofErr w:type="spellStart"/>
       <w:r>
@@ -12742,60 +12770,7 @@
         <w:rPr>
           <w:lang w:eastAsia="ru-RU"/>
         </w:rPr>
-        <w:t xml:space="preserve">, вызывая при этом изменение электрического сопротивления его </w:t>
-      </w:r>
-      <w:proofErr w:type="spellStart"/>
-      <w:r>
-        <w:rPr>
-          <w:lang w:eastAsia="ru-RU"/>
-        </w:rPr>
-        <w:t>тензорезисторов</w:t>
-      </w:r>
-      <w:proofErr w:type="spellEnd"/>
-      <w:r>
-        <w:rPr>
-          <w:lang w:eastAsia="ru-RU"/>
-        </w:rPr>
-        <w:t>, преобразуемое в цифровой код, пропорци</w:t>
-      </w:r>
-      <w:r>
-        <w:rPr>
-          <w:lang w:eastAsia="ru-RU"/>
-        </w:rPr>
-        <w:t>ональный приложенному давлению.</w:t>
-      </w:r>
-    </w:p>
-    <w:p>
-      <w:pPr>
-        <w:rPr>
-          <w:lang w:eastAsia="ru-RU"/>
-        </w:rPr>
-      </w:pPr>
-      <w:r>
-        <w:rPr>
-          <w:lang w:eastAsia="ru-RU"/>
-        </w:rPr>
-        <w:t xml:space="preserve">Микропроцессор датчика корректирует цифровой код в зависимости от индивидуальных особенностей ёмкостной ячейки или </w:t>
-      </w:r>
-      <w:proofErr w:type="spellStart"/>
-      <w:r>
-        <w:rPr>
-          <w:lang w:eastAsia="ru-RU"/>
-        </w:rPr>
-        <w:t>тензомодуля</w:t>
-      </w:r>
-      <w:proofErr w:type="spellEnd"/>
-      <w:r>
-        <w:rPr>
-          <w:lang w:eastAsia="ru-RU"/>
-        </w:rPr>
-        <w:t>, а также в зависимости от температуры о</w:t>
-      </w:r>
-      <w:r>
-        <w:rPr>
-          <w:lang w:eastAsia="ru-RU"/>
-        </w:rPr>
-        <w:t>кружающей или измеряемой среды.</w:t>
+        <w:t>, а также в зависимости от температуры окружающей или измеряемой среды.</w:t>
       </w:r>
     </w:p>
     <w:p>
@@ -13085,27 +13060,66 @@
         <w:rPr>
           <w:bCs/>
         </w:rPr>
-        <w:t>Позиционер ППМ-200</w:t>
-      </w:r>
+        <w:t xml:space="preserve">Позиционер ППМ-200 предназначен для установки на </w:t>
+      </w:r>
+      <w:proofErr w:type="spellStart"/>
       <w:r>
         <w:rPr>
           <w:bCs/>
         </w:rPr>
-        <w:t xml:space="preserve"> предназначен для установки на </w:t>
+        <w:t>пневмоприводы</w:t>
+      </w:r>
+      <w:proofErr w:type="spellEnd"/>
+      <w:r>
+        <w:rPr>
+          <w:bCs/>
+        </w:rPr>
+        <w:t xml:space="preserve"> с линейным и угловым перемещением.</w:t>
+      </w:r>
+      <w:r>
+        <w:rPr>
+          <w:bCs/>
+        </w:rPr>
+        <w:t xml:space="preserve"> </w:t>
+      </w:r>
+      <w:r>
+        <w:rPr>
+          <w:bCs/>
+        </w:rPr>
+        <w:t>Позиционер имеет уровень взрывозащиты «взрывобезопасный»</w:t>
+      </w:r>
+    </w:p>
+    <w:p>
+      <w:pPr>
+        <w:rPr>
+          <w:lang w:eastAsia="ru-RU"/>
+        </w:rPr>
+      </w:pPr>
+      <w:r>
+        <w:rPr>
+          <w:bCs/>
+        </w:rPr>
+        <w:t xml:space="preserve"> </w:t>
+      </w:r>
+      <w:r>
+        <w:rPr>
+          <w:bCs/>
+        </w:rPr>
+        <w:t xml:space="preserve">Среди исполнений позиционера имеются версии с аналоговой </w:t>
       </w:r>
       <w:proofErr w:type="spellStart"/>
       <w:r>
         <w:rPr>
           <w:bCs/>
         </w:rPr>
-        <w:t>пневмоприводы</w:t>
+        <w:t>уставкой</w:t>
       </w:r>
       <w:proofErr w:type="spellEnd"/>
       <w:r>
         <w:rPr>
           <w:bCs/>
         </w:rPr>
-        <w:t xml:space="preserve"> с линейным и угловым перемещением.</w:t>
+        <w:t xml:space="preserve"> (от 4 до 20 мА) без поддержки коммуникации или с наложенным сигналом HART.</w:t>
       </w:r>
       <w:r>
         <w:rPr>
@@ -13117,64 +13131,7 @@
         <w:rPr>
           <w:bCs/>
         </w:rPr>
-        <w:t>Позиционер имеет уровень взрывозащиты «взрывобезопасный»</w:t>
-      </w:r>
-    </w:p>
-    <w:p>
-      <w:pPr>
-        <w:rPr>
-          <w:lang w:eastAsia="ru-RU"/>
-        </w:rPr>
-      </w:pPr>
-      <w:r>
-        <w:rPr>
-          <w:bCs/>
-        </w:rPr>
-        <w:t xml:space="preserve"> </w:t>
-      </w:r>
-      <w:r>
-        <w:rPr>
-          <w:bCs/>
-        </w:rPr>
-        <w:t xml:space="preserve">Среди исполнений позиционера имеются версии с аналоговой </w:t>
-      </w:r>
-      <w:proofErr w:type="spellStart"/>
-      <w:r>
-        <w:rPr>
-          <w:bCs/>
-        </w:rPr>
-        <w:t>уставкой</w:t>
-      </w:r>
-      <w:proofErr w:type="spellEnd"/>
-      <w:r>
-        <w:rPr>
-          <w:bCs/>
-        </w:rPr>
-        <w:t xml:space="preserve"> (от 4 до 20 мА) без поддержки коммуникации или с наложенным сигналом HART.</w:t>
-      </w:r>
-      <w:r>
-        <w:rPr>
-          <w:bCs/>
-        </w:rPr>
-        <w:t xml:space="preserve"> </w:t>
-      </w:r>
-      <w:r>
-        <w:rPr>
-          <w:bCs/>
-        </w:rPr>
-        <w:t xml:space="preserve">Графический ЖК-индикатор вместе с имеющимися 3-мя кнопками позволяет проводить простое и </w:t>
-      </w:r>
-      <w:r>
-        <w:rPr>
-          <w:bCs/>
-        </w:rPr>
-        <w:t>удобное локальное конфигурирование,</w:t>
-      </w:r>
-      <w:r>
-        <w:rPr>
-          <w:bCs/>
-        </w:rPr>
-        <w:t xml:space="preserve"> и эксплуатацию, а также отображать определённую информацию для клапана, диагностические и статусные сообщения.</w:t>
+        <w:t>Графический ЖК-индикатор вместе с имеющимися 3-мя кнопками позволяет проводить простое и удобное локальное конфигурирование, и эксплуатацию, а также отображать определённую информацию для клапана, диагностические и статусные сообщения.</w:t>
       </w:r>
     </w:p>
     <w:p>
@@ -13209,7 +13166,9 @@
       </w:pPr>
       <w:r>
         <w:rPr>
+          <w:noProof/>
           <w:shd w:val="clear" w:color="auto" w:fill="FFFFFF"/>
+          <w:lang w:eastAsia="ru-RU"/>
         </w:rPr>
         <w:drawing>
           <wp:anchor distT="0" distB="0" distL="114300" distR="114300" simplePos="0" relativeHeight="251668480" behindDoc="1" locked="0" layoutInCell="1" allowOverlap="1">
@@ -13282,57 +13241,153 @@
         <w:rPr>
           <w:bCs/>
         </w:rPr>
-        <w:t>DM810 является регулятором давления «после себя» с пилотным управлением. Конструкция включает в себя основной клапан, пилотный клапан (DM510) и дроссельный блок. К</w:t>
+        <w:t>DM810 является регулятором давления «после себя» с</w:t>
       </w:r>
       <w:r>
         <w:rPr>
           <w:bCs/>
         </w:rPr>
-        <w:t>лапан имеет металлическое седло</w:t>
+        <w:t xml:space="preserve"> </w:t>
       </w:r>
       <w:r>
         <w:rPr>
           <w:bCs/>
         </w:rPr>
-        <w:t xml:space="preserve"> и предназначен для </w:t>
+        <w:t>пилотным упра</w:t>
       </w:r>
       <w:r>
         <w:rPr>
           <w:bCs/>
         </w:rPr>
-        <w:t>газов/</w:t>
+        <w:t xml:space="preserve">влением. Конструкция включает в </w:t>
       </w:r>
       <w:r>
         <w:rPr>
           <w:bCs/>
         </w:rPr>
-        <w:t>жидкостей t° до +130 °С.</w:t>
-      </w:r>
-    </w:p>
-    <w:p>
-      <w:pPr>
+        <w:t>себя основной клапан, пилотный клапан (DM510) и</w:t>
+      </w:r>
+      <w:r>
         <w:rPr>
           <w:bCs/>
         </w:rPr>
-      </w:pPr>
+        <w:t xml:space="preserve"> </w:t>
+      </w:r>
       <w:r>
         <w:rPr>
           <w:bCs/>
         </w:rPr>
-        <w:t>При отсутствии давления плунжер клапана удерживается пружиной в закрытом положении. Для открытия клапана необходим перепад давления на нем не менее 0,2 МПа.</w:t>
-      </w:r>
-    </w:p>
-    <w:p>
-      <w:pPr>
+        <w:t>дроссельный блок. Клапан имеет металлическое седло и</w:t>
+      </w:r>
+      <w:r>
         <w:rPr>
           <w:bCs/>
         </w:rPr>
-      </w:pPr>
+        <w:t xml:space="preserve"> </w:t>
+      </w:r>
       <w:r>
         <w:rPr>
           <w:bCs/>
         </w:rPr>
-        <w:t>Для работы клапана требуется 2 импульсные трубки G 1/2, присоединенные на расстоянии не менее 1 x DN до и не менее 10 x DN после клапана.</w:t>
+        <w:t>предназначен для газов/</w:t>
+      </w:r>
+      <w:r>
+        <w:rPr>
+          <w:bCs/>
+        </w:rPr>
+        <w:t>жидкостей t°</w:t>
+      </w:r>
+      <w:r>
+        <w:rPr>
+          <w:bCs/>
+        </w:rPr>
+        <w:t xml:space="preserve"> до </w:t>
+      </w:r>
+      <w:r>
+        <w:rPr>
+          <w:bCs/>
+        </w:rPr>
+        <w:t>+130 °С.</w:t>
+      </w:r>
+    </w:p>
+    <w:p>
+      <w:pPr>
+        <w:rPr>
+          <w:bCs/>
+        </w:rPr>
+      </w:pPr>
+      <w:r>
+        <w:rPr>
+          <w:bCs/>
+        </w:rPr>
+        <w:t xml:space="preserve">При отсутствии давления плунжер </w:t>
+      </w:r>
+      <w:r>
+        <w:rPr>
+          <w:bCs/>
+        </w:rPr>
+        <w:t xml:space="preserve">клапана удерживается пружиной в </w:t>
+      </w:r>
+      <w:r>
+        <w:rPr>
+          <w:bCs/>
+        </w:rPr>
+        <w:t>закрытом положении. Для открытия клапана необходим переп</w:t>
+      </w:r>
+      <w:r>
+        <w:rPr>
+          <w:bCs/>
+        </w:rPr>
+        <w:t xml:space="preserve">ад давления на нем не менее 0,2 </w:t>
+      </w:r>
+      <w:r>
+        <w:rPr>
+          <w:bCs/>
+        </w:rPr>
+        <w:t>МПа.</w:t>
+      </w:r>
+    </w:p>
+    <w:p>
+      <w:pPr>
+        <w:rPr>
+          <w:bCs/>
+        </w:rPr>
+      </w:pPr>
+      <w:r>
+        <w:rPr>
+          <w:bCs/>
+        </w:rPr>
+        <w:t xml:space="preserve">Для работы клапана требуется 2 </w:t>
+      </w:r>
+      <w:r>
+        <w:rPr>
+          <w:bCs/>
+        </w:rPr>
+        <w:t xml:space="preserve">импульсные </w:t>
+      </w:r>
+      <w:r>
+        <w:rPr>
+          <w:bCs/>
+        </w:rPr>
+        <w:t xml:space="preserve">трубки G 1/2, присоединенные на </w:t>
+      </w:r>
+      <w:r>
+        <w:rPr>
+          <w:bCs/>
+        </w:rPr>
+        <w:t>расстоян</w:t>
+      </w:r>
+      <w:r>
+        <w:rPr>
+          <w:bCs/>
+        </w:rPr>
+        <w:t xml:space="preserve">ии не менее 1 x DN до и не менее 10 x DN </w:t>
+      </w:r>
+      <w:r>
+        <w:rPr>
+          <w:bCs/>
+        </w:rPr>
+        <w:t>после клапана.</w:t>
       </w:r>
     </w:p>
     <w:p>
@@ -13363,19 +13418,7 @@
         <w:rPr>
           <w:bCs/>
         </w:rPr>
-        <w:t>Тип присоединения</w:t>
-      </w:r>
-      <w:r>
-        <w:rPr>
-          <w:bCs/>
-        </w:rPr>
-        <w:t xml:space="preserve">: </w:t>
-      </w:r>
-      <w:r>
-        <w:rPr>
-          <w:bCs/>
-        </w:rPr>
-        <w:t>Р/Р</w:t>
+        <w:t>Тип присоединения: Р/Р</w:t>
       </w:r>
     </w:p>
     <w:p>
@@ -13393,19 +13436,7 @@
         <w:rPr>
           <w:bCs/>
         </w:rPr>
-        <w:t>Тип управления</w:t>
-      </w:r>
-      <w:r>
-        <w:rPr>
-          <w:bCs/>
-        </w:rPr>
-        <w:t xml:space="preserve">: </w:t>
-      </w:r>
-      <w:r>
-        <w:rPr>
-          <w:bCs/>
-        </w:rPr>
-        <w:t>Прямого действия</w:t>
+        <w:t>Тип управления: Прямого действия</w:t>
       </w:r>
     </w:p>
     <w:p>
@@ -13423,19 +13454,7 @@
         <w:rPr>
           <w:bCs/>
         </w:rPr>
-        <w:t>Присоединение</w:t>
-      </w:r>
-      <w:r>
-        <w:rPr>
-          <w:bCs/>
-        </w:rPr>
-        <w:t xml:space="preserve">: Фланцы DN </w:t>
-      </w:r>
-      <w:r>
-        <w:rPr>
-          <w:bCs/>
-        </w:rPr>
-        <w:t>400</w:t>
+        <w:t>Присоединение: Фланцы DN 400</w:t>
       </w:r>
     </w:p>
     <w:p>
@@ -13453,31 +13472,7 @@
         <w:rPr>
           <w:bCs/>
         </w:rPr>
-        <w:t>Выходное давление</w:t>
-      </w:r>
-      <w:r>
-        <w:rPr>
-          <w:bCs/>
-        </w:rPr>
-        <w:t>№</w:t>
-      </w:r>
-      <w:r>
-        <w:rPr>
-          <w:bCs/>
-        </w:rPr>
-        <w:t xml:space="preserve"> 0,1–4,0 М</w:t>
-      </w:r>
-      <w:r>
-        <w:rPr>
-          <w:bCs/>
-        </w:rPr>
-        <w:t>п</w:t>
-      </w:r>
-      <w:r>
-        <w:rPr>
-          <w:bCs/>
-        </w:rPr>
-        <w:t>а</w:t>
+        <w:t>Выходное давление№ 0,1–4,0 Мпа</w:t>
       </w:r>
     </w:p>
     <w:p>
@@ -14015,12 +14010,155 @@
       <w:bookmarkEnd w:id="7"/>
     </w:p>
     <w:p>
+      <w:r>
+        <w:t xml:space="preserve">Шкаф управления двигателем оснащен </w:t>
+      </w:r>
+      <w:proofErr w:type="spellStart"/>
+      <w:r>
+        <w:t>плк</w:t>
+      </w:r>
+      <w:proofErr w:type="spellEnd"/>
+      <w:r>
+        <w:t xml:space="preserve"> Siemens </w:t>
+      </w:r>
+      <w:proofErr w:type="spellStart"/>
+      <w:r>
+        <w:t>Logo</w:t>
+      </w:r>
+      <w:proofErr w:type="spellEnd"/>
+      <w:r>
+        <w:t>, который обеспечивает автоматизацию процесса управления двигателем. В шкафу установлены различные компоненты, такие как контакторы, реле перегрузки, кнопки и индикаторы, которые используются для управления и контроля двигателя.</w:t>
+      </w:r>
+    </w:p>
+    <w:p>
+      <w:r>
+        <w:t>Монтажная схема шкафа управления двигателем включает в себя следующие компоненты:</w:t>
+      </w:r>
+    </w:p>
+    <w:p>
+      <w:pPr>
+        <w:pStyle w:val="a7"/>
+        <w:numPr>
+          <w:ilvl w:val="0"/>
+          <w:numId w:val="43"/>
+        </w:numPr>
+      </w:pPr>
+      <w:r>
+        <w:t>Программируемый логический контроллер</w:t>
+      </w:r>
+      <w:r>
+        <w:t xml:space="preserve"> Siemens </w:t>
+      </w:r>
+      <w:proofErr w:type="spellStart"/>
+      <w:r>
+        <w:t>Logo</w:t>
+      </w:r>
+      <w:proofErr w:type="spellEnd"/>
+      <w:r>
+        <w:t>, который обеспечивает управление двигателем и контроль его работы.</w:t>
+      </w:r>
+    </w:p>
+    <w:p>
+      <w:pPr>
+        <w:pStyle w:val="a7"/>
+        <w:numPr>
+          <w:ilvl w:val="0"/>
+          <w:numId w:val="43"/>
+        </w:numPr>
+      </w:pPr>
+      <w:r>
+        <w:t>Контакторы, которые используются для включения и выключения двигателя.</w:t>
+      </w:r>
+    </w:p>
+    <w:p>
+      <w:pPr>
+        <w:pStyle w:val="a7"/>
+        <w:numPr>
+          <w:ilvl w:val="0"/>
+          <w:numId w:val="43"/>
+        </w:numPr>
+      </w:pPr>
+      <w:r>
+        <w:t>Реле перегрузки, которые обеспечивают защиту двигателя от перегрузок и коротких замыканий.</w:t>
+      </w:r>
+    </w:p>
+    <w:p>
+      <w:pPr>
+        <w:pStyle w:val="a7"/>
+        <w:numPr>
+          <w:ilvl w:val="0"/>
+          <w:numId w:val="43"/>
+        </w:numPr>
+      </w:pPr>
+      <w:r>
+        <w:lastRenderedPageBreak/>
+        <w:t>Кнопки и индикаторы, которые используются для управления и контроля двигателя.</w:t>
+      </w:r>
+    </w:p>
+    <w:p>
+      <w:r>
+        <w:t xml:space="preserve">Монтажная схема также включает в себя соединительные провода и </w:t>
+      </w:r>
+      <w:proofErr w:type="spellStart"/>
+      <w:r>
+        <w:t>клеммные</w:t>
+      </w:r>
+      <w:proofErr w:type="spellEnd"/>
+      <w:r>
+        <w:t xml:space="preserve"> блоки, которые обеспечивают правильное подключение компонентов в шкафу управления.</w:t>
+      </w:r>
+    </w:p>
+    <w:p>
+      <w:r>
+        <w:t>От источника питания в 380 В (50 Гц) подается питание на соединительные устройства, с которых уже уходят на шкаф управления. Шкаф управления подключается с программируемым логически контроллером (</w:t>
+      </w:r>
+      <w:r>
+        <w:t xml:space="preserve">Siemens </w:t>
+      </w:r>
+      <w:proofErr w:type="spellStart"/>
+      <w:r>
+        <w:t>Logo</w:t>
+      </w:r>
+      <w:proofErr w:type="spellEnd"/>
+      <w:r>
+        <w:t>) и с ПК оператора. Для соединения используется 3-х жильный кабель марки ВРГ 3х1,5. С программируемого контроллера управляющий сигнал проходит также через соединительные устройства на преобразователи, с которыми связан</w:t>
+      </w:r>
+      <w:r>
+        <w:t>ы исполнительный механизм</w:t>
+      </w:r>
+      <w:r>
+        <w:t xml:space="preserve"> (</w:t>
+      </w:r>
+      <w:r>
+        <w:t>двигатель</w:t>
+      </w:r>
+      <w:r>
+        <w:t>).</w:t>
+      </w:r>
+    </w:p>
+    <w:p>
+      <w:r>
+        <w:t xml:space="preserve">В результате использования </w:t>
+      </w:r>
+      <w:r>
+        <w:t>ПЛК</w:t>
+      </w:r>
+      <w:r>
+        <w:t xml:space="preserve"> Siemens </w:t>
+      </w:r>
+      <w:proofErr w:type="spellStart"/>
+      <w:r>
+        <w:t>Logo</w:t>
+      </w:r>
+      <w:proofErr w:type="spellEnd"/>
+      <w:r>
+        <w:t xml:space="preserve"> и правильной монтажной схемы, шкаф управления двигателем обеспечивает эффективное управление двигателем и контроль его работы.</w:t>
+      </w:r>
+    </w:p>
+    <w:p>
       <w:pPr>
         <w:ind w:left="1211" w:firstLine="0"/>
       </w:pPr>
-      <w:r>
-        <w:t>…</w:t>
-      </w:r>
     </w:p>
     <w:p>
       <w:pPr>
@@ -14033,117 +14171,587 @@
     </w:p>
     <w:p>
       <w:r>
-        <w:t>Монтаж приборов и систем автоматизации представляет собой сложный комплекс работ, выполняемый в соответствии с проектом и действующими техническими условиями. Работы по монтажу производятся в соответствии с утвержденной рабочей документацией со штампом «К производству работ», проектом производства работ (ППР) или другим, заменяющим его документом, технологическими картами, а также с технической документацией предприятий-изготовителей.</w:t>
-      </w:r>
-    </w:p>
-    <w:p>
-      <w:r>
-        <w:t>На первой стадии</w:t>
-      </w:r>
+        <w:rPr>
+          <w:b/>
+        </w:rPr>
+        <w:t>Трубные проводки</w:t>
+      </w:r>
+      <w:r>
+        <w:t>. Обеспечивают связь между отдельными элементами систем автоматического контроля, регулирования и управления производством. Трубной проводкой называют совокупность труб и трубных пневматических кабелей, соединительных и присоединительных устройств, арматуры, устройств защиты от внешних воздействий, крепежных и установочных узлов и деталей, собранных в цельную конструкцию, проложенную и закрепленную на элементах зданий и сооружений или на технологическом оборудовании.</w:t>
+      </w:r>
+    </w:p>
+    <w:p>
+      <w:r>
+        <w:t>По функциональному назначению трубные проводки можно разделить на импульсные, командные, питающие, дренажные, обогревающие, охлаждающие и вспомогательные.</w:t>
+      </w:r>
+    </w:p>
+    <w:p>
+      <w:r>
+        <w:lastRenderedPageBreak/>
+        <w:t>Импульсной линией связи является трубная проводка, соединяющая отборное устройство с контрольно-измерительным прибором, датчиком или регулятором.</w:t>
+      </w:r>
+    </w:p>
+    <w:p>
+      <w:r>
+        <w:t>Командной линией связи называется трубная проводка, соединяющая между собой отдельные функциональные блоки автоматизации. Командные линии связи предназначены для передачи пневматических или гидравлических сигналов и команд от измерительных устройств к регуляторам, от них к исполнительным механизмам, от передающих блоков к приемным.</w:t>
+      </w:r>
+    </w:p>
+    <w:p>
+      <w:r>
+        <w:t>Питающие линии служат для подвода газа или жидкости (воды, масла) под давлением и для снабжения энергией пневматических и гидравлических систем автоматизации.</w:t>
+      </w:r>
+    </w:p>
+    <w:p>
+      <w:r>
+        <w:t>Обогревающие проводки применяют для подвода тепла к щитам, приборам, отборным устройствам, трубным проводкам с целью их обогрева.</w:t>
+      </w:r>
+    </w:p>
+    <w:p>
+      <w:r>
+        <w:t>Охлаждающие проводки предназначены для охлаждения датчиков, отборных устройств, исполнительных механизмов и других средств автоматизации, работающих в условиях высоких температур.</w:t>
+      </w:r>
+    </w:p>
+    <w:p>
+      <w:r>
+        <w:t>Вспомогательные проводки применяют для подвода инертных жидкостей или газов к импульсным линиям с целью предохранения отборных устройств от засорения, а измерительных приборов (например, расходомеров) – от действия агрессивных сред;</w:t>
+      </w:r>
+    </w:p>
+    <w:p>
+      <w:r>
+        <w:t>По расположению трубные проводки подразделяют на внутренние и наружные, на скрытые и открытые.</w:t>
+      </w:r>
+    </w:p>
+    <w:p>
+      <w:r>
+        <w:t>Внутренней называется трубная проводка или ее часть, проложенная внутри закрытого помещения.</w:t>
+      </w:r>
+    </w:p>
+    <w:p>
+      <w:r>
+        <w:t>Наружной называют трубную проводку или ее часть, проложенную по наружным стенам зданий и сооружений, под навесами, а также по эстакадам и другим наружным сооружениям.</w:t>
+      </w:r>
+    </w:p>
+    <w:p>
+      <w:r>
+        <w:rPr>
+          <w:b/>
+        </w:rPr>
+        <w:t>Трубные проводки и пневмокабели</w:t>
+      </w:r>
+      <w:r>
+        <w:t>. Для трубных проводок к приборам и средствам автоматизации применяют следующие виды труб:</w:t>
+      </w:r>
+    </w:p>
+    <w:p>
+      <w:r>
+        <w:lastRenderedPageBreak/>
+        <w:t xml:space="preserve">Стальные, </w:t>
+      </w:r>
+      <w:proofErr w:type="spellStart"/>
+      <w:r>
+        <w:t>водогазопроводные</w:t>
+      </w:r>
+      <w:proofErr w:type="spellEnd"/>
+      <w:r>
+        <w:t xml:space="preserve">, </w:t>
+      </w:r>
+      <w:proofErr w:type="spellStart"/>
+      <w:r>
+        <w:t>неоцинкованные</w:t>
+      </w:r>
+      <w:proofErr w:type="spellEnd"/>
+      <w:r>
+        <w:t xml:space="preserve"> и </w:t>
+      </w:r>
+      <w:proofErr w:type="spellStart"/>
+      <w:r>
+        <w:t>оцинкованые</w:t>
+      </w:r>
+      <w:proofErr w:type="spellEnd"/>
+      <w:r>
+        <w:t xml:space="preserve"> обыкновенные и легкие с условным переходом 8; 15; 20; 25; 40; и 50мм.</w:t>
+      </w:r>
+    </w:p>
+    <w:p>
+      <w:r>
+        <w:t>Стальные бесшовные холодно-деформируемые наружным диаметром 8; 10; 14; 22мм.</w:t>
+      </w:r>
+    </w:p>
+    <w:p>
+      <w:r>
+        <w:t>Стальные бесшовные холодно-</w:t>
+      </w:r>
+      <w:proofErr w:type="spellStart"/>
+      <w:r>
+        <w:t>теплодеформируемы</w:t>
+      </w:r>
+      <w:proofErr w:type="spellEnd"/>
       <w:r>
         <w:t xml:space="preserve"> </w:t>
       </w:r>
-      <w:r>
-        <w:t xml:space="preserve">следует выполнять: заготовку монтажных конструкций, узлов и блоков, элементов электропроводок и их укрупнительную сборку вне зоны монтажа; проверку наличия закладных конструкций, проемов, отверстий в строительных конструкциях и элементах зданий, закладных конструкций и </w:t>
-      </w:r>
+      <w:proofErr w:type="gramStart"/>
+      <w:r>
+        <w:t>из коррозийной стойкой</w:t>
+      </w:r>
+      <w:proofErr w:type="gramEnd"/>
+      <w:r>
+        <w:t xml:space="preserve"> стали диаметром 8; 10; 14; 22мм.</w:t>
+      </w:r>
+    </w:p>
+    <w:p>
+      <w:r>
+        <w:t>Медные диаметром 6; 8; 10мм.</w:t>
+      </w:r>
+    </w:p>
+    <w:p>
+      <w:r>
+        <w:t>Алюминиевые диаметром 8 и 10мм.</w:t>
+      </w:r>
+    </w:p>
+    <w:p>
+      <w:r>
+        <w:t>Полиэтиленовые размером 6х1 и 8х16 диаметром 10; 12; 16; 20; 25мм.</w:t>
+      </w:r>
+    </w:p>
+    <w:p>
+      <w:r>
+        <w:t>Поливинилхлоридные размером 6х1; 9х2; 11х2 диаметром 8мм.</w:t>
+      </w:r>
+    </w:p>
+    <w:p>
+      <w:r>
+        <w:t xml:space="preserve">В </w:t>
+      </w:r>
+      <w:proofErr w:type="gramStart"/>
+      <w:r>
+        <w:t>промышленности  выпускают</w:t>
+      </w:r>
+      <w:proofErr w:type="gramEnd"/>
+      <w:r>
+        <w:t xml:space="preserve"> пневмокабели с пластиковой оболочкой марки ТПО и бронированные стальными лентами марок </w:t>
+      </w:r>
+      <w:proofErr w:type="spellStart"/>
+      <w:r>
+        <w:t>ТПВБбГ</w:t>
+      </w:r>
+      <w:proofErr w:type="spellEnd"/>
+      <w:r>
+        <w:t xml:space="preserve"> и </w:t>
+      </w:r>
+      <w:proofErr w:type="spellStart"/>
+      <w:r>
+        <w:t>ТПББбГ</w:t>
+      </w:r>
+      <w:proofErr w:type="spellEnd"/>
+      <w:r>
+        <w:t xml:space="preserve">. Также есть полиэтиленовые трубы обмотаны лентой из поливинилхлоридного пластика или кабели бумаги с защитным покровам типа </w:t>
+      </w:r>
+      <w:proofErr w:type="spellStart"/>
+      <w:r>
+        <w:t>БбГ</w:t>
+      </w:r>
+      <w:proofErr w:type="spellEnd"/>
+      <w:r>
+        <w:t xml:space="preserve"> и броней из стальных лент.</w:t>
+      </w:r>
+    </w:p>
+    <w:p>
+      <w:r>
+        <w:rPr>
+          <w:b/>
+        </w:rPr>
+        <w:t>Электрические проводки.</w:t>
+      </w:r>
+      <w:r>
+        <w:t xml:space="preserve"> К приборам и средствам автоматизации называется совокупность проложенных и закрепленных на элементах зданий, сооружений или на технологическом оборудовании проводов и кабелей с относящимися к ним соединительными муфтами, концевыми заделками, соединительными и протяжными коробками.</w:t>
+      </w:r>
+    </w:p>
+    <w:p>
+      <w:r>
+        <w:t>Под кабелем понимаю одну изолированную жилу, заключенная в оболочку, поверх которой в зависимости от условия прокладки и эксплуатации может быть соответствующие защитное покрытие.</w:t>
+      </w:r>
+    </w:p>
+    <w:p>
+      <w:r>
+        <w:t>Провод состоит из одной неизолированной или одной изолированной жилы, неметаллическая оболочка, обмотка и оплетка волокнистыми материалами или проволокой.</w:t>
+      </w:r>
+    </w:p>
+    <w:p>
+      <w:r>
+        <w:t>Для электрических проводок к приборам и средствам автоматизации применяют установочные и термоэлектродные провода, силовые и контрольные кабели.</w:t>
+      </w:r>
+    </w:p>
+    <w:p>
+      <w:r>
+        <w:rPr>
+          <w:b/>
+        </w:rPr>
+        <w:t>Установочные провода</w:t>
+      </w:r>
+      <w:r>
+        <w:t>. При монтаже электрических проводок в основном применяют провода следующих марок:</w:t>
+      </w:r>
+    </w:p>
+    <w:p>
       <w:r>
         <w:lastRenderedPageBreak/>
-        <w:t>отборных устройств на технологическом оборудовании и трубопроводах, наличия заземляющей сети; закладку в сооружаемые фундаменты, стены, полы и перекрытия труб и глухих коробов для скрытых проводок; разметку трасс и установку опорных и несущих конструкций для электрических и трубных проводок, исполнительных механизмов, приборов.</w:t>
-      </w:r>
-    </w:p>
-    <w:p>
-      <w:r>
-        <w:t>На второй стадии</w:t>
-      </w:r>
-      <w:r>
-        <w:t xml:space="preserve"> </w:t>
-      </w:r>
-      <w:r>
-        <w:t xml:space="preserve">необходимо выполнять: прокладку трубных и электрических проводок по установленным конструкциям, установку щитов, </w:t>
+        <w:t>ПР — провод установочный одножильный с медной жилой в резиновой изоляции, в оплётке из хлопчатобумажной пряжи, пропитанной противогнилостным составом;</w:t>
+      </w:r>
+    </w:p>
+    <w:p>
+      <w:r>
+        <w:t>АПР — то же, но с алюминиевой жилой;</w:t>
+      </w:r>
+    </w:p>
+    <w:p>
+      <w:r>
+        <w:t>ПРТО — провод установочный многожильный и одножильный с медными жилами и резиновой изоляции, в оплетке из хлопчатобумажной пряжи, пропитанной противогнилостным составом;</w:t>
+      </w:r>
+    </w:p>
+    <w:p>
+      <w:r>
+        <w:t>АПРТО — то же, но с алюминиевой жилой;</w:t>
+      </w:r>
+    </w:p>
+    <w:p>
+      <w:r>
+        <w:t>ПРВ — провод установочный с медной жилой в резиновой изоляции с поливинилхлоридной оболочкой;</w:t>
+      </w:r>
+    </w:p>
+    <w:p>
+      <w:r>
+        <w:t>АПРВ — то же, но с алюминиевой жилой (ГОСТ 20520—80);</w:t>
+      </w:r>
+    </w:p>
+    <w:p>
+      <w:r>
+        <w:t>ПВ — провод установочный одножильный с медной жилой в поливинилхлоридной изоляции;</w:t>
+      </w:r>
+    </w:p>
+    <w:p>
+      <w:r>
+        <w:t>АПВ — то же</w:t>
+      </w:r>
+      <w:proofErr w:type="gramStart"/>
+      <w:r>
+        <w:t>.</w:t>
+      </w:r>
+      <w:proofErr w:type="gramEnd"/>
+      <w:r>
+        <w:t xml:space="preserve"> но с алюминиевой жилой;</w:t>
+      </w:r>
+    </w:p>
+    <w:p>
+      <w:r>
+        <w:t xml:space="preserve">ПГВ — провод установочный одножильный с гибкой медной жилой и поливинилхлоридной изоляции. </w:t>
+      </w:r>
+    </w:p>
+    <w:p>
+      <w:r>
+        <w:rPr>
+          <w:b/>
+        </w:rPr>
+        <w:t>Термоэлектродные кабели и провода</w:t>
+      </w:r>
+      <w:r>
+        <w:t>. Данные виды кабелей предназначены для удлинения электродов термопар и присоединения их к средствам измерения температуры, а также могут использоваться для изготовления преобразователей термоэлектрических (термопар).</w:t>
+      </w:r>
+    </w:p>
+    <w:p>
+      <w:r>
+        <w:t>Промышленность выпускает термоэлектродные провода следующих марок:</w:t>
+      </w:r>
+    </w:p>
+    <w:p>
+      <w:r>
+        <w:t>ПКВ — провод с поливинилхлоридной изоляцией и поливинилхлоридной оболочкой с сечением жилы 2,5 мм2; предназначен для прокладки в сырых и сухих помещениях и в местах, где возможно воздействие химических реагентов;</w:t>
+      </w:r>
+    </w:p>
+    <w:p>
+      <w:r>
+        <w:t xml:space="preserve">ПКГВ — провод гибкий с поливинилхлоридной изоляцией и поливинилхлоридной оболочкой с сечением жил 1; 1,5; 1,8 или 2,5 мм2; применяют в местах, где требуется повышенная гибкость </w:t>
+      </w:r>
+    </w:p>
+    <w:p>
+      <w:r>
+        <w:t xml:space="preserve">ПКВП — провод с поливинилхлоридной изоляцией и поливинилхлоридной оболочкой в оплетке из стальных проволок, экранированный, с </w:t>
       </w:r>
       <w:proofErr w:type="spellStart"/>
       <w:r>
-        <w:t>стативов</w:t>
+        <w:t>сечснием</w:t>
       </w:r>
       <w:proofErr w:type="spellEnd"/>
       <w:r>
-        <w:t>,</w:t>
-      </w:r>
-      <w:r>
-        <w:t xml:space="preserve"> </w:t>
-      </w:r>
-      <w:r>
-        <w:t>пультов, приборов и средств автоматизации, подключение к ним трубных и электрических проводок, индивидуальные испытания.</w:t>
-      </w:r>
-    </w:p>
-    <w:p>
-      <w:r>
-        <w:t>Проведение метрологического надзора за средствами измерений осуществляется в соответствии с требованиями нормативных актов в области метрологического контроля.</w:t>
-      </w:r>
-    </w:p>
-    <w:p>
-      <w:r>
-        <w:t>Капитальный ремонт специализированных средств автоматики проводят по мере необходимости на основании технических осмотров и систематического контроля функционирования, анализа состоявшихся отказов и неисправностей.</w:t>
-      </w:r>
-    </w:p>
-    <w:p>
-      <w:r>
-        <w:t xml:space="preserve">Планирование и проведение технического обслуживания и ремонта  средств измерений, устройств автоматики и телемеханики АСУ фиксируются в документации: плане-графике технического обслуживания и ремонта имеющего в наличии парка технических средств; сводном графике ремонта технических средств; протоколах государственной и ведомственной проверок средств измерений; протоколах плановых поверок средств автоматизации, телемеханизации и вычислительной техники; </w:t>
+        <w:t xml:space="preserve"> жилы 1 мм, применяют для всех видов прокладки при необходимости экранирования.</w:t>
+      </w:r>
+    </w:p>
+    <w:p>
+      <w:r>
+        <w:lastRenderedPageBreak/>
+        <w:t>Силовые кабели. При прокладке силовых линий применяют двух и трехжильные силовые кабели с резиновой изоляцией и с сечением медных жил 1; 1,5 и 2,5 мм2, а алюминиевых — 2,5 и 4 мм2. Кабели больших сечений применяют редко. Наиболее часто применяют силовые кабели следующих марок:</w:t>
+      </w:r>
+    </w:p>
+    <w:p>
+      <w:r>
+        <w:t>ВРГ — с медными жилами в поливинилхлоридной оболочке;</w:t>
+      </w:r>
+    </w:p>
+    <w:p>
+      <w:r>
+        <w:t>АВРГ — то же, с алюминиевыми жилами;</w:t>
+      </w:r>
+    </w:p>
+    <w:p>
+      <w:r>
+        <w:t>ВРБ — с медными жилами в поливинилхлоридной оболочке, бронированной двумя стальными лентами, с защитным наружным слоем;</w:t>
+      </w:r>
+    </w:p>
+    <w:p>
+      <w:r>
+        <w:t>АВРБ — то же, с алюминиевыми жилами;</w:t>
+      </w:r>
+    </w:p>
+    <w:p>
+      <w:r>
+        <w:t>НРГ — с медными жилами в резиновой (</w:t>
       </w:r>
       <w:proofErr w:type="spellStart"/>
       <w:r>
-        <w:t>дефектовочных</w:t>
+        <w:t>найритовой</w:t>
       </w:r>
       <w:proofErr w:type="spellEnd"/>
       <w:r>
-        <w:t xml:space="preserve"> актах о ремонте устройств;  актах приемки устройств из ремонта и наладки; журнале учета технического обслуживания и ремонта устройств.</w:t>
-      </w:r>
-    </w:p>
-    <w:p>
-      <w:r>
-        <w:t>Техническое обслуживание. Комплекс мероприятий по техническому обслуживанию средств автоматиз</w:t>
-      </w:r>
-      <w:r>
-        <w:t>ации включает следующее работы:</w:t>
-      </w:r>
-    </w:p>
-    <w:p>
-      <w:r>
-        <w:t>1) профилактические, направленные на предотвращение отказов (замена элементов, смазочн</w:t>
-      </w:r>
-      <w:r>
-        <w:t>ые и крепежные работы и т. д.);</w:t>
-      </w:r>
-    </w:p>
-    <w:p>
-      <w:r>
-        <w:t xml:space="preserve">2) связанные с контролем технического состояния, цель которых — проверить соответствие параметров, характеризующих работоспособное состояние </w:t>
+        <w:t>) негорючей оболочке;</w:t>
+      </w:r>
+    </w:p>
+    <w:p>
+      <w:r>
+        <w:t>АНГРГ — то же, с алюминиевыми жилами;</w:t>
+      </w:r>
+    </w:p>
+    <w:p>
+      <w:r>
+        <w:t>НРБ — с медными жилами в резиновой (</w:t>
+      </w:r>
+      <w:proofErr w:type="spellStart"/>
+      <w:r>
+        <w:t>найритовой</w:t>
+      </w:r>
+      <w:proofErr w:type="spellEnd"/>
+      <w:r>
+        <w:t>) негорючей оболочке, бронированной двумя стальными лентами, с защитным наружным слоем;</w:t>
+      </w:r>
+    </w:p>
+    <w:p>
+      <w:r>
+        <w:t>АНРБ — то же, с алюминиевыми жилами.</w:t>
+      </w:r>
+    </w:p>
+    <w:p/>
+    <w:p>
+      <w:r>
+        <w:t xml:space="preserve">Контрольные кабели. Предназначены для присоединения к электрическим приборам, аппаратам и средствам автоматизации с поминальным напряжением до 400 </w:t>
+      </w:r>
+      <w:proofErr w:type="gramStart"/>
+      <w:r>
+        <w:t>В</w:t>
+      </w:r>
+      <w:proofErr w:type="gramEnd"/>
+      <w:r>
+        <w:t xml:space="preserve"> переменного и 440 В постоянного тока. Контрольные кабели имеют от 4 до 37 жил сечением 0,75—6 мм2 (медные) и 2,5—10 мм2 (алюминиевые).</w:t>
+      </w:r>
+    </w:p>
+    <w:p>
+      <w:r>
+        <w:t>Резиновая: КРВГ; АКРВГ; КРВБ; АКРВБ.</w:t>
+      </w:r>
+    </w:p>
+    <w:p>
+      <w:r>
+        <w:t>Поливинилхлоридная: КВВГ; АКВВГ; КВВБ; АКВВБ.</w:t>
+      </w:r>
+    </w:p>
+    <w:p>
+      <w:r>
+        <w:t>Полиэтиленовая: КПВГ; АКПВГ; КПВБ; АКПВБ.</w:t>
+      </w:r>
+    </w:p>
+    <w:p/>
+    <w:p>
+      <w:r>
+        <w:rPr>
+          <w:b/>
+        </w:rPr>
+        <w:t>Кабели управления</w:t>
+      </w:r>
+      <w:r>
+        <w:t xml:space="preserve"> — это кабели, которые применяются для создания цепей информации, сигнализации и связи. Также эти кабели используются для создания цепей контроля и управления в разных электрических установках и соединении между приборами. Кабель управления имеет изоляцию и оболочку из резины или пластика.</w:t>
+      </w:r>
+    </w:p>
+    <w:p>
+      <w:r>
+        <w:t xml:space="preserve">Кабель управления с полиэтиленовой изоляцией — это кабели КПВ, КУПР, КУПР-П, КУПВ, КУПВ-П, КУПЭВ и КУПЭВ-П. Они используются в </w:t>
       </w:r>
       <w:r>
         <w:lastRenderedPageBreak/>
-        <w:t>устройств автоматики, требованиям нормативно-технической документ</w:t>
-      </w:r>
-      <w:r>
-        <w:t>ации (формуляр, паспорт и др.);</w:t>
-      </w:r>
-    </w:p>
-    <w:p>
-      <w:pPr>
-        <w:rPr>
-          <w:color w:val="C00000"/>
-        </w:rPr>
-      </w:pPr>
-      <w:r>
-        <w:t>3) регулировочные и настроечные, предназначенные для доведения параметров средств автоматизации (блоков, датчиков, узлов) до значений, установленных нормативно-технической документацией.</w:t>
-      </w:r>
-      <w:r>
-        <w:t xml:space="preserve"> </w:t>
-      </w:r>
-      <w:r>
-        <w:rPr>
-          <w:color w:val="C00000"/>
-        </w:rPr>
-        <w:t>Где выдержка из курсовой по МДК 02.01?</w:t>
+        <w:t>температурных условиях от -50 до +70 градусов. Кабели управления с изоляцией из пластиката это кабели КГВВ, КУГВВ, КУГВВЭ и КУГВЭВ. Они применяются в условиях не ниже 40 градусов и не больше 50-60 градусов.</w:t>
+      </w:r>
+    </w:p>
+    <w:p/>
+    <w:p>
+      <w:r>
+        <w:rPr>
+          <w:b/>
+        </w:rPr>
+        <w:t>Волоконно-оптическая линия передачи (ВОСП)</w:t>
+      </w:r>
+      <w:r>
+        <w:t>. Волоконно-оптическая линия связи (ВОЛС) — волоконно-оптическая система, состоящая из пассивных и активных элементов, предназначенная для передачи информации в оптическом диапазоне.</w:t>
+      </w:r>
+    </w:p>
+    <w:p>
+      <w:r>
+        <w:t>Преимущества ВОСП. Волоконно-оптические линии обладают рядом преимуществ перед проводными (медными) и радиорелейными системами связи:</w:t>
+      </w:r>
+    </w:p>
+    <w:p>
+      <w:pPr>
+        <w:pStyle w:val="a7"/>
+        <w:numPr>
+          <w:ilvl w:val="0"/>
+          <w:numId w:val="42"/>
+        </w:numPr>
+      </w:pPr>
+      <w:r>
+        <w:t>Малое затухание сигнала (0,15 дБ/км в третьем окне прозрачности) позволяет передавать информацию на значительно большее расстояние без использования усилителей. Усилители в ВОЛП могут ставиться через 40, 80 и 120 километров, в зависимости от класса оконечного оборудования.</w:t>
+      </w:r>
+    </w:p>
+    <w:p>
+      <w:pPr>
+        <w:pStyle w:val="a7"/>
+        <w:numPr>
+          <w:ilvl w:val="0"/>
+          <w:numId w:val="42"/>
+        </w:numPr>
+      </w:pPr>
+      <w:r>
+        <w:t>Высокая пропускная способность оптического волокна позволяет передавать информацию на высокой скорости, недостижимой для других систем связи.</w:t>
+      </w:r>
+    </w:p>
+    <w:p>
+      <w:pPr>
+        <w:pStyle w:val="a7"/>
+        <w:numPr>
+          <w:ilvl w:val="0"/>
+          <w:numId w:val="42"/>
+        </w:numPr>
+      </w:pPr>
+      <w:r>
+        <w:t>Высокая надёжность оптической среды: оптические волокна не окисляются, не намокают, не подвержены слабому электромагнитному воздействию.</w:t>
+      </w:r>
+    </w:p>
+    <w:p>
+      <w:pPr>
+        <w:pStyle w:val="a7"/>
+        <w:numPr>
+          <w:ilvl w:val="0"/>
+          <w:numId w:val="42"/>
+        </w:numPr>
+      </w:pPr>
+      <w:r>
+        <w:t>Информационная безопасность — информация по оптическому волокну передаётся «из точки в точку».</w:t>
+      </w:r>
+    </w:p>
+    <w:p>
+      <w:pPr>
+        <w:pStyle w:val="a7"/>
+        <w:numPr>
+          <w:ilvl w:val="0"/>
+          <w:numId w:val="42"/>
+        </w:numPr>
+      </w:pPr>
+      <w:r>
+        <w:t>Высокая защищённость от межволоконных влияний — уровень экранирования излучения более 100 дБ. Излучение в одном волокне совершенно не влияет на сигнал в соседнем волокне.</w:t>
+      </w:r>
+    </w:p>
+    <w:p>
+      <w:pPr>
+        <w:pStyle w:val="a7"/>
+        <w:numPr>
+          <w:ilvl w:val="0"/>
+          <w:numId w:val="42"/>
+        </w:numPr>
+      </w:pPr>
+      <w:proofErr w:type="spellStart"/>
+      <w:r>
+        <w:t>Пожаро</w:t>
+      </w:r>
+      <w:proofErr w:type="spellEnd"/>
+      <w:r>
+        <w:t>- и взрывобезопасность при изменении физических и химических параметров</w:t>
+      </w:r>
+    </w:p>
+    <w:p>
+      <w:r>
+        <w:t>Малые габариты и масса.</w:t>
+      </w:r>
+    </w:p>
+    <w:p>
+      <w:r>
+        <w:lastRenderedPageBreak/>
+        <w:t>Недостатки ВОСП. Относительная хрупкость оптического волокна. При сильном изгибании кабеля (особенно, если в качестве силового элемента используется стеклопластиковый пруток) возможна поломка волокон или их замутнение из-за возникновения микротрещин. Сложность соединения в случае разрыва. Сложная технология изготовления как самого волокна, так и компонентов ВОСП. Сложность преобразования сигнала (в интерфейсном оборудовании). Относительная дороговизна оптического оконечного оборудования. Однако, оборудование является дорогим в абсолютных цифрах. Соотношение цены и пропускной способности для ВОСП лучше, чем для других систем. Замутнение волокна с течением времени вследствие старения.</w:t>
+      </w:r>
+    </w:p>
+    <w:p/>
+    <w:p>
+      <w:r>
+        <w:t>Применение ВОСП. Достоинства волоконно-оптических линий обусловило их широкое применение в телекоммуникационных сетях самых разных уровней — от межконтинентальных магистралей до корпоративных и домашних компьютерных сетей.</w:t>
+      </w:r>
+    </w:p>
+    <w:p>
+      <w:r>
+        <w:t>Монтаж ВОСП Оптический кабель для линий связи может быть уложен следующим образом:</w:t>
+      </w:r>
+    </w:p>
+    <w:p>
+      <w:pPr>
+        <w:pStyle w:val="a7"/>
+        <w:numPr>
+          <w:ilvl w:val="0"/>
+          <w:numId w:val="41"/>
+        </w:numPr>
+      </w:pPr>
+      <w:r>
+        <w:t>В кабельную канализацию или кабельный коллектор;</w:t>
+      </w:r>
+    </w:p>
+    <w:p>
+      <w:pPr>
+        <w:pStyle w:val="a7"/>
+        <w:numPr>
+          <w:ilvl w:val="0"/>
+          <w:numId w:val="41"/>
+        </w:numPr>
+      </w:pPr>
+      <w:r>
+        <w:t>Непосредственно в грунт — в предварительно подготовленную траншею или с использованием кабелеукладчика;</w:t>
+      </w:r>
+    </w:p>
+    <w:p>
+      <w:pPr>
+        <w:pStyle w:val="a7"/>
+        <w:numPr>
+          <w:ilvl w:val="0"/>
+          <w:numId w:val="41"/>
+        </w:numPr>
+      </w:pPr>
+      <w:r>
+        <w:t>Подвес кабеля — воздушная линия связи.</w:t>
+      </w:r>
+    </w:p>
+    <w:p>
+      <w:r>
+        <w:t>Для каждого случая изготавливаются специальные кабели, отличающиеся типом оболочки, брони, допустимым растягивающим усилием и другими параметрами.</w:t>
       </w:r>
     </w:p>
     <w:p>
@@ -14171,36 +14779,18 @@
     </w:p>
     <w:p>
       <w:r>
-        <w:rPr>
-          <w:highlight w:val="yellow"/>
-        </w:rPr>
-        <w:t xml:space="preserve">Помещение находится на первом этаже трехэтажного здания, общая площадь </w:t>
-      </w:r>
-      <w:r>
-        <w:rPr>
-          <w:rFonts w:eastAsia="Times New Roman"/>
-          <w:highlight w:val="yellow"/>
-          <w:lang w:eastAsia="ru-RU"/>
-        </w:rPr>
-        <w:t>99</w:t>
-      </w:r>
-      <w:r>
-        <w:rPr>
-          <w:highlight w:val="yellow"/>
-        </w:rPr>
-        <w:t xml:space="preserve"> м</w:t>
-      </w:r>
-      <w:r>
-        <w:rPr>
-          <w:highlight w:val="yellow"/>
+        <w:t>Помещение находится на первом этаже трехэтажного здания, общая площадь 99 м</w:t>
+      </w:r>
+      <w:r>
+        <w:rPr>
           <w:vertAlign w:val="superscript"/>
         </w:rPr>
         <w:t>2</w:t>
       </w:r>
       <w:r>
-        <w:rPr>
-          <w:highlight w:val="yellow"/>
-        </w:rPr>
+        <w:t xml:space="preserve"> помещения</w:t>
+      </w:r>
+      <w:r>
         <w:t>, окна с двойным остекленеем, что способствует улучшению</w:t>
       </w:r>
       <w:r>
@@ -14249,17 +14839,31 @@
           <w:rFonts w:eastAsia="Times New Roman"/>
           <w:lang w:eastAsia="ru-RU"/>
         </w:rPr>
-        <w:t>К работе допускаются люди,</w:t>
-      </w:r>
-      <w:r>
-        <w:t> </w:t>
+        <w:t xml:space="preserve">К работе допускаются </w:t>
       </w:r>
       <w:r>
         <w:rPr>
           <w:rFonts w:eastAsia="Times New Roman"/>
           <w:lang w:eastAsia="ru-RU"/>
         </w:rPr>
-        <w:t>изучившие инструкцию по эксплуатации установки и прошедшие инструктаж по технике безопасности на рабочем месте.</w:t>
+        <w:t>люди,</w:t>
+      </w:r>
+      <w:r>
+        <w:t xml:space="preserve"> </w:t>
+      </w:r>
+      <w:r>
+        <w:rPr>
+          <w:rFonts w:eastAsia="Times New Roman"/>
+          <w:lang w:eastAsia="ru-RU"/>
+        </w:rPr>
+        <w:t xml:space="preserve">изучившие инструкцию </w:t>
+      </w:r>
+      <w:r>
+        <w:rPr>
+          <w:rFonts w:eastAsia="Times New Roman"/>
+          <w:lang w:eastAsia="ru-RU"/>
+        </w:rPr>
+        <w:t>по эксплуатации установки и прошедшие инструктаж по технике безопасности на рабочем месте.</w:t>
       </w:r>
     </w:p>
     <w:p>
@@ -14393,7 +14997,7 @@
           <v:shape id="_x0000_i1031" type="#_x0000_t75" style="width:149.25pt;height:48pt" o:ole="" fillcolor="window">
             <v:imagedata r:id="rId28" o:title=""/>
           </v:shape>
-          <o:OLEObject Type="Embed" ProgID="Equation.3" ShapeID="_x0000_i1031" DrawAspect="Content" ObjectID="_1745350076" r:id="rId29"/>
+          <o:OLEObject Type="Embed" ProgID="Equation.3" ShapeID="_x0000_i1031" DrawAspect="Content" ObjectID="_1745572707" r:id="rId29"/>
         </w:object>
       </w:r>
       <w:r>
@@ -14537,7 +15141,7 @@
           <v:shape id="_x0000_i1032" type="#_x0000_t75" style="width:156.75pt;height:18.75pt" o:ole="" fillcolor="window">
             <v:imagedata r:id="rId30" o:title=""/>
           </v:shape>
-          <o:OLEObject Type="Embed" ProgID="Equation.3" ShapeID="_x0000_i1032" DrawAspect="Content" ObjectID="_1745350077" r:id="rId31"/>
+          <o:OLEObject Type="Embed" ProgID="Equation.3" ShapeID="_x0000_i1032" DrawAspect="Content" ObjectID="_1745572708" r:id="rId31"/>
         </w:object>
       </w:r>
       <w:r>
@@ -14586,7 +15190,7 @@
           <v:shape id="_x0000_i1033" type="#_x0000_t75" style="width:17.25pt;height:18.75pt" o:ole="" fillcolor="window">
             <v:imagedata r:id="rId32" o:title=""/>
           </v:shape>
-          <o:OLEObject Type="Embed" ProgID="Equation.3" ShapeID="_x0000_i1033" DrawAspect="Content" ObjectID="_1745350078" r:id="rId33"/>
+          <o:OLEObject Type="Embed" ProgID="Equation.3" ShapeID="_x0000_i1033" DrawAspect="Content" ObjectID="_1745572709" r:id="rId33"/>
         </w:object>
       </w:r>
       <w:r>
@@ -14618,7 +15222,7 @@
           <v:shape id="_x0000_i1034" type="#_x0000_t75" style="width:15.75pt;height:18.75pt" o:ole="" fillcolor="window">
             <v:imagedata r:id="rId34" o:title=""/>
           </v:shape>
-          <o:OLEObject Type="Embed" ProgID="Equation.3" ShapeID="_x0000_i1034" DrawAspect="Content" ObjectID="_1745350079" r:id="rId35"/>
+          <o:OLEObject Type="Embed" ProgID="Equation.3" ShapeID="_x0000_i1034" DrawAspect="Content" ObjectID="_1745572710" r:id="rId35"/>
         </w:object>
       </w:r>
       <w:r>
@@ -14638,7 +15242,7 @@
           <v:shape id="_x0000_i1035" type="#_x0000_t75" style="width:14.25pt;height:18.75pt" o:ole="" fillcolor="window">
             <v:imagedata r:id="rId36" o:title=""/>
           </v:shape>
-          <o:OLEObject Type="Embed" ProgID="Equation.3" ShapeID="_x0000_i1035" DrawAspect="Content" ObjectID="_1745350080" r:id="rId37"/>
+          <o:OLEObject Type="Embed" ProgID="Equation.3" ShapeID="_x0000_i1035" DrawAspect="Content" ObjectID="_1745572711" r:id="rId37"/>
         </w:object>
       </w:r>
       <w:r>
@@ -14654,7 +15258,7 @@
           <v:shape id="_x0000_i1036" type="#_x0000_t75" style="width:15.75pt;height:18.75pt" o:ole="" fillcolor="window">
             <v:imagedata r:id="rId38" o:title=""/>
           </v:shape>
-          <o:OLEObject Type="Embed" ProgID="Equation.3" ShapeID="_x0000_i1036" DrawAspect="Content" ObjectID="_1745350081" r:id="rId39"/>
+          <o:OLEObject Type="Embed" ProgID="Equation.3" ShapeID="_x0000_i1036" DrawAspect="Content" ObjectID="_1745572712" r:id="rId39"/>
         </w:object>
       </w:r>
       <w:r>
@@ -14670,7 +15274,7 @@
           <v:shape id="_x0000_i1037" type="#_x0000_t75" style="width:15.75pt;height:18.75pt" o:ole="" fillcolor="window">
             <v:imagedata r:id="rId40" o:title=""/>
           </v:shape>
-          <o:OLEObject Type="Embed" ProgID="Equation.3" ShapeID="_x0000_i1037" DrawAspect="Content" ObjectID="_1745350082" r:id="rId41"/>
+          <o:OLEObject Type="Embed" ProgID="Equation.3" ShapeID="_x0000_i1037" DrawAspect="Content" ObjectID="_1745572713" r:id="rId41"/>
         </w:object>
       </w:r>
       <w:r>
@@ -14694,7 +15298,7 @@
           <v:shape id="_x0000_i1038" type="#_x0000_t75" style="width:15.75pt;height:18.75pt" o:ole="" fillcolor="window">
             <v:imagedata r:id="rId42" o:title=""/>
           </v:shape>
-          <o:OLEObject Type="Embed" ProgID="Equation.3" ShapeID="_x0000_i1038" DrawAspect="Content" ObjectID="_1745350083" r:id="rId43"/>
+          <o:OLEObject Type="Embed" ProgID="Equation.3" ShapeID="_x0000_i1038" DrawAspect="Content" ObjectID="_1745572714" r:id="rId43"/>
         </w:object>
       </w:r>
       <w:r>
@@ -14710,7 +15314,7 @@
           <v:shape id="_x0000_i1039" type="#_x0000_t75" style="width:146.25pt;height:20.25pt" o:ole="" fillcolor="window">
             <v:imagedata r:id="rId44" o:title=""/>
           </v:shape>
-          <o:OLEObject Type="Embed" ProgID="Equation.3" ShapeID="_x0000_i1039" DrawAspect="Content" ObjectID="_1745350084" r:id="rId45"/>
+          <o:OLEObject Type="Embed" ProgID="Equation.3" ShapeID="_x0000_i1039" DrawAspect="Content" ObjectID="_1745572715" r:id="rId45"/>
         </w:object>
       </w:r>
     </w:p>
@@ -14728,7 +15332,7 @@
           <v:shape id="_x0000_i1040" type="#_x0000_t75" style="width:212.25pt;height:45.75pt" o:ole="" fillcolor="window">
             <v:imagedata r:id="rId46" o:title=""/>
           </v:shape>
-          <o:OLEObject Type="Embed" ProgID="Equation.3" ShapeID="_x0000_i1040" DrawAspect="Content" ObjectID="_1745350085" r:id="rId47"/>
+          <o:OLEObject Type="Embed" ProgID="Equation.3" ShapeID="_x0000_i1040" DrawAspect="Content" ObjectID="_1745572716" r:id="rId47"/>
         </w:object>
       </w:r>
       <w:r>
@@ -14791,7 +15395,7 @@
           <v:shape id="_x0000_i1041" type="#_x0000_t75" style="width:196.5pt;height:37.5pt" o:ole="" fillcolor="window">
             <v:imagedata r:id="rId48" o:title=""/>
           </v:shape>
-          <o:OLEObject Type="Embed" ProgID="Equation.3" ShapeID="_x0000_i1041" DrawAspect="Content" ObjectID="_1745350086" r:id="rId49"/>
+          <o:OLEObject Type="Embed" ProgID="Equation.3" ShapeID="_x0000_i1041" DrawAspect="Content" ObjectID="_1745572717" r:id="rId49"/>
         </w:object>
       </w:r>
       <w:r>
@@ -14812,7 +15416,7 @@
           <v:shape id="_x0000_i1042" type="#_x0000_t75" style="width:104.25pt;height:41.25pt" o:ole="" fillcolor="window">
             <v:imagedata r:id="rId50" o:title=""/>
           </v:shape>
-          <o:OLEObject Type="Embed" ProgID="Equation.3" ShapeID="_x0000_i1042" DrawAspect="Content" ObjectID="_1745350087" r:id="rId51"/>
+          <o:OLEObject Type="Embed" ProgID="Equation.3" ShapeID="_x0000_i1042" DrawAspect="Content" ObjectID="_1745572718" r:id="rId51"/>
         </w:object>
       </w:r>
       <w:r>
@@ -14957,7 +15561,7 @@
           <v:shape id="_x0000_i1043" type="#_x0000_t75" style="width:14.25pt;height:15.75pt" o:ole="" fillcolor="window">
             <v:imagedata r:id="rId52" o:title=""/>
           </v:shape>
-          <o:OLEObject Type="Embed" ProgID="Equation.3" ShapeID="_x0000_i1043" DrawAspect="Content" ObjectID="_1745350088" r:id="rId53"/>
+          <o:OLEObject Type="Embed" ProgID="Equation.3" ShapeID="_x0000_i1043" DrawAspect="Content" ObjectID="_1745572719" r:id="rId53"/>
         </w:object>
       </w:r>
       <w:r>
@@ -15000,7 +15604,7 @@
           <v:shape id="_x0000_i1044" type="#_x0000_t75" style="width:105pt;height:52.5pt" o:ole="" fillcolor="window">
             <v:imagedata r:id="rId54" o:title=""/>
           </v:shape>
-          <o:OLEObject Type="Embed" ProgID="Equation.3" ShapeID="_x0000_i1044" DrawAspect="Content" ObjectID="_1745350089" r:id="rId55"/>
+          <o:OLEObject Type="Embed" ProgID="Equation.3" ShapeID="_x0000_i1044" DrawAspect="Content" ObjectID="_1745572720" r:id="rId55"/>
         </w:object>
       </w:r>
       <w:r>
@@ -15051,7 +15655,7 @@
           <v:shape id="_x0000_i1045" type="#_x0000_t75" style="width:167.25pt;height:41.25pt" o:ole="" fillcolor="window">
             <v:imagedata r:id="rId56" o:title=""/>
           </v:shape>
-          <o:OLEObject Type="Embed" ProgID="Equation.3" ShapeID="_x0000_i1045" DrawAspect="Content" ObjectID="_1745350090" r:id="rId57"/>
+          <o:OLEObject Type="Embed" ProgID="Equation.3" ShapeID="_x0000_i1045" DrawAspect="Content" ObjectID="_1745572721" r:id="rId57"/>
         </w:object>
       </w:r>
     </w:p>
@@ -34596,13 +35200,167 @@
       </w:r>
     </w:p>
     <w:p>
+      <w:pPr>
+        <w:pStyle w:val="1"/>
+      </w:pPr>
       <w:r>
         <w:lastRenderedPageBreak/>
         <w:t xml:space="preserve">ВЫВОДЫ </w:t>
       </w:r>
     </w:p>
-    <w:p/>
-    <w:p/>
+    <w:p>
+      <w:r>
+        <w:t>Целью дипломного проекта является а</w:t>
+      </w:r>
+      <w:r>
+        <w:rPr>
+          <w:rFonts w:cs="Times New Roman"/>
+          <w:szCs w:val="24"/>
+        </w:rPr>
+        <w:t>втоматизация технологич</w:t>
+      </w:r>
+      <w:r>
+        <w:rPr>
+          <w:rFonts w:cs="Times New Roman"/>
+          <w:szCs w:val="24"/>
+        </w:rPr>
+        <w:t>еского узла получения пропилена из пропан-пропиленовой фракции.</w:t>
+      </w:r>
+    </w:p>
+    <w:p>
+      <w:r>
+        <w:t>Выполнил основные задачи дипломного проекта:</w:t>
+      </w:r>
+    </w:p>
+    <w:p>
+      <w:pPr>
+        <w:pStyle w:val="a7"/>
+        <w:numPr>
+          <w:ilvl w:val="0"/>
+          <w:numId w:val="37"/>
+        </w:numPr>
+      </w:pPr>
+      <w:r>
+        <w:t>Описал свойства технологического процесса, выбрать регулируемые параметры и регулирующие воздействия.</w:t>
+      </w:r>
+    </w:p>
+    <w:p>
+      <w:pPr>
+        <w:pStyle w:val="a7"/>
+        <w:numPr>
+          <w:ilvl w:val="0"/>
+          <w:numId w:val="37"/>
+        </w:numPr>
+      </w:pPr>
+      <w:r>
+        <w:t>Разработал функциональную схему автоматизации на базе программно-технических средств а</w:t>
+      </w:r>
+      <w:r>
+        <w:rPr>
+          <w:rFonts w:cs="Times New Roman"/>
+          <w:szCs w:val="24"/>
+        </w:rPr>
+        <w:t>втоматизация технологического узла получения пропилена из пропан-пропиленовой фракции</w:t>
+      </w:r>
+      <w:r>
+        <w:t>.</w:t>
+      </w:r>
+    </w:p>
+    <w:p>
+      <w:pPr>
+        <w:pStyle w:val="a7"/>
+        <w:numPr>
+          <w:ilvl w:val="0"/>
+          <w:numId w:val="37"/>
+        </w:numPr>
+      </w:pPr>
+      <w:r>
+        <w:t>Составил спецификацию КИПиА.</w:t>
+      </w:r>
+    </w:p>
+    <w:p>
+      <w:pPr>
+        <w:pStyle w:val="a7"/>
+        <w:numPr>
+          <w:ilvl w:val="0"/>
+          <w:numId w:val="37"/>
+        </w:numPr>
+      </w:pPr>
+      <w:r>
+        <w:t>Описал монтаж КИПиА.</w:t>
+      </w:r>
+    </w:p>
+    <w:p>
+      <w:pPr>
+        <w:pStyle w:val="a7"/>
+        <w:numPr>
+          <w:ilvl w:val="0"/>
+          <w:numId w:val="37"/>
+        </w:numPr>
+      </w:pPr>
+      <w:r>
+        <w:t>Разработал схемы: ФСА.</w:t>
+      </w:r>
+    </w:p>
+    <w:p>
+      <w:pPr>
+        <w:rPr>
+          <w:rFonts w:cs="Times New Roman"/>
+          <w:szCs w:val="24"/>
+        </w:rPr>
+      </w:pPr>
+      <w:r>
+        <w:rPr>
+          <w:rFonts w:cs="Times New Roman"/>
+          <w:szCs w:val="24"/>
+        </w:rPr>
+        <w:t xml:space="preserve">В рамках дипломного проекта были описаны свойства технологического процесса, выбраны регулируемые параметры и регулирующие воздействия. Это позволит более эффективно управлять процессом производства пропилена </w:t>
+      </w:r>
+      <w:r>
+        <w:rPr>
+          <w:rFonts w:cs="Times New Roman"/>
+          <w:szCs w:val="24"/>
+        </w:rPr>
+        <w:t>из пропан-пропиленовой фракции.</w:t>
+      </w:r>
+    </w:p>
+    <w:p>
+      <w:pPr>
+        <w:rPr>
+          <w:rFonts w:cs="Times New Roman"/>
+          <w:szCs w:val="24"/>
+        </w:rPr>
+      </w:pPr>
+      <w:r>
+        <w:rPr>
+          <w:rFonts w:cs="Times New Roman"/>
+          <w:szCs w:val="24"/>
+        </w:rPr>
+        <w:t>Также была разработана функциональная схема автоматизации, которая поможет автоматизировать технологический узел и повысить эффективность производства. Была составлена спецификация КИПиА, которая определит требования к системе контроля и управления процессом производства и обеспечит ее более эффективную работу. Описание монтажа КИПиА позволит более точно определить требования к оборудованию и расположению элементов системы контроля и управления, что повысит эффективность работы системы. Наконец, разработанные схемы ФСА позволят более эффективно управлять процессом производства и по</w:t>
+      </w:r>
+      <w:r>
+        <w:rPr>
+          <w:rFonts w:cs="Times New Roman"/>
+          <w:szCs w:val="24"/>
+        </w:rPr>
+        <w:t>высить качество продукции.</w:t>
+      </w:r>
+    </w:p>
+    <w:p>
+      <w:pPr>
+        <w:rPr>
+          <w:rFonts w:cs="Times New Roman"/>
+          <w:szCs w:val="24"/>
+        </w:rPr>
+      </w:pPr>
+      <w:r>
+        <w:rPr>
+          <w:rFonts w:cs="Times New Roman"/>
+          <w:szCs w:val="24"/>
+        </w:rPr>
+        <w:t>В итоге выполненные задачи сделают производство пропилена из пропан-пропиленовой фракции более эффективным, снизят количество ошибок и брака и повысят качество продукции.</w:t>
+      </w:r>
+    </w:p>
     <w:p>
       <w:pPr>
         <w:spacing w:after="160" w:line="259" w:lineRule="auto"/>
@@ -34779,10 +35537,7 @@
         </w:numPr>
       </w:pPr>
       <w:r>
-        <w:t>ГОСТ 21.404–85. Обозначения условные приборов и средств автоматизации в схемах. – М.: Изд</w:t>
-      </w:r>
-      <w:r>
-        <w:t>-во стандартов, 1986. – 8 с.</w:t>
+        <w:t>ГОСТ 21.404–85. Обозначения условные приборов и средств автоматизации в схемах. – М.: Изд-во стандартов, 1986. – 8 с.</w:t>
       </w:r>
     </w:p>
     <w:p>
@@ -34794,10 +35549,7 @@
         </w:numPr>
       </w:pPr>
       <w:r>
-        <w:t>ГОСТ 2.701–84 ЕСКД. Схемы. Виды и типы. Общие требования к выполнению: Справ. – М.: Изд-в</w:t>
-      </w:r>
-      <w:r>
-        <w:t>о стандартов, 1992. – 315 с.</w:t>
+        <w:t>ГОСТ 2.701–84 ЕСКД. Схемы. Виды и типы. Общие требования к выполнению: Справ. – М.: Изд-во стандартов, 1992. – 315 с.</w:t>
       </w:r>
     </w:p>
     <w:p>
@@ -34809,10 +35561,7 @@
         </w:numPr>
       </w:pPr>
       <w:r>
-        <w:t>ГОСТ 2.721–74 ЕСКД. Обозначения условные графические в схемах. Обозначения общего применения. – М.: Изд-</w:t>
-      </w:r>
-      <w:r>
-        <w:t>во стандартов, 1988. – 86 с.</w:t>
+        <w:t>ГОСТ 2.721–74 ЕСКД. Обозначения условные графические в схемах. Обозначения общего применения. – М.: Изд-во стандартов, 1988. – 86 с.</w:t>
       </w:r>
     </w:p>
     <w:p>
@@ -34844,25 +35593,39 @@
         </w:numPr>
       </w:pPr>
       <w:r>
-        <w:t xml:space="preserve">Техническая документация </w:t>
-      </w:r>
-      <w:r>
-        <w:t>Датчики давления Метран-150</w:t>
-      </w:r>
-      <w:r>
-        <w:t xml:space="preserve">. Издатель </w:t>
-      </w:r>
-      <w:r>
-        <w:t>Промышленная группа «Метран»</w:t>
-      </w:r>
-      <w:r>
-        <w:t xml:space="preserve">, </w:t>
-      </w:r>
-      <w:r>
-        <w:t>2019</w:t>
-      </w:r>
-      <w:r>
-        <w:t xml:space="preserve"> г. – 6 с.</w:t>
+        <w:t>Техническая документация Датчика</w:t>
+      </w:r>
+      <w:r>
+        <w:t xml:space="preserve"> </w:t>
+      </w:r>
+      <w:r>
+        <w:t>расхода</w:t>
+      </w:r>
+      <w:r>
+        <w:t xml:space="preserve"> </w:t>
+      </w:r>
+      <w:r>
+        <w:rPr>
+          <w:lang w:val="en-US"/>
+        </w:rPr>
+        <w:t>Rosemount</w:t>
+      </w:r>
+      <w:r>
+        <w:t xml:space="preserve"> 8700 </w:t>
+      </w:r>
+      <w:proofErr w:type="spellStart"/>
+      <w:r>
+        <w:rPr>
+          <w:lang w:val="en-US"/>
+        </w:rPr>
+        <w:t>Dy</w:t>
+      </w:r>
+      <w:proofErr w:type="spellEnd"/>
+      <w:r>
+        <w:t>-450</w:t>
+      </w:r>
+      <w:r>
+        <w:t>. Издатель Промышленная группа «Метран», 2019 г. – 6 с.</w:t>
       </w:r>
     </w:p>
     <w:p>
@@ -34874,10 +35637,7 @@
         </w:numPr>
       </w:pPr>
       <w:r>
-        <w:t>Интернет источник.</w:t>
-      </w:r>
-      <w:r>
-        <w:t xml:space="preserve"> </w:t>
+        <w:t xml:space="preserve">Интернет источник. </w:t>
       </w:r>
       <w:r>
         <w:t>системы автоматического контроля, управления и регулирования</w:t>
@@ -34905,19 +35665,19 @@
         <w:t xml:space="preserve"> </w:t>
       </w:r>
       <w:r>
-        <w:t>RP810</w:t>
+        <w:t>RP810 «Регулирующая арматура».</w:t>
       </w:r>
       <w:r>
         <w:t xml:space="preserve"> </w:t>
       </w:r>
       <w:r>
-        <w:t>«Регулирующая арматура».</w:t>
-      </w:r>
-      <w:r>
-        <w:t xml:space="preserve"> </w:t>
+        <w:t>«</w:t>
       </w:r>
       <w:r>
         <w:t>Mankenberg</w:t>
+      </w:r>
+      <w:r>
+        <w:t>»</w:t>
       </w:r>
       <w:r>
         <w:t>,</w:t>
@@ -34944,7 +35704,91 @@
         <w:rPr>
           <w:szCs w:val="28"/>
         </w:rPr>
-        <w:t>270. Метран, 2022 г. – 279 с.</w:t>
+        <w:t>271</w:t>
+      </w:r>
+      <w:r>
+        <w:rPr>
+          <w:szCs w:val="28"/>
+        </w:rPr>
+        <w:t xml:space="preserve">. </w:t>
+      </w:r>
+      <w:r>
+        <w:t>Издательство</w:t>
+      </w:r>
+      <w:r>
+        <w:rPr>
+          <w:szCs w:val="28"/>
+        </w:rPr>
+        <w:t xml:space="preserve"> </w:t>
+      </w:r>
+      <w:r>
+        <w:t>Промышленная группа «Метран»</w:t>
+      </w:r>
+      <w:r>
+        <w:rPr>
+          <w:szCs w:val="28"/>
+        </w:rPr>
+        <w:t>, 2022 г. – 279 с.</w:t>
+      </w:r>
+    </w:p>
+    <w:p>
+      <w:pPr>
+        <w:pStyle w:val="a7"/>
+        <w:numPr>
+          <w:ilvl w:val="0"/>
+          <w:numId w:val="16"/>
+        </w:numPr>
+      </w:pPr>
+      <w:r>
+        <w:t xml:space="preserve">Техническая документация датчика </w:t>
+      </w:r>
+      <w:r>
+        <w:t>давления</w:t>
+      </w:r>
+      <w:r>
+        <w:t xml:space="preserve"> Метран-</w:t>
+      </w:r>
+      <w:r>
+        <w:t>150</w:t>
+      </w:r>
+      <w:r>
+        <w:rPr>
+          <w:szCs w:val="28"/>
+        </w:rPr>
+        <w:t>.</w:t>
+      </w:r>
+      <w:r>
+        <w:t xml:space="preserve"> </w:t>
+      </w:r>
+      <w:r>
+        <w:t>Издательство</w:t>
+      </w:r>
+      <w:r>
+        <w:rPr>
+          <w:szCs w:val="28"/>
+        </w:rPr>
+        <w:t xml:space="preserve"> </w:t>
+      </w:r>
+      <w:r>
+        <w:t>Промышленная группа «Метран»</w:t>
+      </w:r>
+      <w:r>
+        <w:rPr>
+          <w:szCs w:val="28"/>
+        </w:rPr>
+        <w:t xml:space="preserve">, 2022 г. – </w:t>
+      </w:r>
+      <w:r>
+        <w:rPr>
+          <w:szCs w:val="28"/>
+        </w:rPr>
+        <w:t>180</w:t>
+      </w:r>
+      <w:r>
+        <w:rPr>
+          <w:szCs w:val="28"/>
+        </w:rPr>
+        <w:t xml:space="preserve"> с.</w:t>
       </w:r>
     </w:p>
     <w:p>
@@ -34998,13 +35842,8 @@
         </w:r>
       </w:hyperlink>
       <w:r>
-        <w:t xml:space="preserve"> – Тамбов: Издательство ТГТУ, 2011. – 188 </w:t>
-      </w:r>
-      <w:proofErr w:type="spellStart"/>
-      <w:r>
-        <w:t>с.</w:t>
-      </w:r>
-      <w:proofErr w:type="spellEnd"/>
+        <w:t xml:space="preserve"> – Тамбов: Издательство ТГТУ, 2011. – 188 с.</w:t>
+      </w:r>
     </w:p>
     <w:p>
       <w:pPr>
@@ -35023,10 +35862,43 @@
         <w:t xml:space="preserve"> Ф. Системы автоматического регулирования химико-технологических процессов Пер. с англ. под ред. Н. И. Гельперина. М., "Химия",</w:t>
       </w:r>
     </w:p>
+    <w:p>
+      <w:pPr>
+        <w:pStyle w:val="a7"/>
+        <w:numPr>
+          <w:ilvl w:val="0"/>
+          <w:numId w:val="16"/>
+        </w:numPr>
+      </w:pPr>
+      <w:r>
+        <w:t>Интернет источник.</w:t>
+      </w:r>
+      <w:r>
+        <w:t xml:space="preserve"> Шкаф управления двигателем (насоса). </w:t>
+      </w:r>
+      <w:r>
+        <w:t>https://inomix.ru/skaf-upravlenia-nasosami-vidy-naznacenie-shemy-podklucenia/</w:t>
+      </w:r>
+    </w:p>
+    <w:p>
+      <w:pPr>
+        <w:pStyle w:val="a7"/>
+        <w:numPr>
+          <w:ilvl w:val="0"/>
+          <w:numId w:val="16"/>
+        </w:numPr>
+      </w:pPr>
+      <w:r>
+        <w:t xml:space="preserve">Интернет источник. Шкафы управления электрообогревном трубопроводов и резервуаров. </w:t>
+      </w:r>
+      <w:r>
+        <w:t>https://obogrev-kabel.ru/shkafy-upravleniya-truboprovody-rezervuary</w:t>
+      </w:r>
+    </w:p>
+    <w:p/>
     <w:sectPr>
       <w:pgSz w:w="11906" w:h="16838"/>
       <w:pgMar w:top="1134" w:right="851" w:bottom="1134" w:left="1134" w:header="709" w:footer="709" w:gutter="0"/>
-      <w:pgNumType w:start="3"/>
       <w:cols w:space="708"/>
       <w:docGrid w:linePitch="360"/>
     </w:sectPr>
@@ -35063,7 +35935,7 @@
 <w:ftr xmlns:wpc="http://schemas.microsoft.com/office/word/2010/wordprocessingCanvas" xmlns:cx="http://schemas.microsoft.com/office/drawing/2014/chartex" xmlns:mc="http://schemas.openxmlformats.org/markup-compatibility/2006" xmlns:o="urn:schemas-microsoft-com:office:office" xmlns:r="http://schemas.openxmlformats.org/officeDocument/2006/relationships" xmlns:m="http://schemas.openxmlformats.org/officeDocument/2006/math" xmlns:v="urn:schemas-microsoft-com:vml" xmlns:wp14="http://schemas.microsoft.com/office/word/2010/wordprocessingDrawing" xmlns:wp="http://schemas.openxmlformats.org/drawingml/2006/wordprocessingDrawing" xmlns:w10="urn:schemas-microsoft-com:office:word" xmlns:w="http://schemas.openxmlformats.org/wordprocessingml/2006/main" xmlns:w14="http://schemas.microsoft.com/office/word/2010/wordml" xmlns:w15="http://schemas.microsoft.com/office/word/2012/wordml" xmlns:w16se="http://schemas.microsoft.com/office/word/2015/wordml/symex" xmlns:wpg="http://schemas.microsoft.com/office/word/2010/wordprocessingGroup" xmlns:wpi="http://schemas.microsoft.com/office/word/2010/wordprocessingInk" xmlns:wne="http://schemas.microsoft.com/office/word/2006/wordml" xmlns:wps="http://schemas.microsoft.com/office/word/2010/wordprocessingShape" mc:Ignorable="w14 w15 w16se wp14">
   <w:sdt>
     <w:sdtPr>
-      <w:id w:val="-1119215999"/>
+      <w:id w:val="-792598107"/>
       <w:docPartObj>
         <w:docPartGallery w:val="Page Numbers (Bottom of Page)"/>
         <w:docPartUnique/>
@@ -35088,7 +35960,7 @@
           <w:rPr>
             <w:noProof/>
           </w:rPr>
-          <w:t>34</w:t>
+          <w:t>11</w:t>
         </w:r>
         <w:r>
           <w:fldChar w:fldCharType="end"/>
@@ -35132,6 +36004,119 @@
 <file path=word/numbering.xml><?xml version="1.0" encoding="utf-8"?>
 <w:numbering xmlns:wpc="http://schemas.microsoft.com/office/word/2010/wordprocessingCanvas" xmlns:cx="http://schemas.microsoft.com/office/drawing/2014/chartex" xmlns:mc="http://schemas.openxmlformats.org/markup-compatibility/2006" xmlns:o="urn:schemas-microsoft-com:office:office" xmlns:r="http://schemas.openxmlformats.org/officeDocument/2006/relationships" xmlns:m="http://schemas.openxmlformats.org/officeDocument/2006/math" xmlns:v="urn:schemas-microsoft-com:vml" xmlns:wp14="http://schemas.microsoft.com/office/word/2010/wordprocessingDrawing" xmlns:wp="http://schemas.openxmlformats.org/drawingml/2006/wordprocessingDrawing" xmlns:w10="urn:schemas-microsoft-com:office:word" xmlns:w="http://schemas.openxmlformats.org/wordprocessingml/2006/main" xmlns:w14="http://schemas.microsoft.com/office/word/2010/wordml" xmlns:w15="http://schemas.microsoft.com/office/word/2012/wordml" xmlns:w16se="http://schemas.microsoft.com/office/word/2015/wordml/symex" xmlns:wpg="http://schemas.microsoft.com/office/word/2010/wordprocessingGroup" xmlns:wpi="http://schemas.microsoft.com/office/word/2010/wordprocessingInk" xmlns:wne="http://schemas.microsoft.com/office/word/2006/wordml" xmlns:wps="http://schemas.microsoft.com/office/word/2010/wordprocessingShape" mc:Ignorable="w14 w15 w16se wp14">
   <w:abstractNum w:abstractNumId="0" w15:restartNumberingAfterBreak="0">
+    <w:nsid w:val="0A6F7FB5"/>
+    <w:multiLevelType w:val="hybridMultilevel"/>
+    <w:tmpl w:val="5A0A8C2E"/>
+    <w:lvl w:ilvl="0" w:tplc="04190001">
+      <w:start w:val="1"/>
+      <w:numFmt w:val="bullet"/>
+      <w:lvlText w:val=""/>
+      <w:lvlJc w:val="left"/>
+      <w:pPr>
+        <w:ind w:left="3980" w:hanging="360"/>
+      </w:pPr>
+      <w:rPr>
+        <w:rFonts w:ascii="Symbol" w:hAnsi="Symbol" w:hint="default"/>
+      </w:rPr>
+    </w:lvl>
+    <w:lvl w:ilvl="1" w:tplc="04190003">
+      <w:start w:val="1"/>
+      <w:numFmt w:val="bullet"/>
+      <w:lvlText w:val="o"/>
+      <w:lvlJc w:val="left"/>
+      <w:pPr>
+        <w:ind w:left="4700" w:hanging="360"/>
+      </w:pPr>
+      <w:rPr>
+        <w:rFonts w:ascii="Courier New" w:hAnsi="Courier New" w:cs="Courier New" w:hint="default"/>
+      </w:rPr>
+    </w:lvl>
+    <w:lvl w:ilvl="2" w:tplc="04190005">
+      <w:start w:val="1"/>
+      <w:numFmt w:val="bullet"/>
+      <w:lvlText w:val=""/>
+      <w:lvlJc w:val="left"/>
+      <w:pPr>
+        <w:ind w:left="5420" w:hanging="360"/>
+      </w:pPr>
+      <w:rPr>
+        <w:rFonts w:ascii="Wingdings" w:hAnsi="Wingdings" w:hint="default"/>
+      </w:rPr>
+    </w:lvl>
+    <w:lvl w:ilvl="3" w:tplc="04190001">
+      <w:start w:val="1"/>
+      <w:numFmt w:val="bullet"/>
+      <w:lvlText w:val=""/>
+      <w:lvlJc w:val="left"/>
+      <w:pPr>
+        <w:ind w:left="6140" w:hanging="360"/>
+      </w:pPr>
+      <w:rPr>
+        <w:rFonts w:ascii="Symbol" w:hAnsi="Symbol" w:hint="default"/>
+      </w:rPr>
+    </w:lvl>
+    <w:lvl w:ilvl="4" w:tplc="04190003">
+      <w:start w:val="1"/>
+      <w:numFmt w:val="bullet"/>
+      <w:lvlText w:val="o"/>
+      <w:lvlJc w:val="left"/>
+      <w:pPr>
+        <w:ind w:left="6860" w:hanging="360"/>
+      </w:pPr>
+      <w:rPr>
+        <w:rFonts w:ascii="Courier New" w:hAnsi="Courier New" w:cs="Courier New" w:hint="default"/>
+      </w:rPr>
+    </w:lvl>
+    <w:lvl w:ilvl="5" w:tplc="04190005">
+      <w:start w:val="1"/>
+      <w:numFmt w:val="bullet"/>
+      <w:lvlText w:val=""/>
+      <w:lvlJc w:val="left"/>
+      <w:pPr>
+        <w:ind w:left="7580" w:hanging="360"/>
+      </w:pPr>
+      <w:rPr>
+        <w:rFonts w:ascii="Wingdings" w:hAnsi="Wingdings" w:hint="default"/>
+      </w:rPr>
+    </w:lvl>
+    <w:lvl w:ilvl="6" w:tplc="04190001">
+      <w:start w:val="1"/>
+      <w:numFmt w:val="bullet"/>
+      <w:lvlText w:val=""/>
+      <w:lvlJc w:val="left"/>
+      <w:pPr>
+        <w:ind w:left="8300" w:hanging="360"/>
+      </w:pPr>
+      <w:rPr>
+        <w:rFonts w:ascii="Symbol" w:hAnsi="Symbol" w:hint="default"/>
+      </w:rPr>
+    </w:lvl>
+    <w:lvl w:ilvl="7" w:tplc="04190003">
+      <w:start w:val="1"/>
+      <w:numFmt w:val="bullet"/>
+      <w:lvlText w:val="o"/>
+      <w:lvlJc w:val="left"/>
+      <w:pPr>
+        <w:ind w:left="9020" w:hanging="360"/>
+      </w:pPr>
+      <w:rPr>
+        <w:rFonts w:ascii="Courier New" w:hAnsi="Courier New" w:cs="Courier New" w:hint="default"/>
+      </w:rPr>
+    </w:lvl>
+    <w:lvl w:ilvl="8" w:tplc="04190005">
+      <w:start w:val="1"/>
+      <w:numFmt w:val="bullet"/>
+      <w:lvlText w:val=""/>
+      <w:lvlJc w:val="left"/>
+      <w:pPr>
+        <w:ind w:left="9740" w:hanging="360"/>
+      </w:pPr>
+      <w:rPr>
+        <w:rFonts w:ascii="Wingdings" w:hAnsi="Wingdings" w:hint="default"/>
+      </w:rPr>
+    </w:lvl>
+  </w:abstractNum>
+  <w:abstractNum w:abstractNumId="1" w15:restartNumberingAfterBreak="0">
     <w:nsid w:val="0F073E0A"/>
     <w:multiLevelType w:val="hybridMultilevel"/>
     <w:tmpl w:val="8D44F41A"/>
@@ -35244,7 +36229,7 @@
       </w:rPr>
     </w:lvl>
   </w:abstractNum>
-  <w:abstractNum w:abstractNumId="1" w15:restartNumberingAfterBreak="0">
+  <w:abstractNum w:abstractNumId="2" w15:restartNumberingAfterBreak="0">
     <w:nsid w:val="1449635C"/>
     <w:multiLevelType w:val="multilevel"/>
     <w:tmpl w:val="08725138"/>
@@ -35357,7 +36342,7 @@
       </w:rPr>
     </w:lvl>
   </w:abstractNum>
-  <w:abstractNum w:abstractNumId="2" w15:restartNumberingAfterBreak="0">
+  <w:abstractNum w:abstractNumId="3" w15:restartNumberingAfterBreak="0">
     <w:nsid w:val="170E3AB8"/>
     <w:multiLevelType w:val="hybridMultilevel"/>
     <w:tmpl w:val="D338AF3E"/>
@@ -35470,7 +36455,120 @@
       </w:rPr>
     </w:lvl>
   </w:abstractNum>
-  <w:abstractNum w:abstractNumId="3" w15:restartNumberingAfterBreak="0">
+  <w:abstractNum w:abstractNumId="4" w15:restartNumberingAfterBreak="0">
+    <w:nsid w:val="17CC16D2"/>
+    <w:multiLevelType w:val="hybridMultilevel"/>
+    <w:tmpl w:val="5B9E12D8"/>
+    <w:lvl w:ilvl="0" w:tplc="04190001">
+      <w:start w:val="1"/>
+      <w:numFmt w:val="bullet"/>
+      <w:lvlText w:val=""/>
+      <w:lvlJc w:val="left"/>
+      <w:pPr>
+        <w:ind w:left="1571" w:hanging="360"/>
+      </w:pPr>
+      <w:rPr>
+        <w:rFonts w:ascii="Symbol" w:hAnsi="Symbol" w:hint="default"/>
+      </w:rPr>
+    </w:lvl>
+    <w:lvl w:ilvl="1" w:tplc="04190003" w:tentative="1">
+      <w:start w:val="1"/>
+      <w:numFmt w:val="bullet"/>
+      <w:lvlText w:val="o"/>
+      <w:lvlJc w:val="left"/>
+      <w:pPr>
+        <w:ind w:left="2291" w:hanging="360"/>
+      </w:pPr>
+      <w:rPr>
+        <w:rFonts w:ascii="Courier New" w:hAnsi="Courier New" w:cs="Courier New" w:hint="default"/>
+      </w:rPr>
+    </w:lvl>
+    <w:lvl w:ilvl="2" w:tplc="04190005" w:tentative="1">
+      <w:start w:val="1"/>
+      <w:numFmt w:val="bullet"/>
+      <w:lvlText w:val=""/>
+      <w:lvlJc w:val="left"/>
+      <w:pPr>
+        <w:ind w:left="3011" w:hanging="360"/>
+      </w:pPr>
+      <w:rPr>
+        <w:rFonts w:ascii="Wingdings" w:hAnsi="Wingdings" w:hint="default"/>
+      </w:rPr>
+    </w:lvl>
+    <w:lvl w:ilvl="3" w:tplc="04190001" w:tentative="1">
+      <w:start w:val="1"/>
+      <w:numFmt w:val="bullet"/>
+      <w:lvlText w:val=""/>
+      <w:lvlJc w:val="left"/>
+      <w:pPr>
+        <w:ind w:left="3731" w:hanging="360"/>
+      </w:pPr>
+      <w:rPr>
+        <w:rFonts w:ascii="Symbol" w:hAnsi="Symbol" w:hint="default"/>
+      </w:rPr>
+    </w:lvl>
+    <w:lvl w:ilvl="4" w:tplc="04190003" w:tentative="1">
+      <w:start w:val="1"/>
+      <w:numFmt w:val="bullet"/>
+      <w:lvlText w:val="o"/>
+      <w:lvlJc w:val="left"/>
+      <w:pPr>
+        <w:ind w:left="4451" w:hanging="360"/>
+      </w:pPr>
+      <w:rPr>
+        <w:rFonts w:ascii="Courier New" w:hAnsi="Courier New" w:cs="Courier New" w:hint="default"/>
+      </w:rPr>
+    </w:lvl>
+    <w:lvl w:ilvl="5" w:tplc="04190005" w:tentative="1">
+      <w:start w:val="1"/>
+      <w:numFmt w:val="bullet"/>
+      <w:lvlText w:val=""/>
+      <w:lvlJc w:val="left"/>
+      <w:pPr>
+        <w:ind w:left="5171" w:hanging="360"/>
+      </w:pPr>
+      <w:rPr>
+        <w:rFonts w:ascii="Wingdings" w:hAnsi="Wingdings" w:hint="default"/>
+      </w:rPr>
+    </w:lvl>
+    <w:lvl w:ilvl="6" w:tplc="04190001" w:tentative="1">
+      <w:start w:val="1"/>
+      <w:numFmt w:val="bullet"/>
+      <w:lvlText w:val=""/>
+      <w:lvlJc w:val="left"/>
+      <w:pPr>
+        <w:ind w:left="5891" w:hanging="360"/>
+      </w:pPr>
+      <w:rPr>
+        <w:rFonts w:ascii="Symbol" w:hAnsi="Symbol" w:hint="default"/>
+      </w:rPr>
+    </w:lvl>
+    <w:lvl w:ilvl="7" w:tplc="04190003" w:tentative="1">
+      <w:start w:val="1"/>
+      <w:numFmt w:val="bullet"/>
+      <w:lvlText w:val="o"/>
+      <w:lvlJc w:val="left"/>
+      <w:pPr>
+        <w:ind w:left="6611" w:hanging="360"/>
+      </w:pPr>
+      <w:rPr>
+        <w:rFonts w:ascii="Courier New" w:hAnsi="Courier New" w:cs="Courier New" w:hint="default"/>
+      </w:rPr>
+    </w:lvl>
+    <w:lvl w:ilvl="8" w:tplc="04190005" w:tentative="1">
+      <w:start w:val="1"/>
+      <w:numFmt w:val="bullet"/>
+      <w:lvlText w:val=""/>
+      <w:lvlJc w:val="left"/>
+      <w:pPr>
+        <w:ind w:left="7331" w:hanging="360"/>
+      </w:pPr>
+      <w:rPr>
+        <w:rFonts w:ascii="Wingdings" w:hAnsi="Wingdings" w:hint="default"/>
+      </w:rPr>
+    </w:lvl>
+  </w:abstractNum>
+  <w:abstractNum w:abstractNumId="5" w15:restartNumberingAfterBreak="0">
     <w:nsid w:val="191C0EF3"/>
     <w:multiLevelType w:val="multilevel"/>
     <w:tmpl w:val="73A2A186"/>
@@ -35583,7 +36681,7 @@
       </w:rPr>
     </w:lvl>
   </w:abstractNum>
-  <w:abstractNum w:abstractNumId="4" w15:restartNumberingAfterBreak="0">
+  <w:abstractNum w:abstractNumId="6" w15:restartNumberingAfterBreak="0">
     <w:nsid w:val="1A4615DF"/>
     <w:multiLevelType w:val="hybridMultilevel"/>
     <w:tmpl w:val="5F860E8A"/>
@@ -35696,7 +36794,120 @@
       </w:rPr>
     </w:lvl>
   </w:abstractNum>
-  <w:abstractNum w:abstractNumId="5" w15:restartNumberingAfterBreak="0">
+  <w:abstractNum w:abstractNumId="7" w15:restartNumberingAfterBreak="0">
+    <w:nsid w:val="1B147977"/>
+    <w:multiLevelType w:val="hybridMultilevel"/>
+    <w:tmpl w:val="1ED07400"/>
+    <w:lvl w:ilvl="0" w:tplc="04190001">
+      <w:start w:val="1"/>
+      <w:numFmt w:val="bullet"/>
+      <w:lvlText w:val=""/>
+      <w:lvlJc w:val="left"/>
+      <w:pPr>
+        <w:ind w:left="1571" w:hanging="360"/>
+      </w:pPr>
+      <w:rPr>
+        <w:rFonts w:ascii="Symbol" w:hAnsi="Symbol" w:hint="default"/>
+      </w:rPr>
+    </w:lvl>
+    <w:lvl w:ilvl="1" w:tplc="04190003" w:tentative="1">
+      <w:start w:val="1"/>
+      <w:numFmt w:val="bullet"/>
+      <w:lvlText w:val="o"/>
+      <w:lvlJc w:val="left"/>
+      <w:pPr>
+        <w:ind w:left="2291" w:hanging="360"/>
+      </w:pPr>
+      <w:rPr>
+        <w:rFonts w:ascii="Courier New" w:hAnsi="Courier New" w:cs="Courier New" w:hint="default"/>
+      </w:rPr>
+    </w:lvl>
+    <w:lvl w:ilvl="2" w:tplc="04190005" w:tentative="1">
+      <w:start w:val="1"/>
+      <w:numFmt w:val="bullet"/>
+      <w:lvlText w:val=""/>
+      <w:lvlJc w:val="left"/>
+      <w:pPr>
+        <w:ind w:left="3011" w:hanging="360"/>
+      </w:pPr>
+      <w:rPr>
+        <w:rFonts w:ascii="Wingdings" w:hAnsi="Wingdings" w:hint="default"/>
+      </w:rPr>
+    </w:lvl>
+    <w:lvl w:ilvl="3" w:tplc="04190001" w:tentative="1">
+      <w:start w:val="1"/>
+      <w:numFmt w:val="bullet"/>
+      <w:lvlText w:val=""/>
+      <w:lvlJc w:val="left"/>
+      <w:pPr>
+        <w:ind w:left="3731" w:hanging="360"/>
+      </w:pPr>
+      <w:rPr>
+        <w:rFonts w:ascii="Symbol" w:hAnsi="Symbol" w:hint="default"/>
+      </w:rPr>
+    </w:lvl>
+    <w:lvl w:ilvl="4" w:tplc="04190003" w:tentative="1">
+      <w:start w:val="1"/>
+      <w:numFmt w:val="bullet"/>
+      <w:lvlText w:val="o"/>
+      <w:lvlJc w:val="left"/>
+      <w:pPr>
+        <w:ind w:left="4451" w:hanging="360"/>
+      </w:pPr>
+      <w:rPr>
+        <w:rFonts w:ascii="Courier New" w:hAnsi="Courier New" w:cs="Courier New" w:hint="default"/>
+      </w:rPr>
+    </w:lvl>
+    <w:lvl w:ilvl="5" w:tplc="04190005" w:tentative="1">
+      <w:start w:val="1"/>
+      <w:numFmt w:val="bullet"/>
+      <w:lvlText w:val=""/>
+      <w:lvlJc w:val="left"/>
+      <w:pPr>
+        <w:ind w:left="5171" w:hanging="360"/>
+      </w:pPr>
+      <w:rPr>
+        <w:rFonts w:ascii="Wingdings" w:hAnsi="Wingdings" w:hint="default"/>
+      </w:rPr>
+    </w:lvl>
+    <w:lvl w:ilvl="6" w:tplc="04190001" w:tentative="1">
+      <w:start w:val="1"/>
+      <w:numFmt w:val="bullet"/>
+      <w:lvlText w:val=""/>
+      <w:lvlJc w:val="left"/>
+      <w:pPr>
+        <w:ind w:left="5891" w:hanging="360"/>
+      </w:pPr>
+      <w:rPr>
+        <w:rFonts w:ascii="Symbol" w:hAnsi="Symbol" w:hint="default"/>
+      </w:rPr>
+    </w:lvl>
+    <w:lvl w:ilvl="7" w:tplc="04190003" w:tentative="1">
+      <w:start w:val="1"/>
+      <w:numFmt w:val="bullet"/>
+      <w:lvlText w:val="o"/>
+      <w:lvlJc w:val="left"/>
+      <w:pPr>
+        <w:ind w:left="6611" w:hanging="360"/>
+      </w:pPr>
+      <w:rPr>
+        <w:rFonts w:ascii="Courier New" w:hAnsi="Courier New" w:cs="Courier New" w:hint="default"/>
+      </w:rPr>
+    </w:lvl>
+    <w:lvl w:ilvl="8" w:tplc="04190005" w:tentative="1">
+      <w:start w:val="1"/>
+      <w:numFmt w:val="bullet"/>
+      <w:lvlText w:val=""/>
+      <w:lvlJc w:val="left"/>
+      <w:pPr>
+        <w:ind w:left="7331" w:hanging="360"/>
+      </w:pPr>
+      <w:rPr>
+        <w:rFonts w:ascii="Wingdings" w:hAnsi="Wingdings" w:hint="default"/>
+      </w:rPr>
+    </w:lvl>
+  </w:abstractNum>
+  <w:abstractNum w:abstractNumId="8" w15:restartNumberingAfterBreak="0">
     <w:nsid w:val="1B216A75"/>
     <w:multiLevelType w:val="hybridMultilevel"/>
     <w:tmpl w:val="D1D44ECA"/>
@@ -35785,7 +36996,7 @@
       </w:pPr>
     </w:lvl>
   </w:abstractNum>
-  <w:abstractNum w:abstractNumId="6" w15:restartNumberingAfterBreak="0">
+  <w:abstractNum w:abstractNumId="9" w15:restartNumberingAfterBreak="0">
     <w:nsid w:val="204770EF"/>
     <w:multiLevelType w:val="hybridMultilevel"/>
     <w:tmpl w:val="92126576"/>
@@ -35898,7 +37109,7 @@
       </w:rPr>
     </w:lvl>
   </w:abstractNum>
-  <w:abstractNum w:abstractNumId="7" w15:restartNumberingAfterBreak="0">
+  <w:abstractNum w:abstractNumId="10" w15:restartNumberingAfterBreak="0">
     <w:nsid w:val="24CC681E"/>
     <w:multiLevelType w:val="hybridMultilevel"/>
     <w:tmpl w:val="308CE940"/>
@@ -35984,7 +37195,7 @@
       </w:pPr>
     </w:lvl>
   </w:abstractNum>
-  <w:abstractNum w:abstractNumId="8" w15:restartNumberingAfterBreak="0">
+  <w:abstractNum w:abstractNumId="11" w15:restartNumberingAfterBreak="0">
     <w:nsid w:val="26EB520E"/>
     <w:multiLevelType w:val="hybridMultilevel"/>
     <w:tmpl w:val="496C21C8"/>
@@ -36073,7 +37284,7 @@
       </w:pPr>
     </w:lvl>
   </w:abstractNum>
-  <w:abstractNum w:abstractNumId="9" w15:restartNumberingAfterBreak="0">
+  <w:abstractNum w:abstractNumId="12" w15:restartNumberingAfterBreak="0">
     <w:nsid w:val="2D704A81"/>
     <w:multiLevelType w:val="hybridMultilevel"/>
     <w:tmpl w:val="F9B06372"/>
@@ -36162,7 +37373,7 @@
       </w:pPr>
     </w:lvl>
   </w:abstractNum>
-  <w:abstractNum w:abstractNumId="10" w15:restartNumberingAfterBreak="0">
+  <w:abstractNum w:abstractNumId="13" w15:restartNumberingAfterBreak="0">
     <w:nsid w:val="312D4B2B"/>
     <w:multiLevelType w:val="hybridMultilevel"/>
     <w:tmpl w:val="884A1E4C"/>
@@ -36251,7 +37462,7 @@
       </w:pPr>
     </w:lvl>
   </w:abstractNum>
-  <w:abstractNum w:abstractNumId="11" w15:restartNumberingAfterBreak="0">
+  <w:abstractNum w:abstractNumId="14" w15:restartNumberingAfterBreak="0">
     <w:nsid w:val="34AE4809"/>
     <w:multiLevelType w:val="multilevel"/>
     <w:tmpl w:val="A2E23E78"/>
@@ -36364,7 +37575,120 @@
       </w:rPr>
     </w:lvl>
   </w:abstractNum>
-  <w:abstractNum w:abstractNumId="12" w15:restartNumberingAfterBreak="0">
+  <w:abstractNum w:abstractNumId="15" w15:restartNumberingAfterBreak="0">
+    <w:nsid w:val="3597122D"/>
+    <w:multiLevelType w:val="hybridMultilevel"/>
+    <w:tmpl w:val="7510814C"/>
+    <w:lvl w:ilvl="0" w:tplc="04190001">
+      <w:start w:val="1"/>
+      <w:numFmt w:val="bullet"/>
+      <w:lvlText w:val=""/>
+      <w:lvlJc w:val="left"/>
+      <w:pPr>
+        <w:ind w:left="720" w:hanging="360"/>
+      </w:pPr>
+      <w:rPr>
+        <w:rFonts w:ascii="Symbol" w:hAnsi="Symbol" w:hint="default"/>
+      </w:rPr>
+    </w:lvl>
+    <w:lvl w:ilvl="1" w:tplc="04190003">
+      <w:start w:val="1"/>
+      <w:numFmt w:val="bullet"/>
+      <w:lvlText w:val="o"/>
+      <w:lvlJc w:val="left"/>
+      <w:pPr>
+        <w:ind w:left="1440" w:hanging="360"/>
+      </w:pPr>
+      <w:rPr>
+        <w:rFonts w:ascii="Courier New" w:hAnsi="Courier New" w:cs="Courier New" w:hint="default"/>
+      </w:rPr>
+    </w:lvl>
+    <w:lvl w:ilvl="2" w:tplc="04190005">
+      <w:start w:val="1"/>
+      <w:numFmt w:val="bullet"/>
+      <w:lvlText w:val=""/>
+      <w:lvlJc w:val="left"/>
+      <w:pPr>
+        <w:ind w:left="2160" w:hanging="360"/>
+      </w:pPr>
+      <w:rPr>
+        <w:rFonts w:ascii="Wingdings" w:hAnsi="Wingdings" w:hint="default"/>
+      </w:rPr>
+    </w:lvl>
+    <w:lvl w:ilvl="3" w:tplc="04190001">
+      <w:start w:val="1"/>
+      <w:numFmt w:val="bullet"/>
+      <w:lvlText w:val=""/>
+      <w:lvlJc w:val="left"/>
+      <w:pPr>
+        <w:ind w:left="2880" w:hanging="360"/>
+      </w:pPr>
+      <w:rPr>
+        <w:rFonts w:ascii="Symbol" w:hAnsi="Symbol" w:hint="default"/>
+      </w:rPr>
+    </w:lvl>
+    <w:lvl w:ilvl="4" w:tplc="04190003">
+      <w:start w:val="1"/>
+      <w:numFmt w:val="bullet"/>
+      <w:lvlText w:val="o"/>
+      <w:lvlJc w:val="left"/>
+      <w:pPr>
+        <w:ind w:left="3600" w:hanging="360"/>
+      </w:pPr>
+      <w:rPr>
+        <w:rFonts w:ascii="Courier New" w:hAnsi="Courier New" w:cs="Courier New" w:hint="default"/>
+      </w:rPr>
+    </w:lvl>
+    <w:lvl w:ilvl="5" w:tplc="04190005">
+      <w:start w:val="1"/>
+      <w:numFmt w:val="bullet"/>
+      <w:lvlText w:val=""/>
+      <w:lvlJc w:val="left"/>
+      <w:pPr>
+        <w:ind w:left="4320" w:hanging="360"/>
+      </w:pPr>
+      <w:rPr>
+        <w:rFonts w:ascii="Wingdings" w:hAnsi="Wingdings" w:hint="default"/>
+      </w:rPr>
+    </w:lvl>
+    <w:lvl w:ilvl="6" w:tplc="04190001">
+      <w:start w:val="1"/>
+      <w:numFmt w:val="bullet"/>
+      <w:lvlText w:val=""/>
+      <w:lvlJc w:val="left"/>
+      <w:pPr>
+        <w:ind w:left="5040" w:hanging="360"/>
+      </w:pPr>
+      <w:rPr>
+        <w:rFonts w:ascii="Symbol" w:hAnsi="Symbol" w:hint="default"/>
+      </w:rPr>
+    </w:lvl>
+    <w:lvl w:ilvl="7" w:tplc="04190003">
+      <w:start w:val="1"/>
+      <w:numFmt w:val="bullet"/>
+      <w:lvlText w:val="o"/>
+      <w:lvlJc w:val="left"/>
+      <w:pPr>
+        <w:ind w:left="5760" w:hanging="360"/>
+      </w:pPr>
+      <w:rPr>
+        <w:rFonts w:ascii="Courier New" w:hAnsi="Courier New" w:cs="Courier New" w:hint="default"/>
+      </w:rPr>
+    </w:lvl>
+    <w:lvl w:ilvl="8" w:tplc="04190005">
+      <w:start w:val="1"/>
+      <w:numFmt w:val="bullet"/>
+      <w:lvlText w:val=""/>
+      <w:lvlJc w:val="left"/>
+      <w:pPr>
+        <w:ind w:left="6480" w:hanging="360"/>
+      </w:pPr>
+      <w:rPr>
+        <w:rFonts w:ascii="Wingdings" w:hAnsi="Wingdings" w:hint="default"/>
+      </w:rPr>
+    </w:lvl>
+  </w:abstractNum>
+  <w:abstractNum w:abstractNumId="16" w15:restartNumberingAfterBreak="0">
     <w:nsid w:val="3E394E23"/>
     <w:multiLevelType w:val="multilevel"/>
     <w:tmpl w:val="A4388184"/>
@@ -36477,7 +37801,7 @@
       </w:rPr>
     </w:lvl>
   </w:abstractNum>
-  <w:abstractNum w:abstractNumId="13" w15:restartNumberingAfterBreak="0">
+  <w:abstractNum w:abstractNumId="17" w15:restartNumberingAfterBreak="0">
     <w:nsid w:val="3FA96C90"/>
     <w:multiLevelType w:val="hybridMultilevel"/>
     <w:tmpl w:val="1792BDDE"/>
@@ -36566,7 +37890,7 @@
       </w:pPr>
     </w:lvl>
   </w:abstractNum>
-  <w:abstractNum w:abstractNumId="14" w15:restartNumberingAfterBreak="0">
+  <w:abstractNum w:abstractNumId="18" w15:restartNumberingAfterBreak="0">
     <w:nsid w:val="43EA1A97"/>
     <w:multiLevelType w:val="hybridMultilevel"/>
     <w:tmpl w:val="9BA8F0E6"/>
@@ -36655,7 +37979,7 @@
       </w:pPr>
     </w:lvl>
   </w:abstractNum>
-  <w:abstractNum w:abstractNumId="15" w15:restartNumberingAfterBreak="0">
+  <w:abstractNum w:abstractNumId="19" w15:restartNumberingAfterBreak="0">
     <w:nsid w:val="466976A5"/>
     <w:multiLevelType w:val="hybridMultilevel"/>
     <w:tmpl w:val="C45C9900"/>
@@ -36744,7 +38068,7 @@
       </w:pPr>
     </w:lvl>
   </w:abstractNum>
-  <w:abstractNum w:abstractNumId="16" w15:restartNumberingAfterBreak="0">
+  <w:abstractNum w:abstractNumId="20" w15:restartNumberingAfterBreak="0">
     <w:nsid w:val="481930E9"/>
     <w:multiLevelType w:val="hybridMultilevel"/>
     <w:tmpl w:val="4FBC4A12"/>
@@ -36834,7 +38158,7 @@
       </w:pPr>
     </w:lvl>
   </w:abstractNum>
-  <w:abstractNum w:abstractNumId="17" w15:restartNumberingAfterBreak="0">
+  <w:abstractNum w:abstractNumId="21" w15:restartNumberingAfterBreak="0">
     <w:nsid w:val="4C8E1E0C"/>
     <w:multiLevelType w:val="hybridMultilevel"/>
     <w:tmpl w:val="D33A0086"/>
@@ -36924,7 +38248,93 @@
       </w:pPr>
     </w:lvl>
   </w:abstractNum>
-  <w:abstractNum w:abstractNumId="18" w15:restartNumberingAfterBreak="0">
+  <w:abstractNum w:abstractNumId="22" w15:restartNumberingAfterBreak="0">
+    <w:nsid w:val="4CAE6C9E"/>
+    <w:multiLevelType w:val="hybridMultilevel"/>
+    <w:tmpl w:val="7C5079AC"/>
+    <w:lvl w:ilvl="0" w:tplc="0419000F">
+      <w:start w:val="1"/>
+      <w:numFmt w:val="decimal"/>
+      <w:lvlText w:val="%1."/>
+      <w:lvlJc w:val="left"/>
+      <w:pPr>
+        <w:ind w:left="1571" w:hanging="360"/>
+      </w:pPr>
+    </w:lvl>
+    <w:lvl w:ilvl="1" w:tplc="04190019" w:tentative="1">
+      <w:start w:val="1"/>
+      <w:numFmt w:val="lowerLetter"/>
+      <w:lvlText w:val="%2."/>
+      <w:lvlJc w:val="left"/>
+      <w:pPr>
+        <w:ind w:left="2291" w:hanging="360"/>
+      </w:pPr>
+    </w:lvl>
+    <w:lvl w:ilvl="2" w:tplc="0419001B" w:tentative="1">
+      <w:start w:val="1"/>
+      <w:numFmt w:val="lowerRoman"/>
+      <w:lvlText w:val="%3."/>
+      <w:lvlJc w:val="right"/>
+      <w:pPr>
+        <w:ind w:left="3011" w:hanging="180"/>
+      </w:pPr>
+    </w:lvl>
+    <w:lvl w:ilvl="3" w:tplc="0419000F" w:tentative="1">
+      <w:start w:val="1"/>
+      <w:numFmt w:val="decimal"/>
+      <w:lvlText w:val="%4."/>
+      <w:lvlJc w:val="left"/>
+      <w:pPr>
+        <w:ind w:left="3731" w:hanging="360"/>
+      </w:pPr>
+    </w:lvl>
+    <w:lvl w:ilvl="4" w:tplc="04190019" w:tentative="1">
+      <w:start w:val="1"/>
+      <w:numFmt w:val="lowerLetter"/>
+      <w:lvlText w:val="%5."/>
+      <w:lvlJc w:val="left"/>
+      <w:pPr>
+        <w:ind w:left="4451" w:hanging="360"/>
+      </w:pPr>
+    </w:lvl>
+    <w:lvl w:ilvl="5" w:tplc="0419001B" w:tentative="1">
+      <w:start w:val="1"/>
+      <w:numFmt w:val="lowerRoman"/>
+      <w:lvlText w:val="%6."/>
+      <w:lvlJc w:val="right"/>
+      <w:pPr>
+        <w:ind w:left="5171" w:hanging="180"/>
+      </w:pPr>
+    </w:lvl>
+    <w:lvl w:ilvl="6" w:tplc="0419000F" w:tentative="1">
+      <w:start w:val="1"/>
+      <w:numFmt w:val="decimal"/>
+      <w:lvlText w:val="%7."/>
+      <w:lvlJc w:val="left"/>
+      <w:pPr>
+        <w:ind w:left="5891" w:hanging="360"/>
+      </w:pPr>
+    </w:lvl>
+    <w:lvl w:ilvl="7" w:tplc="04190019" w:tentative="1">
+      <w:start w:val="1"/>
+      <w:numFmt w:val="lowerLetter"/>
+      <w:lvlText w:val="%8."/>
+      <w:lvlJc w:val="left"/>
+      <w:pPr>
+        <w:ind w:left="6611" w:hanging="360"/>
+      </w:pPr>
+    </w:lvl>
+    <w:lvl w:ilvl="8" w:tplc="0419001B" w:tentative="1">
+      <w:start w:val="1"/>
+      <w:numFmt w:val="lowerRoman"/>
+      <w:lvlText w:val="%9."/>
+      <w:lvlJc w:val="right"/>
+      <w:pPr>
+        <w:ind w:left="7331" w:hanging="180"/>
+      </w:pPr>
+    </w:lvl>
+  </w:abstractNum>
+  <w:abstractNum w:abstractNumId="23" w15:restartNumberingAfterBreak="0">
     <w:nsid w:val="4D520911"/>
     <w:multiLevelType w:val="hybridMultilevel"/>
     <w:tmpl w:val="4AC8739C"/>
@@ -37037,7 +38447,7 @@
       </w:rPr>
     </w:lvl>
   </w:abstractNum>
-  <w:abstractNum w:abstractNumId="19" w15:restartNumberingAfterBreak="0">
+  <w:abstractNum w:abstractNumId="24" w15:restartNumberingAfterBreak="0">
     <w:nsid w:val="4DE93902"/>
     <w:multiLevelType w:val="hybridMultilevel"/>
     <w:tmpl w:val="3A10E1AC"/>
@@ -37126,7 +38536,7 @@
       </w:pPr>
     </w:lvl>
   </w:abstractNum>
-  <w:abstractNum w:abstractNumId="20" w15:restartNumberingAfterBreak="0">
+  <w:abstractNum w:abstractNumId="25" w15:restartNumberingAfterBreak="0">
     <w:nsid w:val="51C65CD7"/>
     <w:multiLevelType w:val="multilevel"/>
     <w:tmpl w:val="22348434"/>
@@ -37236,7 +38646,7 @@
       </w:pPr>
     </w:lvl>
   </w:abstractNum>
-  <w:abstractNum w:abstractNumId="21" w15:restartNumberingAfterBreak="0">
+  <w:abstractNum w:abstractNumId="26" w15:restartNumberingAfterBreak="0">
     <w:nsid w:val="56356BA6"/>
     <w:multiLevelType w:val="hybridMultilevel"/>
     <w:tmpl w:val="4A68E104"/>
@@ -37325,7 +38735,7 @@
       </w:pPr>
     </w:lvl>
   </w:abstractNum>
-  <w:abstractNum w:abstractNumId="22" w15:restartNumberingAfterBreak="0">
+  <w:abstractNum w:abstractNumId="27" w15:restartNumberingAfterBreak="0">
     <w:nsid w:val="57F235DE"/>
     <w:multiLevelType w:val="hybridMultilevel"/>
     <w:tmpl w:val="7DEC65A2"/>
@@ -37414,7 +38824,7 @@
       </w:pPr>
     </w:lvl>
   </w:abstractNum>
-  <w:abstractNum w:abstractNumId="23" w15:restartNumberingAfterBreak="0">
+  <w:abstractNum w:abstractNumId="28" w15:restartNumberingAfterBreak="0">
     <w:nsid w:val="5E6A4E12"/>
     <w:multiLevelType w:val="hybridMultilevel"/>
     <w:tmpl w:val="A2B0DB24"/>
@@ -37503,7 +38913,7 @@
       </w:pPr>
     </w:lvl>
   </w:abstractNum>
-  <w:abstractNum w:abstractNumId="24" w15:restartNumberingAfterBreak="0">
+  <w:abstractNum w:abstractNumId="29" w15:restartNumberingAfterBreak="0">
     <w:nsid w:val="613328F1"/>
     <w:multiLevelType w:val="hybridMultilevel"/>
     <w:tmpl w:val="DA5C8FC2"/>
@@ -37589,7 +38999,7 @@
       </w:pPr>
     </w:lvl>
   </w:abstractNum>
-  <w:abstractNum w:abstractNumId="25" w15:restartNumberingAfterBreak="0">
+  <w:abstractNum w:abstractNumId="30" w15:restartNumberingAfterBreak="0">
     <w:nsid w:val="61A82745"/>
     <w:multiLevelType w:val="multilevel"/>
     <w:tmpl w:val="5AF4DF98"/>
@@ -37706,7 +39116,7 @@
       </w:pPr>
     </w:lvl>
   </w:abstractNum>
-  <w:abstractNum w:abstractNumId="26" w15:restartNumberingAfterBreak="0">
+  <w:abstractNum w:abstractNumId="31" w15:restartNumberingAfterBreak="0">
     <w:nsid w:val="64611D26"/>
     <w:multiLevelType w:val="hybridMultilevel"/>
     <w:tmpl w:val="F2D6B9B4"/>
@@ -37819,7 +39229,7 @@
       </w:rPr>
     </w:lvl>
   </w:abstractNum>
-  <w:abstractNum w:abstractNumId="27" w15:restartNumberingAfterBreak="0">
+  <w:abstractNum w:abstractNumId="32" w15:restartNumberingAfterBreak="0">
     <w:nsid w:val="65583F8F"/>
     <w:multiLevelType w:val="hybridMultilevel"/>
     <w:tmpl w:val="F2D2EC54"/>
@@ -37908,7 +39318,7 @@
       </w:pPr>
     </w:lvl>
   </w:abstractNum>
-  <w:abstractNum w:abstractNumId="28" w15:restartNumberingAfterBreak="0">
+  <w:abstractNum w:abstractNumId="33" w15:restartNumberingAfterBreak="0">
     <w:nsid w:val="685D7505"/>
     <w:multiLevelType w:val="hybridMultilevel"/>
     <w:tmpl w:val="12301948"/>
@@ -37994,7 +39404,7 @@
       </w:pPr>
     </w:lvl>
   </w:abstractNum>
-  <w:abstractNum w:abstractNumId="29" w15:restartNumberingAfterBreak="0">
+  <w:abstractNum w:abstractNumId="34" w15:restartNumberingAfterBreak="0">
     <w:nsid w:val="6D6D386C"/>
     <w:multiLevelType w:val="hybridMultilevel"/>
     <w:tmpl w:val="FFF05986"/>
@@ -38083,7 +39493,120 @@
       </w:pPr>
     </w:lvl>
   </w:abstractNum>
-  <w:abstractNum w:abstractNumId="30" w15:restartNumberingAfterBreak="0">
+  <w:abstractNum w:abstractNumId="35" w15:restartNumberingAfterBreak="0">
+    <w:nsid w:val="6DC15A6C"/>
+    <w:multiLevelType w:val="hybridMultilevel"/>
+    <w:tmpl w:val="377862B4"/>
+    <w:lvl w:ilvl="0" w:tplc="04190001">
+      <w:start w:val="1"/>
+      <w:numFmt w:val="bullet"/>
+      <w:lvlText w:val=""/>
+      <w:lvlJc w:val="left"/>
+      <w:pPr>
+        <w:ind w:left="1429" w:hanging="360"/>
+      </w:pPr>
+      <w:rPr>
+        <w:rFonts w:ascii="Symbol" w:hAnsi="Symbol" w:hint="default"/>
+      </w:rPr>
+    </w:lvl>
+    <w:lvl w:ilvl="1" w:tplc="04190003">
+      <w:start w:val="1"/>
+      <w:numFmt w:val="bullet"/>
+      <w:lvlText w:val="o"/>
+      <w:lvlJc w:val="left"/>
+      <w:pPr>
+        <w:ind w:left="2149" w:hanging="360"/>
+      </w:pPr>
+      <w:rPr>
+        <w:rFonts w:ascii="Courier New" w:hAnsi="Courier New" w:cs="Courier New" w:hint="default"/>
+      </w:rPr>
+    </w:lvl>
+    <w:lvl w:ilvl="2" w:tplc="04190005">
+      <w:start w:val="1"/>
+      <w:numFmt w:val="bullet"/>
+      <w:lvlText w:val=""/>
+      <w:lvlJc w:val="left"/>
+      <w:pPr>
+        <w:ind w:left="2869" w:hanging="360"/>
+      </w:pPr>
+      <w:rPr>
+        <w:rFonts w:ascii="Wingdings" w:hAnsi="Wingdings" w:hint="default"/>
+      </w:rPr>
+    </w:lvl>
+    <w:lvl w:ilvl="3" w:tplc="04190001">
+      <w:start w:val="1"/>
+      <w:numFmt w:val="bullet"/>
+      <w:lvlText w:val=""/>
+      <w:lvlJc w:val="left"/>
+      <w:pPr>
+        <w:ind w:left="3589" w:hanging="360"/>
+      </w:pPr>
+      <w:rPr>
+        <w:rFonts w:ascii="Symbol" w:hAnsi="Symbol" w:hint="default"/>
+      </w:rPr>
+    </w:lvl>
+    <w:lvl w:ilvl="4" w:tplc="04190003">
+      <w:start w:val="1"/>
+      <w:numFmt w:val="bullet"/>
+      <w:lvlText w:val="o"/>
+      <w:lvlJc w:val="left"/>
+      <w:pPr>
+        <w:ind w:left="4309" w:hanging="360"/>
+      </w:pPr>
+      <w:rPr>
+        <w:rFonts w:ascii="Courier New" w:hAnsi="Courier New" w:cs="Courier New" w:hint="default"/>
+      </w:rPr>
+    </w:lvl>
+    <w:lvl w:ilvl="5" w:tplc="04190005">
+      <w:start w:val="1"/>
+      <w:numFmt w:val="bullet"/>
+      <w:lvlText w:val=""/>
+      <w:lvlJc w:val="left"/>
+      <w:pPr>
+        <w:ind w:left="5029" w:hanging="360"/>
+      </w:pPr>
+      <w:rPr>
+        <w:rFonts w:ascii="Wingdings" w:hAnsi="Wingdings" w:hint="default"/>
+      </w:rPr>
+    </w:lvl>
+    <w:lvl w:ilvl="6" w:tplc="04190001">
+      <w:start w:val="1"/>
+      <w:numFmt w:val="bullet"/>
+      <w:lvlText w:val=""/>
+      <w:lvlJc w:val="left"/>
+      <w:pPr>
+        <w:ind w:left="5749" w:hanging="360"/>
+      </w:pPr>
+      <w:rPr>
+        <w:rFonts w:ascii="Symbol" w:hAnsi="Symbol" w:hint="default"/>
+      </w:rPr>
+    </w:lvl>
+    <w:lvl w:ilvl="7" w:tplc="04190003">
+      <w:start w:val="1"/>
+      <w:numFmt w:val="bullet"/>
+      <w:lvlText w:val="o"/>
+      <w:lvlJc w:val="left"/>
+      <w:pPr>
+        <w:ind w:left="6469" w:hanging="360"/>
+      </w:pPr>
+      <w:rPr>
+        <w:rFonts w:ascii="Courier New" w:hAnsi="Courier New" w:cs="Courier New" w:hint="default"/>
+      </w:rPr>
+    </w:lvl>
+    <w:lvl w:ilvl="8" w:tplc="04190005">
+      <w:start w:val="1"/>
+      <w:numFmt w:val="bullet"/>
+      <w:lvlText w:val=""/>
+      <w:lvlJc w:val="left"/>
+      <w:pPr>
+        <w:ind w:left="7189" w:hanging="360"/>
+      </w:pPr>
+      <w:rPr>
+        <w:rFonts w:ascii="Wingdings" w:hAnsi="Wingdings" w:hint="default"/>
+      </w:rPr>
+    </w:lvl>
+  </w:abstractNum>
+  <w:abstractNum w:abstractNumId="36" w15:restartNumberingAfterBreak="0">
     <w:nsid w:val="71824BC9"/>
     <w:multiLevelType w:val="hybridMultilevel"/>
     <w:tmpl w:val="68F89382"/>
@@ -38173,7 +39696,120 @@
       </w:pPr>
     </w:lvl>
   </w:abstractNum>
-  <w:abstractNum w:abstractNumId="31" w15:restartNumberingAfterBreak="0">
+  <w:abstractNum w:abstractNumId="37" w15:restartNumberingAfterBreak="0">
+    <w:nsid w:val="7DA1554E"/>
+    <w:multiLevelType w:val="hybridMultilevel"/>
+    <w:tmpl w:val="AC70D36E"/>
+    <w:lvl w:ilvl="0" w:tplc="04190001">
+      <w:start w:val="1"/>
+      <w:numFmt w:val="bullet"/>
+      <w:lvlText w:val=""/>
+      <w:lvlJc w:val="left"/>
+      <w:pPr>
+        <w:ind w:left="1571" w:hanging="360"/>
+      </w:pPr>
+      <w:rPr>
+        <w:rFonts w:ascii="Symbol" w:hAnsi="Symbol" w:hint="default"/>
+      </w:rPr>
+    </w:lvl>
+    <w:lvl w:ilvl="1" w:tplc="04190003" w:tentative="1">
+      <w:start w:val="1"/>
+      <w:numFmt w:val="bullet"/>
+      <w:lvlText w:val="o"/>
+      <w:lvlJc w:val="left"/>
+      <w:pPr>
+        <w:ind w:left="2291" w:hanging="360"/>
+      </w:pPr>
+      <w:rPr>
+        <w:rFonts w:ascii="Courier New" w:hAnsi="Courier New" w:cs="Courier New" w:hint="default"/>
+      </w:rPr>
+    </w:lvl>
+    <w:lvl w:ilvl="2" w:tplc="04190005" w:tentative="1">
+      <w:start w:val="1"/>
+      <w:numFmt w:val="bullet"/>
+      <w:lvlText w:val=""/>
+      <w:lvlJc w:val="left"/>
+      <w:pPr>
+        <w:ind w:left="3011" w:hanging="360"/>
+      </w:pPr>
+      <w:rPr>
+        <w:rFonts w:ascii="Wingdings" w:hAnsi="Wingdings" w:hint="default"/>
+      </w:rPr>
+    </w:lvl>
+    <w:lvl w:ilvl="3" w:tplc="04190001" w:tentative="1">
+      <w:start w:val="1"/>
+      <w:numFmt w:val="bullet"/>
+      <w:lvlText w:val=""/>
+      <w:lvlJc w:val="left"/>
+      <w:pPr>
+        <w:ind w:left="3731" w:hanging="360"/>
+      </w:pPr>
+      <w:rPr>
+        <w:rFonts w:ascii="Symbol" w:hAnsi="Symbol" w:hint="default"/>
+      </w:rPr>
+    </w:lvl>
+    <w:lvl w:ilvl="4" w:tplc="04190003" w:tentative="1">
+      <w:start w:val="1"/>
+      <w:numFmt w:val="bullet"/>
+      <w:lvlText w:val="o"/>
+      <w:lvlJc w:val="left"/>
+      <w:pPr>
+        <w:ind w:left="4451" w:hanging="360"/>
+      </w:pPr>
+      <w:rPr>
+        <w:rFonts w:ascii="Courier New" w:hAnsi="Courier New" w:cs="Courier New" w:hint="default"/>
+      </w:rPr>
+    </w:lvl>
+    <w:lvl w:ilvl="5" w:tplc="04190005" w:tentative="1">
+      <w:start w:val="1"/>
+      <w:numFmt w:val="bullet"/>
+      <w:lvlText w:val=""/>
+      <w:lvlJc w:val="left"/>
+      <w:pPr>
+        <w:ind w:left="5171" w:hanging="360"/>
+      </w:pPr>
+      <w:rPr>
+        <w:rFonts w:ascii="Wingdings" w:hAnsi="Wingdings" w:hint="default"/>
+      </w:rPr>
+    </w:lvl>
+    <w:lvl w:ilvl="6" w:tplc="04190001" w:tentative="1">
+      <w:start w:val="1"/>
+      <w:numFmt w:val="bullet"/>
+      <w:lvlText w:val=""/>
+      <w:lvlJc w:val="left"/>
+      <w:pPr>
+        <w:ind w:left="5891" w:hanging="360"/>
+      </w:pPr>
+      <w:rPr>
+        <w:rFonts w:ascii="Symbol" w:hAnsi="Symbol" w:hint="default"/>
+      </w:rPr>
+    </w:lvl>
+    <w:lvl w:ilvl="7" w:tplc="04190003" w:tentative="1">
+      <w:start w:val="1"/>
+      <w:numFmt w:val="bullet"/>
+      <w:lvlText w:val="o"/>
+      <w:lvlJc w:val="left"/>
+      <w:pPr>
+        <w:ind w:left="6611" w:hanging="360"/>
+      </w:pPr>
+      <w:rPr>
+        <w:rFonts w:ascii="Courier New" w:hAnsi="Courier New" w:cs="Courier New" w:hint="default"/>
+      </w:rPr>
+    </w:lvl>
+    <w:lvl w:ilvl="8" w:tplc="04190005" w:tentative="1">
+      <w:start w:val="1"/>
+      <w:numFmt w:val="bullet"/>
+      <w:lvlText w:val=""/>
+      <w:lvlJc w:val="left"/>
+      <w:pPr>
+        <w:ind w:left="7331" w:hanging="360"/>
+      </w:pPr>
+      <w:rPr>
+        <w:rFonts w:ascii="Wingdings" w:hAnsi="Wingdings" w:hint="default"/>
+      </w:rPr>
+    </w:lvl>
+  </w:abstractNum>
+  <w:abstractNum w:abstractNumId="38" w15:restartNumberingAfterBreak="0">
     <w:nsid w:val="7F0F38B5"/>
     <w:multiLevelType w:val="multilevel"/>
     <w:tmpl w:val="5394BE1C"/>
@@ -38287,54 +39923,87 @@
     </w:lvl>
   </w:abstractNum>
   <w:num w:numId="1">
-    <w:abstractNumId w:val="27"/>
+    <w:abstractNumId w:val="32"/>
   </w:num>
   <w:num w:numId="2">
-    <w:abstractNumId w:val="30"/>
+    <w:abstractNumId w:val="36"/>
   </w:num>
   <w:num w:numId="3">
-    <w:abstractNumId w:val="16"/>
+    <w:abstractNumId w:val="20"/>
   </w:num>
   <w:num w:numId="4">
+    <w:abstractNumId w:val="21"/>
+  </w:num>
+  <w:num w:numId="5">
+    <w:abstractNumId w:val="38"/>
+  </w:num>
+  <w:num w:numId="6">
+    <w:abstractNumId w:val="11"/>
+  </w:num>
+  <w:num w:numId="7">
     <w:abstractNumId w:val="17"/>
   </w:num>
-  <w:num w:numId="5">
+  <w:num w:numId="8">
+    <w:abstractNumId w:val="2"/>
+  </w:num>
+  <w:num w:numId="9">
+    <w:abstractNumId w:val="13"/>
+  </w:num>
+  <w:num w:numId="10">
+    <w:abstractNumId w:val="18"/>
+  </w:num>
+  <w:num w:numId="11">
+    <w:abstractNumId w:val="28"/>
+  </w:num>
+  <w:num w:numId="12">
+    <w:abstractNumId w:val="24"/>
+  </w:num>
+  <w:num w:numId="13">
+    <w:abstractNumId w:val="12"/>
+  </w:num>
+  <w:num w:numId="14">
     <w:abstractNumId w:val="31"/>
   </w:num>
-  <w:num w:numId="6">
+  <w:num w:numId="15">
+    <w:abstractNumId w:val="19"/>
+  </w:num>
+  <w:num w:numId="16">
     <w:abstractNumId w:val="8"/>
   </w:num>
-  <w:num w:numId="7">
-    <w:abstractNumId w:val="13"/>
+  <w:num w:numId="17">
+    <w:abstractNumId w:val="29"/>
+    <w:lvlOverride w:ilvl="0">
+      <w:startOverride w:val="1"/>
+    </w:lvlOverride>
+    <w:lvlOverride w:ilvl="1">
+      <w:startOverride w:val="1"/>
+    </w:lvlOverride>
+    <w:lvlOverride w:ilvl="2">
+      <w:startOverride w:val="1"/>
+    </w:lvlOverride>
+    <w:lvlOverride w:ilvl="3">
+      <w:startOverride w:val="1"/>
+    </w:lvlOverride>
+    <w:lvlOverride w:ilvl="4">
+      <w:startOverride w:val="1"/>
+    </w:lvlOverride>
+    <w:lvlOverride w:ilvl="5">
+      <w:startOverride w:val="1"/>
+    </w:lvlOverride>
+    <w:lvlOverride w:ilvl="6">
+      <w:startOverride w:val="1"/>
+    </w:lvlOverride>
+    <w:lvlOverride w:ilvl="7">
+      <w:startOverride w:val="1"/>
+    </w:lvlOverride>
+    <w:lvlOverride w:ilvl="8">
+      <w:startOverride w:val="1"/>
+    </w:lvlOverride>
   </w:num>
-  <w:num w:numId="8">
-    <w:abstractNumId w:val="1"/>
-  </w:num>
-  <w:num w:numId="9">
-    <w:abstractNumId w:val="10"/>
-  </w:num>
-  <w:num w:numId="10">
+  <w:num w:numId="18">
     <w:abstractNumId w:val="14"/>
   </w:num>
-  <w:num w:numId="11">
-    <w:abstractNumId w:val="23"/>
-  </w:num>
-  <w:num w:numId="12">
-    <w:abstractNumId w:val="19"/>
-  </w:num>
-  <w:num w:numId="13">
-    <w:abstractNumId w:val="9"/>
-  </w:num>
-  <w:num w:numId="14">
-    <w:abstractNumId w:val="26"/>
-  </w:num>
-  <w:num w:numId="15">
-    <w:abstractNumId w:val="15"/>
-  </w:num>
-  <w:num w:numId="16">
-    <w:abstractNumId w:val="5"/>
-  </w:num>
-  <w:num w:numId="17">
+  <w:num w:numId="19">
     <w:abstractNumId w:val="24"/>
     <w:lvlOverride w:ilvl="0">
       <w:startOverride w:val="1"/>
@@ -38364,41 +40033,8 @@
       <w:startOverride w:val="1"/>
     </w:lvlOverride>
   </w:num>
-  <w:num w:numId="18">
-    <w:abstractNumId w:val="11"/>
-  </w:num>
-  <w:num w:numId="19">
-    <w:abstractNumId w:val="19"/>
-    <w:lvlOverride w:ilvl="0">
-      <w:startOverride w:val="1"/>
-    </w:lvlOverride>
-    <w:lvlOverride w:ilvl="1">
-      <w:startOverride w:val="1"/>
-    </w:lvlOverride>
-    <w:lvlOverride w:ilvl="2">
-      <w:startOverride w:val="1"/>
-    </w:lvlOverride>
-    <w:lvlOverride w:ilvl="3">
-      <w:startOverride w:val="1"/>
-    </w:lvlOverride>
-    <w:lvlOverride w:ilvl="4">
-      <w:startOverride w:val="1"/>
-    </w:lvlOverride>
-    <w:lvlOverride w:ilvl="5">
-      <w:startOverride w:val="1"/>
-    </w:lvlOverride>
-    <w:lvlOverride w:ilvl="6">
-      <w:startOverride w:val="1"/>
-    </w:lvlOverride>
-    <w:lvlOverride w:ilvl="7">
-      <w:startOverride w:val="1"/>
-    </w:lvlOverride>
-    <w:lvlOverride w:ilvl="8">
-      <w:startOverride w:val="1"/>
-    </w:lvlOverride>
-  </w:num>
   <w:num w:numId="20">
-    <w:abstractNumId w:val="9"/>
+    <w:abstractNumId w:val="12"/>
     <w:lvlOverride w:ilvl="0">
       <w:startOverride w:val="1"/>
     </w:lvlOverride>
@@ -38428,13 +40064,13 @@
     </w:lvlOverride>
   </w:num>
   <w:num w:numId="21">
-    <w:abstractNumId w:val="26"/>
+    <w:abstractNumId w:val="31"/>
   </w:num>
   <w:num w:numId="22">
-    <w:abstractNumId w:val="3"/>
+    <w:abstractNumId w:val="5"/>
   </w:num>
   <w:num w:numId="23">
-    <w:abstractNumId w:val="20"/>
+    <w:abstractNumId w:val="25"/>
     <w:lvlOverride w:ilvl="0">
       <w:startOverride w:val="1"/>
     </w:lvlOverride>
@@ -38464,7 +40100,7 @@
     </w:lvlOverride>
   </w:num>
   <w:num w:numId="24">
-    <w:abstractNumId w:val="25"/>
+    <w:abstractNumId w:val="30"/>
     <w:lvlOverride w:ilvl="0"/>
     <w:lvlOverride w:ilvl="1">
       <w:startOverride w:val="1"/>
@@ -38492,40 +40128,61 @@
     </w:lvlOverride>
   </w:num>
   <w:num w:numId="25">
+    <w:abstractNumId w:val="9"/>
+  </w:num>
+  <w:num w:numId="26">
+    <w:abstractNumId w:val="1"/>
+  </w:num>
+  <w:num w:numId="27">
+    <w:abstractNumId w:val="29"/>
+  </w:num>
+  <w:num w:numId="28">
+    <w:abstractNumId w:val="16"/>
+  </w:num>
+  <w:num w:numId="29">
+    <w:abstractNumId w:val="23"/>
+  </w:num>
+  <w:num w:numId="30">
+    <w:abstractNumId w:val="34"/>
+  </w:num>
+  <w:num w:numId="31">
+    <w:abstractNumId w:val="3"/>
+  </w:num>
+  <w:num w:numId="32">
     <w:abstractNumId w:val="6"/>
   </w:num>
-  <w:num w:numId="26">
+  <w:num w:numId="33">
+    <w:abstractNumId w:val="33"/>
+  </w:num>
+  <w:num w:numId="34">
+    <w:abstractNumId w:val="10"/>
+  </w:num>
+  <w:num w:numId="35">
+    <w:abstractNumId w:val="27"/>
+  </w:num>
+  <w:num w:numId="36">
+    <w:abstractNumId w:val="26"/>
+  </w:num>
+  <w:num w:numId="37">
+    <w:abstractNumId w:val="22"/>
+  </w:num>
+  <w:num w:numId="38">
+    <w:abstractNumId w:val="35"/>
+  </w:num>
+  <w:num w:numId="39">
     <w:abstractNumId w:val="0"/>
   </w:num>
-  <w:num w:numId="27">
-    <w:abstractNumId w:val="24"/>
+  <w:num w:numId="40">
+    <w:abstractNumId w:val="15"/>
   </w:num>
-  <w:num w:numId="28">
-    <w:abstractNumId w:val="12"/>
-  </w:num>
-  <w:num w:numId="29">
-    <w:abstractNumId w:val="18"/>
-  </w:num>
-  <w:num w:numId="30">
-    <w:abstractNumId w:val="29"/>
-  </w:num>
-  <w:num w:numId="31">
-    <w:abstractNumId w:val="2"/>
-  </w:num>
-  <w:num w:numId="32">
+  <w:num w:numId="41">
     <w:abstractNumId w:val="4"/>
   </w:num>
-  <w:num w:numId="33">
-    <w:abstractNumId w:val="28"/>
+  <w:num w:numId="42">
+    <w:abstractNumId w:val="37"/>
   </w:num>
-  <w:num w:numId="34">
+  <w:num w:numId="43">
     <w:abstractNumId w:val="7"/>
-  </w:num>
-  <w:num w:numId="35">
-    <w:abstractNumId w:val="22"/>
-  </w:num>
-  <w:num w:numId="36">
-    <w:abstractNumId w:val="21"/>
   </w:num>
 </w:numbering>
 </file>
@@ -38923,7 +40580,7 @@
   <w:style w:type="paragraph" w:default="1" w:styleId="a">
     <w:name w:val="Normal"/>
     <w:qFormat/>
-    <w:rsid w:val="004D5A71"/>
+    <w:rsid w:val="00720AF2"/>
     <w:pPr>
       <w:spacing w:after="0" w:line="360" w:lineRule="auto"/>
       <w:ind w:firstLine="851"/>
@@ -39714,7 +41371,7 @@
 </file>
 
 <file path=customXml/itemProps1.xml><?xml version="1.0" encoding="utf-8"?>
-<ds:datastoreItem xmlns:ds="http://schemas.openxmlformats.org/officeDocument/2006/customXml" ds:itemID="{CCF6E7AD-5416-4BF9-B869-AFC18A92474E}">
+<ds:datastoreItem xmlns:ds="http://schemas.openxmlformats.org/officeDocument/2006/customXml" ds:itemID="{456F4EC1-74D2-4994-8FD8-580895C9AE73}">
   <ds:schemaRefs>
     <ds:schemaRef ds:uri="http://schemas.openxmlformats.org/officeDocument/2006/bibliography"/>
   </ds:schemaRefs>

</xml_diff>